<commit_message>
PDF Report File Additions
</commit_message>
<xml_diff>
--- a/Report and Website/Assessment 2 - PDF Report/Assessment 2 - Team Project.docx
+++ b/Report and Website/Assessment 2 - PDF Report/Assessment 2 - Team Project.docx
@@ -1,18 +1,18 @@
 
 <file path=word/document.xml><?xml version="1.0" encoding="utf-8"?>
-<w:document xmlns:wpc="http://schemas.microsoft.com/office/word/2010/wordprocessingCanvas" xmlns:cx="http://schemas.microsoft.com/office/drawing/2014/chartex" xmlns:cx1="http://schemas.microsoft.com/office/drawing/2015/9/8/chartex" xmlns:cx2="http://schemas.microsoft.com/office/drawing/2015/10/21/chartex" xmlns:cx3="http://schemas.microsoft.com/office/drawing/2016/5/9/chartex" xmlns:cx4="http://schemas.microsoft.com/office/drawing/2016/5/10/chartex" xmlns:cx5="http://schemas.microsoft.com/office/drawing/2016/5/11/chartex" xmlns:cx6="http://schemas.microsoft.com/office/drawing/2016/5/12/chartex" xmlns:cx7="http://schemas.microsoft.com/office/drawing/2016/5/13/chartex" xmlns:cx8="http://schemas.microsoft.com/office/drawing/2016/5/14/chartex" xmlns:mc="http://schemas.openxmlformats.org/markup-compatibility/2006" xmlns:aink="http://schemas.microsoft.com/office/drawing/2016/ink" xmlns:am3d="http://schemas.microsoft.com/office/drawing/2017/model3d" xmlns:o="urn:schemas-microsoft-com:office:office" xmlns:r="http://schemas.openxmlformats.org/officeDocument/2006/relationships" xmlns:m="http://schemas.openxmlformats.org/officeDocument/2006/math" xmlns:v="urn:schemas-microsoft-com:vml" xmlns:wp14="http://schemas.microsoft.com/office/word/2010/wordprocessingDrawing" xmlns:wp="http://schemas.openxmlformats.org/drawingml/2006/wordprocessingDrawing" xmlns:w10="urn:schemas-microsoft-com:office:word" xmlns:w="http://schemas.openxmlformats.org/wordprocessingml/2006/main" xmlns:w14="http://schemas.microsoft.com/office/word/2010/wordml" xmlns:w15="http://schemas.microsoft.com/office/word/2012/wordml" xmlns:w16cex="http://schemas.microsoft.com/office/word/2018/wordml/cex" xmlns:w16cid="http://schemas.microsoft.com/office/word/2016/wordml/cid" xmlns:w16="http://schemas.microsoft.com/office/word/2018/wordml" xmlns:w16se="http://schemas.microsoft.com/office/word/2015/wordml/symex" xmlns:wpg="http://schemas.microsoft.com/office/word/2010/wordprocessingGroup" xmlns:wpi="http://schemas.microsoft.com/office/word/2010/wordprocessingInk" xmlns:wne="http://schemas.microsoft.com/office/word/2006/wordml" xmlns:wps="http://schemas.microsoft.com/office/word/2010/wordprocessingShape" mc:Ignorable="w14 w15 w16se w16cid w16 w16cex wp14">
+<w:document xmlns:wpc="http://schemas.microsoft.com/office/word/2010/wordprocessingCanvas" xmlns:cx="http://schemas.microsoft.com/office/drawing/2014/chartex" xmlns:cx1="http://schemas.microsoft.com/office/drawing/2015/9/8/chartex" xmlns:cx2="http://schemas.microsoft.com/office/drawing/2015/10/21/chartex" xmlns:cx3="http://schemas.microsoft.com/office/drawing/2016/5/9/chartex" xmlns:cx4="http://schemas.microsoft.com/office/drawing/2016/5/10/chartex" xmlns:cx5="http://schemas.microsoft.com/office/drawing/2016/5/11/chartex" xmlns:cx6="http://schemas.microsoft.com/office/drawing/2016/5/12/chartex" xmlns:cx7="http://schemas.microsoft.com/office/drawing/2016/5/13/chartex" xmlns:cx8="http://schemas.microsoft.com/office/drawing/2016/5/14/chartex" xmlns:mc="http://schemas.openxmlformats.org/markup-compatibility/2006" xmlns:aink="http://schemas.microsoft.com/office/drawing/2016/ink" xmlns:am3d="http://schemas.microsoft.com/office/drawing/2017/model3d" xmlns:o="urn:schemas-microsoft-com:office:office" xmlns:r="http://schemas.openxmlformats.org/officeDocument/2006/relationships" xmlns:m="http://schemas.openxmlformats.org/officeDocument/2006/math" xmlns:v="urn:schemas-microsoft-com:vml" xmlns:wp14="http://schemas.microsoft.com/office/word/2010/wordprocessingDrawing" xmlns:wp="http://schemas.openxmlformats.org/drawingml/2006/wordprocessingDrawing" xmlns:w10="urn:schemas-microsoft-com:office:word" xmlns:w="http://schemas.openxmlformats.org/wordprocessingml/2006/main" xmlns:w14="http://schemas.microsoft.com/office/word/2010/wordml" xmlns:w15="http://schemas.microsoft.com/office/word/2012/wordml" xmlns:w16cex="http://schemas.microsoft.com/office/word/2018/wordml/cex" xmlns:w16cid="http://schemas.microsoft.com/office/word/2016/wordml/cid" xmlns:w16="http://schemas.microsoft.com/office/word/2018/wordml" xmlns:w16se="http://schemas.microsoft.com/office/word/2015/wordml/symex" xmlns:wpg="http://schemas.microsoft.com/office/word/2010/wordprocessingGroup" xmlns:wpi="http://schemas.microsoft.com/office/word/2010/wordprocessingInk" xmlns:wne="http://schemas.microsoft.com/office/word/2006/wordml" xmlns:wps="http://schemas.microsoft.com/office/word/2010/wordprocessingShape" xmlns:a="http://schemas.openxmlformats.org/drawingml/2006/main" xmlns:pic="http://schemas.openxmlformats.org/drawingml/2006/picture" xmlns:a14="http://schemas.microsoft.com/office/drawing/2010/main" mc:Ignorable="w14 w15 w16se w16cid w16 w16cex wp14">
   <w:body>
     <w:tbl>
       <w:tblPr>
         <w:tblStyle w:val="TableGrid"/>
         <w:tblW w:w="5000" w:type="pct"/>
         <w:tblBorders>
-          <w:top w:val="none" w:sz="0" w:space="0" w:color="auto"/>
-          <w:left w:val="none" w:sz="0" w:space="0" w:color="auto"/>
-          <w:bottom w:val="none" w:sz="0" w:space="0" w:color="auto"/>
-          <w:right w:val="none" w:sz="0" w:space="0" w:color="auto"/>
-          <w:insideH w:val="none" w:sz="0" w:space="0" w:color="auto"/>
-          <w:insideV w:val="none" w:sz="0" w:space="0" w:color="auto"/>
+          <w:top w:val="none" w:color="auto" w:sz="0" w:space="0"/>
+          <w:left w:val="none" w:color="auto" w:sz="0" w:space="0"/>
+          <w:bottom w:val="none" w:color="auto" w:sz="0" w:space="0"/>
+          <w:right w:val="none" w:color="auto" w:sz="0" w:space="0"/>
+          <w:insideH w:val="none" w:color="auto" w:sz="0" w:space="0"/>
+          <w:insideV w:val="none" w:color="auto" w:sz="0" w:space="0"/>
         </w:tblBorders>
         <w:tblLook w:val="04A0" w:firstRow="1" w:lastRow="0" w:firstColumn="1" w:lastColumn="0" w:noHBand="0" w:noVBand="1"/>
       </w:tblPr>
@@ -28,6 +28,7 @@
           <w:tcPr>
             <w:tcW w:w="9360" w:type="dxa"/>
             <w:gridSpan w:val="2"/>
+            <w:tcMar/>
           </w:tcPr>
           <w:p>
             <w:pPr>
@@ -37,34 +38,27 @@
               </w:rPr>
             </w:pPr>
             <w:r>
-              <w:rPr>
-                <w:rFonts w:ascii="Open Sans" w:hAnsi="Open Sans" w:cs="Open Sans"/>
-              </w:rPr>
               <w:br/>
             </w:r>
             <w:r>
-              <w:rPr>
-                <w:rFonts w:ascii="Open Sans" w:hAnsi="Open Sans" w:cs="Open Sans"/>
-                <w:noProof/>
-              </w:rPr>
               <w:drawing>
-                <wp:inline distT="0" distB="0" distL="0" distR="0" wp14:anchorId="0E4527D5" wp14:editId="5973E80A">
+                <wp:inline wp14:editId="17E6930E" wp14:anchorId="0E4527D5">
                   <wp:extent cx="5943600" cy="2319020"/>
                   <wp:effectExtent l="0" t="0" r="0" b="5080"/>
-                  <wp:docPr id="8" name="Picture 8" descr="A group of people posing for the camera&#10;&#10;Description automatically generated"/>
+                  <wp:docPr id="8" name="Picture 8" descr="A group of people posing for the camera&#10;&#10;Description automatically generated" title=""/>
                   <wp:cNvGraphicFramePr>
-                    <a:graphicFrameLocks xmlns:a="http://schemas.openxmlformats.org/drawingml/2006/main" noChangeAspect="1"/>
+                    <a:graphicFrameLocks noChangeAspect="1"/>
                   </wp:cNvGraphicFramePr>
-                  <a:graphic xmlns:a="http://schemas.openxmlformats.org/drawingml/2006/main">
+                  <a:graphic>
                     <a:graphicData uri="http://schemas.openxmlformats.org/drawingml/2006/picture">
-                      <pic:pic xmlns:pic="http://schemas.openxmlformats.org/drawingml/2006/picture">
+                      <pic:pic>
                         <pic:nvPicPr>
-                          <pic:cNvPr id="8" name="Picture 8" descr="A group of people posing for the camera&#10;&#10;Description automatically generated"/>
+                          <pic:cNvPr id="0" name="Picture 8"/>
                           <pic:cNvPicPr/>
                         </pic:nvPicPr>
                         <pic:blipFill>
-                          <a:blip r:embed="rId11">
-                            <a:extLst>
+                          <a:blip r:embed="Rf5707059351944fe">
+                            <a:extLst xmlns:a="http://schemas.openxmlformats.org/drawingml/2006/main">
                               <a:ext uri="{28A0092B-C50C-407E-A947-70E740481C1C}">
                                 <a14:useLocalDpi xmlns:a14="http://schemas.microsoft.com/office/drawing/2010/main" val="0"/>
                               </a:ext>
@@ -75,7 +69,7 @@
                           </a:stretch>
                         </pic:blipFill>
                         <pic:spPr>
-                          <a:xfrm>
+                          <a:xfrm rot="0" flipH="0" flipV="0">
                             <a:off x="0" y="0"/>
                             <a:ext cx="5943600" cy="2319020"/>
                           </a:xfrm>
@@ -97,6 +91,7 @@
           <w:tcPr>
             <w:tcW w:w="3103" w:type="dxa"/>
             <w:shd w:val="clear" w:color="auto" w:fill="23272A"/>
+            <w:tcMar/>
           </w:tcPr>
           <w:p>
             <w:pPr>
@@ -135,6 +130,7 @@
           <w:tcPr>
             <w:tcW w:w="6257" w:type="dxa"/>
             <w:shd w:val="clear" w:color="auto" w:fill="23272A"/>
+            <w:tcMar/>
           </w:tcPr>
           <w:p>
             <w:pPr>
@@ -158,6 +154,7 @@
           <w:tcPr>
             <w:tcW w:w="3103" w:type="dxa"/>
             <w:shd w:val="clear" w:color="auto" w:fill="23272A"/>
+            <w:tcMar/>
           </w:tcPr>
           <w:p>
             <w:pPr>
@@ -196,6 +193,7 @@
           <w:tcPr>
             <w:tcW w:w="6257" w:type="dxa"/>
             <w:shd w:val="clear" w:color="auto" w:fill="23272A"/>
+            <w:tcMar/>
           </w:tcPr>
           <w:p>
             <w:pPr>
@@ -235,7 +233,7 @@
             <w:tcW w:w="9360" w:type="dxa"/>
             <w:gridSpan w:val="3"/>
             <w:tcBorders>
-              <w:bottom w:val="single" w:sz="4" w:space="0" w:color="auto"/>
+              <w:bottom w:val="single" w:color="auto" w:sz="4" w:space="0"/>
             </w:tcBorders>
           </w:tcPr>
           <w:p>
@@ -267,8 +265,8 @@
           <w:tcPr>
             <w:tcW w:w="2790" w:type="dxa"/>
             <w:tcBorders>
-              <w:top w:val="single" w:sz="4" w:space="0" w:color="auto"/>
-              <w:bottom w:val="single" w:sz="4" w:space="0" w:color="808080" w:themeColor="background1" w:themeShade="80"/>
+              <w:top w:val="single" w:color="auto" w:sz="4" w:space="0"/>
+              <w:bottom w:val="single" w:color="808080" w:themeColor="background1" w:themeShade="80" w:sz="4" w:space="0"/>
             </w:tcBorders>
           </w:tcPr>
           <w:p>
@@ -317,8 +315,8 @@
           <w:tcPr>
             <w:tcW w:w="2610" w:type="dxa"/>
             <w:tcBorders>
-              <w:top w:val="single" w:sz="4" w:space="0" w:color="auto"/>
-              <w:bottom w:val="single" w:sz="4" w:space="0" w:color="808080" w:themeColor="background1" w:themeShade="80"/>
+              <w:top w:val="single" w:color="auto" w:sz="4" w:space="0"/>
+              <w:bottom w:val="single" w:color="808080" w:themeColor="background1" w:themeShade="80" w:sz="4" w:space="0"/>
             </w:tcBorders>
           </w:tcPr>
           <w:p>
@@ -347,8 +345,8 @@
           <w:tcPr>
             <w:tcW w:w="3960" w:type="dxa"/>
             <w:tcBorders>
-              <w:top w:val="single" w:sz="4" w:space="0" w:color="auto"/>
-              <w:bottom w:val="single" w:sz="4" w:space="0" w:color="808080" w:themeColor="background1" w:themeShade="80"/>
+              <w:top w:val="single" w:color="auto" w:sz="4" w:space="0"/>
+              <w:bottom w:val="single" w:color="808080" w:themeColor="background1" w:themeShade="80" w:sz="4" w:space="0"/>
             </w:tcBorders>
           </w:tcPr>
           <w:p>
@@ -399,8 +397,8 @@
           <w:tcPr>
             <w:tcW w:w="2790" w:type="dxa"/>
             <w:tcBorders>
-              <w:top w:val="single" w:sz="4" w:space="0" w:color="808080" w:themeColor="background1" w:themeShade="80"/>
-              <w:bottom w:val="dotted" w:sz="4" w:space="0" w:color="808080" w:themeColor="background1" w:themeShade="80"/>
+              <w:top w:val="single" w:color="808080" w:themeColor="background1" w:themeShade="80" w:sz="4" w:space="0"/>
+              <w:bottom w:val="dotted" w:color="808080" w:themeColor="background1" w:themeShade="80" w:sz="4" w:space="0"/>
             </w:tcBorders>
           </w:tcPr>
           <w:p>
@@ -422,8 +420,8 @@
           <w:tcPr>
             <w:tcW w:w="2610" w:type="dxa"/>
             <w:tcBorders>
-              <w:top w:val="single" w:sz="4" w:space="0" w:color="808080" w:themeColor="background1" w:themeShade="80"/>
-              <w:bottom w:val="dotted" w:sz="4" w:space="0" w:color="808080" w:themeColor="background1" w:themeShade="80"/>
+              <w:top w:val="single" w:color="808080" w:themeColor="background1" w:themeShade="80" w:sz="4" w:space="0"/>
+              <w:bottom w:val="dotted" w:color="808080" w:themeColor="background1" w:themeShade="80" w:sz="4" w:space="0"/>
             </w:tcBorders>
           </w:tcPr>
           <w:p>
@@ -445,8 +443,8 @@
           <w:tcPr>
             <w:tcW w:w="3960" w:type="dxa"/>
             <w:tcBorders>
-              <w:top w:val="single" w:sz="4" w:space="0" w:color="808080" w:themeColor="background1" w:themeShade="80"/>
-              <w:bottom w:val="dotted" w:sz="4" w:space="0" w:color="808080" w:themeColor="background1" w:themeShade="80"/>
+              <w:top w:val="single" w:color="808080" w:themeColor="background1" w:themeShade="80" w:sz="4" w:space="0"/>
+              <w:bottom w:val="dotted" w:color="808080" w:themeColor="background1" w:themeShade="80" w:sz="4" w:space="0"/>
             </w:tcBorders>
           </w:tcPr>
           <w:p>
@@ -456,7 +454,7 @@
                 <w:rFonts w:ascii="Open Sans" w:hAnsi="Open Sans" w:cs="Open Sans"/>
               </w:rPr>
             </w:pPr>
-            <w:hyperlink r:id="rId12" w:history="1">
+            <w:hyperlink w:history="1" r:id="rId12">
               <w:r>
                 <w:rPr>
                   <w:rStyle w:val="Hyperlink"/>
@@ -479,8 +477,8 @@
           <w:tcPr>
             <w:tcW w:w="2790" w:type="dxa"/>
             <w:tcBorders>
-              <w:top w:val="dotted" w:sz="4" w:space="0" w:color="808080" w:themeColor="background1" w:themeShade="80"/>
-              <w:bottom w:val="dotted" w:sz="4" w:space="0" w:color="808080" w:themeColor="background1" w:themeShade="80"/>
+              <w:top w:val="dotted" w:color="808080" w:themeColor="background1" w:themeShade="80" w:sz="4" w:space="0"/>
+              <w:bottom w:val="dotted" w:color="808080" w:themeColor="background1" w:themeShade="80" w:sz="4" w:space="0"/>
             </w:tcBorders>
           </w:tcPr>
           <w:p>
@@ -502,8 +500,8 @@
           <w:tcPr>
             <w:tcW w:w="2610" w:type="dxa"/>
             <w:tcBorders>
-              <w:top w:val="dotted" w:sz="4" w:space="0" w:color="808080" w:themeColor="background1" w:themeShade="80"/>
-              <w:bottom w:val="dotted" w:sz="4" w:space="0" w:color="808080" w:themeColor="background1" w:themeShade="80"/>
+              <w:top w:val="dotted" w:color="808080" w:themeColor="background1" w:themeShade="80" w:sz="4" w:space="0"/>
+              <w:bottom w:val="dotted" w:color="808080" w:themeColor="background1" w:themeShade="80" w:sz="4" w:space="0"/>
             </w:tcBorders>
           </w:tcPr>
           <w:p>
@@ -525,8 +523,8 @@
           <w:tcPr>
             <w:tcW w:w="3960" w:type="dxa"/>
             <w:tcBorders>
-              <w:top w:val="dotted" w:sz="4" w:space="0" w:color="808080" w:themeColor="background1" w:themeShade="80"/>
-              <w:bottom w:val="dotted" w:sz="4" w:space="0" w:color="808080" w:themeColor="background1" w:themeShade="80"/>
+              <w:top w:val="dotted" w:color="808080" w:themeColor="background1" w:themeShade="80" w:sz="4" w:space="0"/>
+              <w:bottom w:val="dotted" w:color="808080" w:themeColor="background1" w:themeShade="80" w:sz="4" w:space="0"/>
             </w:tcBorders>
           </w:tcPr>
           <w:p>
@@ -536,7 +534,7 @@
                 <w:rFonts w:ascii="Open Sans" w:hAnsi="Open Sans" w:cs="Open Sans"/>
               </w:rPr>
             </w:pPr>
-            <w:hyperlink r:id="rId13" w:history="1">
+            <w:hyperlink w:history="1" r:id="rId13">
               <w:r>
                 <w:rPr>
                   <w:rStyle w:val="Hyperlink"/>
@@ -553,8 +551,8 @@
           <w:tcPr>
             <w:tcW w:w="2790" w:type="dxa"/>
             <w:tcBorders>
-              <w:top w:val="dotted" w:sz="4" w:space="0" w:color="808080" w:themeColor="background1" w:themeShade="80"/>
-              <w:bottom w:val="dotted" w:sz="4" w:space="0" w:color="808080" w:themeColor="background1" w:themeShade="80"/>
+              <w:top w:val="dotted" w:color="808080" w:themeColor="background1" w:themeShade="80" w:sz="4" w:space="0"/>
+              <w:bottom w:val="dotted" w:color="808080" w:themeColor="background1" w:themeShade="80" w:sz="4" w:space="0"/>
             </w:tcBorders>
           </w:tcPr>
           <w:p>
@@ -576,8 +574,8 @@
           <w:tcPr>
             <w:tcW w:w="2610" w:type="dxa"/>
             <w:tcBorders>
-              <w:top w:val="dotted" w:sz="4" w:space="0" w:color="808080" w:themeColor="background1" w:themeShade="80"/>
-              <w:bottom w:val="dotted" w:sz="4" w:space="0" w:color="808080" w:themeColor="background1" w:themeShade="80"/>
+              <w:top w:val="dotted" w:color="808080" w:themeColor="background1" w:themeShade="80" w:sz="4" w:space="0"/>
+              <w:bottom w:val="dotted" w:color="808080" w:themeColor="background1" w:themeShade="80" w:sz="4" w:space="0"/>
             </w:tcBorders>
           </w:tcPr>
           <w:p>
@@ -599,8 +597,8 @@
           <w:tcPr>
             <w:tcW w:w="3960" w:type="dxa"/>
             <w:tcBorders>
-              <w:top w:val="dotted" w:sz="4" w:space="0" w:color="808080" w:themeColor="background1" w:themeShade="80"/>
-              <w:bottom w:val="dotted" w:sz="4" w:space="0" w:color="808080" w:themeColor="background1" w:themeShade="80"/>
+              <w:top w:val="dotted" w:color="808080" w:themeColor="background1" w:themeShade="80" w:sz="4" w:space="0"/>
+              <w:bottom w:val="dotted" w:color="808080" w:themeColor="background1" w:themeShade="80" w:sz="4" w:space="0"/>
             </w:tcBorders>
           </w:tcPr>
           <w:p>
@@ -610,7 +608,7 @@
                 <w:rFonts w:ascii="Open Sans" w:hAnsi="Open Sans" w:cs="Open Sans"/>
               </w:rPr>
             </w:pPr>
-            <w:hyperlink r:id="rId14" w:history="1">
+            <w:hyperlink w:history="1" r:id="rId14">
               <w:r>
                 <w:rPr>
                   <w:rStyle w:val="Hyperlink"/>
@@ -633,8 +631,8 @@
           <w:tcPr>
             <w:tcW w:w="2790" w:type="dxa"/>
             <w:tcBorders>
-              <w:top w:val="dotted" w:sz="4" w:space="0" w:color="808080" w:themeColor="background1" w:themeShade="80"/>
-              <w:bottom w:val="dotted" w:sz="4" w:space="0" w:color="808080" w:themeColor="background1" w:themeShade="80"/>
+              <w:top w:val="dotted" w:color="808080" w:themeColor="background1" w:themeShade="80" w:sz="4" w:space="0"/>
+              <w:bottom w:val="dotted" w:color="808080" w:themeColor="background1" w:themeShade="80" w:sz="4" w:space="0"/>
             </w:tcBorders>
           </w:tcPr>
           <w:p>
@@ -656,8 +654,8 @@
           <w:tcPr>
             <w:tcW w:w="2610" w:type="dxa"/>
             <w:tcBorders>
-              <w:top w:val="dotted" w:sz="4" w:space="0" w:color="808080" w:themeColor="background1" w:themeShade="80"/>
-              <w:bottom w:val="dotted" w:sz="4" w:space="0" w:color="808080" w:themeColor="background1" w:themeShade="80"/>
+              <w:top w:val="dotted" w:color="808080" w:themeColor="background1" w:themeShade="80" w:sz="4" w:space="0"/>
+              <w:bottom w:val="dotted" w:color="808080" w:themeColor="background1" w:themeShade="80" w:sz="4" w:space="0"/>
             </w:tcBorders>
           </w:tcPr>
           <w:p>
@@ -679,8 +677,8 @@
           <w:tcPr>
             <w:tcW w:w="3960" w:type="dxa"/>
             <w:tcBorders>
-              <w:top w:val="dotted" w:sz="4" w:space="0" w:color="808080" w:themeColor="background1" w:themeShade="80"/>
-              <w:bottom w:val="dotted" w:sz="4" w:space="0" w:color="808080" w:themeColor="background1" w:themeShade="80"/>
+              <w:top w:val="dotted" w:color="808080" w:themeColor="background1" w:themeShade="80" w:sz="4" w:space="0"/>
+              <w:bottom w:val="dotted" w:color="808080" w:themeColor="background1" w:themeShade="80" w:sz="4" w:space="0"/>
             </w:tcBorders>
           </w:tcPr>
           <w:p>
@@ -690,7 +688,7 @@
                 <w:rFonts w:ascii="Open Sans" w:hAnsi="Open Sans" w:cs="Open Sans"/>
               </w:rPr>
             </w:pPr>
-            <w:hyperlink r:id="rId15" w:history="1">
+            <w:hyperlink w:history="1" r:id="rId15">
               <w:r>
                 <w:rPr>
                   <w:rStyle w:val="Hyperlink"/>
@@ -713,8 +711,8 @@
           <w:tcPr>
             <w:tcW w:w="2790" w:type="dxa"/>
             <w:tcBorders>
-              <w:top w:val="dotted" w:sz="4" w:space="0" w:color="808080" w:themeColor="background1" w:themeShade="80"/>
-              <w:bottom w:val="dotted" w:sz="4" w:space="0" w:color="808080" w:themeColor="background1" w:themeShade="80"/>
+              <w:top w:val="dotted" w:color="808080" w:themeColor="background1" w:themeShade="80" w:sz="4" w:space="0"/>
+              <w:bottom w:val="dotted" w:color="808080" w:themeColor="background1" w:themeShade="80" w:sz="4" w:space="0"/>
             </w:tcBorders>
           </w:tcPr>
           <w:p>
@@ -736,8 +734,8 @@
           <w:tcPr>
             <w:tcW w:w="2610" w:type="dxa"/>
             <w:tcBorders>
-              <w:top w:val="dotted" w:sz="4" w:space="0" w:color="808080" w:themeColor="background1" w:themeShade="80"/>
-              <w:bottom w:val="dotted" w:sz="4" w:space="0" w:color="808080" w:themeColor="background1" w:themeShade="80"/>
+              <w:top w:val="dotted" w:color="808080" w:themeColor="background1" w:themeShade="80" w:sz="4" w:space="0"/>
+              <w:bottom w:val="dotted" w:color="808080" w:themeColor="background1" w:themeShade="80" w:sz="4" w:space="0"/>
             </w:tcBorders>
           </w:tcPr>
           <w:p>
@@ -759,8 +757,8 @@
           <w:tcPr>
             <w:tcW w:w="3960" w:type="dxa"/>
             <w:tcBorders>
-              <w:top w:val="dotted" w:sz="4" w:space="0" w:color="808080" w:themeColor="background1" w:themeShade="80"/>
-              <w:bottom w:val="dotted" w:sz="4" w:space="0" w:color="808080" w:themeColor="background1" w:themeShade="80"/>
+              <w:top w:val="dotted" w:color="808080" w:themeColor="background1" w:themeShade="80" w:sz="4" w:space="0"/>
+              <w:bottom w:val="dotted" w:color="808080" w:themeColor="background1" w:themeShade="80" w:sz="4" w:space="0"/>
             </w:tcBorders>
           </w:tcPr>
           <w:p>
@@ -770,7 +768,7 @@
                 <w:rFonts w:ascii="Open Sans" w:hAnsi="Open Sans" w:cs="Open Sans"/>
               </w:rPr>
             </w:pPr>
-            <w:hyperlink r:id="rId16" w:history="1">
+            <w:hyperlink w:history="1" r:id="rId16">
               <w:r>
                 <w:rPr>
                   <w:rStyle w:val="Hyperlink"/>
@@ -793,8 +791,8 @@
           <w:tcPr>
             <w:tcW w:w="2790" w:type="dxa"/>
             <w:tcBorders>
-              <w:top w:val="dotted" w:sz="4" w:space="0" w:color="808080" w:themeColor="background1" w:themeShade="80"/>
-              <w:bottom w:val="dotted" w:sz="4" w:space="0" w:color="808080" w:themeColor="background1" w:themeShade="80"/>
+              <w:top w:val="dotted" w:color="808080" w:themeColor="background1" w:themeShade="80" w:sz="4" w:space="0"/>
+              <w:bottom w:val="dotted" w:color="808080" w:themeColor="background1" w:themeShade="80" w:sz="4" w:space="0"/>
             </w:tcBorders>
           </w:tcPr>
           <w:p>
@@ -816,8 +814,8 @@
           <w:tcPr>
             <w:tcW w:w="2610" w:type="dxa"/>
             <w:tcBorders>
-              <w:top w:val="dotted" w:sz="4" w:space="0" w:color="808080" w:themeColor="background1" w:themeShade="80"/>
-              <w:bottom w:val="dotted" w:sz="4" w:space="0" w:color="808080" w:themeColor="background1" w:themeShade="80"/>
+              <w:top w:val="dotted" w:color="808080" w:themeColor="background1" w:themeShade="80" w:sz="4" w:space="0"/>
+              <w:bottom w:val="dotted" w:color="808080" w:themeColor="background1" w:themeShade="80" w:sz="4" w:space="0"/>
             </w:tcBorders>
           </w:tcPr>
           <w:p>
@@ -839,8 +837,8 @@
           <w:tcPr>
             <w:tcW w:w="3960" w:type="dxa"/>
             <w:tcBorders>
-              <w:top w:val="dotted" w:sz="4" w:space="0" w:color="808080" w:themeColor="background1" w:themeShade="80"/>
-              <w:bottom w:val="dotted" w:sz="4" w:space="0" w:color="808080" w:themeColor="background1" w:themeShade="80"/>
+              <w:top w:val="dotted" w:color="808080" w:themeColor="background1" w:themeShade="80" w:sz="4" w:space="0"/>
+              <w:bottom w:val="dotted" w:color="808080" w:themeColor="background1" w:themeShade="80" w:sz="4" w:space="0"/>
             </w:tcBorders>
           </w:tcPr>
           <w:p>
@@ -850,7 +848,7 @@
                 <w:rFonts w:ascii="Open Sans" w:hAnsi="Open Sans" w:cs="Open Sans"/>
               </w:rPr>
             </w:pPr>
-            <w:hyperlink r:id="rId17" w:history="1">
+            <w:hyperlink w:history="1" r:id="rId17">
               <w:r>
                 <w:rPr>
                   <w:rStyle w:val="Hyperlink"/>
@@ -913,7 +911,7 @@
       <w:pPr>
         <w:pStyle w:val="Title"/>
         <w:pBdr>
-          <w:bottom w:val="single" w:sz="6" w:space="1" w:color="auto"/>
+          <w:bottom w:val="single" w:color="auto" w:sz="6" w:space="1"/>
         </w:pBdr>
         <w:rPr>
           <w:rFonts w:ascii="Quicksand" w:hAnsi="Quicksand"/>
@@ -944,12 +942,12 @@
         <w:tblStyle w:val="TableGrid"/>
         <w:tblW w:w="5000" w:type="pct"/>
         <w:tblBorders>
-          <w:top w:val="none" w:sz="0" w:space="0" w:color="auto"/>
-          <w:left w:val="none" w:sz="0" w:space="0" w:color="auto"/>
-          <w:bottom w:val="none" w:sz="0" w:space="0" w:color="auto"/>
-          <w:right w:val="none" w:sz="0" w:space="0" w:color="auto"/>
-          <w:insideH w:val="none" w:sz="0" w:space="0" w:color="auto"/>
-          <w:insideV w:val="none" w:sz="0" w:space="0" w:color="auto"/>
+          <w:top w:val="none" w:color="auto" w:sz="0" w:space="0"/>
+          <w:left w:val="none" w:color="auto" w:sz="0" w:space="0"/>
+          <w:bottom w:val="none" w:color="auto" w:sz="0" w:space="0"/>
+          <w:right w:val="none" w:color="auto" w:sz="0" w:space="0"/>
+          <w:insideH w:val="none" w:color="auto" w:sz="0" w:space="0"/>
+          <w:insideV w:val="none" w:color="auto" w:sz="0" w:space="0"/>
         </w:tblBorders>
         <w:tblLook w:val="04A0" w:firstRow="1" w:lastRow="0" w:firstColumn="1" w:lastColumn="0" w:noHBand="0" w:noVBand="1"/>
       </w:tblPr>
@@ -1098,7 +1096,7 @@
     <w:p/>
     <w:sectPr>
       <w:footerReference w:type="default" r:id="rId18"/>
-      <w:pgSz w:w="12240" w:h="15840"/>
+      <w:pgSz w:w="12240" w:h="15840" w:orient="portrait"/>
       <w:pgMar w:top="1080" w:right="1440" w:bottom="1080" w:left="1440" w:header="720" w:footer="576" w:gutter="0"/>
       <w:cols w:space="720"/>
       <w:titlePg/>
@@ -1311,7 +1309,7 @@
   </w:abstractNum>
   <w:abstractNum w:abstractNumId="1" w15:restartNumberingAfterBreak="0">
     <w:nsid w:val="FFFFFF7D"/>
-    <w:multiLevelType w:val="singleLevel"/>
+    <w:multiLevelType w:val="hybridMultilevel"/>
     <w:tmpl w:val="39FABF14"/>
     <w:lvl w:ilvl="0">
       <w:start w:val="1"/>
@@ -1328,7 +1326,7 @@
   </w:abstractNum>
   <w:abstractNum w:abstractNumId="2" w15:restartNumberingAfterBreak="0">
     <w:nsid w:val="FFFFFF7E"/>
-    <w:multiLevelType w:val="singleLevel"/>
+    <w:multiLevelType w:val="hybridMultilevel"/>
     <w:tmpl w:val="445CE350"/>
     <w:lvl w:ilvl="0">
       <w:start w:val="1"/>
@@ -1345,7 +1343,7 @@
   </w:abstractNum>
   <w:abstractNum w:abstractNumId="3" w15:restartNumberingAfterBreak="0">
     <w:nsid w:val="FFFFFF7F"/>
-    <w:multiLevelType w:val="singleLevel"/>
+    <w:multiLevelType w:val="hybridMultilevel"/>
     <w:tmpl w:val="54DCF024"/>
     <w:lvl w:ilvl="0">
       <w:start w:val="1"/>
@@ -1362,7 +1360,7 @@
   </w:abstractNum>
   <w:abstractNum w:abstractNumId="4" w15:restartNumberingAfterBreak="0">
     <w:nsid w:val="FFFFFF80"/>
-    <w:multiLevelType w:val="singleLevel"/>
+    <w:multiLevelType w:val="multilevel"/>
     <w:tmpl w:val="AA9803AC"/>
     <w:lvl w:ilvl="0">
       <w:start w:val="1"/>
@@ -1376,13 +1374,13 @@
         <w:ind w:left="1800" w:hanging="360"/>
       </w:pPr>
       <w:rPr>
-        <w:rFonts w:ascii="Symbol" w:hAnsi="Symbol" w:hint="default"/>
+        <w:rFonts w:hint="default" w:ascii="Symbol" w:hAnsi="Symbol"/>
       </w:rPr>
     </w:lvl>
   </w:abstractNum>
   <w:abstractNum w:abstractNumId="5" w15:restartNumberingAfterBreak="0">
     <w:nsid w:val="FFFFFF81"/>
-    <w:multiLevelType w:val="singleLevel"/>
+    <w:multiLevelType w:val="multilevel"/>
     <w:tmpl w:val="1D8CDE8E"/>
     <w:lvl w:ilvl="0">
       <w:start w:val="1"/>
@@ -1396,7 +1394,7 @@
         <w:ind w:left="1440" w:hanging="360"/>
       </w:pPr>
       <w:rPr>
-        <w:rFonts w:ascii="Symbol" w:hAnsi="Symbol" w:hint="default"/>
+        <w:rFonts w:hint="default" w:ascii="Symbol" w:hAnsi="Symbol"/>
       </w:rPr>
     </w:lvl>
   </w:abstractNum>
@@ -1416,7 +1414,7 @@
         <w:ind w:left="1080" w:hanging="360"/>
       </w:pPr>
       <w:rPr>
-        <w:rFonts w:ascii="Symbol" w:hAnsi="Symbol" w:hint="default"/>
+        <w:rFonts w:hint="default" w:ascii="Symbol" w:hAnsi="Symbol"/>
       </w:rPr>
     </w:lvl>
   </w:abstractNum>
@@ -1436,7 +1434,7 @@
         <w:ind w:left="720" w:hanging="360"/>
       </w:pPr>
       <w:rPr>
-        <w:rFonts w:ascii="Symbol" w:hAnsi="Symbol" w:hint="default"/>
+        <w:rFonts w:hint="default" w:ascii="Symbol" w:hAnsi="Symbol"/>
       </w:rPr>
     </w:lvl>
   </w:abstractNum>
@@ -1473,7 +1471,7 @@
         <w:ind w:left="360" w:hanging="360"/>
       </w:pPr>
       <w:rPr>
-        <w:rFonts w:ascii="Symbol" w:hAnsi="Symbol" w:hint="default"/>
+        <w:rFonts w:hint="default" w:ascii="Symbol" w:hAnsi="Symbol"/>
       </w:rPr>
     </w:lvl>
   </w:abstractNum>
@@ -1490,7 +1488,7 @@
         <w:ind w:left="720" w:hanging="360"/>
       </w:pPr>
       <w:rPr>
-        <w:rFonts w:asciiTheme="majorHAnsi" w:hAnsiTheme="majorHAnsi" w:cs="Times New Roman" w:hint="default"/>
+        <w:rFonts w:hint="default" w:cs="Times New Roman" w:asciiTheme="majorHAnsi" w:hAnsiTheme="majorHAnsi"/>
         <w:b w:val="0"/>
         <w:i w:val="0"/>
         <w:color w:val="auto"/>
@@ -1506,7 +1504,7 @@
         <w:ind w:left="1440" w:hanging="360"/>
       </w:pPr>
       <w:rPr>
-        <w:rFonts w:ascii="Courier New" w:hAnsi="Courier New" w:cs="Courier New" w:hint="default"/>
+        <w:rFonts w:hint="default" w:ascii="Courier New" w:hAnsi="Courier New" w:cs="Courier New"/>
       </w:rPr>
     </w:lvl>
     <w:lvl w:ilvl="2" w:tplc="04090005" w:tentative="1">
@@ -1518,7 +1516,7 @@
         <w:ind w:left="2160" w:hanging="360"/>
       </w:pPr>
       <w:rPr>
-        <w:rFonts w:ascii="Wingdings" w:hAnsi="Wingdings" w:hint="default"/>
+        <w:rFonts w:hint="default" w:ascii="Wingdings" w:hAnsi="Wingdings"/>
       </w:rPr>
     </w:lvl>
     <w:lvl w:ilvl="3" w:tplc="04090001" w:tentative="1">
@@ -1530,7 +1528,7 @@
         <w:ind w:left="2880" w:hanging="360"/>
       </w:pPr>
       <w:rPr>
-        <w:rFonts w:ascii="Symbol" w:hAnsi="Symbol" w:hint="default"/>
+        <w:rFonts w:hint="default" w:ascii="Symbol" w:hAnsi="Symbol"/>
       </w:rPr>
     </w:lvl>
     <w:lvl w:ilvl="4" w:tplc="04090003" w:tentative="1">
@@ -1542,7 +1540,7 @@
         <w:ind w:left="3600" w:hanging="360"/>
       </w:pPr>
       <w:rPr>
-        <w:rFonts w:ascii="Courier New" w:hAnsi="Courier New" w:cs="Courier New" w:hint="default"/>
+        <w:rFonts w:hint="default" w:ascii="Courier New" w:hAnsi="Courier New" w:cs="Courier New"/>
       </w:rPr>
     </w:lvl>
     <w:lvl w:ilvl="5" w:tplc="04090005" w:tentative="1">
@@ -1554,7 +1552,7 @@
         <w:ind w:left="4320" w:hanging="360"/>
       </w:pPr>
       <w:rPr>
-        <w:rFonts w:ascii="Wingdings" w:hAnsi="Wingdings" w:hint="default"/>
+        <w:rFonts w:hint="default" w:ascii="Wingdings" w:hAnsi="Wingdings"/>
       </w:rPr>
     </w:lvl>
     <w:lvl w:ilvl="6" w:tplc="04090001" w:tentative="1">
@@ -1566,7 +1564,7 @@
         <w:ind w:left="5040" w:hanging="360"/>
       </w:pPr>
       <w:rPr>
-        <w:rFonts w:ascii="Symbol" w:hAnsi="Symbol" w:hint="default"/>
+        <w:rFonts w:hint="default" w:ascii="Symbol" w:hAnsi="Symbol"/>
       </w:rPr>
     </w:lvl>
     <w:lvl w:ilvl="7" w:tplc="04090003" w:tentative="1">
@@ -1578,7 +1576,7 @@
         <w:ind w:left="5760" w:hanging="360"/>
       </w:pPr>
       <w:rPr>
-        <w:rFonts w:ascii="Courier New" w:hAnsi="Courier New" w:cs="Courier New" w:hint="default"/>
+        <w:rFonts w:hint="default" w:ascii="Courier New" w:hAnsi="Courier New" w:cs="Courier New"/>
       </w:rPr>
     </w:lvl>
     <w:lvl w:ilvl="8" w:tplc="04090005" w:tentative="1">
@@ -1590,7 +1588,7 @@
         <w:ind w:left="6480" w:hanging="360"/>
       </w:pPr>
       <w:rPr>
-        <w:rFonts w:ascii="Wingdings" w:hAnsi="Wingdings" w:hint="default"/>
+        <w:rFonts w:hint="default" w:ascii="Wingdings" w:hAnsi="Wingdings"/>
       </w:rPr>
     </w:lvl>
   </w:abstractNum>
@@ -1693,7 +1691,7 @@
         <w:ind w:left="360" w:hanging="360"/>
       </w:pPr>
       <w:rPr>
-        <w:rFonts w:asciiTheme="majorHAnsi" w:hAnsiTheme="majorHAnsi" w:hint="default"/>
+        <w:rFonts w:hint="default" w:asciiTheme="majorHAnsi" w:hAnsiTheme="majorHAnsi"/>
         <w:b/>
         <w:i w:val="0"/>
         <w:sz w:val="24"/>
@@ -1709,7 +1707,7 @@
         <w:ind w:left="720" w:hanging="360"/>
       </w:pPr>
       <w:rPr>
-        <w:rFonts w:asciiTheme="majorHAnsi" w:hAnsiTheme="majorHAnsi" w:hint="default"/>
+        <w:rFonts w:hint="default" w:asciiTheme="majorHAnsi" w:hAnsiTheme="majorHAnsi"/>
         <w:b/>
         <w:i w:val="0"/>
         <w:sz w:val="24"/>
@@ -1724,7 +1722,7 @@
         <w:ind w:left="1080" w:hanging="360"/>
       </w:pPr>
       <w:rPr>
-        <w:rFonts w:asciiTheme="majorHAnsi" w:hAnsiTheme="majorHAnsi" w:hint="default"/>
+        <w:rFonts w:hint="default" w:asciiTheme="majorHAnsi" w:hAnsiTheme="majorHAnsi"/>
         <w:b/>
         <w:i w:val="0"/>
         <w:sz w:val="28"/>
@@ -1816,7 +1814,7 @@
         <w:ind w:left="360" w:hanging="360"/>
       </w:pPr>
       <w:rPr>
-        <w:rFonts w:asciiTheme="majorHAnsi" w:hAnsiTheme="majorHAnsi" w:hint="default"/>
+        <w:rFonts w:hint="default" w:asciiTheme="majorHAnsi" w:hAnsiTheme="majorHAnsi"/>
         <w:b/>
         <w:i w:val="0"/>
         <w:sz w:val="24"/>
@@ -1832,7 +1830,7 @@
         <w:ind w:left="720" w:hanging="360"/>
       </w:pPr>
       <w:rPr>
-        <w:rFonts w:asciiTheme="majorHAnsi" w:hAnsiTheme="majorHAnsi" w:hint="default"/>
+        <w:rFonts w:hint="default" w:asciiTheme="majorHAnsi" w:hAnsiTheme="majorHAnsi"/>
         <w:b/>
         <w:i w:val="0"/>
         <w:sz w:val="24"/>
@@ -1847,7 +1845,7 @@
         <w:ind w:left="1080" w:hanging="360"/>
       </w:pPr>
       <w:rPr>
-        <w:rFonts w:asciiTheme="majorHAnsi" w:hAnsiTheme="majorHAnsi" w:hint="default"/>
+        <w:rFonts w:hint="default" w:asciiTheme="majorHAnsi" w:hAnsiTheme="majorHAnsi"/>
         <w:b/>
         <w:i w:val="0"/>
         <w:sz w:val="28"/>
@@ -1939,7 +1937,7 @@
         <w:ind w:left="720" w:hanging="360"/>
       </w:pPr>
       <w:rPr>
-        <w:rFonts w:ascii="Symbol" w:hAnsi="Symbol" w:hint="default"/>
+        <w:rFonts w:hint="default" w:ascii="Symbol" w:hAnsi="Symbol"/>
       </w:rPr>
     </w:lvl>
     <w:lvl w:ilvl="1" w:tplc="04090003">
@@ -1951,7 +1949,7 @@
         <w:ind w:left="1440" w:hanging="360"/>
       </w:pPr>
       <w:rPr>
-        <w:rFonts w:ascii="Courier New" w:hAnsi="Courier New" w:cs="Courier New" w:hint="default"/>
+        <w:rFonts w:hint="default" w:ascii="Courier New" w:hAnsi="Courier New" w:cs="Courier New"/>
       </w:rPr>
     </w:lvl>
     <w:lvl w:ilvl="2" w:tplc="04090005" w:tentative="1">
@@ -1963,7 +1961,7 @@
         <w:ind w:left="2160" w:hanging="360"/>
       </w:pPr>
       <w:rPr>
-        <w:rFonts w:ascii="Wingdings" w:hAnsi="Wingdings" w:hint="default"/>
+        <w:rFonts w:hint="default" w:ascii="Wingdings" w:hAnsi="Wingdings"/>
       </w:rPr>
     </w:lvl>
     <w:lvl w:ilvl="3" w:tplc="04090001" w:tentative="1">
@@ -1975,7 +1973,7 @@
         <w:ind w:left="2880" w:hanging="360"/>
       </w:pPr>
       <w:rPr>
-        <w:rFonts w:ascii="Symbol" w:hAnsi="Symbol" w:hint="default"/>
+        <w:rFonts w:hint="default" w:ascii="Symbol" w:hAnsi="Symbol"/>
       </w:rPr>
     </w:lvl>
     <w:lvl w:ilvl="4" w:tplc="04090003" w:tentative="1">
@@ -1987,7 +1985,7 @@
         <w:ind w:left="3600" w:hanging="360"/>
       </w:pPr>
       <w:rPr>
-        <w:rFonts w:ascii="Courier New" w:hAnsi="Courier New" w:cs="Courier New" w:hint="default"/>
+        <w:rFonts w:hint="default" w:ascii="Courier New" w:hAnsi="Courier New" w:cs="Courier New"/>
       </w:rPr>
     </w:lvl>
     <w:lvl w:ilvl="5" w:tplc="04090005" w:tentative="1">
@@ -1999,7 +1997,7 @@
         <w:ind w:left="4320" w:hanging="360"/>
       </w:pPr>
       <w:rPr>
-        <w:rFonts w:ascii="Wingdings" w:hAnsi="Wingdings" w:hint="default"/>
+        <w:rFonts w:hint="default" w:ascii="Wingdings" w:hAnsi="Wingdings"/>
       </w:rPr>
     </w:lvl>
     <w:lvl w:ilvl="6" w:tplc="04090001" w:tentative="1">
@@ -2011,7 +2009,7 @@
         <w:ind w:left="5040" w:hanging="360"/>
       </w:pPr>
       <w:rPr>
-        <w:rFonts w:ascii="Symbol" w:hAnsi="Symbol" w:hint="default"/>
+        <w:rFonts w:hint="default" w:ascii="Symbol" w:hAnsi="Symbol"/>
       </w:rPr>
     </w:lvl>
     <w:lvl w:ilvl="7" w:tplc="04090003" w:tentative="1">
@@ -2023,7 +2021,7 @@
         <w:ind w:left="5760" w:hanging="360"/>
       </w:pPr>
       <w:rPr>
-        <w:rFonts w:ascii="Courier New" w:hAnsi="Courier New" w:cs="Courier New" w:hint="default"/>
+        <w:rFonts w:hint="default" w:ascii="Courier New" w:hAnsi="Courier New" w:cs="Courier New"/>
       </w:rPr>
     </w:lvl>
     <w:lvl w:ilvl="8" w:tplc="04090005" w:tentative="1">
@@ -2035,7 +2033,7 @@
         <w:ind w:left="6480" w:hanging="360"/>
       </w:pPr>
       <w:rPr>
-        <w:rFonts w:ascii="Wingdings" w:hAnsi="Wingdings" w:hint="default"/>
+        <w:rFonts w:hint="default" w:ascii="Wingdings" w:hAnsi="Wingdings"/>
       </w:rPr>
     </w:lvl>
   </w:abstractNum>
@@ -2052,7 +2050,7 @@
         <w:ind w:left="360" w:hanging="360"/>
       </w:pPr>
       <w:rPr>
-        <w:rFonts w:asciiTheme="majorHAnsi" w:hAnsiTheme="majorHAnsi" w:hint="default"/>
+        <w:rFonts w:hint="default" w:asciiTheme="majorHAnsi" w:hAnsiTheme="majorHAnsi"/>
         <w:b/>
         <w:i w:val="0"/>
         <w:sz w:val="24"/>
@@ -2068,7 +2066,7 @@
         <w:ind w:left="720" w:hanging="360"/>
       </w:pPr>
       <w:rPr>
-        <w:rFonts w:asciiTheme="majorHAnsi" w:hAnsiTheme="majorHAnsi" w:hint="default"/>
+        <w:rFonts w:hint="default" w:asciiTheme="majorHAnsi" w:hAnsiTheme="majorHAnsi"/>
         <w:b/>
         <w:i w:val="0"/>
         <w:sz w:val="24"/>
@@ -2083,7 +2081,7 @@
         <w:ind w:left="1080" w:hanging="360"/>
       </w:pPr>
       <w:rPr>
-        <w:rFonts w:asciiTheme="majorHAnsi" w:hAnsiTheme="majorHAnsi" w:hint="default"/>
+        <w:rFonts w:hint="default" w:asciiTheme="majorHAnsi" w:hAnsiTheme="majorHAnsi"/>
         <w:b/>
         <w:i w:val="0"/>
         <w:sz w:val="28"/>
@@ -2176,7 +2174,7 @@
         <w:ind w:left="720" w:hanging="360"/>
       </w:pPr>
       <w:rPr>
-        <w:rFonts w:ascii="Symbol" w:hAnsi="Symbol" w:hint="default"/>
+        <w:rFonts w:hint="default" w:ascii="Symbol" w:hAnsi="Symbol"/>
       </w:rPr>
     </w:lvl>
     <w:lvl w:ilvl="1">
@@ -2188,7 +2186,7 @@
         <w:ind w:left="1440" w:hanging="360"/>
       </w:pPr>
       <w:rPr>
-        <w:rFonts w:ascii="Courier New" w:hAnsi="Courier New" w:hint="default"/>
+        <w:rFonts w:hint="default" w:ascii="Courier New" w:hAnsi="Courier New"/>
       </w:rPr>
     </w:lvl>
     <w:lvl w:ilvl="2">
@@ -2200,7 +2198,7 @@
         <w:ind w:left="2160" w:hanging="360"/>
       </w:pPr>
       <w:rPr>
-        <w:rFonts w:ascii="Wingdings" w:hAnsi="Wingdings" w:hint="default"/>
+        <w:rFonts w:hint="default" w:ascii="Wingdings" w:hAnsi="Wingdings"/>
       </w:rPr>
     </w:lvl>
     <w:lvl w:ilvl="3">
@@ -2212,7 +2210,7 @@
         <w:ind w:left="2880" w:hanging="360"/>
       </w:pPr>
       <w:rPr>
-        <w:rFonts w:ascii="Symbol" w:hAnsi="Symbol" w:hint="default"/>
+        <w:rFonts w:hint="default" w:ascii="Symbol" w:hAnsi="Symbol"/>
       </w:rPr>
     </w:lvl>
     <w:lvl w:ilvl="4">
@@ -2224,7 +2222,7 @@
         <w:ind w:left="3600" w:hanging="360"/>
       </w:pPr>
       <w:rPr>
-        <w:rFonts w:ascii="Courier New" w:hAnsi="Courier New" w:cs="Courier New" w:hint="default"/>
+        <w:rFonts w:hint="default" w:ascii="Courier New" w:hAnsi="Courier New" w:cs="Courier New"/>
       </w:rPr>
     </w:lvl>
     <w:lvl w:ilvl="5">
@@ -2236,7 +2234,7 @@
         <w:ind w:left="4320" w:hanging="360"/>
       </w:pPr>
       <w:rPr>
-        <w:rFonts w:ascii="Wingdings" w:hAnsi="Wingdings" w:hint="default"/>
+        <w:rFonts w:hint="default" w:ascii="Wingdings" w:hAnsi="Wingdings"/>
       </w:rPr>
     </w:lvl>
     <w:lvl w:ilvl="6">
@@ -2248,7 +2246,7 @@
         <w:ind w:left="5040" w:hanging="360"/>
       </w:pPr>
       <w:rPr>
-        <w:rFonts w:ascii="Symbol" w:hAnsi="Symbol" w:hint="default"/>
+        <w:rFonts w:hint="default" w:ascii="Symbol" w:hAnsi="Symbol"/>
       </w:rPr>
     </w:lvl>
     <w:lvl w:ilvl="7">
@@ -2260,7 +2258,7 @@
         <w:ind w:left="5760" w:hanging="360"/>
       </w:pPr>
       <w:rPr>
-        <w:rFonts w:ascii="Courier New" w:hAnsi="Courier New" w:cs="Courier New" w:hint="default"/>
+        <w:rFonts w:hint="default" w:ascii="Courier New" w:hAnsi="Courier New" w:cs="Courier New"/>
       </w:rPr>
     </w:lvl>
     <w:lvl w:ilvl="8">
@@ -2272,7 +2270,7 @@
         <w:ind w:left="6480" w:hanging="360"/>
       </w:pPr>
       <w:rPr>
-        <w:rFonts w:ascii="Wingdings" w:hAnsi="Wingdings" w:hint="default"/>
+        <w:rFonts w:hint="default" w:ascii="Wingdings" w:hAnsi="Wingdings"/>
       </w:rPr>
     </w:lvl>
   </w:abstractNum>
@@ -2289,7 +2287,7 @@
         <w:ind w:left="360" w:hanging="360"/>
       </w:pPr>
       <w:rPr>
-        <w:rFonts w:asciiTheme="majorHAnsi" w:hAnsiTheme="majorHAnsi" w:hint="default"/>
+        <w:rFonts w:hint="default" w:asciiTheme="majorHAnsi" w:hAnsiTheme="majorHAnsi"/>
         <w:b/>
         <w:i w:val="0"/>
         <w:sz w:val="24"/>
@@ -2305,7 +2303,7 @@
         <w:ind w:left="720" w:hanging="360"/>
       </w:pPr>
       <w:rPr>
-        <w:rFonts w:asciiTheme="majorHAnsi" w:hAnsiTheme="majorHAnsi" w:hint="default"/>
+        <w:rFonts w:hint="default" w:asciiTheme="majorHAnsi" w:hAnsiTheme="majorHAnsi"/>
         <w:b/>
         <w:i w:val="0"/>
         <w:sz w:val="24"/>
@@ -2320,7 +2318,7 @@
         <w:ind w:left="1080" w:hanging="360"/>
       </w:pPr>
       <w:rPr>
-        <w:rFonts w:asciiTheme="majorHAnsi" w:hAnsiTheme="majorHAnsi" w:hint="default"/>
+        <w:rFonts w:hint="default" w:asciiTheme="majorHAnsi" w:hAnsiTheme="majorHAnsi"/>
         <w:b/>
         <w:i w:val="0"/>
         <w:sz w:val="28"/>
@@ -2401,7 +2399,7 @@
   </w:abstractNum>
   <w:abstractNum w:abstractNumId="18" w15:restartNumberingAfterBreak="0">
     <w:nsid w:val="30E169A3"/>
-    <w:multiLevelType w:val="multilevel"/>
+    <w:multiLevelType w:val="hybridMultilevel"/>
     <w:tmpl w:val="A7EA6C78"/>
     <w:lvl w:ilvl="0">
       <w:start w:val="1"/>
@@ -2412,7 +2410,7 @@
         <w:ind w:left="360" w:hanging="360"/>
       </w:pPr>
       <w:rPr>
-        <w:rFonts w:asciiTheme="majorHAnsi" w:hAnsiTheme="majorHAnsi" w:hint="default"/>
+        <w:rFonts w:hint="default" w:asciiTheme="majorHAnsi" w:hAnsiTheme="majorHAnsi"/>
         <w:b/>
         <w:i w:val="0"/>
         <w:sz w:val="24"/>
@@ -2428,7 +2426,7 @@
         <w:ind w:left="720" w:hanging="360"/>
       </w:pPr>
       <w:rPr>
-        <w:rFonts w:asciiTheme="majorHAnsi" w:hAnsiTheme="majorHAnsi" w:hint="default"/>
+        <w:rFonts w:hint="default" w:asciiTheme="majorHAnsi" w:hAnsiTheme="majorHAnsi"/>
         <w:b/>
         <w:i w:val="0"/>
         <w:sz w:val="24"/>
@@ -2443,7 +2441,7 @@
         <w:ind w:left="1080" w:hanging="360"/>
       </w:pPr>
       <w:rPr>
-        <w:rFonts w:asciiTheme="majorHAnsi" w:hAnsiTheme="majorHAnsi" w:hint="default"/>
+        <w:rFonts w:hint="default" w:asciiTheme="majorHAnsi" w:hAnsiTheme="majorHAnsi"/>
         <w:b/>
         <w:i w:val="0"/>
         <w:sz w:val="28"/>
@@ -2536,7 +2534,7 @@
         <w:ind w:left="360" w:hanging="360"/>
       </w:pPr>
       <w:rPr>
-        <w:rFonts w:asciiTheme="majorHAnsi" w:hAnsiTheme="majorHAnsi" w:hint="default"/>
+        <w:rFonts w:hint="default" w:asciiTheme="majorHAnsi" w:hAnsiTheme="majorHAnsi"/>
         <w:b/>
         <w:i w:val="0"/>
         <w:sz w:val="24"/>
@@ -2553,7 +2551,7 @@
         <w:ind w:left="720" w:hanging="360"/>
       </w:pPr>
       <w:rPr>
-        <w:rFonts w:asciiTheme="majorHAnsi" w:hAnsiTheme="majorHAnsi" w:hint="default"/>
+        <w:rFonts w:hint="default" w:asciiTheme="majorHAnsi" w:hAnsiTheme="majorHAnsi"/>
         <w:b/>
         <w:i w:val="0"/>
         <w:sz w:val="24"/>
@@ -2568,7 +2566,7 @@
         <w:ind w:left="1080" w:hanging="360"/>
       </w:pPr>
       <w:rPr>
-        <w:rFonts w:asciiTheme="majorHAnsi" w:hAnsiTheme="majorHAnsi" w:cs="Times New Roman" w:hint="default"/>
+        <w:rFonts w:hint="default" w:cs="Times New Roman" w:asciiTheme="majorHAnsi" w:hAnsiTheme="majorHAnsi"/>
         <w:b/>
         <w:i w:val="0"/>
         <w:sz w:val="24"/>
@@ -2583,7 +2581,7 @@
         <w:ind w:left="1440" w:hanging="360"/>
       </w:pPr>
       <w:rPr>
-        <w:rFonts w:asciiTheme="majorHAnsi" w:hAnsiTheme="majorHAnsi" w:cs="Times New Roman" w:hint="default"/>
+        <w:rFonts w:hint="default" w:cs="Times New Roman" w:asciiTheme="majorHAnsi" w:hAnsiTheme="majorHAnsi"/>
         <w:b/>
         <w:i w:val="0"/>
         <w:sz w:val="24"/>
@@ -2598,7 +2596,7 @@
         <w:ind w:left="1800" w:hanging="360"/>
       </w:pPr>
       <w:rPr>
-        <w:rFonts w:asciiTheme="majorHAnsi" w:hAnsiTheme="majorHAnsi" w:hint="default"/>
+        <w:rFonts w:hint="default" w:asciiTheme="majorHAnsi" w:hAnsiTheme="majorHAnsi"/>
         <w:b/>
         <w:i w:val="0"/>
         <w:sz w:val="24"/>
@@ -2613,7 +2611,7 @@
         <w:ind w:left="2160" w:hanging="360"/>
       </w:pPr>
       <w:rPr>
-        <w:rFonts w:asciiTheme="majorHAnsi" w:hAnsiTheme="majorHAnsi" w:hint="default"/>
+        <w:rFonts w:hint="default" w:asciiTheme="majorHAnsi" w:hAnsiTheme="majorHAnsi"/>
         <w:b/>
         <w:i w:val="0"/>
         <w:sz w:val="24"/>
@@ -2628,7 +2626,7 @@
         <w:ind w:left="2520" w:hanging="360"/>
       </w:pPr>
       <w:rPr>
-        <w:rFonts w:asciiTheme="majorHAnsi" w:hAnsiTheme="majorHAnsi" w:hint="default"/>
+        <w:rFonts w:hint="default" w:asciiTheme="majorHAnsi" w:hAnsiTheme="majorHAnsi"/>
         <w:b/>
         <w:i w:val="0"/>
         <w:sz w:val="24"/>
@@ -2643,7 +2641,7 @@
         <w:ind w:left="2880" w:hanging="360"/>
       </w:pPr>
       <w:rPr>
-        <w:rFonts w:asciiTheme="majorHAnsi" w:hAnsiTheme="majorHAnsi" w:hint="default"/>
+        <w:rFonts w:hint="default" w:asciiTheme="majorHAnsi" w:hAnsiTheme="majorHAnsi"/>
         <w:b/>
         <w:i w:val="0"/>
         <w:sz w:val="24"/>
@@ -2658,7 +2656,7 @@
         <w:ind w:left="3240" w:hanging="360"/>
       </w:pPr>
       <w:rPr>
-        <w:rFonts w:asciiTheme="majorHAnsi" w:hAnsiTheme="majorHAnsi" w:hint="default"/>
+        <w:rFonts w:hint="default" w:asciiTheme="majorHAnsi" w:hAnsiTheme="majorHAnsi"/>
         <w:b/>
         <w:i w:val="0"/>
         <w:sz w:val="24"/>
@@ -2667,7 +2665,7 @@
   </w:abstractNum>
   <w:abstractNum w:abstractNumId="20" w15:restartNumberingAfterBreak="0">
     <w:nsid w:val="371E4696"/>
-    <w:multiLevelType w:val="hybridMultilevel"/>
+    <w:multiLevelType w:val="multilevel"/>
     <w:tmpl w:val="D64A5602"/>
     <w:lvl w:ilvl="0" w:tplc="4AC6DDF0">
       <w:start w:val="8"/>
@@ -2678,7 +2676,7 @@
         <w:ind w:left="720" w:hanging="360"/>
       </w:pPr>
       <w:rPr>
-        <w:rFonts w:ascii="Verdana" w:hAnsi="Verdana" w:cstheme="minorBidi" w:hint="default"/>
+        <w:rFonts w:hint="default" w:ascii="Verdana" w:hAnsi="Verdana" w:cstheme="minorBidi"/>
         <w:b/>
         <w:i w:val="0"/>
       </w:rPr>
@@ -2692,7 +2690,7 @@
         <w:ind w:left="1440" w:hanging="360"/>
       </w:pPr>
       <w:rPr>
-        <w:rFonts w:ascii="Symbol" w:hAnsi="Symbol" w:hint="default"/>
+        <w:rFonts w:hint="default" w:ascii="Symbol" w:hAnsi="Symbol"/>
       </w:rPr>
     </w:lvl>
     <w:lvl w:ilvl="2" w:tplc="04090005" w:tentative="1">
@@ -2704,7 +2702,7 @@
         <w:ind w:left="2160" w:hanging="360"/>
       </w:pPr>
       <w:rPr>
-        <w:rFonts w:ascii="Wingdings" w:hAnsi="Wingdings" w:hint="default"/>
+        <w:rFonts w:hint="default" w:ascii="Wingdings" w:hAnsi="Wingdings"/>
       </w:rPr>
     </w:lvl>
     <w:lvl w:ilvl="3" w:tplc="04090001" w:tentative="1">
@@ -2716,7 +2714,7 @@
         <w:ind w:left="2880" w:hanging="360"/>
       </w:pPr>
       <w:rPr>
-        <w:rFonts w:ascii="Symbol" w:hAnsi="Symbol" w:hint="default"/>
+        <w:rFonts w:hint="default" w:ascii="Symbol" w:hAnsi="Symbol"/>
       </w:rPr>
     </w:lvl>
     <w:lvl w:ilvl="4" w:tplc="04090003" w:tentative="1">
@@ -2728,7 +2726,7 @@
         <w:ind w:left="3600" w:hanging="360"/>
       </w:pPr>
       <w:rPr>
-        <w:rFonts w:ascii="Courier New" w:hAnsi="Courier New" w:cs="Courier New" w:hint="default"/>
+        <w:rFonts w:hint="default" w:ascii="Courier New" w:hAnsi="Courier New" w:cs="Courier New"/>
       </w:rPr>
     </w:lvl>
     <w:lvl w:ilvl="5" w:tplc="04090005" w:tentative="1">
@@ -2740,7 +2738,7 @@
         <w:ind w:left="4320" w:hanging="360"/>
       </w:pPr>
       <w:rPr>
-        <w:rFonts w:ascii="Wingdings" w:hAnsi="Wingdings" w:hint="default"/>
+        <w:rFonts w:hint="default" w:ascii="Wingdings" w:hAnsi="Wingdings"/>
       </w:rPr>
     </w:lvl>
     <w:lvl w:ilvl="6" w:tplc="04090001" w:tentative="1">
@@ -2752,7 +2750,7 @@
         <w:ind w:left="5040" w:hanging="360"/>
       </w:pPr>
       <w:rPr>
-        <w:rFonts w:ascii="Symbol" w:hAnsi="Symbol" w:hint="default"/>
+        <w:rFonts w:hint="default" w:ascii="Symbol" w:hAnsi="Symbol"/>
       </w:rPr>
     </w:lvl>
     <w:lvl w:ilvl="7" w:tplc="04090003" w:tentative="1">
@@ -2764,7 +2762,7 @@
         <w:ind w:left="5760" w:hanging="360"/>
       </w:pPr>
       <w:rPr>
-        <w:rFonts w:ascii="Courier New" w:hAnsi="Courier New" w:cs="Courier New" w:hint="default"/>
+        <w:rFonts w:hint="default" w:ascii="Courier New" w:hAnsi="Courier New" w:cs="Courier New"/>
       </w:rPr>
     </w:lvl>
     <w:lvl w:ilvl="8" w:tplc="04090005" w:tentative="1">
@@ -2776,7 +2774,7 @@
         <w:ind w:left="6480" w:hanging="360"/>
       </w:pPr>
       <w:rPr>
-        <w:rFonts w:ascii="Wingdings" w:hAnsi="Wingdings" w:hint="default"/>
+        <w:rFonts w:hint="default" w:ascii="Wingdings" w:hAnsi="Wingdings"/>
       </w:rPr>
     </w:lvl>
   </w:abstractNum>
@@ -2793,7 +2791,7 @@
         <w:ind w:left="720" w:hanging="360"/>
       </w:pPr>
       <w:rPr>
-        <w:rFonts w:ascii="Wingdings" w:eastAsiaTheme="minorHAnsi" w:hAnsi="Wingdings" w:cstheme="minorBidi" w:hint="default"/>
+        <w:rFonts w:hint="default" w:ascii="Wingdings" w:hAnsi="Wingdings" w:eastAsiaTheme="minorHAnsi" w:cstheme="minorBidi"/>
       </w:rPr>
     </w:lvl>
     <w:lvl w:ilvl="1" w:tplc="04090003" w:tentative="1">
@@ -2805,7 +2803,7 @@
         <w:ind w:left="1440" w:hanging="360"/>
       </w:pPr>
       <w:rPr>
-        <w:rFonts w:ascii="Courier New" w:hAnsi="Courier New" w:cs="Courier New" w:hint="default"/>
+        <w:rFonts w:hint="default" w:ascii="Courier New" w:hAnsi="Courier New" w:cs="Courier New"/>
       </w:rPr>
     </w:lvl>
     <w:lvl w:ilvl="2" w:tplc="04090005" w:tentative="1">
@@ -2817,7 +2815,7 @@
         <w:ind w:left="2160" w:hanging="360"/>
       </w:pPr>
       <w:rPr>
-        <w:rFonts w:ascii="Wingdings" w:hAnsi="Wingdings" w:hint="default"/>
+        <w:rFonts w:hint="default" w:ascii="Wingdings" w:hAnsi="Wingdings"/>
       </w:rPr>
     </w:lvl>
     <w:lvl w:ilvl="3" w:tplc="04090001" w:tentative="1">
@@ -2829,7 +2827,7 @@
         <w:ind w:left="2880" w:hanging="360"/>
       </w:pPr>
       <w:rPr>
-        <w:rFonts w:ascii="Symbol" w:hAnsi="Symbol" w:hint="default"/>
+        <w:rFonts w:hint="default" w:ascii="Symbol" w:hAnsi="Symbol"/>
       </w:rPr>
     </w:lvl>
     <w:lvl w:ilvl="4" w:tplc="04090003" w:tentative="1">
@@ -2841,7 +2839,7 @@
         <w:ind w:left="3600" w:hanging="360"/>
       </w:pPr>
       <w:rPr>
-        <w:rFonts w:ascii="Courier New" w:hAnsi="Courier New" w:cs="Courier New" w:hint="default"/>
+        <w:rFonts w:hint="default" w:ascii="Courier New" w:hAnsi="Courier New" w:cs="Courier New"/>
       </w:rPr>
     </w:lvl>
     <w:lvl w:ilvl="5" w:tplc="04090005" w:tentative="1">
@@ -2853,7 +2851,7 @@
         <w:ind w:left="4320" w:hanging="360"/>
       </w:pPr>
       <w:rPr>
-        <w:rFonts w:ascii="Wingdings" w:hAnsi="Wingdings" w:hint="default"/>
+        <w:rFonts w:hint="default" w:ascii="Wingdings" w:hAnsi="Wingdings"/>
       </w:rPr>
     </w:lvl>
     <w:lvl w:ilvl="6" w:tplc="04090001" w:tentative="1">
@@ -2865,7 +2863,7 @@
         <w:ind w:left="5040" w:hanging="360"/>
       </w:pPr>
       <w:rPr>
-        <w:rFonts w:ascii="Symbol" w:hAnsi="Symbol" w:hint="default"/>
+        <w:rFonts w:hint="default" w:ascii="Symbol" w:hAnsi="Symbol"/>
       </w:rPr>
     </w:lvl>
     <w:lvl w:ilvl="7" w:tplc="04090003" w:tentative="1">
@@ -2877,7 +2875,7 @@
         <w:ind w:left="5760" w:hanging="360"/>
       </w:pPr>
       <w:rPr>
-        <w:rFonts w:ascii="Courier New" w:hAnsi="Courier New" w:cs="Courier New" w:hint="default"/>
+        <w:rFonts w:hint="default" w:ascii="Courier New" w:hAnsi="Courier New" w:cs="Courier New"/>
       </w:rPr>
     </w:lvl>
     <w:lvl w:ilvl="8" w:tplc="04090005" w:tentative="1">
@@ -2889,13 +2887,13 @@
         <w:ind w:left="6480" w:hanging="360"/>
       </w:pPr>
       <w:rPr>
-        <w:rFonts w:ascii="Wingdings" w:hAnsi="Wingdings" w:hint="default"/>
+        <w:rFonts w:hint="default" w:ascii="Wingdings" w:hAnsi="Wingdings"/>
       </w:rPr>
     </w:lvl>
   </w:abstractNum>
   <w:abstractNum w:abstractNumId="22" w15:restartNumberingAfterBreak="0">
     <w:nsid w:val="3E627980"/>
-    <w:multiLevelType w:val="hybridMultilevel"/>
+    <w:multiLevelType w:val="multilevel"/>
     <w:tmpl w:val="4476CA06"/>
     <w:lvl w:ilvl="0" w:tplc="04090001">
       <w:start w:val="1"/>
@@ -2906,7 +2904,7 @@
         <w:ind w:left="720" w:hanging="360"/>
       </w:pPr>
       <w:rPr>
-        <w:rFonts w:ascii="Symbol" w:hAnsi="Symbol" w:hint="default"/>
+        <w:rFonts w:hint="default" w:ascii="Symbol" w:hAnsi="Symbol"/>
       </w:rPr>
     </w:lvl>
     <w:lvl w:ilvl="1" w:tplc="E83A8204">
@@ -2919,7 +2917,7 @@
         <w:ind w:left="1440" w:hanging="360"/>
       </w:pPr>
       <w:rPr>
-        <w:rFonts w:ascii="Courier New" w:hAnsi="Courier New" w:cs="Courier New" w:hint="default"/>
+        <w:rFonts w:hint="default" w:ascii="Courier New" w:hAnsi="Courier New" w:cs="Courier New"/>
       </w:rPr>
     </w:lvl>
     <w:lvl w:ilvl="2" w:tplc="04090005" w:tentative="1">
@@ -2931,7 +2929,7 @@
         <w:ind w:left="2160" w:hanging="360"/>
       </w:pPr>
       <w:rPr>
-        <w:rFonts w:ascii="Wingdings" w:hAnsi="Wingdings" w:hint="default"/>
+        <w:rFonts w:hint="default" w:ascii="Wingdings" w:hAnsi="Wingdings"/>
       </w:rPr>
     </w:lvl>
     <w:lvl w:ilvl="3" w:tplc="04090001" w:tentative="1">
@@ -2943,7 +2941,7 @@
         <w:ind w:left="2880" w:hanging="360"/>
       </w:pPr>
       <w:rPr>
-        <w:rFonts w:ascii="Symbol" w:hAnsi="Symbol" w:hint="default"/>
+        <w:rFonts w:hint="default" w:ascii="Symbol" w:hAnsi="Symbol"/>
       </w:rPr>
     </w:lvl>
     <w:lvl w:ilvl="4" w:tplc="04090003" w:tentative="1">
@@ -2955,7 +2953,7 @@
         <w:ind w:left="3600" w:hanging="360"/>
       </w:pPr>
       <w:rPr>
-        <w:rFonts w:ascii="Courier New" w:hAnsi="Courier New" w:cs="Courier New" w:hint="default"/>
+        <w:rFonts w:hint="default" w:ascii="Courier New" w:hAnsi="Courier New" w:cs="Courier New"/>
       </w:rPr>
     </w:lvl>
     <w:lvl w:ilvl="5" w:tplc="04090005" w:tentative="1">
@@ -2967,7 +2965,7 @@
         <w:ind w:left="4320" w:hanging="360"/>
       </w:pPr>
       <w:rPr>
-        <w:rFonts w:ascii="Wingdings" w:hAnsi="Wingdings" w:hint="default"/>
+        <w:rFonts w:hint="default" w:ascii="Wingdings" w:hAnsi="Wingdings"/>
       </w:rPr>
     </w:lvl>
     <w:lvl w:ilvl="6" w:tplc="04090001" w:tentative="1">
@@ -2979,7 +2977,7 @@
         <w:ind w:left="5040" w:hanging="360"/>
       </w:pPr>
       <w:rPr>
-        <w:rFonts w:ascii="Symbol" w:hAnsi="Symbol" w:hint="default"/>
+        <w:rFonts w:hint="default" w:ascii="Symbol" w:hAnsi="Symbol"/>
       </w:rPr>
     </w:lvl>
     <w:lvl w:ilvl="7" w:tplc="04090003" w:tentative="1">
@@ -2991,7 +2989,7 @@
         <w:ind w:left="5760" w:hanging="360"/>
       </w:pPr>
       <w:rPr>
-        <w:rFonts w:ascii="Courier New" w:hAnsi="Courier New" w:cs="Courier New" w:hint="default"/>
+        <w:rFonts w:hint="default" w:ascii="Courier New" w:hAnsi="Courier New" w:cs="Courier New"/>
       </w:rPr>
     </w:lvl>
     <w:lvl w:ilvl="8" w:tplc="04090005" w:tentative="1">
@@ -3003,13 +3001,13 @@
         <w:ind w:left="6480" w:hanging="360"/>
       </w:pPr>
       <w:rPr>
-        <w:rFonts w:ascii="Wingdings" w:hAnsi="Wingdings" w:hint="default"/>
+        <w:rFonts w:hint="default" w:ascii="Wingdings" w:hAnsi="Wingdings"/>
       </w:rPr>
     </w:lvl>
   </w:abstractNum>
   <w:abstractNum w:abstractNumId="23" w15:restartNumberingAfterBreak="0">
     <w:nsid w:val="41941D5C"/>
-    <w:multiLevelType w:val="hybridMultilevel"/>
+    <w:multiLevelType w:val="multilevel"/>
     <w:tmpl w:val="987A03DA"/>
     <w:lvl w:ilvl="0" w:tplc="0B4E1322">
       <w:start w:val="1"/>
@@ -3196,7 +3194,7 @@
         <w:ind w:left="720" w:hanging="360"/>
       </w:pPr>
       <w:rPr>
-        <w:rFonts w:ascii="Wingdings" w:eastAsiaTheme="minorHAnsi" w:hAnsi="Wingdings" w:cstheme="minorBidi" w:hint="default"/>
+        <w:rFonts w:hint="default" w:ascii="Wingdings" w:hAnsi="Wingdings" w:eastAsiaTheme="minorHAnsi" w:cstheme="minorBidi"/>
       </w:rPr>
     </w:lvl>
     <w:lvl w:ilvl="1" w:tplc="04090003" w:tentative="1">
@@ -3208,7 +3206,7 @@
         <w:ind w:left="1440" w:hanging="360"/>
       </w:pPr>
       <w:rPr>
-        <w:rFonts w:ascii="Courier New" w:hAnsi="Courier New" w:cs="Courier New" w:hint="default"/>
+        <w:rFonts w:hint="default" w:ascii="Courier New" w:hAnsi="Courier New" w:cs="Courier New"/>
       </w:rPr>
     </w:lvl>
     <w:lvl w:ilvl="2" w:tplc="04090005" w:tentative="1">
@@ -3220,7 +3218,7 @@
         <w:ind w:left="2160" w:hanging="360"/>
       </w:pPr>
       <w:rPr>
-        <w:rFonts w:ascii="Wingdings" w:hAnsi="Wingdings" w:hint="default"/>
+        <w:rFonts w:hint="default" w:ascii="Wingdings" w:hAnsi="Wingdings"/>
       </w:rPr>
     </w:lvl>
     <w:lvl w:ilvl="3" w:tplc="04090001" w:tentative="1">
@@ -3232,7 +3230,7 @@
         <w:ind w:left="2880" w:hanging="360"/>
       </w:pPr>
       <w:rPr>
-        <w:rFonts w:ascii="Symbol" w:hAnsi="Symbol" w:hint="default"/>
+        <w:rFonts w:hint="default" w:ascii="Symbol" w:hAnsi="Symbol"/>
       </w:rPr>
     </w:lvl>
     <w:lvl w:ilvl="4" w:tplc="04090003" w:tentative="1">
@@ -3244,7 +3242,7 @@
         <w:ind w:left="3600" w:hanging="360"/>
       </w:pPr>
       <w:rPr>
-        <w:rFonts w:ascii="Courier New" w:hAnsi="Courier New" w:cs="Courier New" w:hint="default"/>
+        <w:rFonts w:hint="default" w:ascii="Courier New" w:hAnsi="Courier New" w:cs="Courier New"/>
       </w:rPr>
     </w:lvl>
     <w:lvl w:ilvl="5" w:tplc="04090005" w:tentative="1">
@@ -3256,7 +3254,7 @@
         <w:ind w:left="4320" w:hanging="360"/>
       </w:pPr>
       <w:rPr>
-        <w:rFonts w:ascii="Wingdings" w:hAnsi="Wingdings" w:hint="default"/>
+        <w:rFonts w:hint="default" w:ascii="Wingdings" w:hAnsi="Wingdings"/>
       </w:rPr>
     </w:lvl>
     <w:lvl w:ilvl="6" w:tplc="04090001" w:tentative="1">
@@ -3268,7 +3266,7 @@
         <w:ind w:left="5040" w:hanging="360"/>
       </w:pPr>
       <w:rPr>
-        <w:rFonts w:ascii="Symbol" w:hAnsi="Symbol" w:hint="default"/>
+        <w:rFonts w:hint="default" w:ascii="Symbol" w:hAnsi="Symbol"/>
       </w:rPr>
     </w:lvl>
     <w:lvl w:ilvl="7" w:tplc="04090003" w:tentative="1">
@@ -3280,7 +3278,7 @@
         <w:ind w:left="5760" w:hanging="360"/>
       </w:pPr>
       <w:rPr>
-        <w:rFonts w:ascii="Courier New" w:hAnsi="Courier New" w:cs="Courier New" w:hint="default"/>
+        <w:rFonts w:hint="default" w:ascii="Courier New" w:hAnsi="Courier New" w:cs="Courier New"/>
       </w:rPr>
     </w:lvl>
     <w:lvl w:ilvl="8" w:tplc="04090005" w:tentative="1">
@@ -3292,13 +3290,13 @@
         <w:ind w:left="6480" w:hanging="360"/>
       </w:pPr>
       <w:rPr>
-        <w:rFonts w:ascii="Wingdings" w:hAnsi="Wingdings" w:hint="default"/>
+        <w:rFonts w:hint="default" w:ascii="Wingdings" w:hAnsi="Wingdings"/>
       </w:rPr>
     </w:lvl>
   </w:abstractNum>
   <w:abstractNum w:abstractNumId="26" w15:restartNumberingAfterBreak="0">
     <w:nsid w:val="49E3448E"/>
-    <w:multiLevelType w:val="hybridMultilevel"/>
+    <w:multiLevelType w:val="multilevel"/>
     <w:tmpl w:val="2CEA69B8"/>
     <w:lvl w:ilvl="0" w:tplc="0409000F">
       <w:start w:val="1"/>
@@ -3387,7 +3385,7 @@
   </w:abstractNum>
   <w:abstractNum w:abstractNumId="27" w15:restartNumberingAfterBreak="0">
     <w:nsid w:val="58754427"/>
-    <w:multiLevelType w:val="hybridMultilevel"/>
+    <w:multiLevelType w:val="multilevel"/>
     <w:tmpl w:val="2182DC34"/>
     <w:lvl w:ilvl="0" w:tplc="0409000F">
       <w:start w:val="1"/>
@@ -3473,7 +3471,7 @@
   </w:abstractNum>
   <w:abstractNum w:abstractNumId="28" w15:restartNumberingAfterBreak="0">
     <w:nsid w:val="5F9054E1"/>
-    <w:multiLevelType w:val="hybridMultilevel"/>
+    <w:multiLevelType w:val="multilevel"/>
     <w:tmpl w:val="11B00ED4"/>
     <w:lvl w:ilvl="0" w:tplc="784A4192">
       <w:numFmt w:val="bullet"/>
@@ -3483,7 +3481,7 @@
         <w:ind w:left="720" w:hanging="360"/>
       </w:pPr>
       <w:rPr>
-        <w:rFonts w:ascii="Symbol" w:eastAsiaTheme="minorHAnsi" w:hAnsi="Symbol" w:cstheme="minorBidi" w:hint="default"/>
+        <w:rFonts w:hint="default" w:ascii="Symbol" w:hAnsi="Symbol" w:eastAsiaTheme="minorHAnsi" w:cstheme="minorBidi"/>
       </w:rPr>
     </w:lvl>
     <w:lvl w:ilvl="1" w:tplc="04090003" w:tentative="1">
@@ -3495,7 +3493,7 @@
         <w:ind w:left="1440" w:hanging="360"/>
       </w:pPr>
       <w:rPr>
-        <w:rFonts w:ascii="Courier New" w:hAnsi="Courier New" w:cs="Courier New" w:hint="default"/>
+        <w:rFonts w:hint="default" w:ascii="Courier New" w:hAnsi="Courier New" w:cs="Courier New"/>
       </w:rPr>
     </w:lvl>
     <w:lvl w:ilvl="2" w:tplc="04090005" w:tentative="1">
@@ -3507,7 +3505,7 @@
         <w:ind w:left="2160" w:hanging="360"/>
       </w:pPr>
       <w:rPr>
-        <w:rFonts w:ascii="Wingdings" w:hAnsi="Wingdings" w:hint="default"/>
+        <w:rFonts w:hint="default" w:ascii="Wingdings" w:hAnsi="Wingdings"/>
       </w:rPr>
     </w:lvl>
     <w:lvl w:ilvl="3" w:tplc="04090001" w:tentative="1">
@@ -3519,7 +3517,7 @@
         <w:ind w:left="2880" w:hanging="360"/>
       </w:pPr>
       <w:rPr>
-        <w:rFonts w:ascii="Symbol" w:hAnsi="Symbol" w:hint="default"/>
+        <w:rFonts w:hint="default" w:ascii="Symbol" w:hAnsi="Symbol"/>
       </w:rPr>
     </w:lvl>
     <w:lvl w:ilvl="4" w:tplc="04090003" w:tentative="1">
@@ -3531,7 +3529,7 @@
         <w:ind w:left="3600" w:hanging="360"/>
       </w:pPr>
       <w:rPr>
-        <w:rFonts w:ascii="Courier New" w:hAnsi="Courier New" w:cs="Courier New" w:hint="default"/>
+        <w:rFonts w:hint="default" w:ascii="Courier New" w:hAnsi="Courier New" w:cs="Courier New"/>
       </w:rPr>
     </w:lvl>
     <w:lvl w:ilvl="5" w:tplc="04090005" w:tentative="1">
@@ -3543,7 +3541,7 @@
         <w:ind w:left="4320" w:hanging="360"/>
       </w:pPr>
       <w:rPr>
-        <w:rFonts w:ascii="Wingdings" w:hAnsi="Wingdings" w:hint="default"/>
+        <w:rFonts w:hint="default" w:ascii="Wingdings" w:hAnsi="Wingdings"/>
       </w:rPr>
     </w:lvl>
     <w:lvl w:ilvl="6" w:tplc="04090001" w:tentative="1">
@@ -3555,7 +3553,7 @@
         <w:ind w:left="5040" w:hanging="360"/>
       </w:pPr>
       <w:rPr>
-        <w:rFonts w:ascii="Symbol" w:hAnsi="Symbol" w:hint="default"/>
+        <w:rFonts w:hint="default" w:ascii="Symbol" w:hAnsi="Symbol"/>
       </w:rPr>
     </w:lvl>
     <w:lvl w:ilvl="7" w:tplc="04090003" w:tentative="1">
@@ -3567,7 +3565,7 @@
         <w:ind w:left="5760" w:hanging="360"/>
       </w:pPr>
       <w:rPr>
-        <w:rFonts w:ascii="Courier New" w:hAnsi="Courier New" w:cs="Courier New" w:hint="default"/>
+        <w:rFonts w:hint="default" w:ascii="Courier New" w:hAnsi="Courier New" w:cs="Courier New"/>
       </w:rPr>
     </w:lvl>
     <w:lvl w:ilvl="8" w:tplc="04090005" w:tentative="1">
@@ -3579,7 +3577,7 @@
         <w:ind w:left="6480" w:hanging="360"/>
       </w:pPr>
       <w:rPr>
-        <w:rFonts w:ascii="Wingdings" w:hAnsi="Wingdings" w:hint="default"/>
+        <w:rFonts w:hint="default" w:ascii="Wingdings" w:hAnsi="Wingdings"/>
       </w:rPr>
     </w:lvl>
   </w:abstractNum>
@@ -3596,7 +3594,7 @@
         <w:ind w:left="360" w:hanging="360"/>
       </w:pPr>
       <w:rPr>
-        <w:rFonts w:asciiTheme="majorHAnsi" w:hAnsiTheme="majorHAnsi" w:hint="default"/>
+        <w:rFonts w:hint="default" w:asciiTheme="majorHAnsi" w:hAnsiTheme="majorHAnsi"/>
         <w:b/>
         <w:i w:val="0"/>
         <w:sz w:val="24"/>
@@ -3612,7 +3610,7 @@
         <w:ind w:left="720" w:hanging="360"/>
       </w:pPr>
       <w:rPr>
-        <w:rFonts w:asciiTheme="majorHAnsi" w:hAnsiTheme="majorHAnsi" w:hint="default"/>
+        <w:rFonts w:hint="default" w:asciiTheme="majorHAnsi" w:hAnsiTheme="majorHAnsi"/>
         <w:b/>
         <w:i w:val="0"/>
         <w:sz w:val="24"/>
@@ -3627,7 +3625,7 @@
         <w:ind w:left="1080" w:hanging="360"/>
       </w:pPr>
       <w:rPr>
-        <w:rFonts w:asciiTheme="majorHAnsi" w:hAnsiTheme="majorHAnsi" w:hint="default"/>
+        <w:rFonts w:hint="default" w:asciiTheme="majorHAnsi" w:hAnsiTheme="majorHAnsi"/>
         <w:b/>
         <w:i w:val="0"/>
         <w:sz w:val="28"/>
@@ -3719,7 +3717,7 @@
         <w:ind w:left="1080" w:hanging="360"/>
       </w:pPr>
       <w:rPr>
-        <w:rFonts w:ascii="Symbol" w:hAnsi="Symbol" w:hint="default"/>
+        <w:rFonts w:hint="default" w:ascii="Symbol" w:hAnsi="Symbol"/>
         <w:color w:val="40538E"/>
       </w:rPr>
     </w:lvl>
@@ -3732,7 +3730,7 @@
         <w:ind w:left="1800" w:hanging="360"/>
       </w:pPr>
       <w:rPr>
-        <w:rFonts w:ascii="Courier New" w:hAnsi="Courier New" w:cs="Courier New" w:hint="default"/>
+        <w:rFonts w:hint="default" w:ascii="Courier New" w:hAnsi="Courier New" w:cs="Courier New"/>
       </w:rPr>
     </w:lvl>
     <w:lvl w:ilvl="2" w:tplc="04090005" w:tentative="1">
@@ -3744,7 +3742,7 @@
         <w:ind w:left="2520" w:hanging="360"/>
       </w:pPr>
       <w:rPr>
-        <w:rFonts w:ascii="Wingdings" w:hAnsi="Wingdings" w:hint="default"/>
+        <w:rFonts w:hint="default" w:ascii="Wingdings" w:hAnsi="Wingdings"/>
       </w:rPr>
     </w:lvl>
     <w:lvl w:ilvl="3" w:tplc="04090001" w:tentative="1">
@@ -3756,7 +3754,7 @@
         <w:ind w:left="3240" w:hanging="360"/>
       </w:pPr>
       <w:rPr>
-        <w:rFonts w:ascii="Symbol" w:hAnsi="Symbol" w:hint="default"/>
+        <w:rFonts w:hint="default" w:ascii="Symbol" w:hAnsi="Symbol"/>
       </w:rPr>
     </w:lvl>
     <w:lvl w:ilvl="4" w:tplc="04090003" w:tentative="1">
@@ -3768,7 +3766,7 @@
         <w:ind w:left="3960" w:hanging="360"/>
       </w:pPr>
       <w:rPr>
-        <w:rFonts w:ascii="Courier New" w:hAnsi="Courier New" w:cs="Courier New" w:hint="default"/>
+        <w:rFonts w:hint="default" w:ascii="Courier New" w:hAnsi="Courier New" w:cs="Courier New"/>
       </w:rPr>
     </w:lvl>
     <w:lvl w:ilvl="5" w:tplc="04090005" w:tentative="1">
@@ -3780,7 +3778,7 @@
         <w:ind w:left="4680" w:hanging="360"/>
       </w:pPr>
       <w:rPr>
-        <w:rFonts w:ascii="Wingdings" w:hAnsi="Wingdings" w:hint="default"/>
+        <w:rFonts w:hint="default" w:ascii="Wingdings" w:hAnsi="Wingdings"/>
       </w:rPr>
     </w:lvl>
     <w:lvl w:ilvl="6" w:tplc="04090001" w:tentative="1">
@@ -3792,7 +3790,7 @@
         <w:ind w:left="5400" w:hanging="360"/>
       </w:pPr>
       <w:rPr>
-        <w:rFonts w:ascii="Symbol" w:hAnsi="Symbol" w:hint="default"/>
+        <w:rFonts w:hint="default" w:ascii="Symbol" w:hAnsi="Symbol"/>
       </w:rPr>
     </w:lvl>
     <w:lvl w:ilvl="7" w:tplc="04090003" w:tentative="1">
@@ -3804,7 +3802,7 @@
         <w:ind w:left="6120" w:hanging="360"/>
       </w:pPr>
       <w:rPr>
-        <w:rFonts w:ascii="Courier New" w:hAnsi="Courier New" w:cs="Courier New" w:hint="default"/>
+        <w:rFonts w:hint="default" w:ascii="Courier New" w:hAnsi="Courier New" w:cs="Courier New"/>
       </w:rPr>
     </w:lvl>
     <w:lvl w:ilvl="8" w:tplc="04090005" w:tentative="1">
@@ -3816,7 +3814,7 @@
         <w:ind w:left="6840" w:hanging="360"/>
       </w:pPr>
       <w:rPr>
-        <w:rFonts w:ascii="Wingdings" w:hAnsi="Wingdings" w:hint="default"/>
+        <w:rFonts w:hint="default" w:ascii="Wingdings" w:hAnsi="Wingdings"/>
       </w:rPr>
     </w:lvl>
   </w:abstractNum>
@@ -3833,7 +3831,7 @@
         <w:ind w:left="1080" w:hanging="360"/>
       </w:pPr>
       <w:rPr>
-        <w:rFonts w:asciiTheme="majorHAnsi" w:hAnsiTheme="majorHAnsi" w:cs="Times New Roman" w:hint="default"/>
+        <w:rFonts w:hint="default" w:cs="Times New Roman" w:asciiTheme="majorHAnsi" w:hAnsiTheme="majorHAnsi"/>
         <w:b w:val="0"/>
         <w:i w:val="0"/>
         <w:color w:val="auto"/>
@@ -3849,7 +3847,7 @@
         <w:ind w:left="1800" w:hanging="360"/>
       </w:pPr>
       <w:rPr>
-        <w:rFonts w:ascii="Symbol" w:hAnsi="Symbol" w:hint="default"/>
+        <w:rFonts w:hint="default" w:ascii="Symbol" w:hAnsi="Symbol"/>
       </w:rPr>
     </w:lvl>
     <w:lvl w:ilvl="2" w:tplc="04090005" w:tentative="1">
@@ -3861,7 +3859,7 @@
         <w:ind w:left="2520" w:hanging="360"/>
       </w:pPr>
       <w:rPr>
-        <w:rFonts w:ascii="Wingdings" w:hAnsi="Wingdings" w:hint="default"/>
+        <w:rFonts w:hint="default" w:ascii="Wingdings" w:hAnsi="Wingdings"/>
       </w:rPr>
     </w:lvl>
     <w:lvl w:ilvl="3" w:tplc="04090001" w:tentative="1">
@@ -3873,7 +3871,7 @@
         <w:ind w:left="3240" w:hanging="360"/>
       </w:pPr>
       <w:rPr>
-        <w:rFonts w:ascii="Symbol" w:hAnsi="Symbol" w:hint="default"/>
+        <w:rFonts w:hint="default" w:ascii="Symbol" w:hAnsi="Symbol"/>
       </w:rPr>
     </w:lvl>
     <w:lvl w:ilvl="4" w:tplc="04090003" w:tentative="1">
@@ -3885,7 +3883,7 @@
         <w:ind w:left="3960" w:hanging="360"/>
       </w:pPr>
       <w:rPr>
-        <w:rFonts w:ascii="Courier New" w:hAnsi="Courier New" w:cs="Courier New" w:hint="default"/>
+        <w:rFonts w:hint="default" w:ascii="Courier New" w:hAnsi="Courier New" w:cs="Courier New"/>
       </w:rPr>
     </w:lvl>
     <w:lvl w:ilvl="5" w:tplc="04090005" w:tentative="1">
@@ -3897,7 +3895,7 @@
         <w:ind w:left="4680" w:hanging="360"/>
       </w:pPr>
       <w:rPr>
-        <w:rFonts w:ascii="Wingdings" w:hAnsi="Wingdings" w:hint="default"/>
+        <w:rFonts w:hint="default" w:ascii="Wingdings" w:hAnsi="Wingdings"/>
       </w:rPr>
     </w:lvl>
     <w:lvl w:ilvl="6" w:tplc="04090001" w:tentative="1">
@@ -3909,7 +3907,7 @@
         <w:ind w:left="5400" w:hanging="360"/>
       </w:pPr>
       <w:rPr>
-        <w:rFonts w:ascii="Symbol" w:hAnsi="Symbol" w:hint="default"/>
+        <w:rFonts w:hint="default" w:ascii="Symbol" w:hAnsi="Symbol"/>
       </w:rPr>
     </w:lvl>
     <w:lvl w:ilvl="7" w:tplc="04090003" w:tentative="1">
@@ -3921,7 +3919,7 @@
         <w:ind w:left="6120" w:hanging="360"/>
       </w:pPr>
       <w:rPr>
-        <w:rFonts w:ascii="Courier New" w:hAnsi="Courier New" w:cs="Courier New" w:hint="default"/>
+        <w:rFonts w:hint="default" w:ascii="Courier New" w:hAnsi="Courier New" w:cs="Courier New"/>
       </w:rPr>
     </w:lvl>
     <w:lvl w:ilvl="8" w:tplc="04090005" w:tentative="1">
@@ -3933,13 +3931,13 @@
         <w:ind w:left="6840" w:hanging="360"/>
       </w:pPr>
       <w:rPr>
-        <w:rFonts w:ascii="Wingdings" w:hAnsi="Wingdings" w:hint="default"/>
+        <w:rFonts w:hint="default" w:ascii="Wingdings" w:hAnsi="Wingdings"/>
       </w:rPr>
     </w:lvl>
   </w:abstractNum>
   <w:abstractNum w:abstractNumId="32" w15:restartNumberingAfterBreak="0">
     <w:nsid w:val="681403F1"/>
-    <w:multiLevelType w:val="multilevel"/>
+    <w:multiLevelType w:val="hybridMultilevel"/>
     <w:tmpl w:val="0CD252CC"/>
     <w:lvl w:ilvl="0">
       <w:start w:val="1"/>
@@ -4036,7 +4034,7 @@
         <w:ind w:left="720" w:hanging="360"/>
       </w:pPr>
       <w:rPr>
-        <w:rFonts w:ascii="Symbol" w:hAnsi="Symbol" w:hint="default"/>
+        <w:rFonts w:hint="default" w:ascii="Symbol" w:hAnsi="Symbol"/>
       </w:rPr>
     </w:lvl>
     <w:lvl w:ilvl="1" w:tplc="0C090003">
@@ -4048,7 +4046,7 @@
         <w:ind w:left="1440" w:hanging="360"/>
       </w:pPr>
       <w:rPr>
-        <w:rFonts w:ascii="Courier New" w:hAnsi="Courier New" w:cs="Courier New" w:hint="default"/>
+        <w:rFonts w:hint="default" w:ascii="Courier New" w:hAnsi="Courier New" w:cs="Courier New"/>
       </w:rPr>
     </w:lvl>
     <w:lvl w:ilvl="2" w:tplc="0C090005" w:tentative="1">
@@ -4060,7 +4058,7 @@
         <w:ind w:left="2160" w:hanging="360"/>
       </w:pPr>
       <w:rPr>
-        <w:rFonts w:ascii="Wingdings" w:hAnsi="Wingdings" w:hint="default"/>
+        <w:rFonts w:hint="default" w:ascii="Wingdings" w:hAnsi="Wingdings"/>
       </w:rPr>
     </w:lvl>
     <w:lvl w:ilvl="3" w:tplc="0C090001" w:tentative="1">
@@ -4072,7 +4070,7 @@
         <w:ind w:left="2880" w:hanging="360"/>
       </w:pPr>
       <w:rPr>
-        <w:rFonts w:ascii="Symbol" w:hAnsi="Symbol" w:hint="default"/>
+        <w:rFonts w:hint="default" w:ascii="Symbol" w:hAnsi="Symbol"/>
       </w:rPr>
     </w:lvl>
     <w:lvl w:ilvl="4" w:tplc="0C090003" w:tentative="1">
@@ -4084,7 +4082,7 @@
         <w:ind w:left="3600" w:hanging="360"/>
       </w:pPr>
       <w:rPr>
-        <w:rFonts w:ascii="Courier New" w:hAnsi="Courier New" w:cs="Courier New" w:hint="default"/>
+        <w:rFonts w:hint="default" w:ascii="Courier New" w:hAnsi="Courier New" w:cs="Courier New"/>
       </w:rPr>
     </w:lvl>
     <w:lvl w:ilvl="5" w:tplc="0C090005" w:tentative="1">
@@ -4096,7 +4094,7 @@
         <w:ind w:left="4320" w:hanging="360"/>
       </w:pPr>
       <w:rPr>
-        <w:rFonts w:ascii="Wingdings" w:hAnsi="Wingdings" w:hint="default"/>
+        <w:rFonts w:hint="default" w:ascii="Wingdings" w:hAnsi="Wingdings"/>
       </w:rPr>
     </w:lvl>
     <w:lvl w:ilvl="6" w:tplc="0C090001" w:tentative="1">
@@ -4108,7 +4106,7 @@
         <w:ind w:left="5040" w:hanging="360"/>
       </w:pPr>
       <w:rPr>
-        <w:rFonts w:ascii="Symbol" w:hAnsi="Symbol" w:hint="default"/>
+        <w:rFonts w:hint="default" w:ascii="Symbol" w:hAnsi="Symbol"/>
       </w:rPr>
     </w:lvl>
     <w:lvl w:ilvl="7" w:tplc="0C090003" w:tentative="1">
@@ -4120,7 +4118,7 @@
         <w:ind w:left="5760" w:hanging="360"/>
       </w:pPr>
       <w:rPr>
-        <w:rFonts w:ascii="Courier New" w:hAnsi="Courier New" w:cs="Courier New" w:hint="default"/>
+        <w:rFonts w:hint="default" w:ascii="Courier New" w:hAnsi="Courier New" w:cs="Courier New"/>
       </w:rPr>
     </w:lvl>
     <w:lvl w:ilvl="8" w:tplc="0C090005" w:tentative="1">
@@ -4132,13 +4130,13 @@
         <w:ind w:left="6480" w:hanging="360"/>
       </w:pPr>
       <w:rPr>
-        <w:rFonts w:ascii="Wingdings" w:hAnsi="Wingdings" w:hint="default"/>
+        <w:rFonts w:hint="default" w:ascii="Wingdings" w:hAnsi="Wingdings"/>
       </w:rPr>
     </w:lvl>
   </w:abstractNum>
   <w:abstractNum w:abstractNumId="34" w15:restartNumberingAfterBreak="0">
     <w:nsid w:val="6E144EF4"/>
-    <w:multiLevelType w:val="multilevel"/>
+    <w:multiLevelType w:val="hybridMultilevel"/>
     <w:tmpl w:val="237245D4"/>
     <w:lvl w:ilvl="0">
       <w:start w:val="1"/>
@@ -4149,7 +4147,7 @@
         <w:ind w:left="360" w:hanging="360"/>
       </w:pPr>
       <w:rPr>
-        <w:rFonts w:asciiTheme="majorHAnsi" w:hAnsiTheme="majorHAnsi" w:hint="default"/>
+        <w:rFonts w:hint="default" w:asciiTheme="majorHAnsi" w:hAnsiTheme="majorHAnsi"/>
         <w:b/>
         <w:i w:val="0"/>
         <w:sz w:val="24"/>
@@ -4165,7 +4163,7 @@
         <w:ind w:left="720" w:hanging="360"/>
       </w:pPr>
       <w:rPr>
-        <w:rFonts w:asciiTheme="majorHAnsi" w:hAnsiTheme="majorHAnsi" w:hint="default"/>
+        <w:rFonts w:hint="default" w:asciiTheme="majorHAnsi" w:hAnsiTheme="majorHAnsi"/>
         <w:b/>
         <w:i w:val="0"/>
         <w:sz w:val="24"/>
@@ -4180,7 +4178,7 @@
         <w:ind w:left="1080" w:hanging="360"/>
       </w:pPr>
       <w:rPr>
-        <w:rFonts w:ascii="Verdana" w:hAnsi="Verdana" w:hint="default"/>
+        <w:rFonts w:hint="default" w:ascii="Verdana" w:hAnsi="Verdana"/>
         <w:b w:val="0"/>
         <w:i w:val="0"/>
         <w:sz w:val="22"/>
@@ -4195,7 +4193,7 @@
         <w:ind w:left="1440" w:hanging="360"/>
       </w:pPr>
       <w:rPr>
-        <w:rFonts w:ascii="Verdana" w:hAnsi="Verdana" w:hint="default"/>
+        <w:rFonts w:hint="default" w:ascii="Verdana" w:hAnsi="Verdana"/>
       </w:rPr>
     </w:lvl>
     <w:lvl w:ilvl="4">
@@ -4207,7 +4205,7 @@
         <w:ind w:left="1800" w:hanging="360"/>
       </w:pPr>
       <w:rPr>
-        <w:rFonts w:ascii="Verdana" w:hAnsi="Verdana" w:hint="default"/>
+        <w:rFonts w:hint="default" w:ascii="Verdana" w:hAnsi="Verdana"/>
       </w:rPr>
     </w:lvl>
     <w:lvl w:ilvl="5">
@@ -4219,7 +4217,7 @@
         <w:ind w:left="2160" w:hanging="360"/>
       </w:pPr>
       <w:rPr>
-        <w:rFonts w:ascii="Verdana" w:hAnsi="Verdana" w:hint="default"/>
+        <w:rFonts w:hint="default" w:ascii="Verdana" w:hAnsi="Verdana"/>
       </w:rPr>
     </w:lvl>
     <w:lvl w:ilvl="6">
@@ -4231,7 +4229,7 @@
         <w:ind w:left="2520" w:hanging="360"/>
       </w:pPr>
       <w:rPr>
-        <w:rFonts w:ascii="Verdana" w:hAnsi="Verdana" w:hint="default"/>
+        <w:rFonts w:hint="default" w:ascii="Verdana" w:hAnsi="Verdana"/>
       </w:rPr>
     </w:lvl>
     <w:lvl w:ilvl="7">
@@ -4243,7 +4241,7 @@
         <w:ind w:left="2880" w:hanging="360"/>
       </w:pPr>
       <w:rPr>
-        <w:rFonts w:ascii="Verdana" w:hAnsi="Verdana" w:hint="default"/>
+        <w:rFonts w:hint="default" w:ascii="Verdana" w:hAnsi="Verdana"/>
       </w:rPr>
     </w:lvl>
     <w:lvl w:ilvl="8">
@@ -4255,7 +4253,7 @@
         <w:ind w:left="3240" w:hanging="360"/>
       </w:pPr>
       <w:rPr>
-        <w:rFonts w:ascii="Verdana" w:hAnsi="Verdana" w:hint="default"/>
+        <w:rFonts w:hint="default" w:ascii="Verdana" w:hAnsi="Verdana"/>
       </w:rPr>
     </w:lvl>
   </w:abstractNum>
@@ -4271,7 +4269,7 @@
         <w:ind w:left="720" w:hanging="360"/>
       </w:pPr>
       <w:rPr>
-        <w:rFonts w:ascii="Wingdings" w:eastAsiaTheme="minorEastAsia" w:hAnsi="Wingdings" w:cstheme="minorBidi" w:hint="default"/>
+        <w:rFonts w:hint="default" w:ascii="Wingdings" w:hAnsi="Wingdings" w:eastAsiaTheme="minorEastAsia" w:cstheme="minorBidi"/>
       </w:rPr>
     </w:lvl>
     <w:lvl w:ilvl="1" w:tplc="04090003" w:tentative="1">
@@ -4283,7 +4281,7 @@
         <w:ind w:left="1440" w:hanging="360"/>
       </w:pPr>
       <w:rPr>
-        <w:rFonts w:ascii="Courier New" w:hAnsi="Courier New" w:cs="Courier New" w:hint="default"/>
+        <w:rFonts w:hint="default" w:ascii="Courier New" w:hAnsi="Courier New" w:cs="Courier New"/>
       </w:rPr>
     </w:lvl>
     <w:lvl w:ilvl="2" w:tplc="04090005" w:tentative="1">
@@ -4295,7 +4293,7 @@
         <w:ind w:left="2160" w:hanging="360"/>
       </w:pPr>
       <w:rPr>
-        <w:rFonts w:ascii="Wingdings" w:hAnsi="Wingdings" w:hint="default"/>
+        <w:rFonts w:hint="default" w:ascii="Wingdings" w:hAnsi="Wingdings"/>
       </w:rPr>
     </w:lvl>
     <w:lvl w:ilvl="3" w:tplc="04090001" w:tentative="1">
@@ -4307,7 +4305,7 @@
         <w:ind w:left="2880" w:hanging="360"/>
       </w:pPr>
       <w:rPr>
-        <w:rFonts w:ascii="Symbol" w:hAnsi="Symbol" w:hint="default"/>
+        <w:rFonts w:hint="default" w:ascii="Symbol" w:hAnsi="Symbol"/>
       </w:rPr>
     </w:lvl>
     <w:lvl w:ilvl="4" w:tplc="04090003" w:tentative="1">
@@ -4319,7 +4317,7 @@
         <w:ind w:left="3600" w:hanging="360"/>
       </w:pPr>
       <w:rPr>
-        <w:rFonts w:ascii="Courier New" w:hAnsi="Courier New" w:cs="Courier New" w:hint="default"/>
+        <w:rFonts w:hint="default" w:ascii="Courier New" w:hAnsi="Courier New" w:cs="Courier New"/>
       </w:rPr>
     </w:lvl>
     <w:lvl w:ilvl="5" w:tplc="04090005" w:tentative="1">
@@ -4331,7 +4329,7 @@
         <w:ind w:left="4320" w:hanging="360"/>
       </w:pPr>
       <w:rPr>
-        <w:rFonts w:ascii="Wingdings" w:hAnsi="Wingdings" w:hint="default"/>
+        <w:rFonts w:hint="default" w:ascii="Wingdings" w:hAnsi="Wingdings"/>
       </w:rPr>
     </w:lvl>
     <w:lvl w:ilvl="6" w:tplc="04090001" w:tentative="1">
@@ -4343,7 +4341,7 @@
         <w:ind w:left="5040" w:hanging="360"/>
       </w:pPr>
       <w:rPr>
-        <w:rFonts w:ascii="Symbol" w:hAnsi="Symbol" w:hint="default"/>
+        <w:rFonts w:hint="default" w:ascii="Symbol" w:hAnsi="Symbol"/>
       </w:rPr>
     </w:lvl>
     <w:lvl w:ilvl="7" w:tplc="04090003" w:tentative="1">
@@ -4355,7 +4353,7 @@
         <w:ind w:left="5760" w:hanging="360"/>
       </w:pPr>
       <w:rPr>
-        <w:rFonts w:ascii="Courier New" w:hAnsi="Courier New" w:cs="Courier New" w:hint="default"/>
+        <w:rFonts w:hint="default" w:ascii="Courier New" w:hAnsi="Courier New" w:cs="Courier New"/>
       </w:rPr>
     </w:lvl>
     <w:lvl w:ilvl="8" w:tplc="04090005" w:tentative="1">
@@ -4367,7 +4365,7 @@
         <w:ind w:left="6480" w:hanging="360"/>
       </w:pPr>
       <w:rPr>
-        <w:rFonts w:ascii="Wingdings" w:hAnsi="Wingdings" w:hint="default"/>
+        <w:rFonts w:hint="default" w:ascii="Wingdings" w:hAnsi="Wingdings"/>
       </w:rPr>
     </w:lvl>
   </w:abstractNum>
@@ -4384,7 +4382,7 @@
         <w:ind w:left="360" w:hanging="360"/>
       </w:pPr>
       <w:rPr>
-        <w:rFonts w:asciiTheme="majorHAnsi" w:hAnsiTheme="majorHAnsi" w:hint="default"/>
+        <w:rFonts w:hint="default" w:asciiTheme="majorHAnsi" w:hAnsiTheme="majorHAnsi"/>
         <w:b/>
         <w:i w:val="0"/>
         <w:sz w:val="24"/>
@@ -4400,7 +4398,7 @@
         <w:ind w:left="720" w:hanging="360"/>
       </w:pPr>
       <w:rPr>
-        <w:rFonts w:asciiTheme="majorHAnsi" w:hAnsiTheme="majorHAnsi" w:hint="default"/>
+        <w:rFonts w:hint="default" w:asciiTheme="majorHAnsi" w:hAnsiTheme="majorHAnsi"/>
         <w:b/>
         <w:i w:val="0"/>
         <w:sz w:val="24"/>
@@ -4415,7 +4413,7 @@
         <w:ind w:left="1080" w:hanging="360"/>
       </w:pPr>
       <w:rPr>
-        <w:rFonts w:asciiTheme="majorHAnsi" w:hAnsiTheme="majorHAnsi" w:hint="default"/>
+        <w:rFonts w:hint="default" w:asciiTheme="majorHAnsi" w:hAnsiTheme="majorHAnsi"/>
         <w:b/>
         <w:i w:val="0"/>
         <w:sz w:val="28"/>
@@ -4507,7 +4505,7 @@
         <w:ind w:left="720" w:hanging="360"/>
       </w:pPr>
       <w:rPr>
-        <w:rFonts w:ascii="Verdana" w:hAnsi="Verdana" w:hint="default"/>
+        <w:rFonts w:hint="default" w:ascii="Verdana" w:hAnsi="Verdana"/>
         <w:b/>
         <w:i w:val="0"/>
         <w:color w:val="FFFFFF" w:themeColor="background1"/>
@@ -4523,7 +4521,7 @@
         <w:ind w:left="1440" w:hanging="360"/>
       </w:pPr>
       <w:rPr>
-        <w:rFonts w:ascii="Courier New" w:hAnsi="Courier New" w:cs="Courier New" w:hint="default"/>
+        <w:rFonts w:hint="default" w:ascii="Courier New" w:hAnsi="Courier New" w:cs="Courier New"/>
       </w:rPr>
     </w:lvl>
     <w:lvl w:ilvl="2" w:tplc="04090005" w:tentative="1">
@@ -4535,7 +4533,7 @@
         <w:ind w:left="2160" w:hanging="360"/>
       </w:pPr>
       <w:rPr>
-        <w:rFonts w:ascii="Wingdings" w:hAnsi="Wingdings" w:hint="default"/>
+        <w:rFonts w:hint="default" w:ascii="Wingdings" w:hAnsi="Wingdings"/>
       </w:rPr>
     </w:lvl>
     <w:lvl w:ilvl="3" w:tplc="04090001" w:tentative="1">
@@ -4547,7 +4545,7 @@
         <w:ind w:left="2880" w:hanging="360"/>
       </w:pPr>
       <w:rPr>
-        <w:rFonts w:ascii="Symbol" w:hAnsi="Symbol" w:hint="default"/>
+        <w:rFonts w:hint="default" w:ascii="Symbol" w:hAnsi="Symbol"/>
       </w:rPr>
     </w:lvl>
     <w:lvl w:ilvl="4" w:tplc="04090003" w:tentative="1">
@@ -4559,7 +4557,7 @@
         <w:ind w:left="3600" w:hanging="360"/>
       </w:pPr>
       <w:rPr>
-        <w:rFonts w:ascii="Courier New" w:hAnsi="Courier New" w:cs="Courier New" w:hint="default"/>
+        <w:rFonts w:hint="default" w:ascii="Courier New" w:hAnsi="Courier New" w:cs="Courier New"/>
       </w:rPr>
     </w:lvl>
     <w:lvl w:ilvl="5" w:tplc="04090005" w:tentative="1">
@@ -4571,7 +4569,7 @@
         <w:ind w:left="4320" w:hanging="360"/>
       </w:pPr>
       <w:rPr>
-        <w:rFonts w:ascii="Wingdings" w:hAnsi="Wingdings" w:hint="default"/>
+        <w:rFonts w:hint="default" w:ascii="Wingdings" w:hAnsi="Wingdings"/>
       </w:rPr>
     </w:lvl>
     <w:lvl w:ilvl="6" w:tplc="04090001" w:tentative="1">
@@ -4583,7 +4581,7 @@
         <w:ind w:left="5040" w:hanging="360"/>
       </w:pPr>
       <w:rPr>
-        <w:rFonts w:ascii="Symbol" w:hAnsi="Symbol" w:hint="default"/>
+        <w:rFonts w:hint="default" w:ascii="Symbol" w:hAnsi="Symbol"/>
       </w:rPr>
     </w:lvl>
     <w:lvl w:ilvl="7" w:tplc="04090003" w:tentative="1">
@@ -4595,7 +4593,7 @@
         <w:ind w:left="5760" w:hanging="360"/>
       </w:pPr>
       <w:rPr>
-        <w:rFonts w:ascii="Courier New" w:hAnsi="Courier New" w:cs="Courier New" w:hint="default"/>
+        <w:rFonts w:hint="default" w:ascii="Courier New" w:hAnsi="Courier New" w:cs="Courier New"/>
       </w:rPr>
     </w:lvl>
     <w:lvl w:ilvl="8" w:tplc="04090005" w:tentative="1">
@@ -4607,7 +4605,7 @@
         <w:ind w:left="6480" w:hanging="360"/>
       </w:pPr>
       <w:rPr>
-        <w:rFonts w:ascii="Wingdings" w:hAnsi="Wingdings" w:hint="default"/>
+        <w:rFonts w:hint="default" w:ascii="Wingdings" w:hAnsi="Wingdings"/>
       </w:rPr>
     </w:lvl>
   </w:abstractNum>
@@ -4823,7 +4821,7 @@
   <w:docDefaults>
     <w:rPrDefault>
       <w:rPr>
-        <w:rFonts w:asciiTheme="minorHAnsi" w:eastAsiaTheme="minorEastAsia" w:hAnsiTheme="minorHAnsi" w:cstheme="minorBidi"/>
+        <w:rFonts w:asciiTheme="minorHAnsi" w:hAnsiTheme="minorHAnsi" w:eastAsiaTheme="minorEastAsia" w:cstheme="minorBidi"/>
         <w:sz w:val="22"/>
         <w:szCs w:val="22"/>
         <w:lang w:val="en-US" w:eastAsia="en-US" w:bidi="ar-SA"/>
@@ -4838,14 +4836,14 @@
   <w:latentStyles w:defLockedState="0" w:defUIPriority="99" w:defSemiHidden="0" w:defUnhideWhenUsed="0" w:defQFormat="0" w:count="376">
     <w:lsdException w:name="Normal" w:uiPriority="0" w:qFormat="1"/>
     <w:lsdException w:name="heading 1" w:uiPriority="3" w:qFormat="1"/>
-    <w:lsdException w:name="heading 2" w:semiHidden="1" w:uiPriority="4" w:unhideWhenUsed="1" w:qFormat="1"/>
-    <w:lsdException w:name="heading 3" w:semiHidden="1" w:uiPriority="5" w:unhideWhenUsed="1" w:qFormat="1"/>
-    <w:lsdException w:name="heading 4" w:semiHidden="1" w:uiPriority="6" w:unhideWhenUsed="1" w:qFormat="1"/>
-    <w:lsdException w:name="heading 5" w:semiHidden="1" w:uiPriority="7" w:unhideWhenUsed="1" w:qFormat="1"/>
-    <w:lsdException w:name="heading 6" w:semiHidden="1" w:uiPriority="9" w:unhideWhenUsed="1"/>
-    <w:lsdException w:name="heading 7" w:semiHidden="1" w:uiPriority="9" w:unhideWhenUsed="1"/>
-    <w:lsdException w:name="heading 8" w:semiHidden="1" w:uiPriority="9" w:unhideWhenUsed="1"/>
-    <w:lsdException w:name="heading 9" w:semiHidden="1" w:uiPriority="9" w:unhideWhenUsed="1"/>
+    <w:lsdException w:name="heading 2" w:uiPriority="4" w:semiHidden="1" w:unhideWhenUsed="1" w:qFormat="1"/>
+    <w:lsdException w:name="heading 3" w:uiPriority="5" w:semiHidden="1" w:unhideWhenUsed="1" w:qFormat="1"/>
+    <w:lsdException w:name="heading 4" w:uiPriority="6" w:semiHidden="1" w:unhideWhenUsed="1" w:qFormat="1"/>
+    <w:lsdException w:name="heading 5" w:uiPriority="7" w:semiHidden="1" w:unhideWhenUsed="1" w:qFormat="1"/>
+    <w:lsdException w:name="heading 6" w:uiPriority="9" w:semiHidden="1" w:unhideWhenUsed="1"/>
+    <w:lsdException w:name="heading 7" w:uiPriority="9" w:semiHidden="1" w:unhideWhenUsed="1"/>
+    <w:lsdException w:name="heading 8" w:uiPriority="9" w:semiHidden="1" w:unhideWhenUsed="1"/>
+    <w:lsdException w:name="heading 9" w:uiPriority="9" w:semiHidden="1" w:unhideWhenUsed="1"/>
     <w:lsdException w:name="index 1" w:semiHidden="1"/>
     <w:lsdException w:name="index 2" w:semiHidden="1" w:unhideWhenUsed="1"/>
     <w:lsdException w:name="index 3" w:semiHidden="1"/>
@@ -4855,22 +4853,22 @@
     <w:lsdException w:name="index 7" w:semiHidden="1"/>
     <w:lsdException w:name="index 8" w:semiHidden="1"/>
     <w:lsdException w:name="index 9" w:semiHidden="1"/>
-    <w:lsdException w:name="toc 1" w:semiHidden="1" w:uiPriority="39"/>
-    <w:lsdException w:name="toc 2" w:semiHidden="1" w:uiPriority="39"/>
-    <w:lsdException w:name="toc 3" w:semiHidden="1" w:uiPriority="39"/>
-    <w:lsdException w:name="toc 4" w:semiHidden="1" w:uiPriority="39"/>
-    <w:lsdException w:name="toc 5" w:semiHidden="1" w:uiPriority="39"/>
-    <w:lsdException w:name="toc 6" w:semiHidden="1" w:uiPriority="39"/>
-    <w:lsdException w:name="toc 7" w:semiHidden="1" w:uiPriority="39"/>
-    <w:lsdException w:name="toc 8" w:semiHidden="1" w:uiPriority="39"/>
-    <w:lsdException w:name="toc 9" w:semiHidden="1" w:uiPriority="39"/>
+    <w:lsdException w:name="toc 1" w:uiPriority="39" w:semiHidden="1"/>
+    <w:lsdException w:name="toc 2" w:uiPriority="39" w:semiHidden="1"/>
+    <w:lsdException w:name="toc 3" w:uiPriority="39" w:semiHidden="1"/>
+    <w:lsdException w:name="toc 4" w:uiPriority="39" w:semiHidden="1"/>
+    <w:lsdException w:name="toc 5" w:uiPriority="39" w:semiHidden="1"/>
+    <w:lsdException w:name="toc 6" w:uiPriority="39" w:semiHidden="1"/>
+    <w:lsdException w:name="toc 7" w:uiPriority="39" w:semiHidden="1"/>
+    <w:lsdException w:name="toc 8" w:uiPriority="39" w:semiHidden="1"/>
+    <w:lsdException w:name="toc 9" w:uiPriority="39" w:semiHidden="1"/>
     <w:lsdException w:name="Normal Indent" w:semiHidden="1"/>
     <w:lsdException w:name="footnote text" w:semiHidden="1"/>
     <w:lsdException w:name="annotation text" w:semiHidden="1"/>
     <w:lsdException w:name="header" w:semiHidden="1" w:unhideWhenUsed="1"/>
     <w:lsdException w:name="footer" w:semiHidden="1" w:unhideWhenUsed="1" w:qFormat="1"/>
     <w:lsdException w:name="index heading" w:semiHidden="1"/>
-    <w:lsdException w:name="caption" w:semiHidden="1" w:uiPriority="35" w:unhideWhenUsed="1" w:qFormat="1"/>
+    <w:lsdException w:name="caption" w:uiPriority="35" w:semiHidden="1" w:unhideWhenUsed="1" w:qFormat="1"/>
     <w:lsdException w:name="table of figures" w:semiHidden="1"/>
     <w:lsdException w:name="envelope address" w:semiHidden="1"/>
     <w:lsdException w:name="envelope return" w:semiHidden="1"/>
@@ -4898,7 +4896,7 @@
     <w:lsdException w:name="Title" w:uiPriority="1" w:qFormat="1"/>
     <w:lsdException w:name="Closing" w:semiHidden="1"/>
     <w:lsdException w:name="Signature" w:semiHidden="1"/>
-    <w:lsdException w:name="Default Paragraph Font" w:semiHidden="1" w:uiPriority="1" w:unhideWhenUsed="1"/>
+    <w:lsdException w:name="Default Paragraph Font" w:uiPriority="1" w:semiHidden="1" w:unhideWhenUsed="1"/>
     <w:lsdException w:name="Body Text" w:semiHidden="1"/>
     <w:lsdException w:name="Body Text Indent" w:semiHidden="1"/>
     <w:lsdException w:name="List Continue" w:semiHidden="1"/>
@@ -5098,8 +5096,8 @@
     <w:lsdException w:name="Subtle Reference" w:uiPriority="31"/>
     <w:lsdException w:name="Intense Reference" w:uiPriority="32"/>
     <w:lsdException w:name="Book Title" w:uiPriority="33"/>
-    <w:lsdException w:name="Bibliography" w:semiHidden="1" w:uiPriority="37" w:unhideWhenUsed="1"/>
-    <w:lsdException w:name="TOC Heading" w:semiHidden="1" w:uiPriority="39" w:unhideWhenUsed="1" w:qFormat="1"/>
+    <w:lsdException w:name="Bibliography" w:uiPriority="37" w:semiHidden="1" w:unhideWhenUsed="1"/>
+    <w:lsdException w:name="TOC Heading" w:uiPriority="39" w:semiHidden="1" w:unhideWhenUsed="1" w:qFormat="1"/>
     <w:lsdException w:name="Plain Table 1" w:uiPriority="41"/>
     <w:lsdException w:name="Plain Table 2" w:uiPriority="42"/>
     <w:lsdException w:name="Plain Table 3" w:uiPriority="43"/>
@@ -5210,7 +5208,7 @@
     <w:lsdException w:name="Unresolved Mention" w:semiHidden="1" w:unhideWhenUsed="1"/>
     <w:lsdException w:name="Smart Link" w:semiHidden="1" w:unhideWhenUsed="1"/>
   </w:latentStyles>
-  <w:style w:type="paragraph" w:default="1" w:styleId="Normal">
+  <w:style w:type="paragraph" w:styleId="Normal" w:default="1">
     <w:name w:val="Normal"/>
     <w:qFormat/>
     <w:rsid w:val="00C43C78"/>
@@ -5236,7 +5234,7 @@
       <w:outlineLvl w:val="0"/>
     </w:pPr>
     <w:rPr>
-      <w:rFonts w:asciiTheme="majorHAnsi" w:eastAsiaTheme="majorEastAsia" w:hAnsiTheme="majorHAnsi" w:cstheme="majorBidi"/>
+      <w:rFonts w:asciiTheme="majorHAnsi" w:hAnsiTheme="majorHAnsi" w:eastAsiaTheme="majorEastAsia" w:cstheme="majorBidi"/>
       <w:sz w:val="36"/>
       <w:szCs w:val="36"/>
     </w:rPr>
@@ -5256,7 +5254,7 @@
       <w:outlineLvl w:val="1"/>
     </w:pPr>
     <w:rPr>
-      <w:rFonts w:asciiTheme="majorHAnsi" w:eastAsiaTheme="majorEastAsia" w:hAnsiTheme="majorHAnsi" w:cstheme="majorBidi"/>
+      <w:rFonts w:asciiTheme="majorHAnsi" w:hAnsiTheme="majorHAnsi" w:eastAsiaTheme="majorEastAsia" w:cstheme="majorBidi"/>
       <w:b/>
       <w:color w:val="FFFFFF" w:themeColor="background1"/>
       <w:sz w:val="32"/>
@@ -5332,7 +5330,7 @@
       <w:outlineLvl w:val="5"/>
     </w:pPr>
     <w:rPr>
-      <w:rFonts w:asciiTheme="majorHAnsi" w:eastAsiaTheme="majorEastAsia" w:hAnsiTheme="majorHAnsi" w:cstheme="majorBidi"/>
+      <w:rFonts w:asciiTheme="majorHAnsi" w:hAnsiTheme="majorHAnsi" w:eastAsiaTheme="majorEastAsia" w:cstheme="majorBidi"/>
       <w:i/>
       <w:iCs/>
       <w:caps/>
@@ -5354,7 +5352,7 @@
       <w:outlineLvl w:val="6"/>
     </w:pPr>
     <w:rPr>
-      <w:rFonts w:asciiTheme="majorHAnsi" w:eastAsiaTheme="majorEastAsia" w:hAnsiTheme="majorHAnsi" w:cstheme="majorBidi"/>
+      <w:rFonts w:asciiTheme="majorHAnsi" w:hAnsiTheme="majorHAnsi" w:eastAsiaTheme="majorEastAsia" w:cstheme="majorBidi"/>
       <w:b/>
       <w:bCs/>
       <w:color w:val="21306A" w:themeColor="accent1" w:themeShade="80"/>
@@ -5375,7 +5373,7 @@
       <w:outlineLvl w:val="7"/>
     </w:pPr>
     <w:rPr>
-      <w:rFonts w:asciiTheme="majorHAnsi" w:eastAsiaTheme="majorEastAsia" w:hAnsiTheme="majorHAnsi" w:cstheme="majorBidi"/>
+      <w:rFonts w:asciiTheme="majorHAnsi" w:hAnsiTheme="majorHAnsi" w:eastAsiaTheme="majorEastAsia" w:cstheme="majorBidi"/>
       <w:b/>
       <w:bCs/>
       <w:i/>
@@ -5398,19 +5396,19 @@
       <w:outlineLvl w:val="8"/>
     </w:pPr>
     <w:rPr>
-      <w:rFonts w:asciiTheme="majorHAnsi" w:eastAsiaTheme="majorEastAsia" w:hAnsiTheme="majorHAnsi" w:cstheme="majorBidi"/>
+      <w:rFonts w:asciiTheme="majorHAnsi" w:hAnsiTheme="majorHAnsi" w:eastAsiaTheme="majorEastAsia" w:cstheme="majorBidi"/>
       <w:i/>
       <w:iCs/>
       <w:color w:val="21306A" w:themeColor="accent1" w:themeShade="80"/>
     </w:rPr>
   </w:style>
-  <w:style w:type="character" w:default="1" w:styleId="DefaultParagraphFont">
+  <w:style w:type="character" w:styleId="DefaultParagraphFont" w:default="1">
     <w:name w:val="Default Paragraph Font"/>
     <w:uiPriority w:val="1"/>
     <w:semiHidden/>
     <w:unhideWhenUsed/>
   </w:style>
-  <w:style w:type="table" w:default="1" w:styleId="TableNormal">
+  <w:style w:type="table" w:styleId="TableNormal" w:default="1">
     <w:name w:val="Normal Table"/>
     <w:uiPriority w:val="99"/>
     <w:semiHidden/>
@@ -5425,7 +5423,7 @@
       </w:tblCellMar>
     </w:tblPr>
   </w:style>
-  <w:style w:type="numbering" w:default="1" w:styleId="NoList">
+  <w:style w:type="numbering" w:styleId="NoList" w:default="1">
     <w:name w:val="No List"/>
     <w:uiPriority w:val="99"/>
     <w:semiHidden/>
@@ -5444,7 +5442,7 @@
       <w:contextualSpacing/>
     </w:pPr>
     <w:rPr>
-      <w:rFonts w:asciiTheme="majorHAnsi" w:eastAsiaTheme="majorEastAsia" w:hAnsiTheme="majorHAnsi" w:cstheme="majorBidi"/>
+      <w:rFonts w:asciiTheme="majorHAnsi" w:hAnsiTheme="majorHAnsi" w:eastAsiaTheme="majorEastAsia" w:cstheme="majorBidi"/>
       <w:smallCaps/>
       <w:color w:val="212745" w:themeColor="text2"/>
       <w:spacing w:val="-15"/>
@@ -5452,14 +5450,14 @@
       <w:szCs w:val="72"/>
     </w:rPr>
   </w:style>
-  <w:style w:type="character" w:customStyle="1" w:styleId="TitleChar">
+  <w:style w:type="character" w:styleId="TitleChar" w:customStyle="1">
     <w:name w:val="Title Char"/>
     <w:basedOn w:val="DefaultParagraphFont"/>
     <w:link w:val="Title"/>
     <w:uiPriority w:val="1"/>
     <w:rsid w:val="004A7EA3"/>
     <w:rPr>
-      <w:rFonts w:asciiTheme="majorHAnsi" w:eastAsiaTheme="majorEastAsia" w:hAnsiTheme="majorHAnsi" w:cstheme="majorBidi"/>
+      <w:rFonts w:asciiTheme="majorHAnsi" w:hAnsiTheme="majorHAnsi" w:eastAsiaTheme="majorEastAsia" w:cstheme="majorBidi"/>
       <w:smallCaps/>
       <w:color w:val="212745" w:themeColor="text2"/>
       <w:spacing w:val="-15"/>
@@ -5467,27 +5465,27 @@
       <w:szCs w:val="72"/>
     </w:rPr>
   </w:style>
-  <w:style w:type="character" w:customStyle="1" w:styleId="Heading1Char">
+  <w:style w:type="character" w:styleId="Heading1Char" w:customStyle="1">
     <w:name w:val="Heading 1 Char"/>
     <w:basedOn w:val="DefaultParagraphFont"/>
     <w:link w:val="Heading1"/>
     <w:uiPriority w:val="3"/>
     <w:rsid w:val="00C4665B"/>
     <w:rPr>
-      <w:rFonts w:asciiTheme="majorHAnsi" w:eastAsiaTheme="majorEastAsia" w:hAnsiTheme="majorHAnsi" w:cstheme="majorBidi"/>
+      <w:rFonts w:asciiTheme="majorHAnsi" w:hAnsiTheme="majorHAnsi" w:eastAsiaTheme="majorEastAsia" w:cstheme="majorBidi"/>
       <w:color w:val="000000" w:themeColor="text1"/>
       <w:sz w:val="36"/>
       <w:szCs w:val="36"/>
     </w:rPr>
   </w:style>
-  <w:style w:type="character" w:customStyle="1" w:styleId="Heading2Char">
+  <w:style w:type="character" w:styleId="Heading2Char" w:customStyle="1">
     <w:name w:val="Heading 2 Char"/>
     <w:basedOn w:val="DefaultParagraphFont"/>
     <w:link w:val="Heading2"/>
     <w:uiPriority w:val="4"/>
     <w:rsid w:val="00B07F65"/>
     <w:rPr>
-      <w:rFonts w:asciiTheme="majorHAnsi" w:eastAsiaTheme="majorEastAsia" w:hAnsiTheme="majorHAnsi" w:cstheme="majorBidi"/>
+      <w:rFonts w:asciiTheme="majorHAnsi" w:hAnsiTheme="majorHAnsi" w:eastAsiaTheme="majorEastAsia" w:cstheme="majorBidi"/>
       <w:b/>
       <w:color w:val="FFFFFF" w:themeColor="background1"/>
       <w:sz w:val="32"/>
@@ -5495,7 +5493,7 @@
       <w:u w:val="single"/>
     </w:rPr>
   </w:style>
-  <w:style w:type="character" w:customStyle="1" w:styleId="Heading3Char">
+  <w:style w:type="character" w:styleId="Heading3Char" w:customStyle="1">
     <w:name w:val="Heading 3 Char"/>
     <w:basedOn w:val="DefaultParagraphFont"/>
     <w:link w:val="Heading3"/>
@@ -5509,7 +5507,7 @@
       <w:u w:val="single"/>
     </w:rPr>
   </w:style>
-  <w:style w:type="character" w:customStyle="1" w:styleId="Heading4Char">
+  <w:style w:type="character" w:styleId="Heading4Char" w:customStyle="1">
     <w:name w:val="Heading 4 Char"/>
     <w:basedOn w:val="DefaultParagraphFont"/>
     <w:link w:val="Heading4"/>
@@ -5521,7 +5519,7 @@
       <w:sz w:val="28"/>
     </w:rPr>
   </w:style>
-  <w:style w:type="character" w:customStyle="1" w:styleId="Heading5Char">
+  <w:style w:type="character" w:styleId="Heading5Char" w:customStyle="1">
     <w:name w:val="Heading 5 Char"/>
     <w:basedOn w:val="DefaultParagraphFont"/>
     <w:link w:val="Heading5"/>
@@ -5532,7 +5530,7 @@
       <w:sz w:val="28"/>
     </w:rPr>
   </w:style>
-  <w:style w:type="character" w:customStyle="1" w:styleId="Heading6Char">
+  <w:style w:type="character" w:styleId="Heading6Char" w:customStyle="1">
     <w:name w:val="Heading 6 Char"/>
     <w:basedOn w:val="DefaultParagraphFont"/>
     <w:link w:val="Heading6"/>
@@ -5540,14 +5538,14 @@
     <w:semiHidden/>
     <w:rsid w:val="00B07F65"/>
     <w:rPr>
-      <w:rFonts w:asciiTheme="majorHAnsi" w:eastAsiaTheme="majorEastAsia" w:hAnsiTheme="majorHAnsi" w:cstheme="majorBidi"/>
+      <w:rFonts w:asciiTheme="majorHAnsi" w:hAnsiTheme="majorHAnsi" w:eastAsiaTheme="majorEastAsia" w:cstheme="majorBidi"/>
       <w:i/>
       <w:iCs/>
       <w:caps/>
       <w:color w:val="21306A" w:themeColor="accent1" w:themeShade="80"/>
     </w:rPr>
   </w:style>
-  <w:style w:type="character" w:customStyle="1" w:styleId="Heading7Char">
+  <w:style w:type="character" w:styleId="Heading7Char" w:customStyle="1">
     <w:name w:val="Heading 7 Char"/>
     <w:basedOn w:val="DefaultParagraphFont"/>
     <w:link w:val="Heading7"/>
@@ -5555,13 +5553,13 @@
     <w:semiHidden/>
     <w:rsid w:val="00B07F65"/>
     <w:rPr>
-      <w:rFonts w:asciiTheme="majorHAnsi" w:eastAsiaTheme="majorEastAsia" w:hAnsiTheme="majorHAnsi" w:cstheme="majorBidi"/>
+      <w:rFonts w:asciiTheme="majorHAnsi" w:hAnsiTheme="majorHAnsi" w:eastAsiaTheme="majorEastAsia" w:cstheme="majorBidi"/>
       <w:b/>
       <w:bCs/>
       <w:color w:val="21306A" w:themeColor="accent1" w:themeShade="80"/>
     </w:rPr>
   </w:style>
-  <w:style w:type="character" w:customStyle="1" w:styleId="Heading8Char">
+  <w:style w:type="character" w:styleId="Heading8Char" w:customStyle="1">
     <w:name w:val="Heading 8 Char"/>
     <w:basedOn w:val="DefaultParagraphFont"/>
     <w:link w:val="Heading8"/>
@@ -5569,7 +5567,7 @@
     <w:semiHidden/>
     <w:rsid w:val="00B07F65"/>
     <w:rPr>
-      <w:rFonts w:asciiTheme="majorHAnsi" w:eastAsiaTheme="majorEastAsia" w:hAnsiTheme="majorHAnsi" w:cstheme="majorBidi"/>
+      <w:rFonts w:asciiTheme="majorHAnsi" w:hAnsiTheme="majorHAnsi" w:eastAsiaTheme="majorEastAsia" w:cstheme="majorBidi"/>
       <w:b/>
       <w:bCs/>
       <w:i/>
@@ -5577,7 +5575,7 @@
       <w:color w:val="21306A" w:themeColor="accent1" w:themeShade="80"/>
     </w:rPr>
   </w:style>
-  <w:style w:type="character" w:customStyle="1" w:styleId="Heading9Char">
+  <w:style w:type="character" w:styleId="Heading9Char" w:customStyle="1">
     <w:name w:val="Heading 9 Char"/>
     <w:basedOn w:val="DefaultParagraphFont"/>
     <w:link w:val="Heading9"/>
@@ -5585,7 +5583,7 @@
     <w:semiHidden/>
     <w:rsid w:val="00B07F65"/>
     <w:rPr>
-      <w:rFonts w:asciiTheme="majorHAnsi" w:eastAsiaTheme="majorEastAsia" w:hAnsiTheme="majorHAnsi" w:cstheme="majorBidi"/>
+      <w:rFonts w:asciiTheme="majorHAnsi" w:hAnsiTheme="majorHAnsi" w:eastAsiaTheme="majorEastAsia" w:cstheme="majorBidi"/>
       <w:i/>
       <w:iCs/>
       <w:color w:val="21306A" w:themeColor="accent1" w:themeShade="80"/>
@@ -5621,13 +5619,13 @@
       <w:spacing w:after="240"/>
     </w:pPr>
     <w:rPr>
-      <w:rFonts w:asciiTheme="majorHAnsi" w:eastAsiaTheme="majorEastAsia" w:hAnsiTheme="majorHAnsi" w:cstheme="majorBidi"/>
+      <w:rFonts w:asciiTheme="majorHAnsi" w:hAnsiTheme="majorHAnsi" w:eastAsiaTheme="majorEastAsia" w:cstheme="majorBidi"/>
       <w:color w:val="4E67C8" w:themeColor="accent1"/>
       <w:sz w:val="28"/>
       <w:szCs w:val="28"/>
     </w:rPr>
   </w:style>
-  <w:style w:type="character" w:customStyle="1" w:styleId="SubtitleChar">
+  <w:style w:type="character" w:styleId="SubtitleChar" w:customStyle="1">
     <w:name w:val="Subtitle Char"/>
     <w:basedOn w:val="DefaultParagraphFont"/>
     <w:link w:val="Subtitle"/>
@@ -5635,7 +5633,7 @@
     <w:semiHidden/>
     <w:rsid w:val="00B07F65"/>
     <w:rPr>
-      <w:rFonts w:asciiTheme="majorHAnsi" w:eastAsiaTheme="majorEastAsia" w:hAnsiTheme="majorHAnsi" w:cstheme="majorBidi"/>
+      <w:rFonts w:asciiTheme="majorHAnsi" w:hAnsiTheme="majorHAnsi" w:eastAsiaTheme="majorEastAsia" w:cstheme="majorBidi"/>
       <w:color w:val="4E67C8" w:themeColor="accent1"/>
       <w:sz w:val="28"/>
       <w:szCs w:val="28"/>
@@ -5690,7 +5688,7 @@
       <w:szCs w:val="24"/>
     </w:rPr>
   </w:style>
-  <w:style w:type="character" w:customStyle="1" w:styleId="QuoteChar">
+  <w:style w:type="character" w:styleId="QuoteChar" w:customStyle="1">
     <w:name w:val="Quote Char"/>
     <w:basedOn w:val="DefaultParagraphFont"/>
     <w:link w:val="Quote"/>
@@ -5717,14 +5715,14 @@
       <w:jc w:val="center"/>
     </w:pPr>
     <w:rPr>
-      <w:rFonts w:asciiTheme="majorHAnsi" w:eastAsiaTheme="majorEastAsia" w:hAnsiTheme="majorHAnsi" w:cstheme="majorBidi"/>
+      <w:rFonts w:asciiTheme="majorHAnsi" w:hAnsiTheme="majorHAnsi" w:eastAsiaTheme="majorEastAsia" w:cstheme="majorBidi"/>
       <w:color w:val="212745" w:themeColor="text2"/>
       <w:spacing w:val="-6"/>
       <w:sz w:val="32"/>
       <w:szCs w:val="32"/>
     </w:rPr>
   </w:style>
-  <w:style w:type="character" w:customStyle="1" w:styleId="IntenseQuoteChar">
+  <w:style w:type="character" w:styleId="IntenseQuoteChar" w:customStyle="1">
     <w:name w:val="Intense Quote Char"/>
     <w:basedOn w:val="DefaultParagraphFont"/>
     <w:link w:val="IntenseQuote"/>
@@ -5732,7 +5730,7 @@
     <w:semiHidden/>
     <w:rsid w:val="00B07F65"/>
     <w:rPr>
-      <w:rFonts w:asciiTheme="majorHAnsi" w:eastAsiaTheme="majorEastAsia" w:hAnsiTheme="majorHAnsi" w:cstheme="majorBidi"/>
+      <w:rFonts w:asciiTheme="majorHAnsi" w:hAnsiTheme="majorHAnsi" w:eastAsiaTheme="majorEastAsia" w:cstheme="majorBidi"/>
       <w:color w:val="212745" w:themeColor="text2"/>
       <w:spacing w:val="-6"/>
       <w:sz w:val="32"/>
@@ -5774,7 +5772,7 @@
       <w:smallCaps/>
       <w:color w:val="595959" w:themeColor="text1" w:themeTint="A6"/>
       <w:u w:val="none" w:color="7F7F7F" w:themeColor="text1" w:themeTint="80"/>
-      <w:bdr w:val="none" w:sz="0" w:space="0" w:color="auto"/>
+      <w:bdr w:val="none" w:color="auto" w:sz="0" w:space="0"/>
     </w:rPr>
   </w:style>
   <w:style w:type="character" w:styleId="IntenseReference">
@@ -5836,12 +5834,12 @@
     </w:pPr>
     <w:tblPr>
       <w:tblBorders>
-        <w:top w:val="single" w:sz="4" w:space="0" w:color="auto"/>
-        <w:left w:val="single" w:sz="4" w:space="0" w:color="auto"/>
-        <w:bottom w:val="single" w:sz="4" w:space="0" w:color="auto"/>
-        <w:right w:val="single" w:sz="4" w:space="0" w:color="auto"/>
-        <w:insideH w:val="single" w:sz="4" w:space="0" w:color="auto"/>
-        <w:insideV w:val="single" w:sz="4" w:space="0" w:color="auto"/>
+        <w:top w:val="single" w:color="auto" w:sz="4" w:space="0"/>
+        <w:left w:val="single" w:color="auto" w:sz="4" w:space="0"/>
+        <w:bottom w:val="single" w:color="auto" w:sz="4" w:space="0"/>
+        <w:right w:val="single" w:color="auto" w:sz="4" w:space="0"/>
+        <w:insideH w:val="single" w:color="auto" w:sz="4" w:space="0"/>
+        <w:insideV w:val="single" w:color="auto" w:sz="4" w:space="0"/>
       </w:tblBorders>
     </w:tblPr>
   </w:style>
@@ -5857,12 +5855,12 @@
       <w:tblStyleRowBandSize w:val="1"/>
       <w:tblStyleColBandSize w:val="1"/>
       <w:tblBorders>
-        <w:top w:val="single" w:sz="4" w:space="0" w:color="666666" w:themeColor="text1" w:themeTint="99"/>
-        <w:left w:val="single" w:sz="4" w:space="0" w:color="666666" w:themeColor="text1" w:themeTint="99"/>
-        <w:bottom w:val="single" w:sz="4" w:space="0" w:color="666666" w:themeColor="text1" w:themeTint="99"/>
-        <w:right w:val="single" w:sz="4" w:space="0" w:color="666666" w:themeColor="text1" w:themeTint="99"/>
-        <w:insideH w:val="single" w:sz="4" w:space="0" w:color="666666" w:themeColor="text1" w:themeTint="99"/>
-        <w:insideV w:val="single" w:sz="4" w:space="0" w:color="666666" w:themeColor="text1" w:themeTint="99"/>
+        <w:top w:val="single" w:color="666666" w:themeColor="text1" w:themeTint="99" w:sz="4" w:space="0"/>
+        <w:left w:val="single" w:color="666666" w:themeColor="text1" w:themeTint="99" w:sz="4" w:space="0"/>
+        <w:bottom w:val="single" w:color="666666" w:themeColor="text1" w:themeTint="99" w:sz="4" w:space="0"/>
+        <w:right w:val="single" w:color="666666" w:themeColor="text1" w:themeTint="99" w:sz="4" w:space="0"/>
+        <w:insideH w:val="single" w:color="666666" w:themeColor="text1" w:themeTint="99" w:sz="4" w:space="0"/>
+        <w:insideV w:val="single" w:color="666666" w:themeColor="text1" w:themeTint="99" w:sz="4" w:space="0"/>
       </w:tblBorders>
     </w:tblPr>
     <w:tblStylePr w:type="firstRow">
@@ -5952,7 +5950,7 @@
       <w:tblPr/>
       <w:tcPr>
         <w:tcBorders>
-          <w:bottom w:val="single" w:sz="4" w:space="0" w:color="666666" w:themeColor="text1" w:themeTint="99"/>
+          <w:bottom w:val="single" w:color="666666" w:themeColor="text1" w:themeTint="99" w:sz="4" w:space="0"/>
         </w:tcBorders>
       </w:tcPr>
     </w:tblStylePr>
@@ -5960,7 +5958,7 @@
       <w:tblPr/>
       <w:tcPr>
         <w:tcBorders>
-          <w:bottom w:val="single" w:sz="4" w:space="0" w:color="666666" w:themeColor="text1" w:themeTint="99"/>
+          <w:bottom w:val="single" w:color="666666" w:themeColor="text1" w:themeTint="99" w:sz="4" w:space="0"/>
         </w:tcBorders>
       </w:tcPr>
     </w:tblStylePr>
@@ -5968,7 +5966,7 @@
       <w:tblPr/>
       <w:tcPr>
         <w:tcBorders>
-          <w:top w:val="single" w:sz="4" w:space="0" w:color="666666" w:themeColor="text1" w:themeTint="99"/>
+          <w:top w:val="single" w:color="666666" w:themeColor="text1" w:themeTint="99" w:sz="4" w:space="0"/>
         </w:tcBorders>
       </w:tcPr>
     </w:tblStylePr>
@@ -5976,7 +5974,7 @@
       <w:tblPr/>
       <w:tcPr>
         <w:tcBorders>
-          <w:top w:val="single" w:sz="4" w:space="0" w:color="666666" w:themeColor="text1" w:themeTint="99"/>
+          <w:top w:val="single" w:color="666666" w:themeColor="text1" w:themeTint="99" w:sz="4" w:space="0"/>
         </w:tcBorders>
       </w:tcPr>
     </w:tblStylePr>
@@ -5993,12 +5991,12 @@
       <w:tblStyleRowBandSize w:val="1"/>
       <w:tblStyleColBandSize w:val="1"/>
       <w:tblBorders>
-        <w:top w:val="single" w:sz="4" w:space="0" w:color="FFFFFF" w:themeColor="background1"/>
-        <w:left w:val="single" w:sz="4" w:space="0" w:color="FFFFFF" w:themeColor="background1"/>
-        <w:bottom w:val="single" w:sz="4" w:space="0" w:color="FFFFFF" w:themeColor="background1"/>
-        <w:right w:val="single" w:sz="4" w:space="0" w:color="FFFFFF" w:themeColor="background1"/>
-        <w:insideH w:val="single" w:sz="4" w:space="0" w:color="FFFFFF" w:themeColor="background1"/>
-        <w:insideV w:val="single" w:sz="4" w:space="0" w:color="FFFFFF" w:themeColor="background1"/>
+        <w:top w:val="single" w:color="FFFFFF" w:themeColor="background1" w:sz="4" w:space="0"/>
+        <w:left w:val="single" w:color="FFFFFF" w:themeColor="background1" w:sz="4" w:space="0"/>
+        <w:bottom w:val="single" w:color="FFFFFF" w:themeColor="background1" w:sz="4" w:space="0"/>
+        <w:right w:val="single" w:color="FFFFFF" w:themeColor="background1" w:sz="4" w:space="0"/>
+        <w:insideH w:val="single" w:color="FFFFFF" w:themeColor="background1" w:sz="4" w:space="0"/>
+        <w:insideV w:val="single" w:color="FFFFFF" w:themeColor="background1" w:sz="4" w:space="0"/>
       </w:tblBorders>
     </w:tblPr>
     <w:tcPr>
@@ -6013,9 +6011,9 @@
       <w:tblPr/>
       <w:tcPr>
         <w:tcBorders>
-          <w:top w:val="single" w:sz="4" w:space="0" w:color="FFFFFF" w:themeColor="background1"/>
-          <w:left w:val="single" w:sz="4" w:space="0" w:color="FFFFFF" w:themeColor="background1"/>
-          <w:right w:val="single" w:sz="4" w:space="0" w:color="FFFFFF" w:themeColor="background1"/>
+          <w:top w:val="single" w:color="FFFFFF" w:themeColor="background1" w:sz="4" w:space="0"/>
+          <w:left w:val="single" w:color="FFFFFF" w:themeColor="background1" w:sz="4" w:space="0"/>
+          <w:right w:val="single" w:color="FFFFFF" w:themeColor="background1" w:sz="4" w:space="0"/>
           <w:insideH w:val="nil"/>
           <w:insideV w:val="nil"/>
         </w:tcBorders>
@@ -6031,9 +6029,9 @@
       <w:tblPr/>
       <w:tcPr>
         <w:tcBorders>
-          <w:left w:val="single" w:sz="4" w:space="0" w:color="FFFFFF" w:themeColor="background1"/>
-          <w:bottom w:val="single" w:sz="4" w:space="0" w:color="FFFFFF" w:themeColor="background1"/>
-          <w:right w:val="single" w:sz="4" w:space="0" w:color="FFFFFF" w:themeColor="background1"/>
+          <w:left w:val="single" w:color="FFFFFF" w:themeColor="background1" w:sz="4" w:space="0"/>
+          <w:bottom w:val="single" w:color="FFFFFF" w:themeColor="background1" w:sz="4" w:space="0"/>
+          <w:right w:val="single" w:color="FFFFFF" w:themeColor="background1" w:sz="4" w:space="0"/>
           <w:insideH w:val="nil"/>
           <w:insideV w:val="nil"/>
         </w:tcBorders>
@@ -6049,9 +6047,9 @@
       <w:tblPr/>
       <w:tcPr>
         <w:tcBorders>
-          <w:top w:val="single" w:sz="4" w:space="0" w:color="FFFFFF" w:themeColor="background1"/>
-          <w:left w:val="single" w:sz="4" w:space="0" w:color="FFFFFF" w:themeColor="background1"/>
-          <w:bottom w:val="single" w:sz="4" w:space="0" w:color="FFFFFF" w:themeColor="background1"/>
+          <w:top w:val="single" w:color="FFFFFF" w:themeColor="background1" w:sz="4" w:space="0"/>
+          <w:left w:val="single" w:color="FFFFFF" w:themeColor="background1" w:sz="4" w:space="0"/>
+          <w:bottom w:val="single" w:color="FFFFFF" w:themeColor="background1" w:sz="4" w:space="0"/>
           <w:insideV w:val="nil"/>
         </w:tcBorders>
         <w:shd w:val="clear" w:color="auto" w:fill="000000" w:themeFill="text1"/>
@@ -6066,9 +6064,9 @@
       <w:tblPr/>
       <w:tcPr>
         <w:tcBorders>
-          <w:top w:val="single" w:sz="4" w:space="0" w:color="FFFFFF" w:themeColor="background1"/>
-          <w:bottom w:val="single" w:sz="4" w:space="0" w:color="FFFFFF" w:themeColor="background1"/>
-          <w:right w:val="single" w:sz="4" w:space="0" w:color="FFFFFF" w:themeColor="background1"/>
+          <w:top w:val="single" w:color="FFFFFF" w:themeColor="background1" w:sz="4" w:space="0"/>
+          <w:bottom w:val="single" w:color="FFFFFF" w:themeColor="background1" w:sz="4" w:space="0"/>
+          <w:right w:val="single" w:color="FFFFFF" w:themeColor="background1" w:sz="4" w:space="0"/>
           <w:insideV w:val="nil"/>
         </w:tcBorders>
         <w:shd w:val="clear" w:color="auto" w:fill="000000" w:themeFill="text1"/>
@@ -6099,12 +6097,12 @@
       <w:tblStyleRowBandSize w:val="1"/>
       <w:tblStyleColBandSize w:val="1"/>
       <w:tblBorders>
-        <w:top w:val="single" w:sz="4" w:space="0" w:color="FFFFFF" w:themeColor="background1"/>
-        <w:left w:val="single" w:sz="4" w:space="0" w:color="FFFFFF" w:themeColor="background1"/>
-        <w:bottom w:val="single" w:sz="4" w:space="0" w:color="FFFFFF" w:themeColor="background1"/>
-        <w:right w:val="single" w:sz="4" w:space="0" w:color="FFFFFF" w:themeColor="background1"/>
-        <w:insideH w:val="single" w:sz="4" w:space="0" w:color="FFFFFF" w:themeColor="background1"/>
-        <w:insideV w:val="single" w:sz="4" w:space="0" w:color="FFFFFF" w:themeColor="background1"/>
+        <w:top w:val="single" w:color="FFFFFF" w:themeColor="background1" w:sz="4" w:space="0"/>
+        <w:left w:val="single" w:color="FFFFFF" w:themeColor="background1" w:sz="4" w:space="0"/>
+        <w:bottom w:val="single" w:color="FFFFFF" w:themeColor="background1" w:sz="4" w:space="0"/>
+        <w:right w:val="single" w:color="FFFFFF" w:themeColor="background1" w:sz="4" w:space="0"/>
+        <w:insideH w:val="single" w:color="FFFFFF" w:themeColor="background1" w:sz="4" w:space="0"/>
+        <w:insideV w:val="single" w:color="FFFFFF" w:themeColor="background1" w:sz="4" w:space="0"/>
       </w:tblBorders>
     </w:tblPr>
     <w:tcPr>
@@ -6119,9 +6117,9 @@
       <w:tblPr/>
       <w:tcPr>
         <w:tcBorders>
-          <w:top w:val="single" w:sz="4" w:space="0" w:color="FFFFFF" w:themeColor="background1"/>
-          <w:left w:val="single" w:sz="4" w:space="0" w:color="FFFFFF" w:themeColor="background1"/>
-          <w:right w:val="single" w:sz="4" w:space="0" w:color="FFFFFF" w:themeColor="background1"/>
+          <w:top w:val="single" w:color="FFFFFF" w:themeColor="background1" w:sz="4" w:space="0"/>
+          <w:left w:val="single" w:color="FFFFFF" w:themeColor="background1" w:sz="4" w:space="0"/>
+          <w:right w:val="single" w:color="FFFFFF" w:themeColor="background1" w:sz="4" w:space="0"/>
           <w:insideH w:val="nil"/>
           <w:insideV w:val="nil"/>
         </w:tcBorders>
@@ -6137,9 +6135,9 @@
       <w:tblPr/>
       <w:tcPr>
         <w:tcBorders>
-          <w:left w:val="single" w:sz="4" w:space="0" w:color="FFFFFF" w:themeColor="background1"/>
-          <w:bottom w:val="single" w:sz="4" w:space="0" w:color="FFFFFF" w:themeColor="background1"/>
-          <w:right w:val="single" w:sz="4" w:space="0" w:color="FFFFFF" w:themeColor="background1"/>
+          <w:left w:val="single" w:color="FFFFFF" w:themeColor="background1" w:sz="4" w:space="0"/>
+          <w:bottom w:val="single" w:color="FFFFFF" w:themeColor="background1" w:sz="4" w:space="0"/>
+          <w:right w:val="single" w:color="FFFFFF" w:themeColor="background1" w:sz="4" w:space="0"/>
           <w:insideH w:val="nil"/>
           <w:insideV w:val="nil"/>
         </w:tcBorders>
@@ -6155,9 +6153,9 @@
       <w:tblPr/>
       <w:tcPr>
         <w:tcBorders>
-          <w:top w:val="single" w:sz="4" w:space="0" w:color="FFFFFF" w:themeColor="background1"/>
-          <w:left w:val="single" w:sz="4" w:space="0" w:color="FFFFFF" w:themeColor="background1"/>
-          <w:bottom w:val="single" w:sz="4" w:space="0" w:color="FFFFFF" w:themeColor="background1"/>
+          <w:top w:val="single" w:color="FFFFFF" w:themeColor="background1" w:sz="4" w:space="0"/>
+          <w:left w:val="single" w:color="FFFFFF" w:themeColor="background1" w:sz="4" w:space="0"/>
+          <w:bottom w:val="single" w:color="FFFFFF" w:themeColor="background1" w:sz="4" w:space="0"/>
           <w:insideV w:val="nil"/>
         </w:tcBorders>
         <w:shd w:val="clear" w:color="auto" w:fill="4E67C8" w:themeFill="accent1"/>
@@ -6172,9 +6170,9 @@
       <w:tblPr/>
       <w:tcPr>
         <w:tcBorders>
-          <w:top w:val="single" w:sz="4" w:space="0" w:color="FFFFFF" w:themeColor="background1"/>
-          <w:bottom w:val="single" w:sz="4" w:space="0" w:color="FFFFFF" w:themeColor="background1"/>
-          <w:right w:val="single" w:sz="4" w:space="0" w:color="FFFFFF" w:themeColor="background1"/>
+          <w:top w:val="single" w:color="FFFFFF" w:themeColor="background1" w:sz="4" w:space="0"/>
+          <w:bottom w:val="single" w:color="FFFFFF" w:themeColor="background1" w:sz="4" w:space="0"/>
+          <w:right w:val="single" w:color="FFFFFF" w:themeColor="background1" w:sz="4" w:space="0"/>
           <w:insideV w:val="nil"/>
         </w:tcBorders>
         <w:shd w:val="clear" w:color="auto" w:fill="4E67C8" w:themeFill="accent1"/>
@@ -6205,12 +6203,12 @@
       <w:tblStyleRowBandSize w:val="1"/>
       <w:tblStyleColBandSize w:val="1"/>
       <w:tblBorders>
-        <w:top w:val="single" w:sz="4" w:space="0" w:color="FFFFFF" w:themeColor="background1"/>
-        <w:left w:val="single" w:sz="4" w:space="0" w:color="FFFFFF" w:themeColor="background1"/>
-        <w:bottom w:val="single" w:sz="4" w:space="0" w:color="FFFFFF" w:themeColor="background1"/>
-        <w:right w:val="single" w:sz="4" w:space="0" w:color="FFFFFF" w:themeColor="background1"/>
-        <w:insideH w:val="single" w:sz="4" w:space="0" w:color="FFFFFF" w:themeColor="background1"/>
-        <w:insideV w:val="single" w:sz="4" w:space="0" w:color="FFFFFF" w:themeColor="background1"/>
+        <w:top w:val="single" w:color="FFFFFF" w:themeColor="background1" w:sz="4" w:space="0"/>
+        <w:left w:val="single" w:color="FFFFFF" w:themeColor="background1" w:sz="4" w:space="0"/>
+        <w:bottom w:val="single" w:color="FFFFFF" w:themeColor="background1" w:sz="4" w:space="0"/>
+        <w:right w:val="single" w:color="FFFFFF" w:themeColor="background1" w:sz="4" w:space="0"/>
+        <w:insideH w:val="single" w:color="FFFFFF" w:themeColor="background1" w:sz="4" w:space="0"/>
+        <w:insideV w:val="single" w:color="FFFFFF" w:themeColor="background1" w:sz="4" w:space="0"/>
       </w:tblBorders>
     </w:tblPr>
     <w:tcPr>
@@ -6225,9 +6223,9 @@
       <w:tblPr/>
       <w:tcPr>
         <w:tcBorders>
-          <w:top w:val="single" w:sz="4" w:space="0" w:color="FFFFFF" w:themeColor="background1"/>
-          <w:left w:val="single" w:sz="4" w:space="0" w:color="FFFFFF" w:themeColor="background1"/>
-          <w:right w:val="single" w:sz="4" w:space="0" w:color="FFFFFF" w:themeColor="background1"/>
+          <w:top w:val="single" w:color="FFFFFF" w:themeColor="background1" w:sz="4" w:space="0"/>
+          <w:left w:val="single" w:color="FFFFFF" w:themeColor="background1" w:sz="4" w:space="0"/>
+          <w:right w:val="single" w:color="FFFFFF" w:themeColor="background1" w:sz="4" w:space="0"/>
           <w:insideH w:val="nil"/>
           <w:insideV w:val="nil"/>
         </w:tcBorders>
@@ -6243,9 +6241,9 @@
       <w:tblPr/>
       <w:tcPr>
         <w:tcBorders>
-          <w:left w:val="single" w:sz="4" w:space="0" w:color="FFFFFF" w:themeColor="background1"/>
-          <w:bottom w:val="single" w:sz="4" w:space="0" w:color="FFFFFF" w:themeColor="background1"/>
-          <w:right w:val="single" w:sz="4" w:space="0" w:color="FFFFFF" w:themeColor="background1"/>
+          <w:left w:val="single" w:color="FFFFFF" w:themeColor="background1" w:sz="4" w:space="0"/>
+          <w:bottom w:val="single" w:color="FFFFFF" w:themeColor="background1" w:sz="4" w:space="0"/>
+          <w:right w:val="single" w:color="FFFFFF" w:themeColor="background1" w:sz="4" w:space="0"/>
           <w:insideH w:val="nil"/>
           <w:insideV w:val="nil"/>
         </w:tcBorders>
@@ -6261,9 +6259,9 @@
       <w:tblPr/>
       <w:tcPr>
         <w:tcBorders>
-          <w:top w:val="single" w:sz="4" w:space="0" w:color="FFFFFF" w:themeColor="background1"/>
-          <w:left w:val="single" w:sz="4" w:space="0" w:color="FFFFFF" w:themeColor="background1"/>
-          <w:bottom w:val="single" w:sz="4" w:space="0" w:color="FFFFFF" w:themeColor="background1"/>
+          <w:top w:val="single" w:color="FFFFFF" w:themeColor="background1" w:sz="4" w:space="0"/>
+          <w:left w:val="single" w:color="FFFFFF" w:themeColor="background1" w:sz="4" w:space="0"/>
+          <w:bottom w:val="single" w:color="FFFFFF" w:themeColor="background1" w:sz="4" w:space="0"/>
           <w:insideV w:val="nil"/>
         </w:tcBorders>
         <w:shd w:val="clear" w:color="auto" w:fill="5ECCF3" w:themeFill="accent2"/>
@@ -6278,9 +6276,9 @@
       <w:tblPr/>
       <w:tcPr>
         <w:tcBorders>
-          <w:top w:val="single" w:sz="4" w:space="0" w:color="FFFFFF" w:themeColor="background1"/>
-          <w:bottom w:val="single" w:sz="4" w:space="0" w:color="FFFFFF" w:themeColor="background1"/>
-          <w:right w:val="single" w:sz="4" w:space="0" w:color="FFFFFF" w:themeColor="background1"/>
+          <w:top w:val="single" w:color="FFFFFF" w:themeColor="background1" w:sz="4" w:space="0"/>
+          <w:bottom w:val="single" w:color="FFFFFF" w:themeColor="background1" w:sz="4" w:space="0"/>
+          <w:right w:val="single" w:color="FFFFFF" w:themeColor="background1" w:sz="4" w:space="0"/>
           <w:insideV w:val="nil"/>
         </w:tcBorders>
         <w:shd w:val="clear" w:color="auto" w:fill="5ECCF3" w:themeFill="accent2"/>
@@ -6311,12 +6309,12 @@
       <w:tblStyleRowBandSize w:val="1"/>
       <w:tblStyleColBandSize w:val="1"/>
       <w:tblBorders>
-        <w:top w:val="single" w:sz="4" w:space="0" w:color="FFFFFF" w:themeColor="background1"/>
-        <w:left w:val="single" w:sz="4" w:space="0" w:color="FFFFFF" w:themeColor="background1"/>
-        <w:bottom w:val="single" w:sz="4" w:space="0" w:color="FFFFFF" w:themeColor="background1"/>
-        <w:right w:val="single" w:sz="4" w:space="0" w:color="FFFFFF" w:themeColor="background1"/>
-        <w:insideH w:val="single" w:sz="4" w:space="0" w:color="FFFFFF" w:themeColor="background1"/>
-        <w:insideV w:val="single" w:sz="4" w:space="0" w:color="FFFFFF" w:themeColor="background1"/>
+        <w:top w:val="single" w:color="FFFFFF" w:themeColor="background1" w:sz="4" w:space="0"/>
+        <w:left w:val="single" w:color="FFFFFF" w:themeColor="background1" w:sz="4" w:space="0"/>
+        <w:bottom w:val="single" w:color="FFFFFF" w:themeColor="background1" w:sz="4" w:space="0"/>
+        <w:right w:val="single" w:color="FFFFFF" w:themeColor="background1" w:sz="4" w:space="0"/>
+        <w:insideH w:val="single" w:color="FFFFFF" w:themeColor="background1" w:sz="4" w:space="0"/>
+        <w:insideV w:val="single" w:color="FFFFFF" w:themeColor="background1" w:sz="4" w:space="0"/>
       </w:tblBorders>
     </w:tblPr>
     <w:tcPr>
@@ -6331,9 +6329,9 @@
       <w:tblPr/>
       <w:tcPr>
         <w:tcBorders>
-          <w:top w:val="single" w:sz="4" w:space="0" w:color="FFFFFF" w:themeColor="background1"/>
-          <w:left w:val="single" w:sz="4" w:space="0" w:color="FFFFFF" w:themeColor="background1"/>
-          <w:right w:val="single" w:sz="4" w:space="0" w:color="FFFFFF" w:themeColor="background1"/>
+          <w:top w:val="single" w:color="FFFFFF" w:themeColor="background1" w:sz="4" w:space="0"/>
+          <w:left w:val="single" w:color="FFFFFF" w:themeColor="background1" w:sz="4" w:space="0"/>
+          <w:right w:val="single" w:color="FFFFFF" w:themeColor="background1" w:sz="4" w:space="0"/>
           <w:insideH w:val="nil"/>
           <w:insideV w:val="nil"/>
         </w:tcBorders>
@@ -6349,9 +6347,9 @@
       <w:tblPr/>
       <w:tcPr>
         <w:tcBorders>
-          <w:left w:val="single" w:sz="4" w:space="0" w:color="FFFFFF" w:themeColor="background1"/>
-          <w:bottom w:val="single" w:sz="4" w:space="0" w:color="FFFFFF" w:themeColor="background1"/>
-          <w:right w:val="single" w:sz="4" w:space="0" w:color="FFFFFF" w:themeColor="background1"/>
+          <w:left w:val="single" w:color="FFFFFF" w:themeColor="background1" w:sz="4" w:space="0"/>
+          <w:bottom w:val="single" w:color="FFFFFF" w:themeColor="background1" w:sz="4" w:space="0"/>
+          <w:right w:val="single" w:color="FFFFFF" w:themeColor="background1" w:sz="4" w:space="0"/>
           <w:insideH w:val="nil"/>
           <w:insideV w:val="nil"/>
         </w:tcBorders>
@@ -6367,9 +6365,9 @@
       <w:tblPr/>
       <w:tcPr>
         <w:tcBorders>
-          <w:top w:val="single" w:sz="4" w:space="0" w:color="FFFFFF" w:themeColor="background1"/>
-          <w:left w:val="single" w:sz="4" w:space="0" w:color="FFFFFF" w:themeColor="background1"/>
-          <w:bottom w:val="single" w:sz="4" w:space="0" w:color="FFFFFF" w:themeColor="background1"/>
+          <w:top w:val="single" w:color="FFFFFF" w:themeColor="background1" w:sz="4" w:space="0"/>
+          <w:left w:val="single" w:color="FFFFFF" w:themeColor="background1" w:sz="4" w:space="0"/>
+          <w:bottom w:val="single" w:color="FFFFFF" w:themeColor="background1" w:sz="4" w:space="0"/>
           <w:insideV w:val="nil"/>
         </w:tcBorders>
         <w:shd w:val="clear" w:color="auto" w:fill="A7EA52" w:themeFill="accent3"/>
@@ -6384,9 +6382,9 @@
       <w:tblPr/>
       <w:tcPr>
         <w:tcBorders>
-          <w:top w:val="single" w:sz="4" w:space="0" w:color="FFFFFF" w:themeColor="background1"/>
-          <w:bottom w:val="single" w:sz="4" w:space="0" w:color="FFFFFF" w:themeColor="background1"/>
-          <w:right w:val="single" w:sz="4" w:space="0" w:color="FFFFFF" w:themeColor="background1"/>
+          <w:top w:val="single" w:color="FFFFFF" w:themeColor="background1" w:sz="4" w:space="0"/>
+          <w:bottom w:val="single" w:color="FFFFFF" w:themeColor="background1" w:sz="4" w:space="0"/>
+          <w:right w:val="single" w:color="FFFFFF" w:themeColor="background1" w:sz="4" w:space="0"/>
           <w:insideV w:val="nil"/>
         </w:tcBorders>
         <w:shd w:val="clear" w:color="auto" w:fill="A7EA52" w:themeFill="accent3"/>
@@ -6417,12 +6415,12 @@
       <w:tblStyleRowBandSize w:val="1"/>
       <w:tblStyleColBandSize w:val="1"/>
       <w:tblBorders>
-        <w:top w:val="single" w:sz="4" w:space="0" w:color="FFFFFF" w:themeColor="background1"/>
-        <w:left w:val="single" w:sz="4" w:space="0" w:color="FFFFFF" w:themeColor="background1"/>
-        <w:bottom w:val="single" w:sz="4" w:space="0" w:color="FFFFFF" w:themeColor="background1"/>
-        <w:right w:val="single" w:sz="4" w:space="0" w:color="FFFFFF" w:themeColor="background1"/>
-        <w:insideH w:val="single" w:sz="4" w:space="0" w:color="FFFFFF" w:themeColor="background1"/>
-        <w:insideV w:val="single" w:sz="4" w:space="0" w:color="FFFFFF" w:themeColor="background1"/>
+        <w:top w:val="single" w:color="FFFFFF" w:themeColor="background1" w:sz="4" w:space="0"/>
+        <w:left w:val="single" w:color="FFFFFF" w:themeColor="background1" w:sz="4" w:space="0"/>
+        <w:bottom w:val="single" w:color="FFFFFF" w:themeColor="background1" w:sz="4" w:space="0"/>
+        <w:right w:val="single" w:color="FFFFFF" w:themeColor="background1" w:sz="4" w:space="0"/>
+        <w:insideH w:val="single" w:color="FFFFFF" w:themeColor="background1" w:sz="4" w:space="0"/>
+        <w:insideV w:val="single" w:color="FFFFFF" w:themeColor="background1" w:sz="4" w:space="0"/>
       </w:tblBorders>
     </w:tblPr>
     <w:tcPr>
@@ -6437,9 +6435,9 @@
       <w:tblPr/>
       <w:tcPr>
         <w:tcBorders>
-          <w:top w:val="single" w:sz="4" w:space="0" w:color="FFFFFF" w:themeColor="background1"/>
-          <w:left w:val="single" w:sz="4" w:space="0" w:color="FFFFFF" w:themeColor="background1"/>
-          <w:right w:val="single" w:sz="4" w:space="0" w:color="FFFFFF" w:themeColor="background1"/>
+          <w:top w:val="single" w:color="FFFFFF" w:themeColor="background1" w:sz="4" w:space="0"/>
+          <w:left w:val="single" w:color="FFFFFF" w:themeColor="background1" w:sz="4" w:space="0"/>
+          <w:right w:val="single" w:color="FFFFFF" w:themeColor="background1" w:sz="4" w:space="0"/>
           <w:insideH w:val="nil"/>
           <w:insideV w:val="nil"/>
         </w:tcBorders>
@@ -6455,9 +6453,9 @@
       <w:tblPr/>
       <w:tcPr>
         <w:tcBorders>
-          <w:left w:val="single" w:sz="4" w:space="0" w:color="FFFFFF" w:themeColor="background1"/>
-          <w:bottom w:val="single" w:sz="4" w:space="0" w:color="FFFFFF" w:themeColor="background1"/>
-          <w:right w:val="single" w:sz="4" w:space="0" w:color="FFFFFF" w:themeColor="background1"/>
+          <w:left w:val="single" w:color="FFFFFF" w:themeColor="background1" w:sz="4" w:space="0"/>
+          <w:bottom w:val="single" w:color="FFFFFF" w:themeColor="background1" w:sz="4" w:space="0"/>
+          <w:right w:val="single" w:color="FFFFFF" w:themeColor="background1" w:sz="4" w:space="0"/>
           <w:insideH w:val="nil"/>
           <w:insideV w:val="nil"/>
         </w:tcBorders>
@@ -6473,9 +6471,9 @@
       <w:tblPr/>
       <w:tcPr>
         <w:tcBorders>
-          <w:top w:val="single" w:sz="4" w:space="0" w:color="FFFFFF" w:themeColor="background1"/>
-          <w:left w:val="single" w:sz="4" w:space="0" w:color="FFFFFF" w:themeColor="background1"/>
-          <w:bottom w:val="single" w:sz="4" w:space="0" w:color="FFFFFF" w:themeColor="background1"/>
+          <w:top w:val="single" w:color="FFFFFF" w:themeColor="background1" w:sz="4" w:space="0"/>
+          <w:left w:val="single" w:color="FFFFFF" w:themeColor="background1" w:sz="4" w:space="0"/>
+          <w:bottom w:val="single" w:color="FFFFFF" w:themeColor="background1" w:sz="4" w:space="0"/>
           <w:insideV w:val="nil"/>
         </w:tcBorders>
         <w:shd w:val="clear" w:color="auto" w:fill="FF8021" w:themeFill="accent5"/>
@@ -6490,9 +6488,9 @@
       <w:tblPr/>
       <w:tcPr>
         <w:tcBorders>
-          <w:top w:val="single" w:sz="4" w:space="0" w:color="FFFFFF" w:themeColor="background1"/>
-          <w:bottom w:val="single" w:sz="4" w:space="0" w:color="FFFFFF" w:themeColor="background1"/>
-          <w:right w:val="single" w:sz="4" w:space="0" w:color="FFFFFF" w:themeColor="background1"/>
+          <w:top w:val="single" w:color="FFFFFF" w:themeColor="background1" w:sz="4" w:space="0"/>
+          <w:bottom w:val="single" w:color="FFFFFF" w:themeColor="background1" w:sz="4" w:space="0"/>
+          <w:right w:val="single" w:color="FFFFFF" w:themeColor="background1" w:sz="4" w:space="0"/>
           <w:insideV w:val="nil"/>
         </w:tcBorders>
         <w:shd w:val="clear" w:color="auto" w:fill="FF8021" w:themeFill="accent5"/>
@@ -6523,12 +6521,12 @@
       <w:tblStyleRowBandSize w:val="1"/>
       <w:tblStyleColBandSize w:val="1"/>
       <w:tblBorders>
-        <w:top w:val="single" w:sz="4" w:space="0" w:color="FFFFFF" w:themeColor="background1"/>
-        <w:left w:val="single" w:sz="4" w:space="0" w:color="FFFFFF" w:themeColor="background1"/>
-        <w:bottom w:val="single" w:sz="4" w:space="0" w:color="FFFFFF" w:themeColor="background1"/>
-        <w:right w:val="single" w:sz="4" w:space="0" w:color="FFFFFF" w:themeColor="background1"/>
-        <w:insideH w:val="single" w:sz="4" w:space="0" w:color="FFFFFF" w:themeColor="background1"/>
-        <w:insideV w:val="single" w:sz="4" w:space="0" w:color="FFFFFF" w:themeColor="background1"/>
+        <w:top w:val="single" w:color="FFFFFF" w:themeColor="background1" w:sz="4" w:space="0"/>
+        <w:left w:val="single" w:color="FFFFFF" w:themeColor="background1" w:sz="4" w:space="0"/>
+        <w:bottom w:val="single" w:color="FFFFFF" w:themeColor="background1" w:sz="4" w:space="0"/>
+        <w:right w:val="single" w:color="FFFFFF" w:themeColor="background1" w:sz="4" w:space="0"/>
+        <w:insideH w:val="single" w:color="FFFFFF" w:themeColor="background1" w:sz="4" w:space="0"/>
+        <w:insideV w:val="single" w:color="FFFFFF" w:themeColor="background1" w:sz="4" w:space="0"/>
       </w:tblBorders>
     </w:tblPr>
     <w:tcPr>
@@ -6543,9 +6541,9 @@
       <w:tblPr/>
       <w:tcPr>
         <w:tcBorders>
-          <w:top w:val="single" w:sz="4" w:space="0" w:color="FFFFFF" w:themeColor="background1"/>
-          <w:left w:val="single" w:sz="4" w:space="0" w:color="FFFFFF" w:themeColor="background1"/>
-          <w:right w:val="single" w:sz="4" w:space="0" w:color="FFFFFF" w:themeColor="background1"/>
+          <w:top w:val="single" w:color="FFFFFF" w:themeColor="background1" w:sz="4" w:space="0"/>
+          <w:left w:val="single" w:color="FFFFFF" w:themeColor="background1" w:sz="4" w:space="0"/>
+          <w:right w:val="single" w:color="FFFFFF" w:themeColor="background1" w:sz="4" w:space="0"/>
           <w:insideH w:val="nil"/>
           <w:insideV w:val="nil"/>
         </w:tcBorders>
@@ -6561,9 +6559,9 @@
       <w:tblPr/>
       <w:tcPr>
         <w:tcBorders>
-          <w:left w:val="single" w:sz="4" w:space="0" w:color="FFFFFF" w:themeColor="background1"/>
-          <w:bottom w:val="single" w:sz="4" w:space="0" w:color="FFFFFF" w:themeColor="background1"/>
-          <w:right w:val="single" w:sz="4" w:space="0" w:color="FFFFFF" w:themeColor="background1"/>
+          <w:left w:val="single" w:color="FFFFFF" w:themeColor="background1" w:sz="4" w:space="0"/>
+          <w:bottom w:val="single" w:color="FFFFFF" w:themeColor="background1" w:sz="4" w:space="0"/>
+          <w:right w:val="single" w:color="FFFFFF" w:themeColor="background1" w:sz="4" w:space="0"/>
           <w:insideH w:val="nil"/>
           <w:insideV w:val="nil"/>
         </w:tcBorders>
@@ -6579,9 +6577,9 @@
       <w:tblPr/>
       <w:tcPr>
         <w:tcBorders>
-          <w:top w:val="single" w:sz="4" w:space="0" w:color="FFFFFF" w:themeColor="background1"/>
-          <w:left w:val="single" w:sz="4" w:space="0" w:color="FFFFFF" w:themeColor="background1"/>
-          <w:bottom w:val="single" w:sz="4" w:space="0" w:color="FFFFFF" w:themeColor="background1"/>
+          <w:top w:val="single" w:color="FFFFFF" w:themeColor="background1" w:sz="4" w:space="0"/>
+          <w:left w:val="single" w:color="FFFFFF" w:themeColor="background1" w:sz="4" w:space="0"/>
+          <w:bottom w:val="single" w:color="FFFFFF" w:themeColor="background1" w:sz="4" w:space="0"/>
           <w:insideV w:val="nil"/>
         </w:tcBorders>
         <w:shd w:val="clear" w:color="auto" w:fill="F14124" w:themeFill="accent6"/>
@@ -6596,9 +6594,9 @@
       <w:tblPr/>
       <w:tcPr>
         <w:tcBorders>
-          <w:top w:val="single" w:sz="4" w:space="0" w:color="FFFFFF" w:themeColor="background1"/>
-          <w:bottom w:val="single" w:sz="4" w:space="0" w:color="FFFFFF" w:themeColor="background1"/>
-          <w:right w:val="single" w:sz="4" w:space="0" w:color="FFFFFF" w:themeColor="background1"/>
+          <w:top w:val="single" w:color="FFFFFF" w:themeColor="background1" w:sz="4" w:space="0"/>
+          <w:bottom w:val="single" w:color="FFFFFF" w:themeColor="background1" w:sz="4" w:space="0"/>
+          <w:right w:val="single" w:color="FFFFFF" w:themeColor="background1" w:sz="4" w:space="0"/>
           <w:insideV w:val="nil"/>
         </w:tcBorders>
         <w:shd w:val="clear" w:color="auto" w:fill="F14124" w:themeFill="accent6"/>
@@ -6629,12 +6627,12 @@
       <w:tblStyleRowBandSize w:val="1"/>
       <w:tblStyleColBandSize w:val="1"/>
       <w:tblBorders>
-        <w:top w:val="single" w:sz="4" w:space="0" w:color="999999" w:themeColor="text1" w:themeTint="66"/>
-        <w:left w:val="single" w:sz="4" w:space="0" w:color="999999" w:themeColor="text1" w:themeTint="66"/>
-        <w:bottom w:val="single" w:sz="4" w:space="0" w:color="999999" w:themeColor="text1" w:themeTint="66"/>
-        <w:right w:val="single" w:sz="4" w:space="0" w:color="999999" w:themeColor="text1" w:themeTint="66"/>
-        <w:insideH w:val="single" w:sz="4" w:space="0" w:color="999999" w:themeColor="text1" w:themeTint="66"/>
-        <w:insideV w:val="single" w:sz="4" w:space="0" w:color="999999" w:themeColor="text1" w:themeTint="66"/>
+        <w:top w:val="single" w:color="999999" w:themeColor="text1" w:themeTint="66" w:sz="4" w:space="0"/>
+        <w:left w:val="single" w:color="999999" w:themeColor="text1" w:themeTint="66" w:sz="4" w:space="0"/>
+        <w:bottom w:val="single" w:color="999999" w:themeColor="text1" w:themeTint="66" w:sz="4" w:space="0"/>
+        <w:right w:val="single" w:color="999999" w:themeColor="text1" w:themeTint="66" w:sz="4" w:space="0"/>
+        <w:insideH w:val="single" w:color="999999" w:themeColor="text1" w:themeTint="66" w:sz="4" w:space="0"/>
+        <w:insideV w:val="single" w:color="999999" w:themeColor="text1" w:themeTint="66" w:sz="4" w:space="0"/>
       </w:tblBorders>
     </w:tblPr>
     <w:tblStylePr w:type="firstRow">
@@ -6645,7 +6643,7 @@
       <w:tblPr/>
       <w:tcPr>
         <w:tcBorders>
-          <w:bottom w:val="single" w:sz="12" w:space="0" w:color="666666" w:themeColor="text1" w:themeTint="99"/>
+          <w:bottom w:val="single" w:color="666666" w:themeColor="text1" w:themeTint="99" w:sz="12" w:space="0"/>
         </w:tcBorders>
       </w:tcPr>
     </w:tblStylePr>
@@ -6657,7 +6655,7 @@
       <w:tblPr/>
       <w:tcPr>
         <w:tcBorders>
-          <w:top w:val="double" w:sz="2" w:space="0" w:color="666666" w:themeColor="text1" w:themeTint="99"/>
+          <w:top w:val="double" w:color="666666" w:themeColor="text1" w:themeTint="99" w:sz="2" w:space="0"/>
         </w:tcBorders>
       </w:tcPr>
     </w:tblStylePr>
@@ -6686,12 +6684,12 @@
       <w:tblStyleRowBandSize w:val="1"/>
       <w:tblStyleColBandSize w:val="1"/>
       <w:tblBorders>
-        <w:top w:val="single" w:sz="4" w:space="0" w:color="666666" w:themeColor="text1" w:themeTint="99"/>
-        <w:left w:val="single" w:sz="4" w:space="0" w:color="666666" w:themeColor="text1" w:themeTint="99"/>
-        <w:bottom w:val="single" w:sz="4" w:space="0" w:color="666666" w:themeColor="text1" w:themeTint="99"/>
-        <w:right w:val="single" w:sz="4" w:space="0" w:color="666666" w:themeColor="text1" w:themeTint="99"/>
-        <w:insideH w:val="single" w:sz="4" w:space="0" w:color="666666" w:themeColor="text1" w:themeTint="99"/>
-        <w:insideV w:val="single" w:sz="4" w:space="0" w:color="666666" w:themeColor="text1" w:themeTint="99"/>
+        <w:top w:val="single" w:color="666666" w:themeColor="text1" w:themeTint="99" w:sz="4" w:space="0"/>
+        <w:left w:val="single" w:color="666666" w:themeColor="text1" w:themeTint="99" w:sz="4" w:space="0"/>
+        <w:bottom w:val="single" w:color="666666" w:themeColor="text1" w:themeTint="99" w:sz="4" w:space="0"/>
+        <w:right w:val="single" w:color="666666" w:themeColor="text1" w:themeTint="99" w:sz="4" w:space="0"/>
+        <w:insideH w:val="single" w:color="666666" w:themeColor="text1" w:themeTint="99" w:sz="4" w:space="0"/>
+        <w:insideV w:val="single" w:color="666666" w:themeColor="text1" w:themeTint="99" w:sz="4" w:space="0"/>
       </w:tblBorders>
     </w:tblPr>
     <w:tblStylePr w:type="firstRow">
@@ -6703,10 +6701,10 @@
       <w:tblPr/>
       <w:tcPr>
         <w:tcBorders>
-          <w:top w:val="single" w:sz="4" w:space="0" w:color="000000" w:themeColor="text1"/>
-          <w:left w:val="single" w:sz="4" w:space="0" w:color="000000" w:themeColor="text1"/>
-          <w:bottom w:val="single" w:sz="4" w:space="0" w:color="000000" w:themeColor="text1"/>
-          <w:right w:val="single" w:sz="4" w:space="0" w:color="000000" w:themeColor="text1"/>
+          <w:top w:val="single" w:color="000000" w:themeColor="text1" w:sz="4" w:space="0"/>
+          <w:left w:val="single" w:color="000000" w:themeColor="text1" w:sz="4" w:space="0"/>
+          <w:bottom w:val="single" w:color="000000" w:themeColor="text1" w:sz="4" w:space="0"/>
+          <w:right w:val="single" w:color="000000" w:themeColor="text1" w:sz="4" w:space="0"/>
           <w:insideH w:val="nil"/>
           <w:insideV w:val="nil"/>
         </w:tcBorders>
@@ -6721,7 +6719,7 @@
       <w:tblPr/>
       <w:tcPr>
         <w:tcBorders>
-          <w:top w:val="double" w:sz="4" w:space="0" w:color="000000" w:themeColor="text1"/>
+          <w:top w:val="double" w:color="000000" w:themeColor="text1" w:sz="4" w:space="0"/>
         </w:tcBorders>
       </w:tcPr>
     </w:tblStylePr>
@@ -6750,7 +6748,7 @@
       </w:tcPr>
     </w:tblStylePr>
   </w:style>
-  <w:style w:type="table" w:customStyle="1" w:styleId="Calendar1">
+  <w:style w:type="table" w:styleId="Calendar1" w:customStyle="1">
     <w:name w:val="Calendar 1"/>
     <w:basedOn w:val="TableNormal"/>
     <w:uiPriority w:val="99"/>
@@ -6819,9 +6817,9 @@
       <w:tblPr/>
       <w:tcPr>
         <w:tcBorders>
-          <w:top w:val="single" w:sz="24" w:space="0" w:color="000000" w:themeColor="text1"/>
+          <w:top w:val="single" w:color="000000" w:themeColor="text1" w:sz="24" w:space="0"/>
           <w:left w:val="nil"/>
-          <w:bottom w:val="single" w:sz="24" w:space="0" w:color="000000" w:themeColor="text1"/>
+          <w:bottom w:val="single" w:color="000000" w:themeColor="text1" w:sz="24" w:space="0"/>
           <w:right w:val="nil"/>
           <w:insideH w:val="nil"/>
           <w:insideV w:val="nil"/>
@@ -6873,7 +6871,7 @@
       <w:jc w:val="center"/>
     </w:pPr>
   </w:style>
-  <w:style w:type="character" w:customStyle="1" w:styleId="HeaderChar">
+  <w:style w:type="character" w:styleId="HeaderChar" w:customStyle="1">
     <w:name w:val="Header Char"/>
     <w:basedOn w:val="DefaultParagraphFont"/>
     <w:link w:val="Header"/>
@@ -6900,7 +6898,7 @@
       <w:spacing w:after="0"/>
     </w:pPr>
   </w:style>
-  <w:style w:type="character" w:customStyle="1" w:styleId="FooterChar">
+  <w:style w:type="character" w:styleId="FooterChar" w:customStyle="1">
     <w:name w:val="Footer Char"/>
     <w:basedOn w:val="DefaultParagraphFont"/>
     <w:link w:val="Footer"/>
@@ -6923,12 +6921,12 @@
       <w:tblStyleRowBandSize w:val="1"/>
       <w:tblStyleColBandSize w:val="1"/>
       <w:tblBorders>
-        <w:top w:val="single" w:sz="4" w:space="0" w:color="F68C7B" w:themeColor="accent6" w:themeTint="99"/>
-        <w:left w:val="single" w:sz="4" w:space="0" w:color="F68C7B" w:themeColor="accent6" w:themeTint="99"/>
-        <w:bottom w:val="single" w:sz="4" w:space="0" w:color="F68C7B" w:themeColor="accent6" w:themeTint="99"/>
-        <w:right w:val="single" w:sz="4" w:space="0" w:color="F68C7B" w:themeColor="accent6" w:themeTint="99"/>
-        <w:insideH w:val="single" w:sz="4" w:space="0" w:color="F68C7B" w:themeColor="accent6" w:themeTint="99"/>
-        <w:insideV w:val="single" w:sz="4" w:space="0" w:color="F68C7B" w:themeColor="accent6" w:themeTint="99"/>
+        <w:top w:val="single" w:color="F68C7B" w:themeColor="accent6" w:themeTint="99" w:sz="4" w:space="0"/>
+        <w:left w:val="single" w:color="F68C7B" w:themeColor="accent6" w:themeTint="99" w:sz="4" w:space="0"/>
+        <w:bottom w:val="single" w:color="F68C7B" w:themeColor="accent6" w:themeTint="99" w:sz="4" w:space="0"/>
+        <w:right w:val="single" w:color="F68C7B" w:themeColor="accent6" w:themeTint="99" w:sz="4" w:space="0"/>
+        <w:insideH w:val="single" w:color="F68C7B" w:themeColor="accent6" w:themeTint="99" w:sz="4" w:space="0"/>
+        <w:insideV w:val="single" w:color="F68C7B" w:themeColor="accent6" w:themeTint="99" w:sz="4" w:space="0"/>
       </w:tblBorders>
     </w:tblPr>
     <w:tblStylePr w:type="firstRow">
@@ -7018,7 +7016,7 @@
       <w:tblPr/>
       <w:tcPr>
         <w:tcBorders>
-          <w:bottom w:val="single" w:sz="4" w:space="0" w:color="F68C7B" w:themeColor="accent6" w:themeTint="99"/>
+          <w:bottom w:val="single" w:color="F68C7B" w:themeColor="accent6" w:themeTint="99" w:sz="4" w:space="0"/>
         </w:tcBorders>
       </w:tcPr>
     </w:tblStylePr>
@@ -7026,7 +7024,7 @@
       <w:tblPr/>
       <w:tcPr>
         <w:tcBorders>
-          <w:bottom w:val="single" w:sz="4" w:space="0" w:color="F68C7B" w:themeColor="accent6" w:themeTint="99"/>
+          <w:bottom w:val="single" w:color="F68C7B" w:themeColor="accent6" w:themeTint="99" w:sz="4" w:space="0"/>
         </w:tcBorders>
       </w:tcPr>
     </w:tblStylePr>
@@ -7034,7 +7032,7 @@
       <w:tblPr/>
       <w:tcPr>
         <w:tcBorders>
-          <w:top w:val="single" w:sz="4" w:space="0" w:color="F68C7B" w:themeColor="accent6" w:themeTint="99"/>
+          <w:top w:val="single" w:color="F68C7B" w:themeColor="accent6" w:themeTint="99" w:sz="4" w:space="0"/>
         </w:tcBorders>
       </w:tcPr>
     </w:tblStylePr>
@@ -7042,7 +7040,7 @@
       <w:tblPr/>
       <w:tcPr>
         <w:tcBorders>
-          <w:top w:val="single" w:sz="4" w:space="0" w:color="F68C7B" w:themeColor="accent6" w:themeTint="99"/>
+          <w:top w:val="single" w:color="F68C7B" w:themeColor="accent6" w:themeTint="99" w:sz="4" w:space="0"/>
         </w:tcBorders>
       </w:tcPr>
     </w:tblStylePr>
@@ -7115,7 +7113,7 @@
       <w:ind w:left="440" w:hanging="220"/>
     </w:pPr>
   </w:style>
-  <w:style w:type="paragraph" w:customStyle="1" w:styleId="WikiItem">
+  <w:style w:type="paragraph" w:styleId="WikiItem" w:customStyle="1">
     <w:name w:val="Wiki Item"/>
     <w:basedOn w:val="Normal"/>
     <w:next w:val="WikiEntry1"/>
@@ -7128,7 +7126,7 @@
       </w:numPr>
     </w:pPr>
     <w:rPr>
-      <w:rFonts w:asciiTheme="majorHAnsi" w:eastAsiaTheme="minorHAnsi" w:hAnsiTheme="majorHAnsi"/>
+      <w:rFonts w:asciiTheme="majorHAnsi" w:hAnsiTheme="majorHAnsi" w:eastAsiaTheme="minorHAnsi"/>
       <w:b/>
       <w:sz w:val="24"/>
     </w:rPr>
@@ -7144,7 +7142,7 @@
       <w:u w:val="single"/>
     </w:rPr>
   </w:style>
-  <w:style w:type="paragraph" w:customStyle="1" w:styleId="TableText">
+  <w:style w:type="paragraph" w:styleId="TableText" w:customStyle="1">
     <w:name w:val="Table Text"/>
     <w:basedOn w:val="Normal"/>
     <w:autoRedefine/>
@@ -7155,7 +7153,7 @@
       <w:spacing w:before="20" w:after="20"/>
     </w:pPr>
   </w:style>
-  <w:style w:type="paragraph" w:customStyle="1" w:styleId="WikiEntry1">
+  <w:style w:type="paragraph" w:styleId="WikiEntry1" w:customStyle="1">
     <w:name w:val="Wiki Entry 1"/>
     <w:next w:val="WikiEntry2"/>
     <w:link w:val="WikiEntry1Char"/>
@@ -7173,7 +7171,7 @@
       <w:color w:val="0B769D" w:themeColor="accent2" w:themeShade="80"/>
     </w:rPr>
   </w:style>
-  <w:style w:type="paragraph" w:customStyle="1" w:styleId="WikiEntry2">
+  <w:style w:type="paragraph" w:styleId="WikiEntry2" w:customStyle="1">
     <w:name w:val="Wiki Entry 2"/>
     <w:basedOn w:val="WikiEntry1"/>
     <w:next w:val="WikiEntry3"/>
@@ -7185,7 +7183,7 @@
       <w:color w:val="C2260C" w:themeColor="accent6" w:themeShade="BF"/>
     </w:rPr>
   </w:style>
-  <w:style w:type="character" w:customStyle="1" w:styleId="WikiEntry1Char">
+  <w:style w:type="character" w:styleId="WikiEntry1Char" w:customStyle="1">
     <w:name w:val="Wiki Entry 1 Char"/>
     <w:basedOn w:val="DefaultParagraphFont"/>
     <w:link w:val="WikiEntry1"/>
@@ -7196,7 +7194,7 @@
       <w:color w:val="0B769D" w:themeColor="accent2" w:themeShade="80"/>
     </w:rPr>
   </w:style>
-  <w:style w:type="paragraph" w:customStyle="1" w:styleId="WikiEntry3">
+  <w:style w:type="paragraph" w:styleId="WikiEntry3" w:customStyle="1">
     <w:name w:val="Wiki Entry 3"/>
     <w:basedOn w:val="WikiEntry1"/>
     <w:next w:val="WikiEntry1"/>
@@ -7208,7 +7206,7 @@
       <w:color w:val="23735D" w:themeColor="accent4" w:themeShade="80"/>
     </w:rPr>
   </w:style>
-  <w:style w:type="character" w:customStyle="1" w:styleId="WikiEntry2Char">
+  <w:style w:type="character" w:styleId="WikiEntry2Char" w:customStyle="1">
     <w:name w:val="Wiki Entry 2 Char"/>
     <w:basedOn w:val="DefaultParagraphFont"/>
     <w:link w:val="WikiEntry2"/>
@@ -7219,7 +7217,7 @@
       <w:color w:val="C2260C" w:themeColor="accent6" w:themeShade="BF"/>
     </w:rPr>
   </w:style>
-  <w:style w:type="character" w:customStyle="1" w:styleId="WikiEntry3Char">
+  <w:style w:type="character" w:styleId="WikiEntry3Char" w:customStyle="1">
     <w:name w:val="Wiki Entry 3 Char"/>
     <w:basedOn w:val="DefaultParagraphFont"/>
     <w:link w:val="WikiEntry3"/>
@@ -7230,7 +7228,7 @@
       <w:color w:val="23735D" w:themeColor="accent4" w:themeShade="80"/>
     </w:rPr>
   </w:style>
-  <w:style w:type="paragraph" w:customStyle="1" w:styleId="WikiEntry4">
+  <w:style w:type="paragraph" w:styleId="WikiEntry4" w:customStyle="1">
     <w:name w:val="Wiki Entry 4"/>
     <w:basedOn w:val="Normal"/>
     <w:next w:val="Normal"/>
@@ -7247,7 +7245,7 @@
       <w:color w:val="D75C00" w:themeColor="accent5" w:themeShade="BF"/>
     </w:rPr>
   </w:style>
-  <w:style w:type="character" w:customStyle="1" w:styleId="WikiEntry4Char">
+  <w:style w:type="character" w:styleId="WikiEntry4Char" w:customStyle="1">
     <w:name w:val="Wiki Entry 4 Char"/>
     <w:basedOn w:val="DefaultParagraphFont"/>
     <w:link w:val="WikiEntry4"/>
@@ -7258,7 +7256,7 @@
       <w:color w:val="D75C00" w:themeColor="accent5" w:themeShade="BF"/>
     </w:rPr>
   </w:style>
-  <w:style w:type="character" w:customStyle="1" w:styleId="UnresolvedMention1">
+  <w:style w:type="character" w:styleId="UnresolvedMention1" w:customStyle="1">
     <w:name w:val="Unresolved Mention1"/>
     <w:basedOn w:val="DefaultParagraphFont"/>
     <w:uiPriority w:val="99"/>
@@ -7285,7 +7283,7 @@
       <w:szCs w:val="18"/>
     </w:rPr>
   </w:style>
-  <w:style w:type="character" w:customStyle="1" w:styleId="BalloonTextChar">
+  <w:style w:type="character" w:styleId="BalloonTextChar" w:customStyle="1">
     <w:name w:val="Balloon Text Char"/>
     <w:basedOn w:val="DefaultParagraphFont"/>
     <w:link w:val="BalloonText"/>

</xml_diff>

<commit_message>
Assessment 2 PDF: Templated Changes
</commit_message>
<xml_diff>
--- a/Report and Website/Assessment 2 - PDF Report/Assessment 2 - Team Project.docx
+++ b/Report and Website/Assessment 2 - PDF Report/Assessment 2 - Team Project.docx
@@ -1,24 +1,24 @@
 
 <file path=word/document.xml><?xml version="1.0" encoding="utf-8"?>
-<w:document xmlns:wpc="http://schemas.microsoft.com/office/word/2010/wordprocessingCanvas" xmlns:cx="http://schemas.microsoft.com/office/drawing/2014/chartex" xmlns:cx1="http://schemas.microsoft.com/office/drawing/2015/9/8/chartex" xmlns:cx2="http://schemas.microsoft.com/office/drawing/2015/10/21/chartex" xmlns:cx3="http://schemas.microsoft.com/office/drawing/2016/5/9/chartex" xmlns:cx4="http://schemas.microsoft.com/office/drawing/2016/5/10/chartex" xmlns:cx5="http://schemas.microsoft.com/office/drawing/2016/5/11/chartex" xmlns:cx6="http://schemas.microsoft.com/office/drawing/2016/5/12/chartex" xmlns:cx7="http://schemas.microsoft.com/office/drawing/2016/5/13/chartex" xmlns:cx8="http://schemas.microsoft.com/office/drawing/2016/5/14/chartex" xmlns:mc="http://schemas.openxmlformats.org/markup-compatibility/2006" xmlns:aink="http://schemas.microsoft.com/office/drawing/2016/ink" xmlns:am3d="http://schemas.microsoft.com/office/drawing/2017/model3d" xmlns:o="urn:schemas-microsoft-com:office:office" xmlns:r="http://schemas.openxmlformats.org/officeDocument/2006/relationships" xmlns:m="http://schemas.openxmlformats.org/officeDocument/2006/math" xmlns:v="urn:schemas-microsoft-com:vml" xmlns:wp14="http://schemas.microsoft.com/office/word/2010/wordprocessingDrawing" xmlns:wp="http://schemas.openxmlformats.org/drawingml/2006/wordprocessingDrawing" xmlns:w10="urn:schemas-microsoft-com:office:word" xmlns:w="http://schemas.openxmlformats.org/wordprocessingml/2006/main" xmlns:w14="http://schemas.microsoft.com/office/word/2010/wordml" xmlns:w15="http://schemas.microsoft.com/office/word/2012/wordml" xmlns:w16cex="http://schemas.microsoft.com/office/word/2018/wordml/cex" xmlns:w16cid="http://schemas.microsoft.com/office/word/2016/wordml/cid" xmlns:w16="http://schemas.microsoft.com/office/word/2018/wordml" xmlns:w16se="http://schemas.microsoft.com/office/word/2015/wordml/symex" xmlns:wpg="http://schemas.microsoft.com/office/word/2010/wordprocessingGroup" xmlns:wpi="http://schemas.microsoft.com/office/word/2010/wordprocessingInk" xmlns:wne="http://schemas.microsoft.com/office/word/2006/wordml" xmlns:wps="http://schemas.microsoft.com/office/word/2010/wordprocessingShape" xmlns:a="http://schemas.openxmlformats.org/drawingml/2006/main" xmlns:pic="http://schemas.openxmlformats.org/drawingml/2006/picture" xmlns:a14="http://schemas.microsoft.com/office/drawing/2010/main" mc:Ignorable="w14 w15 w16se w16cid w16 w16cex wp14">
+<w:document xmlns:wpc="http://schemas.microsoft.com/office/word/2010/wordprocessingCanvas" xmlns:cx="http://schemas.microsoft.com/office/drawing/2014/chartex" xmlns:cx1="http://schemas.microsoft.com/office/drawing/2015/9/8/chartex" xmlns:cx2="http://schemas.microsoft.com/office/drawing/2015/10/21/chartex" xmlns:cx3="http://schemas.microsoft.com/office/drawing/2016/5/9/chartex" xmlns:cx4="http://schemas.microsoft.com/office/drawing/2016/5/10/chartex" xmlns:cx5="http://schemas.microsoft.com/office/drawing/2016/5/11/chartex" xmlns:cx6="http://schemas.microsoft.com/office/drawing/2016/5/12/chartex" xmlns:cx7="http://schemas.microsoft.com/office/drawing/2016/5/13/chartex" xmlns:cx8="http://schemas.microsoft.com/office/drawing/2016/5/14/chartex" xmlns:mc="http://schemas.openxmlformats.org/markup-compatibility/2006" xmlns:aink="http://schemas.microsoft.com/office/drawing/2016/ink" xmlns:am3d="http://schemas.microsoft.com/office/drawing/2017/model3d" xmlns:o="urn:schemas-microsoft-com:office:office" xmlns:r="http://schemas.openxmlformats.org/officeDocument/2006/relationships" xmlns:m="http://schemas.openxmlformats.org/officeDocument/2006/math" xmlns:v="urn:schemas-microsoft-com:vml" xmlns:wp14="http://schemas.microsoft.com/office/word/2010/wordprocessingDrawing" xmlns:wp="http://schemas.openxmlformats.org/drawingml/2006/wordprocessingDrawing" xmlns:w10="urn:schemas-microsoft-com:office:word" xmlns:w="http://schemas.openxmlformats.org/wordprocessingml/2006/main" xmlns:w14="http://schemas.microsoft.com/office/word/2010/wordml" xmlns:w15="http://schemas.microsoft.com/office/word/2012/wordml" xmlns:w16cex="http://schemas.microsoft.com/office/word/2018/wordml/cex" xmlns:w16cid="http://schemas.microsoft.com/office/word/2016/wordml/cid" xmlns:w16="http://schemas.microsoft.com/office/word/2018/wordml" xmlns:w16se="http://schemas.microsoft.com/office/word/2015/wordml/symex" xmlns:wpg="http://schemas.microsoft.com/office/word/2010/wordprocessingGroup" xmlns:wpi="http://schemas.microsoft.com/office/word/2010/wordprocessingInk" xmlns:wne="http://schemas.microsoft.com/office/word/2006/wordml" xmlns:wps="http://schemas.microsoft.com/office/word/2010/wordprocessingShape" mc:Ignorable="w14 w15 w16se w16cid w16 w16cex wp14">
   <w:body>
     <w:tbl>
       <w:tblPr>
         <w:tblStyle w:val="TableGrid"/>
         <w:tblW w:w="5000" w:type="pct"/>
         <w:tblBorders>
-          <w:top w:val="none" w:color="auto" w:sz="0" w:space="0"/>
-          <w:left w:val="none" w:color="auto" w:sz="0" w:space="0"/>
-          <w:bottom w:val="none" w:color="auto" w:sz="0" w:space="0"/>
-          <w:right w:val="none" w:color="auto" w:sz="0" w:space="0"/>
-          <w:insideH w:val="none" w:color="auto" w:sz="0" w:space="0"/>
-          <w:insideV w:val="none" w:color="auto" w:sz="0" w:space="0"/>
+          <w:top w:val="none" w:sz="0" w:space="0" w:color="auto"/>
+          <w:left w:val="none" w:sz="0" w:space="0" w:color="auto"/>
+          <w:bottom w:val="none" w:sz="0" w:space="0" w:color="auto"/>
+          <w:right w:val="none" w:sz="0" w:space="0" w:color="auto"/>
+          <w:insideH w:val="none" w:sz="0" w:space="0" w:color="auto"/>
+          <w:insideV w:val="none" w:sz="0" w:space="0" w:color="auto"/>
         </w:tblBorders>
         <w:tblLook w:val="04A0" w:firstRow="1" w:lastRow="0" w:firstColumn="1" w:lastColumn="0" w:noHBand="0" w:noVBand="1"/>
       </w:tblPr>
       <w:tblGrid>
-        <w:gridCol w:w="3293"/>
-        <w:gridCol w:w="6067"/>
+        <w:gridCol w:w="3639"/>
+        <w:gridCol w:w="5721"/>
       </w:tblGrid>
       <w:tr>
         <w:trPr>
@@ -28,7 +28,6 @@
           <w:tcPr>
             <w:tcW w:w="9360" w:type="dxa"/>
             <w:gridSpan w:val="2"/>
-            <w:tcMar/>
           </w:tcPr>
           <w:p>
             <w:pPr>
@@ -41,24 +40,27 @@
               <w:br/>
             </w:r>
             <w:r>
+              <w:rPr>
+                <w:noProof/>
+              </w:rPr>
               <w:drawing>
-                <wp:inline wp14:editId="17E6930E" wp14:anchorId="0E4527D5">
+                <wp:inline distT="0" distB="0" distL="0" distR="0" wp14:anchorId="0E4527D5" wp14:editId="20E86387">
                   <wp:extent cx="5943600" cy="2319020"/>
                   <wp:effectExtent l="0" t="0" r="0" b="5080"/>
-                  <wp:docPr id="8" name="Picture 8" descr="A group of people posing for the camera&#10;&#10;Description automatically generated" title=""/>
+                  <wp:docPr id="8" name="Picture 8" descr="A group of people posing for the camera&#10;&#10;Description automatically generated"/>
                   <wp:cNvGraphicFramePr>
-                    <a:graphicFrameLocks noChangeAspect="1"/>
+                    <a:graphicFrameLocks xmlns:a="http://schemas.openxmlformats.org/drawingml/2006/main" noChangeAspect="1"/>
                   </wp:cNvGraphicFramePr>
-                  <a:graphic>
+                  <a:graphic xmlns:a="http://schemas.openxmlformats.org/drawingml/2006/main">
                     <a:graphicData uri="http://schemas.openxmlformats.org/drawingml/2006/picture">
-                      <pic:pic>
+                      <pic:pic xmlns:pic="http://schemas.openxmlformats.org/drawingml/2006/picture">
                         <pic:nvPicPr>
                           <pic:cNvPr id="0" name="Picture 8"/>
                           <pic:cNvPicPr/>
                         </pic:nvPicPr>
                         <pic:blipFill>
-                          <a:blip r:embed="Rf5707059351944fe">
-                            <a:extLst xmlns:a="http://schemas.openxmlformats.org/drawingml/2006/main">
+                          <a:blip r:embed="rId11">
+                            <a:extLst>
                               <a:ext uri="{28A0092B-C50C-407E-A947-70E740481C1C}">
                                 <a14:useLocalDpi xmlns:a14="http://schemas.microsoft.com/office/drawing/2010/main" val="0"/>
                               </a:ext>
@@ -69,7 +71,7 @@
                           </a:stretch>
                         </pic:blipFill>
                         <pic:spPr>
-                          <a:xfrm rot="0" flipH="0" flipV="0">
+                          <a:xfrm>
                             <a:off x="0" y="0"/>
                             <a:ext cx="5943600" cy="2319020"/>
                           </a:xfrm>
@@ -91,7 +93,6 @@
           <w:tcPr>
             <w:tcW w:w="3103" w:type="dxa"/>
             <w:shd w:val="clear" w:color="auto" w:fill="23272A"/>
-            <w:tcMar/>
           </w:tcPr>
           <w:p>
             <w:pPr>
@@ -101,36 +102,18 @@
                 <w:rFonts w:ascii="Open Sans" w:hAnsi="Open Sans" w:cs="Open Sans"/>
               </w:rPr>
             </w:pPr>
-            <w:sdt>
-              <w:sdtPr>
-                <w:rPr>
-                  <w:rFonts w:ascii="Open Sans" w:hAnsi="Open Sans" w:cs="Open Sans"/>
-                </w:rPr>
-                <w:id w:val="1200352403"/>
-                <w:placeholder>
-                  <w:docPart w:val="C7D711614F234BB7836896FC7950849F"/>
-                </w:placeholder>
-                <w:temporary/>
-                <w:showingPlcHdr/>
-                <w15:appearance w15:val="hidden"/>
-              </w:sdtPr>
-              <w:sdtEndPr/>
-              <w:sdtContent>
-                <w:r>
-                  <w:rPr>
-                    <w:rFonts w:ascii="Quicksand" w:hAnsi="Quicksand" w:cs="Open Sans"/>
-                  </w:rPr>
-                  <w:t>Project Name:</w:t>
-                </w:r>
-              </w:sdtContent>
-            </w:sdt>
+            <w:r>
+              <w:rPr>
+                <w:rFonts w:ascii="Quicksand" w:eastAsia="Quicksand" w:hAnsi="Quicksand" w:cs="Quicksand"/>
+              </w:rPr>
+              <w:t>Assignment:</w:t>
+            </w:r>
           </w:p>
         </w:tc>
         <w:tc>
           <w:tcPr>
             <w:tcW w:w="6257" w:type="dxa"/>
             <w:shd w:val="clear" w:color="auto" w:fill="23272A"/>
-            <w:tcMar/>
           </w:tcPr>
           <w:p>
             <w:pPr>
@@ -154,7 +137,6 @@
           <w:tcPr>
             <w:tcW w:w="3103" w:type="dxa"/>
             <w:shd w:val="clear" w:color="auto" w:fill="23272A"/>
-            <w:tcMar/>
           </w:tcPr>
           <w:p>
             <w:pPr>
@@ -193,7 +175,6 @@
           <w:tcPr>
             <w:tcW w:w="6257" w:type="dxa"/>
             <w:shd w:val="clear" w:color="auto" w:fill="23272A"/>
-            <w:tcMar/>
           </w:tcPr>
           <w:p>
             <w:pPr>
@@ -233,7 +214,7 @@
             <w:tcW w:w="9360" w:type="dxa"/>
             <w:gridSpan w:val="3"/>
             <w:tcBorders>
-              <w:bottom w:val="single" w:color="auto" w:sz="4" w:space="0"/>
+              <w:bottom w:val="single" w:sz="4" w:space="0" w:color="auto"/>
             </w:tcBorders>
           </w:tcPr>
           <w:p>
@@ -265,8 +246,8 @@
           <w:tcPr>
             <w:tcW w:w="2790" w:type="dxa"/>
             <w:tcBorders>
-              <w:top w:val="single" w:color="auto" w:sz="4" w:space="0"/>
-              <w:bottom w:val="single" w:color="808080" w:themeColor="background1" w:themeShade="80" w:sz="4" w:space="0"/>
+              <w:top w:val="single" w:sz="4" w:space="0" w:color="auto"/>
+              <w:bottom w:val="single" w:sz="4" w:space="0" w:color="808080" w:themeColor="background1" w:themeShade="80"/>
             </w:tcBorders>
           </w:tcPr>
           <w:p>
@@ -315,8 +296,8 @@
           <w:tcPr>
             <w:tcW w:w="2610" w:type="dxa"/>
             <w:tcBorders>
-              <w:top w:val="single" w:color="auto" w:sz="4" w:space="0"/>
-              <w:bottom w:val="single" w:color="808080" w:themeColor="background1" w:themeShade="80" w:sz="4" w:space="0"/>
+              <w:top w:val="single" w:sz="4" w:space="0" w:color="auto"/>
+              <w:bottom w:val="single" w:sz="4" w:space="0" w:color="808080" w:themeColor="background1" w:themeShade="80"/>
             </w:tcBorders>
           </w:tcPr>
           <w:p>
@@ -345,8 +326,8 @@
           <w:tcPr>
             <w:tcW w:w="3960" w:type="dxa"/>
             <w:tcBorders>
-              <w:top w:val="single" w:color="auto" w:sz="4" w:space="0"/>
-              <w:bottom w:val="single" w:color="808080" w:themeColor="background1" w:themeShade="80" w:sz="4" w:space="0"/>
+              <w:top w:val="single" w:sz="4" w:space="0" w:color="auto"/>
+              <w:bottom w:val="single" w:sz="4" w:space="0" w:color="808080" w:themeColor="background1" w:themeShade="80"/>
             </w:tcBorders>
           </w:tcPr>
           <w:p>
@@ -397,8 +378,8 @@
           <w:tcPr>
             <w:tcW w:w="2790" w:type="dxa"/>
             <w:tcBorders>
-              <w:top w:val="single" w:color="808080" w:themeColor="background1" w:themeShade="80" w:sz="4" w:space="0"/>
-              <w:bottom w:val="dotted" w:color="808080" w:themeColor="background1" w:themeShade="80" w:sz="4" w:space="0"/>
+              <w:top w:val="single" w:sz="4" w:space="0" w:color="808080" w:themeColor="background1" w:themeShade="80"/>
+              <w:bottom w:val="dotted" w:sz="4" w:space="0" w:color="808080" w:themeColor="background1" w:themeShade="80"/>
             </w:tcBorders>
           </w:tcPr>
           <w:p>
@@ -420,8 +401,8 @@
           <w:tcPr>
             <w:tcW w:w="2610" w:type="dxa"/>
             <w:tcBorders>
-              <w:top w:val="single" w:color="808080" w:themeColor="background1" w:themeShade="80" w:sz="4" w:space="0"/>
-              <w:bottom w:val="dotted" w:color="808080" w:themeColor="background1" w:themeShade="80" w:sz="4" w:space="0"/>
+              <w:top w:val="single" w:sz="4" w:space="0" w:color="808080" w:themeColor="background1" w:themeShade="80"/>
+              <w:bottom w:val="dotted" w:sz="4" w:space="0" w:color="808080" w:themeColor="background1" w:themeShade="80"/>
             </w:tcBorders>
           </w:tcPr>
           <w:p>
@@ -443,8 +424,8 @@
           <w:tcPr>
             <w:tcW w:w="3960" w:type="dxa"/>
             <w:tcBorders>
-              <w:top w:val="single" w:color="808080" w:themeColor="background1" w:themeShade="80" w:sz="4" w:space="0"/>
-              <w:bottom w:val="dotted" w:color="808080" w:themeColor="background1" w:themeShade="80" w:sz="4" w:space="0"/>
+              <w:top w:val="single" w:sz="4" w:space="0" w:color="808080" w:themeColor="background1" w:themeShade="80"/>
+              <w:bottom w:val="dotted" w:sz="4" w:space="0" w:color="808080" w:themeColor="background1" w:themeShade="80"/>
             </w:tcBorders>
           </w:tcPr>
           <w:p>
@@ -454,7 +435,7 @@
                 <w:rFonts w:ascii="Open Sans" w:hAnsi="Open Sans" w:cs="Open Sans"/>
               </w:rPr>
             </w:pPr>
-            <w:hyperlink w:history="1" r:id="rId12">
+            <w:hyperlink r:id="rId12" w:history="1">
               <w:r>
                 <w:rPr>
                   <w:rStyle w:val="Hyperlink"/>
@@ -477,8 +458,8 @@
           <w:tcPr>
             <w:tcW w:w="2790" w:type="dxa"/>
             <w:tcBorders>
-              <w:top w:val="dotted" w:color="808080" w:themeColor="background1" w:themeShade="80" w:sz="4" w:space="0"/>
-              <w:bottom w:val="dotted" w:color="808080" w:themeColor="background1" w:themeShade="80" w:sz="4" w:space="0"/>
+              <w:top w:val="dotted" w:sz="4" w:space="0" w:color="808080" w:themeColor="background1" w:themeShade="80"/>
+              <w:bottom w:val="dotted" w:sz="4" w:space="0" w:color="808080" w:themeColor="background1" w:themeShade="80"/>
             </w:tcBorders>
           </w:tcPr>
           <w:p>
@@ -500,8 +481,8 @@
           <w:tcPr>
             <w:tcW w:w="2610" w:type="dxa"/>
             <w:tcBorders>
-              <w:top w:val="dotted" w:color="808080" w:themeColor="background1" w:themeShade="80" w:sz="4" w:space="0"/>
-              <w:bottom w:val="dotted" w:color="808080" w:themeColor="background1" w:themeShade="80" w:sz="4" w:space="0"/>
+              <w:top w:val="dotted" w:sz="4" w:space="0" w:color="808080" w:themeColor="background1" w:themeShade="80"/>
+              <w:bottom w:val="dotted" w:sz="4" w:space="0" w:color="808080" w:themeColor="background1" w:themeShade="80"/>
             </w:tcBorders>
           </w:tcPr>
           <w:p>
@@ -523,8 +504,8 @@
           <w:tcPr>
             <w:tcW w:w="3960" w:type="dxa"/>
             <w:tcBorders>
-              <w:top w:val="dotted" w:color="808080" w:themeColor="background1" w:themeShade="80" w:sz="4" w:space="0"/>
-              <w:bottom w:val="dotted" w:color="808080" w:themeColor="background1" w:themeShade="80" w:sz="4" w:space="0"/>
+              <w:top w:val="dotted" w:sz="4" w:space="0" w:color="808080" w:themeColor="background1" w:themeShade="80"/>
+              <w:bottom w:val="dotted" w:sz="4" w:space="0" w:color="808080" w:themeColor="background1" w:themeShade="80"/>
             </w:tcBorders>
           </w:tcPr>
           <w:p>
@@ -534,7 +515,7 @@
                 <w:rFonts w:ascii="Open Sans" w:hAnsi="Open Sans" w:cs="Open Sans"/>
               </w:rPr>
             </w:pPr>
-            <w:hyperlink w:history="1" r:id="rId13">
+            <w:hyperlink r:id="rId13" w:history="1">
               <w:r>
                 <w:rPr>
                   <w:rStyle w:val="Hyperlink"/>
@@ -551,8 +532,8 @@
           <w:tcPr>
             <w:tcW w:w="2790" w:type="dxa"/>
             <w:tcBorders>
-              <w:top w:val="dotted" w:color="808080" w:themeColor="background1" w:themeShade="80" w:sz="4" w:space="0"/>
-              <w:bottom w:val="dotted" w:color="808080" w:themeColor="background1" w:themeShade="80" w:sz="4" w:space="0"/>
+              <w:top w:val="dotted" w:sz="4" w:space="0" w:color="808080" w:themeColor="background1" w:themeShade="80"/>
+              <w:bottom w:val="dotted" w:sz="4" w:space="0" w:color="808080" w:themeColor="background1" w:themeShade="80"/>
             </w:tcBorders>
           </w:tcPr>
           <w:p>
@@ -574,8 +555,8 @@
           <w:tcPr>
             <w:tcW w:w="2610" w:type="dxa"/>
             <w:tcBorders>
-              <w:top w:val="dotted" w:color="808080" w:themeColor="background1" w:themeShade="80" w:sz="4" w:space="0"/>
-              <w:bottom w:val="dotted" w:color="808080" w:themeColor="background1" w:themeShade="80" w:sz="4" w:space="0"/>
+              <w:top w:val="dotted" w:sz="4" w:space="0" w:color="808080" w:themeColor="background1" w:themeShade="80"/>
+              <w:bottom w:val="dotted" w:sz="4" w:space="0" w:color="808080" w:themeColor="background1" w:themeShade="80"/>
             </w:tcBorders>
           </w:tcPr>
           <w:p>
@@ -597,8 +578,8 @@
           <w:tcPr>
             <w:tcW w:w="3960" w:type="dxa"/>
             <w:tcBorders>
-              <w:top w:val="dotted" w:color="808080" w:themeColor="background1" w:themeShade="80" w:sz="4" w:space="0"/>
-              <w:bottom w:val="dotted" w:color="808080" w:themeColor="background1" w:themeShade="80" w:sz="4" w:space="0"/>
+              <w:top w:val="dotted" w:sz="4" w:space="0" w:color="808080" w:themeColor="background1" w:themeShade="80"/>
+              <w:bottom w:val="dotted" w:sz="4" w:space="0" w:color="808080" w:themeColor="background1" w:themeShade="80"/>
             </w:tcBorders>
           </w:tcPr>
           <w:p>
@@ -608,7 +589,7 @@
                 <w:rFonts w:ascii="Open Sans" w:hAnsi="Open Sans" w:cs="Open Sans"/>
               </w:rPr>
             </w:pPr>
-            <w:hyperlink w:history="1" r:id="rId14">
+            <w:hyperlink r:id="rId14" w:history="1">
               <w:r>
                 <w:rPr>
                   <w:rStyle w:val="Hyperlink"/>
@@ -631,8 +612,8 @@
           <w:tcPr>
             <w:tcW w:w="2790" w:type="dxa"/>
             <w:tcBorders>
-              <w:top w:val="dotted" w:color="808080" w:themeColor="background1" w:themeShade="80" w:sz="4" w:space="0"/>
-              <w:bottom w:val="dotted" w:color="808080" w:themeColor="background1" w:themeShade="80" w:sz="4" w:space="0"/>
+              <w:top w:val="dotted" w:sz="4" w:space="0" w:color="808080" w:themeColor="background1" w:themeShade="80"/>
+              <w:bottom w:val="dotted" w:sz="4" w:space="0" w:color="808080" w:themeColor="background1" w:themeShade="80"/>
             </w:tcBorders>
           </w:tcPr>
           <w:p>
@@ -654,8 +635,8 @@
           <w:tcPr>
             <w:tcW w:w="2610" w:type="dxa"/>
             <w:tcBorders>
-              <w:top w:val="dotted" w:color="808080" w:themeColor="background1" w:themeShade="80" w:sz="4" w:space="0"/>
-              <w:bottom w:val="dotted" w:color="808080" w:themeColor="background1" w:themeShade="80" w:sz="4" w:space="0"/>
+              <w:top w:val="dotted" w:sz="4" w:space="0" w:color="808080" w:themeColor="background1" w:themeShade="80"/>
+              <w:bottom w:val="dotted" w:sz="4" w:space="0" w:color="808080" w:themeColor="background1" w:themeShade="80"/>
             </w:tcBorders>
           </w:tcPr>
           <w:p>
@@ -677,8 +658,8 @@
           <w:tcPr>
             <w:tcW w:w="3960" w:type="dxa"/>
             <w:tcBorders>
-              <w:top w:val="dotted" w:color="808080" w:themeColor="background1" w:themeShade="80" w:sz="4" w:space="0"/>
-              <w:bottom w:val="dotted" w:color="808080" w:themeColor="background1" w:themeShade="80" w:sz="4" w:space="0"/>
+              <w:top w:val="dotted" w:sz="4" w:space="0" w:color="808080" w:themeColor="background1" w:themeShade="80"/>
+              <w:bottom w:val="dotted" w:sz="4" w:space="0" w:color="808080" w:themeColor="background1" w:themeShade="80"/>
             </w:tcBorders>
           </w:tcPr>
           <w:p>
@@ -688,7 +669,7 @@
                 <w:rFonts w:ascii="Open Sans" w:hAnsi="Open Sans" w:cs="Open Sans"/>
               </w:rPr>
             </w:pPr>
-            <w:hyperlink w:history="1" r:id="rId15">
+            <w:hyperlink r:id="rId15" w:history="1">
               <w:r>
                 <w:rPr>
                   <w:rStyle w:val="Hyperlink"/>
@@ -711,8 +692,8 @@
           <w:tcPr>
             <w:tcW w:w="2790" w:type="dxa"/>
             <w:tcBorders>
-              <w:top w:val="dotted" w:color="808080" w:themeColor="background1" w:themeShade="80" w:sz="4" w:space="0"/>
-              <w:bottom w:val="dotted" w:color="808080" w:themeColor="background1" w:themeShade="80" w:sz="4" w:space="0"/>
+              <w:top w:val="dotted" w:sz="4" w:space="0" w:color="808080" w:themeColor="background1" w:themeShade="80"/>
+              <w:bottom w:val="dotted" w:sz="4" w:space="0" w:color="808080" w:themeColor="background1" w:themeShade="80"/>
             </w:tcBorders>
           </w:tcPr>
           <w:p>
@@ -734,8 +715,8 @@
           <w:tcPr>
             <w:tcW w:w="2610" w:type="dxa"/>
             <w:tcBorders>
-              <w:top w:val="dotted" w:color="808080" w:themeColor="background1" w:themeShade="80" w:sz="4" w:space="0"/>
-              <w:bottom w:val="dotted" w:color="808080" w:themeColor="background1" w:themeShade="80" w:sz="4" w:space="0"/>
+              <w:top w:val="dotted" w:sz="4" w:space="0" w:color="808080" w:themeColor="background1" w:themeShade="80"/>
+              <w:bottom w:val="dotted" w:sz="4" w:space="0" w:color="808080" w:themeColor="background1" w:themeShade="80"/>
             </w:tcBorders>
           </w:tcPr>
           <w:p>
@@ -757,8 +738,8 @@
           <w:tcPr>
             <w:tcW w:w="3960" w:type="dxa"/>
             <w:tcBorders>
-              <w:top w:val="dotted" w:color="808080" w:themeColor="background1" w:themeShade="80" w:sz="4" w:space="0"/>
-              <w:bottom w:val="dotted" w:color="808080" w:themeColor="background1" w:themeShade="80" w:sz="4" w:space="0"/>
+              <w:top w:val="dotted" w:sz="4" w:space="0" w:color="808080" w:themeColor="background1" w:themeShade="80"/>
+              <w:bottom w:val="dotted" w:sz="4" w:space="0" w:color="808080" w:themeColor="background1" w:themeShade="80"/>
             </w:tcBorders>
           </w:tcPr>
           <w:p>
@@ -768,7 +749,7 @@
                 <w:rFonts w:ascii="Open Sans" w:hAnsi="Open Sans" w:cs="Open Sans"/>
               </w:rPr>
             </w:pPr>
-            <w:hyperlink w:history="1" r:id="rId16">
+            <w:hyperlink r:id="rId16" w:history="1">
               <w:r>
                 <w:rPr>
                   <w:rStyle w:val="Hyperlink"/>
@@ -791,8 +772,8 @@
           <w:tcPr>
             <w:tcW w:w="2790" w:type="dxa"/>
             <w:tcBorders>
-              <w:top w:val="dotted" w:color="808080" w:themeColor="background1" w:themeShade="80" w:sz="4" w:space="0"/>
-              <w:bottom w:val="dotted" w:color="808080" w:themeColor="background1" w:themeShade="80" w:sz="4" w:space="0"/>
+              <w:top w:val="dotted" w:sz="4" w:space="0" w:color="808080" w:themeColor="background1" w:themeShade="80"/>
+              <w:bottom w:val="dotted" w:sz="4" w:space="0" w:color="808080" w:themeColor="background1" w:themeShade="80"/>
             </w:tcBorders>
           </w:tcPr>
           <w:p>
@@ -814,8 +795,8 @@
           <w:tcPr>
             <w:tcW w:w="2610" w:type="dxa"/>
             <w:tcBorders>
-              <w:top w:val="dotted" w:color="808080" w:themeColor="background1" w:themeShade="80" w:sz="4" w:space="0"/>
-              <w:bottom w:val="dotted" w:color="808080" w:themeColor="background1" w:themeShade="80" w:sz="4" w:space="0"/>
+              <w:top w:val="dotted" w:sz="4" w:space="0" w:color="808080" w:themeColor="background1" w:themeShade="80"/>
+              <w:bottom w:val="dotted" w:sz="4" w:space="0" w:color="808080" w:themeColor="background1" w:themeShade="80"/>
             </w:tcBorders>
           </w:tcPr>
           <w:p>
@@ -837,8 +818,8 @@
           <w:tcPr>
             <w:tcW w:w="3960" w:type="dxa"/>
             <w:tcBorders>
-              <w:top w:val="dotted" w:color="808080" w:themeColor="background1" w:themeShade="80" w:sz="4" w:space="0"/>
-              <w:bottom w:val="dotted" w:color="808080" w:themeColor="background1" w:themeShade="80" w:sz="4" w:space="0"/>
+              <w:top w:val="dotted" w:sz="4" w:space="0" w:color="808080" w:themeColor="background1" w:themeShade="80"/>
+              <w:bottom w:val="dotted" w:sz="4" w:space="0" w:color="808080" w:themeColor="background1" w:themeShade="80"/>
             </w:tcBorders>
           </w:tcPr>
           <w:p>
@@ -848,7 +829,7 @@
                 <w:rFonts w:ascii="Open Sans" w:hAnsi="Open Sans" w:cs="Open Sans"/>
               </w:rPr>
             </w:pPr>
-            <w:hyperlink w:history="1" r:id="rId17">
+            <w:hyperlink r:id="rId17" w:history="1">
               <w:r>
                 <w:rPr>
                   <w:rStyle w:val="Hyperlink"/>
@@ -871,6 +852,156 @@
       <w:pPr>
         <w:spacing w:before="0"/>
       </w:pPr>
+      <w:r>
+        <w:br/>
+      </w:r>
+      <w:r>
+        <w:br/>
+      </w:r>
+    </w:p>
+    <w:tbl>
+      <w:tblPr>
+        <w:tblStyle w:val="TableGrid"/>
+        <w:tblW w:w="0" w:type="auto"/>
+        <w:tblBorders>
+          <w:top w:val="none" w:sz="0" w:space="0" w:color="auto"/>
+          <w:left w:val="none" w:sz="0" w:space="0" w:color="auto"/>
+          <w:bottom w:val="none" w:sz="0" w:space="0" w:color="auto"/>
+          <w:right w:val="none" w:sz="0" w:space="0" w:color="auto"/>
+          <w:insideH w:val="none" w:sz="0" w:space="0" w:color="auto"/>
+          <w:insideV w:val="none" w:sz="0" w:space="0" w:color="auto"/>
+        </w:tblBorders>
+        <w:tblLook w:val="04A0" w:firstRow="1" w:lastRow="0" w:firstColumn="1" w:lastColumn="0" w:noHBand="0" w:noVBand="1"/>
+      </w:tblPr>
+      <w:tblGrid>
+        <w:gridCol w:w="3293"/>
+        <w:gridCol w:w="6067"/>
+      </w:tblGrid>
+      <w:tr>
+        <w:tc>
+          <w:tcPr>
+            <w:tcW w:w="3293" w:type="dxa"/>
+            <w:shd w:val="clear" w:color="auto" w:fill="23272A"/>
+            <w:vAlign w:val="center"/>
+          </w:tcPr>
+          <w:p>
+            <w:pPr>
+              <w:pStyle w:val="Heading2"/>
+              <w:outlineLvl w:val="1"/>
+              <w:rPr>
+                <w:rFonts w:ascii="Quicksand" w:eastAsia="Quicksand" w:hAnsi="Quicksand" w:cs="Quicksand"/>
+              </w:rPr>
+            </w:pPr>
+            <w:r>
+              <w:rPr>
+                <w:rFonts w:ascii="Quicksand" w:eastAsia="Quicksand" w:hAnsi="Quicksand" w:cs="Quicksand"/>
+              </w:rPr>
+              <w:t>GitHub Pages Link</w:t>
+            </w:r>
+            <w:r>
+              <w:rPr>
+                <w:rFonts w:ascii="Quicksand" w:eastAsia="Quicksand" w:hAnsi="Quicksand" w:cs="Quicksand"/>
+              </w:rPr>
+              <w:t>:</w:t>
+            </w:r>
+          </w:p>
+        </w:tc>
+        <w:tc>
+          <w:tcPr>
+            <w:tcW w:w="6067" w:type="dxa"/>
+            <w:shd w:val="clear" w:color="auto" w:fill="23272A"/>
+            <w:vAlign w:val="center"/>
+          </w:tcPr>
+          <w:p>
+            <w:pPr>
+              <w:spacing w:before="40" w:after="120"/>
+              <w:rPr>
+                <w:rFonts w:ascii="Quicksand" w:eastAsia="Quicksand" w:hAnsi="Quicksand" w:cs="Quicksand"/>
+                <w:color w:val="FFFFFF" w:themeColor="background1"/>
+                <w:sz w:val="24"/>
+                <w:szCs w:val="24"/>
+              </w:rPr>
+            </w:pPr>
+            <w:hyperlink r:id="rId18">
+              <w:r>
+                <w:rPr>
+                  <w:rStyle w:val="Hyperlink"/>
+                  <w:rFonts w:ascii="Quicksand" w:eastAsia="Quicksand" w:hAnsi="Quicksand" w:cs="Quicksand"/>
+                  <w:color w:val="FFFFFF" w:themeColor="background1"/>
+                  <w:sz w:val="24"/>
+                  <w:szCs w:val="24"/>
+                </w:rPr>
+                <w:t>https://daniel-scarfe.github.io/COSC2196_A2/</w:t>
+              </w:r>
+            </w:hyperlink>
+          </w:p>
+        </w:tc>
+      </w:tr>
+      <w:tr>
+        <w:tc>
+          <w:tcPr>
+            <w:tcW w:w="3293" w:type="dxa"/>
+            <w:shd w:val="clear" w:color="auto" w:fill="23272A"/>
+            <w:vAlign w:val="center"/>
+          </w:tcPr>
+          <w:p>
+            <w:pPr>
+              <w:pStyle w:val="Heading2"/>
+              <w:outlineLvl w:val="1"/>
+              <w:rPr>
+                <w:rFonts w:ascii="Quicksand" w:hAnsi="Quicksand" w:cs="Open Sans"/>
+              </w:rPr>
+            </w:pPr>
+            <w:r>
+              <w:rPr>
+                <w:rFonts w:ascii="Quicksand" w:hAnsi="Quicksand" w:cs="Open Sans"/>
+              </w:rPr>
+              <w:t>GitHub Repository</w:t>
+            </w:r>
+            <w:r>
+              <w:rPr>
+                <w:rFonts w:ascii="Quicksand" w:hAnsi="Quicksand" w:cs="Open Sans"/>
+              </w:rPr>
+              <w:t>:</w:t>
+            </w:r>
+          </w:p>
+        </w:tc>
+        <w:tc>
+          <w:tcPr>
+            <w:tcW w:w="6067" w:type="dxa"/>
+            <w:shd w:val="clear" w:color="auto" w:fill="23272A"/>
+            <w:vAlign w:val="center"/>
+          </w:tcPr>
+          <w:p>
+            <w:pPr>
+              <w:spacing w:before="40" w:after="120"/>
+              <w:rPr>
+                <w:rFonts w:ascii="Quicksand" w:eastAsia="Quicksand" w:hAnsi="Quicksand" w:cs="Quicksand"/>
+                <w:color w:val="FFFFFF" w:themeColor="background1"/>
+                <w:sz w:val="24"/>
+                <w:szCs w:val="24"/>
+              </w:rPr>
+            </w:pPr>
+            <w:hyperlink r:id="rId19">
+              <w:r>
+                <w:rPr>
+                  <w:rStyle w:val="Hyperlink"/>
+                  <w:rFonts w:ascii="Quicksand" w:eastAsia="Quicksand" w:hAnsi="Quicksand" w:cs="Quicksand"/>
+                  <w:color w:val="FFFFFF" w:themeColor="background1"/>
+                  <w:sz w:val="24"/>
+                  <w:szCs w:val="24"/>
+                </w:rPr>
+                <w:t>https://github.com/Daniel-Scarfe/COSC2196_A2</w:t>
+              </w:r>
+            </w:hyperlink>
+          </w:p>
+        </w:tc>
+      </w:tr>
+    </w:tbl>
+    <w:p>
+      <w:pPr>
+        <w:spacing w:before="0"/>
+      </w:pPr>
     </w:p>
     <w:p>
       <w:pPr>
@@ -889,29 +1020,9 @@
     </w:p>
     <w:p>
       <w:pPr>
-        <w:spacing w:before="0"/>
-      </w:pPr>
-    </w:p>
-    <w:p>
-      <w:pPr>
-        <w:spacing w:before="0"/>
-      </w:pPr>
-    </w:p>
-    <w:p>
-      <w:pPr>
-        <w:spacing w:before="0"/>
-      </w:pPr>
-    </w:p>
-    <w:p>
-      <w:pPr>
-        <w:spacing w:before="0"/>
-      </w:pPr>
-    </w:p>
-    <w:p>
-      <w:pPr>
         <w:pStyle w:val="Title"/>
         <w:pBdr>
-          <w:bottom w:val="single" w:color="auto" w:sz="6" w:space="1"/>
+          <w:bottom w:val="single" w:sz="6" w:space="1" w:color="auto"/>
         </w:pBdr>
         <w:rPr>
           <w:rFonts w:ascii="Quicksand" w:hAnsi="Quicksand"/>
@@ -942,12 +1053,12 @@
         <w:tblStyle w:val="TableGrid"/>
         <w:tblW w:w="5000" w:type="pct"/>
         <w:tblBorders>
-          <w:top w:val="none" w:color="auto" w:sz="0" w:space="0"/>
-          <w:left w:val="none" w:color="auto" w:sz="0" w:space="0"/>
-          <w:bottom w:val="none" w:color="auto" w:sz="0" w:space="0"/>
-          <w:right w:val="none" w:color="auto" w:sz="0" w:space="0"/>
-          <w:insideH w:val="none" w:color="auto" w:sz="0" w:space="0"/>
-          <w:insideV w:val="none" w:color="auto" w:sz="0" w:space="0"/>
+          <w:top w:val="none" w:sz="0" w:space="0" w:color="auto"/>
+          <w:left w:val="none" w:sz="0" w:space="0" w:color="auto"/>
+          <w:bottom w:val="none" w:sz="0" w:space="0" w:color="auto"/>
+          <w:right w:val="none" w:sz="0" w:space="0" w:color="auto"/>
+          <w:insideH w:val="none" w:sz="0" w:space="0" w:color="auto"/>
+          <w:insideV w:val="none" w:sz="0" w:space="0" w:color="auto"/>
         </w:tblBorders>
         <w:tblLook w:val="04A0" w:firstRow="1" w:lastRow="0" w:firstColumn="1" w:lastColumn="0" w:noHBand="0" w:noVBand="1"/>
       </w:tblPr>
@@ -1095,8 +1206,8 @@
     <w:p/>
     <w:p/>
     <w:sectPr>
-      <w:footerReference w:type="default" r:id="rId18"/>
-      <w:pgSz w:w="12240" w:h="15840" w:orient="portrait"/>
+      <w:footerReference w:type="default" r:id="rId20"/>
+      <w:pgSz w:w="12240" w:h="15840"/>
       <w:pgMar w:top="1080" w:right="1440" w:bottom="1080" w:left="1440" w:header="720" w:footer="576" w:gutter="0"/>
       <w:cols w:space="720"/>
       <w:titlePg/>
@@ -1309,7 +1420,7 @@
   </w:abstractNum>
   <w:abstractNum w:abstractNumId="1" w15:restartNumberingAfterBreak="0">
     <w:nsid w:val="FFFFFF7D"/>
-    <w:multiLevelType w:val="hybridMultilevel"/>
+    <w:multiLevelType w:val="multilevel"/>
     <w:tmpl w:val="39FABF14"/>
     <w:lvl w:ilvl="0">
       <w:start w:val="1"/>
@@ -1322,13 +1433,53 @@
         </w:tabs>
         <w:ind w:left="1440" w:hanging="360"/>
       </w:pPr>
+    </w:lvl>
+    <w:lvl w:ilvl="1">
+      <w:numFmt w:val="decimal"/>
+      <w:lvlText w:val=""/>
+      <w:lvlJc w:val="left"/>
+    </w:lvl>
+    <w:lvl w:ilvl="2">
+      <w:numFmt w:val="decimal"/>
+      <w:lvlText w:val=""/>
+      <w:lvlJc w:val="left"/>
+    </w:lvl>
+    <w:lvl w:ilvl="3">
+      <w:numFmt w:val="decimal"/>
+      <w:lvlText w:val=""/>
+      <w:lvlJc w:val="left"/>
+    </w:lvl>
+    <w:lvl w:ilvl="4">
+      <w:numFmt w:val="decimal"/>
+      <w:lvlText w:val=""/>
+      <w:lvlJc w:val="left"/>
+    </w:lvl>
+    <w:lvl w:ilvl="5">
+      <w:numFmt w:val="decimal"/>
+      <w:lvlText w:val=""/>
+      <w:lvlJc w:val="left"/>
+    </w:lvl>
+    <w:lvl w:ilvl="6">
+      <w:numFmt w:val="decimal"/>
+      <w:lvlText w:val=""/>
+      <w:lvlJc w:val="left"/>
+    </w:lvl>
+    <w:lvl w:ilvl="7">
+      <w:numFmt w:val="decimal"/>
+      <w:lvlText w:val=""/>
+      <w:lvlJc w:val="left"/>
+    </w:lvl>
+    <w:lvl w:ilvl="8">
+      <w:numFmt w:val="decimal"/>
+      <w:lvlText w:val=""/>
+      <w:lvlJc w:val="left"/>
     </w:lvl>
   </w:abstractNum>
   <w:abstractNum w:abstractNumId="2" w15:restartNumberingAfterBreak="0">
     <w:nsid w:val="FFFFFF7E"/>
     <w:multiLevelType w:val="hybridMultilevel"/>
     <w:tmpl w:val="445CE350"/>
-    <w:lvl w:ilvl="0">
+    <w:lvl w:ilvl="0" w:tplc="D19AC26C">
       <w:start w:val="1"/>
       <w:numFmt w:val="decimal"/>
       <w:lvlText w:val="%1."/>
@@ -1339,13 +1490,53 @@
         </w:tabs>
         <w:ind w:left="1080" w:hanging="360"/>
       </w:pPr>
+    </w:lvl>
+    <w:lvl w:ilvl="1" w:tplc="1C9AC116">
+      <w:numFmt w:val="decimal"/>
+      <w:lvlText w:val=""/>
+      <w:lvlJc w:val="left"/>
+    </w:lvl>
+    <w:lvl w:ilvl="2" w:tplc="DC0A05FC">
+      <w:numFmt w:val="decimal"/>
+      <w:lvlText w:val=""/>
+      <w:lvlJc w:val="left"/>
+    </w:lvl>
+    <w:lvl w:ilvl="3" w:tplc="03AAE25E">
+      <w:numFmt w:val="decimal"/>
+      <w:lvlText w:val=""/>
+      <w:lvlJc w:val="left"/>
+    </w:lvl>
+    <w:lvl w:ilvl="4" w:tplc="C0C8668E">
+      <w:numFmt w:val="decimal"/>
+      <w:lvlText w:val=""/>
+      <w:lvlJc w:val="left"/>
+    </w:lvl>
+    <w:lvl w:ilvl="5" w:tplc="C786FDB2">
+      <w:numFmt w:val="decimal"/>
+      <w:lvlText w:val=""/>
+      <w:lvlJc w:val="left"/>
+    </w:lvl>
+    <w:lvl w:ilvl="6" w:tplc="18A4B50E">
+      <w:numFmt w:val="decimal"/>
+      <w:lvlText w:val=""/>
+      <w:lvlJc w:val="left"/>
+    </w:lvl>
+    <w:lvl w:ilvl="7" w:tplc="863053EC">
+      <w:numFmt w:val="decimal"/>
+      <w:lvlText w:val=""/>
+      <w:lvlJc w:val="left"/>
+    </w:lvl>
+    <w:lvl w:ilvl="8" w:tplc="D99CE65A">
+      <w:numFmt w:val="decimal"/>
+      <w:lvlText w:val=""/>
+      <w:lvlJc w:val="left"/>
     </w:lvl>
   </w:abstractNum>
   <w:abstractNum w:abstractNumId="3" w15:restartNumberingAfterBreak="0">
     <w:nsid w:val="FFFFFF7F"/>
     <w:multiLevelType w:val="hybridMultilevel"/>
     <w:tmpl w:val="54DCF024"/>
-    <w:lvl w:ilvl="0">
+    <w:lvl w:ilvl="0" w:tplc="E06289AA">
       <w:start w:val="1"/>
       <w:numFmt w:val="decimal"/>
       <w:lvlText w:val="%1."/>
@@ -1356,6 +1547,46 @@
         </w:tabs>
         <w:ind w:left="720" w:hanging="360"/>
       </w:pPr>
+    </w:lvl>
+    <w:lvl w:ilvl="1" w:tplc="A4DE764E">
+      <w:numFmt w:val="decimal"/>
+      <w:lvlText w:val=""/>
+      <w:lvlJc w:val="left"/>
+    </w:lvl>
+    <w:lvl w:ilvl="2" w:tplc="01348868">
+      <w:numFmt w:val="decimal"/>
+      <w:lvlText w:val=""/>
+      <w:lvlJc w:val="left"/>
+    </w:lvl>
+    <w:lvl w:ilvl="3" w:tplc="9CC23D76">
+      <w:numFmt w:val="decimal"/>
+      <w:lvlText w:val=""/>
+      <w:lvlJc w:val="left"/>
+    </w:lvl>
+    <w:lvl w:ilvl="4" w:tplc="34DC4602">
+      <w:numFmt w:val="decimal"/>
+      <w:lvlText w:val=""/>
+      <w:lvlJc w:val="left"/>
+    </w:lvl>
+    <w:lvl w:ilvl="5" w:tplc="2F402824">
+      <w:numFmt w:val="decimal"/>
+      <w:lvlText w:val=""/>
+      <w:lvlJc w:val="left"/>
+    </w:lvl>
+    <w:lvl w:ilvl="6" w:tplc="436C067C">
+      <w:numFmt w:val="decimal"/>
+      <w:lvlText w:val=""/>
+      <w:lvlJc w:val="left"/>
+    </w:lvl>
+    <w:lvl w:ilvl="7" w:tplc="2A06B208">
+      <w:numFmt w:val="decimal"/>
+      <w:lvlText w:val=""/>
+      <w:lvlJc w:val="left"/>
+    </w:lvl>
+    <w:lvl w:ilvl="8" w:tplc="8828F4AA">
+      <w:numFmt w:val="decimal"/>
+      <w:lvlText w:val=""/>
+      <w:lvlJc w:val="left"/>
     </w:lvl>
   </w:abstractNum>
   <w:abstractNum w:abstractNumId="4" w15:restartNumberingAfterBreak="0">
@@ -1374,8 +1605,48 @@
         <w:ind w:left="1800" w:hanging="360"/>
       </w:pPr>
       <w:rPr>
-        <w:rFonts w:hint="default" w:ascii="Symbol" w:hAnsi="Symbol"/>
-      </w:rPr>
+        <w:rFonts w:ascii="Symbol" w:hAnsi="Symbol" w:hint="default"/>
+      </w:rPr>
+    </w:lvl>
+    <w:lvl w:ilvl="1">
+      <w:numFmt w:val="decimal"/>
+      <w:lvlText w:val=""/>
+      <w:lvlJc w:val="left"/>
+    </w:lvl>
+    <w:lvl w:ilvl="2">
+      <w:numFmt w:val="decimal"/>
+      <w:lvlText w:val=""/>
+      <w:lvlJc w:val="left"/>
+    </w:lvl>
+    <w:lvl w:ilvl="3">
+      <w:numFmt w:val="decimal"/>
+      <w:lvlText w:val=""/>
+      <w:lvlJc w:val="left"/>
+    </w:lvl>
+    <w:lvl w:ilvl="4">
+      <w:numFmt w:val="decimal"/>
+      <w:lvlText w:val=""/>
+      <w:lvlJc w:val="left"/>
+    </w:lvl>
+    <w:lvl w:ilvl="5">
+      <w:numFmt w:val="decimal"/>
+      <w:lvlText w:val=""/>
+      <w:lvlJc w:val="left"/>
+    </w:lvl>
+    <w:lvl w:ilvl="6">
+      <w:numFmt w:val="decimal"/>
+      <w:lvlText w:val=""/>
+      <w:lvlJc w:val="left"/>
+    </w:lvl>
+    <w:lvl w:ilvl="7">
+      <w:numFmt w:val="decimal"/>
+      <w:lvlText w:val=""/>
+      <w:lvlJc w:val="left"/>
+    </w:lvl>
+    <w:lvl w:ilvl="8">
+      <w:numFmt w:val="decimal"/>
+      <w:lvlText w:val=""/>
+      <w:lvlJc w:val="left"/>
     </w:lvl>
   </w:abstractNum>
   <w:abstractNum w:abstractNumId="5" w15:restartNumberingAfterBreak="0">
@@ -1394,8 +1665,48 @@
         <w:ind w:left="1440" w:hanging="360"/>
       </w:pPr>
       <w:rPr>
-        <w:rFonts w:hint="default" w:ascii="Symbol" w:hAnsi="Symbol"/>
-      </w:rPr>
+        <w:rFonts w:ascii="Symbol" w:hAnsi="Symbol" w:hint="default"/>
+      </w:rPr>
+    </w:lvl>
+    <w:lvl w:ilvl="1">
+      <w:numFmt w:val="decimal"/>
+      <w:lvlText w:val=""/>
+      <w:lvlJc w:val="left"/>
+    </w:lvl>
+    <w:lvl w:ilvl="2">
+      <w:numFmt w:val="decimal"/>
+      <w:lvlText w:val=""/>
+      <w:lvlJc w:val="left"/>
+    </w:lvl>
+    <w:lvl w:ilvl="3">
+      <w:numFmt w:val="decimal"/>
+      <w:lvlText w:val=""/>
+      <w:lvlJc w:val="left"/>
+    </w:lvl>
+    <w:lvl w:ilvl="4">
+      <w:numFmt w:val="decimal"/>
+      <w:lvlText w:val=""/>
+      <w:lvlJc w:val="left"/>
+    </w:lvl>
+    <w:lvl w:ilvl="5">
+      <w:numFmt w:val="decimal"/>
+      <w:lvlText w:val=""/>
+      <w:lvlJc w:val="left"/>
+    </w:lvl>
+    <w:lvl w:ilvl="6">
+      <w:numFmt w:val="decimal"/>
+      <w:lvlText w:val=""/>
+      <w:lvlJc w:val="left"/>
+    </w:lvl>
+    <w:lvl w:ilvl="7">
+      <w:numFmt w:val="decimal"/>
+      <w:lvlText w:val=""/>
+      <w:lvlJc w:val="left"/>
+    </w:lvl>
+    <w:lvl w:ilvl="8">
+      <w:numFmt w:val="decimal"/>
+      <w:lvlText w:val=""/>
+      <w:lvlJc w:val="left"/>
     </w:lvl>
   </w:abstractNum>
   <w:abstractNum w:abstractNumId="6" w15:restartNumberingAfterBreak="0">
@@ -1414,7 +1725,7 @@
         <w:ind w:left="1080" w:hanging="360"/>
       </w:pPr>
       <w:rPr>
-        <w:rFonts w:hint="default" w:ascii="Symbol" w:hAnsi="Symbol"/>
+        <w:rFonts w:ascii="Symbol" w:hAnsi="Symbol" w:hint="default"/>
       </w:rPr>
     </w:lvl>
   </w:abstractNum>
@@ -1434,7 +1745,7 @@
         <w:ind w:left="720" w:hanging="360"/>
       </w:pPr>
       <w:rPr>
-        <w:rFonts w:hint="default" w:ascii="Symbol" w:hAnsi="Symbol"/>
+        <w:rFonts w:ascii="Symbol" w:hAnsi="Symbol" w:hint="default"/>
       </w:rPr>
     </w:lvl>
   </w:abstractNum>
@@ -1457,7 +1768,7 @@
   </w:abstractNum>
   <w:abstractNum w:abstractNumId="9" w15:restartNumberingAfterBreak="0">
     <w:nsid w:val="FFFFFF89"/>
-    <w:multiLevelType w:val="singleLevel"/>
+    <w:multiLevelType w:val="multilevel"/>
     <w:tmpl w:val="7F601AFC"/>
     <w:lvl w:ilvl="0">
       <w:start w:val="1"/>
@@ -1471,8 +1782,48 @@
         <w:ind w:left="360" w:hanging="360"/>
       </w:pPr>
       <w:rPr>
-        <w:rFonts w:hint="default" w:ascii="Symbol" w:hAnsi="Symbol"/>
-      </w:rPr>
+        <w:rFonts w:ascii="Symbol" w:hAnsi="Symbol" w:hint="default"/>
+      </w:rPr>
+    </w:lvl>
+    <w:lvl w:ilvl="1">
+      <w:numFmt w:val="decimal"/>
+      <w:lvlText w:val=""/>
+      <w:lvlJc w:val="left"/>
+    </w:lvl>
+    <w:lvl w:ilvl="2">
+      <w:numFmt w:val="decimal"/>
+      <w:lvlText w:val=""/>
+      <w:lvlJc w:val="left"/>
+    </w:lvl>
+    <w:lvl w:ilvl="3">
+      <w:numFmt w:val="decimal"/>
+      <w:lvlText w:val=""/>
+      <w:lvlJc w:val="left"/>
+    </w:lvl>
+    <w:lvl w:ilvl="4">
+      <w:numFmt w:val="decimal"/>
+      <w:lvlText w:val=""/>
+      <w:lvlJc w:val="left"/>
+    </w:lvl>
+    <w:lvl w:ilvl="5">
+      <w:numFmt w:val="decimal"/>
+      <w:lvlText w:val=""/>
+      <w:lvlJc w:val="left"/>
+    </w:lvl>
+    <w:lvl w:ilvl="6">
+      <w:numFmt w:val="decimal"/>
+      <w:lvlText w:val=""/>
+      <w:lvlJc w:val="left"/>
+    </w:lvl>
+    <w:lvl w:ilvl="7">
+      <w:numFmt w:val="decimal"/>
+      <w:lvlText w:val=""/>
+      <w:lvlJc w:val="left"/>
+    </w:lvl>
+    <w:lvl w:ilvl="8">
+      <w:numFmt w:val="decimal"/>
+      <w:lvlText w:val=""/>
+      <w:lvlJc w:val="left"/>
     </w:lvl>
   </w:abstractNum>
   <w:abstractNum w:abstractNumId="10" w15:restartNumberingAfterBreak="0">
@@ -1488,7 +1839,7 @@
         <w:ind w:left="720" w:hanging="360"/>
       </w:pPr>
       <w:rPr>
-        <w:rFonts w:hint="default" w:cs="Times New Roman" w:asciiTheme="majorHAnsi" w:hAnsiTheme="majorHAnsi"/>
+        <w:rFonts w:asciiTheme="majorHAnsi" w:hAnsiTheme="majorHAnsi" w:cs="Times New Roman" w:hint="default"/>
         <w:b w:val="0"/>
         <w:i w:val="0"/>
         <w:color w:val="auto"/>
@@ -1504,7 +1855,7 @@
         <w:ind w:left="1440" w:hanging="360"/>
       </w:pPr>
       <w:rPr>
-        <w:rFonts w:hint="default" w:ascii="Courier New" w:hAnsi="Courier New" w:cs="Courier New"/>
+        <w:rFonts w:ascii="Courier New" w:hAnsi="Courier New" w:cs="Courier New" w:hint="default"/>
       </w:rPr>
     </w:lvl>
     <w:lvl w:ilvl="2" w:tplc="04090005" w:tentative="1">
@@ -1516,7 +1867,7 @@
         <w:ind w:left="2160" w:hanging="360"/>
       </w:pPr>
       <w:rPr>
-        <w:rFonts w:hint="default" w:ascii="Wingdings" w:hAnsi="Wingdings"/>
+        <w:rFonts w:ascii="Wingdings" w:hAnsi="Wingdings" w:hint="default"/>
       </w:rPr>
     </w:lvl>
     <w:lvl w:ilvl="3" w:tplc="04090001" w:tentative="1">
@@ -1528,7 +1879,7 @@
         <w:ind w:left="2880" w:hanging="360"/>
       </w:pPr>
       <w:rPr>
-        <w:rFonts w:hint="default" w:ascii="Symbol" w:hAnsi="Symbol"/>
+        <w:rFonts w:ascii="Symbol" w:hAnsi="Symbol" w:hint="default"/>
       </w:rPr>
     </w:lvl>
     <w:lvl w:ilvl="4" w:tplc="04090003" w:tentative="1">
@@ -1540,7 +1891,7 @@
         <w:ind w:left="3600" w:hanging="360"/>
       </w:pPr>
       <w:rPr>
-        <w:rFonts w:hint="default" w:ascii="Courier New" w:hAnsi="Courier New" w:cs="Courier New"/>
+        <w:rFonts w:ascii="Courier New" w:hAnsi="Courier New" w:cs="Courier New" w:hint="default"/>
       </w:rPr>
     </w:lvl>
     <w:lvl w:ilvl="5" w:tplc="04090005" w:tentative="1">
@@ -1552,7 +1903,7 @@
         <w:ind w:left="4320" w:hanging="360"/>
       </w:pPr>
       <w:rPr>
-        <w:rFonts w:hint="default" w:ascii="Wingdings" w:hAnsi="Wingdings"/>
+        <w:rFonts w:ascii="Wingdings" w:hAnsi="Wingdings" w:hint="default"/>
       </w:rPr>
     </w:lvl>
     <w:lvl w:ilvl="6" w:tplc="04090001" w:tentative="1">
@@ -1564,7 +1915,7 @@
         <w:ind w:left="5040" w:hanging="360"/>
       </w:pPr>
       <w:rPr>
-        <w:rFonts w:hint="default" w:ascii="Symbol" w:hAnsi="Symbol"/>
+        <w:rFonts w:ascii="Symbol" w:hAnsi="Symbol" w:hint="default"/>
       </w:rPr>
     </w:lvl>
     <w:lvl w:ilvl="7" w:tplc="04090003" w:tentative="1">
@@ -1576,7 +1927,7 @@
         <w:ind w:left="5760" w:hanging="360"/>
       </w:pPr>
       <w:rPr>
-        <w:rFonts w:hint="default" w:ascii="Courier New" w:hAnsi="Courier New" w:cs="Courier New"/>
+        <w:rFonts w:ascii="Courier New" w:hAnsi="Courier New" w:cs="Courier New" w:hint="default"/>
       </w:rPr>
     </w:lvl>
     <w:lvl w:ilvl="8" w:tplc="04090005" w:tentative="1">
@@ -1588,7 +1939,7 @@
         <w:ind w:left="6480" w:hanging="360"/>
       </w:pPr>
       <w:rPr>
-        <w:rFonts w:hint="default" w:ascii="Wingdings" w:hAnsi="Wingdings"/>
+        <w:rFonts w:ascii="Wingdings" w:hAnsi="Wingdings" w:hint="default"/>
       </w:rPr>
     </w:lvl>
   </w:abstractNum>
@@ -1680,9 +2031,9 @@
   </w:abstractNum>
   <w:abstractNum w:abstractNumId="12" w15:restartNumberingAfterBreak="0">
     <w:nsid w:val="10A110AF"/>
-    <w:multiLevelType w:val="multilevel"/>
+    <w:multiLevelType w:val="hybridMultilevel"/>
     <w:tmpl w:val="A7EA6C78"/>
-    <w:lvl w:ilvl="0">
+    <w:lvl w:ilvl="0" w:tplc="C31231DC">
       <w:start w:val="1"/>
       <w:numFmt w:val="decimal"/>
       <w:lvlText w:val="%1."/>
@@ -1691,14 +2042,14 @@
         <w:ind w:left="360" w:hanging="360"/>
       </w:pPr>
       <w:rPr>
-        <w:rFonts w:hint="default" w:asciiTheme="majorHAnsi" w:hAnsiTheme="majorHAnsi"/>
+        <w:rFonts w:asciiTheme="majorHAnsi" w:hAnsiTheme="majorHAnsi" w:hint="default"/>
         <w:b/>
         <w:i w:val="0"/>
         <w:sz w:val="24"/>
         <w:u w:val="words"/>
       </w:rPr>
     </w:lvl>
-    <w:lvl w:ilvl="1">
+    <w:lvl w:ilvl="1" w:tplc="0C5EE552">
       <w:start w:val="1"/>
       <w:numFmt w:val="none"/>
       <w:lvlText w:val="&gt;"/>
@@ -1707,13 +2058,13 @@
         <w:ind w:left="720" w:hanging="360"/>
       </w:pPr>
       <w:rPr>
-        <w:rFonts w:hint="default" w:asciiTheme="majorHAnsi" w:hAnsiTheme="majorHAnsi"/>
+        <w:rFonts w:asciiTheme="majorHAnsi" w:hAnsiTheme="majorHAnsi" w:hint="default"/>
         <w:b/>
         <w:i w:val="0"/>
         <w:sz w:val="24"/>
       </w:rPr>
     </w:lvl>
-    <w:lvl w:ilvl="2">
+    <w:lvl w:ilvl="2" w:tplc="130AD07A">
       <w:start w:val="1"/>
       <w:numFmt w:val="decimal"/>
       <w:lvlText w:val="%3."/>
@@ -1722,13 +2073,13 @@
         <w:ind w:left="1080" w:hanging="360"/>
       </w:pPr>
       <w:rPr>
-        <w:rFonts w:hint="default" w:asciiTheme="majorHAnsi" w:hAnsiTheme="majorHAnsi"/>
+        <w:rFonts w:asciiTheme="majorHAnsi" w:hAnsiTheme="majorHAnsi" w:hint="default"/>
         <w:b/>
         <w:i w:val="0"/>
         <w:sz w:val="28"/>
       </w:rPr>
     </w:lvl>
-    <w:lvl w:ilvl="3">
+    <w:lvl w:ilvl="3" w:tplc="6FD8401E">
       <w:start w:val="1"/>
       <w:numFmt w:val="decimal"/>
       <w:lvlText w:val="(%4)"/>
@@ -1740,7 +2091,7 @@
         <w:rFonts w:hint="default"/>
       </w:rPr>
     </w:lvl>
-    <w:lvl w:ilvl="4">
+    <w:lvl w:ilvl="4" w:tplc="482E942E">
       <w:start w:val="1"/>
       <w:numFmt w:val="lowerLetter"/>
       <w:lvlText w:val="(%5)"/>
@@ -1752,7 +2103,7 @@
         <w:rFonts w:hint="default"/>
       </w:rPr>
     </w:lvl>
-    <w:lvl w:ilvl="5">
+    <w:lvl w:ilvl="5" w:tplc="50C0703C">
       <w:start w:val="1"/>
       <w:numFmt w:val="lowerRoman"/>
       <w:lvlText w:val="(%6)"/>
@@ -1764,7 +2115,7 @@
         <w:rFonts w:hint="default"/>
       </w:rPr>
     </w:lvl>
-    <w:lvl w:ilvl="6">
+    <w:lvl w:ilvl="6" w:tplc="0F2A2086">
       <w:start w:val="1"/>
       <w:numFmt w:val="decimal"/>
       <w:lvlText w:val="%7."/>
@@ -1776,7 +2127,7 @@
         <w:rFonts w:hint="default"/>
       </w:rPr>
     </w:lvl>
-    <w:lvl w:ilvl="7">
+    <w:lvl w:ilvl="7" w:tplc="324C0CC8">
       <w:start w:val="1"/>
       <w:numFmt w:val="lowerLetter"/>
       <w:lvlText w:val="%8."/>
@@ -1788,7 +2139,7 @@
         <w:rFonts w:hint="default"/>
       </w:rPr>
     </w:lvl>
-    <w:lvl w:ilvl="8">
+    <w:lvl w:ilvl="8" w:tplc="CAA6FA26">
       <w:start w:val="1"/>
       <w:numFmt w:val="lowerRoman"/>
       <w:lvlText w:val="%9."/>
@@ -1803,9 +2154,9 @@
   </w:abstractNum>
   <w:abstractNum w:abstractNumId="13" w15:restartNumberingAfterBreak="0">
     <w:nsid w:val="11883816"/>
-    <w:multiLevelType w:val="multilevel"/>
+    <w:multiLevelType w:val="hybridMultilevel"/>
     <w:tmpl w:val="4F8E8E28"/>
-    <w:lvl w:ilvl="0">
+    <w:lvl w:ilvl="0" w:tplc="DD84AB86">
       <w:start w:val="1"/>
       <w:numFmt w:val="decimal"/>
       <w:lvlText w:val="%1."/>
@@ -1814,14 +2165,14 @@
         <w:ind w:left="360" w:hanging="360"/>
       </w:pPr>
       <w:rPr>
-        <w:rFonts w:hint="default" w:asciiTheme="majorHAnsi" w:hAnsiTheme="majorHAnsi"/>
+        <w:rFonts w:asciiTheme="majorHAnsi" w:hAnsiTheme="majorHAnsi" w:hint="default"/>
         <w:b/>
         <w:i w:val="0"/>
         <w:sz w:val="24"/>
         <w:u w:val="words"/>
       </w:rPr>
     </w:lvl>
-    <w:lvl w:ilvl="1">
+    <w:lvl w:ilvl="1" w:tplc="E54AE08E">
       <w:start w:val="1"/>
       <w:numFmt w:val="none"/>
       <w:lvlText w:val="&gt;"/>
@@ -1830,13 +2181,13 @@
         <w:ind w:left="720" w:hanging="360"/>
       </w:pPr>
       <w:rPr>
-        <w:rFonts w:hint="default" w:asciiTheme="majorHAnsi" w:hAnsiTheme="majorHAnsi"/>
+        <w:rFonts w:asciiTheme="majorHAnsi" w:hAnsiTheme="majorHAnsi" w:hint="default"/>
         <w:b/>
         <w:i w:val="0"/>
         <w:sz w:val="24"/>
       </w:rPr>
     </w:lvl>
-    <w:lvl w:ilvl="2">
+    <w:lvl w:ilvl="2" w:tplc="47F88854">
       <w:start w:val="1"/>
       <w:numFmt w:val="decimal"/>
       <w:lvlText w:val="%3."/>
@@ -1845,13 +2196,13 @@
         <w:ind w:left="1080" w:hanging="360"/>
       </w:pPr>
       <w:rPr>
-        <w:rFonts w:hint="default" w:asciiTheme="majorHAnsi" w:hAnsiTheme="majorHAnsi"/>
+        <w:rFonts w:asciiTheme="majorHAnsi" w:hAnsiTheme="majorHAnsi" w:hint="default"/>
         <w:b/>
         <w:i w:val="0"/>
         <w:sz w:val="28"/>
       </w:rPr>
     </w:lvl>
-    <w:lvl w:ilvl="3">
+    <w:lvl w:ilvl="3" w:tplc="874CD78C">
       <w:start w:val="1"/>
       <w:numFmt w:val="decimal"/>
       <w:lvlText w:val="(%4)"/>
@@ -1863,7 +2214,7 @@
         <w:rFonts w:hint="default"/>
       </w:rPr>
     </w:lvl>
-    <w:lvl w:ilvl="4">
+    <w:lvl w:ilvl="4" w:tplc="B644F1BA">
       <w:start w:val="1"/>
       <w:numFmt w:val="lowerLetter"/>
       <w:lvlText w:val="(%5)"/>
@@ -1875,7 +2226,7 @@
         <w:rFonts w:hint="default"/>
       </w:rPr>
     </w:lvl>
-    <w:lvl w:ilvl="5">
+    <w:lvl w:ilvl="5" w:tplc="0F8E0A86">
       <w:start w:val="1"/>
       <w:numFmt w:val="lowerRoman"/>
       <w:lvlText w:val="(%6)"/>
@@ -1887,7 +2238,7 @@
         <w:rFonts w:hint="default"/>
       </w:rPr>
     </w:lvl>
-    <w:lvl w:ilvl="6">
+    <w:lvl w:ilvl="6" w:tplc="101C5AEA">
       <w:start w:val="1"/>
       <w:numFmt w:val="decimal"/>
       <w:lvlText w:val="%7."/>
@@ -1899,7 +2250,7 @@
         <w:rFonts w:hint="default"/>
       </w:rPr>
     </w:lvl>
-    <w:lvl w:ilvl="7">
+    <w:lvl w:ilvl="7" w:tplc="466AD7F8">
       <w:start w:val="1"/>
       <w:numFmt w:val="lowerLetter"/>
       <w:lvlText w:val="%8."/>
@@ -1911,7 +2262,7 @@
         <w:rFonts w:hint="default"/>
       </w:rPr>
     </w:lvl>
-    <w:lvl w:ilvl="8">
+    <w:lvl w:ilvl="8" w:tplc="C2D633D8">
       <w:start w:val="1"/>
       <w:numFmt w:val="lowerRoman"/>
       <w:lvlText w:val="%9."/>
@@ -1937,7 +2288,7 @@
         <w:ind w:left="720" w:hanging="360"/>
       </w:pPr>
       <w:rPr>
-        <w:rFonts w:hint="default" w:ascii="Symbol" w:hAnsi="Symbol"/>
+        <w:rFonts w:ascii="Symbol" w:hAnsi="Symbol" w:hint="default"/>
       </w:rPr>
     </w:lvl>
     <w:lvl w:ilvl="1" w:tplc="04090003">
@@ -1949,7 +2300,7 @@
         <w:ind w:left="1440" w:hanging="360"/>
       </w:pPr>
       <w:rPr>
-        <w:rFonts w:hint="default" w:ascii="Courier New" w:hAnsi="Courier New" w:cs="Courier New"/>
+        <w:rFonts w:ascii="Courier New" w:hAnsi="Courier New" w:cs="Courier New" w:hint="default"/>
       </w:rPr>
     </w:lvl>
     <w:lvl w:ilvl="2" w:tplc="04090005" w:tentative="1">
@@ -1961,7 +2312,7 @@
         <w:ind w:left="2160" w:hanging="360"/>
       </w:pPr>
       <w:rPr>
-        <w:rFonts w:hint="default" w:ascii="Wingdings" w:hAnsi="Wingdings"/>
+        <w:rFonts w:ascii="Wingdings" w:hAnsi="Wingdings" w:hint="default"/>
       </w:rPr>
     </w:lvl>
     <w:lvl w:ilvl="3" w:tplc="04090001" w:tentative="1">
@@ -1973,7 +2324,7 @@
         <w:ind w:left="2880" w:hanging="360"/>
       </w:pPr>
       <w:rPr>
-        <w:rFonts w:hint="default" w:ascii="Symbol" w:hAnsi="Symbol"/>
+        <w:rFonts w:ascii="Symbol" w:hAnsi="Symbol" w:hint="default"/>
       </w:rPr>
     </w:lvl>
     <w:lvl w:ilvl="4" w:tplc="04090003" w:tentative="1">
@@ -1985,7 +2336,7 @@
         <w:ind w:left="3600" w:hanging="360"/>
       </w:pPr>
       <w:rPr>
-        <w:rFonts w:hint="default" w:ascii="Courier New" w:hAnsi="Courier New" w:cs="Courier New"/>
+        <w:rFonts w:ascii="Courier New" w:hAnsi="Courier New" w:cs="Courier New" w:hint="default"/>
       </w:rPr>
     </w:lvl>
     <w:lvl w:ilvl="5" w:tplc="04090005" w:tentative="1">
@@ -1997,7 +2348,7 @@
         <w:ind w:left="4320" w:hanging="360"/>
       </w:pPr>
       <w:rPr>
-        <w:rFonts w:hint="default" w:ascii="Wingdings" w:hAnsi="Wingdings"/>
+        <w:rFonts w:ascii="Wingdings" w:hAnsi="Wingdings" w:hint="default"/>
       </w:rPr>
     </w:lvl>
     <w:lvl w:ilvl="6" w:tplc="04090001" w:tentative="1">
@@ -2009,7 +2360,7 @@
         <w:ind w:left="5040" w:hanging="360"/>
       </w:pPr>
       <w:rPr>
-        <w:rFonts w:hint="default" w:ascii="Symbol" w:hAnsi="Symbol"/>
+        <w:rFonts w:ascii="Symbol" w:hAnsi="Symbol" w:hint="default"/>
       </w:rPr>
     </w:lvl>
     <w:lvl w:ilvl="7" w:tplc="04090003" w:tentative="1">
@@ -2021,7 +2372,7 @@
         <w:ind w:left="5760" w:hanging="360"/>
       </w:pPr>
       <w:rPr>
-        <w:rFonts w:hint="default" w:ascii="Courier New" w:hAnsi="Courier New" w:cs="Courier New"/>
+        <w:rFonts w:ascii="Courier New" w:hAnsi="Courier New" w:cs="Courier New" w:hint="default"/>
       </w:rPr>
     </w:lvl>
     <w:lvl w:ilvl="8" w:tplc="04090005" w:tentative="1">
@@ -2033,7 +2384,7 @@
         <w:ind w:left="6480" w:hanging="360"/>
       </w:pPr>
       <w:rPr>
-        <w:rFonts w:hint="default" w:ascii="Wingdings" w:hAnsi="Wingdings"/>
+        <w:rFonts w:ascii="Wingdings" w:hAnsi="Wingdings" w:hint="default"/>
       </w:rPr>
     </w:lvl>
   </w:abstractNum>
@@ -2050,7 +2401,7 @@
         <w:ind w:left="360" w:hanging="360"/>
       </w:pPr>
       <w:rPr>
-        <w:rFonts w:hint="default" w:asciiTheme="majorHAnsi" w:hAnsiTheme="majorHAnsi"/>
+        <w:rFonts w:asciiTheme="majorHAnsi" w:hAnsiTheme="majorHAnsi" w:hint="default"/>
         <w:b/>
         <w:i w:val="0"/>
         <w:sz w:val="24"/>
@@ -2066,7 +2417,7 @@
         <w:ind w:left="720" w:hanging="360"/>
       </w:pPr>
       <w:rPr>
-        <w:rFonts w:hint="default" w:asciiTheme="majorHAnsi" w:hAnsiTheme="majorHAnsi"/>
+        <w:rFonts w:asciiTheme="majorHAnsi" w:hAnsiTheme="majorHAnsi" w:hint="default"/>
         <w:b/>
         <w:i w:val="0"/>
         <w:sz w:val="24"/>
@@ -2081,7 +2432,7 @@
         <w:ind w:left="1080" w:hanging="360"/>
       </w:pPr>
       <w:rPr>
-        <w:rFonts w:hint="default" w:asciiTheme="majorHAnsi" w:hAnsiTheme="majorHAnsi"/>
+        <w:rFonts w:asciiTheme="majorHAnsi" w:hAnsiTheme="majorHAnsi" w:hint="default"/>
         <w:b/>
         <w:i w:val="0"/>
         <w:sz w:val="28"/>
@@ -2174,7 +2525,7 @@
         <w:ind w:left="720" w:hanging="360"/>
       </w:pPr>
       <w:rPr>
-        <w:rFonts w:hint="default" w:ascii="Symbol" w:hAnsi="Symbol"/>
+        <w:rFonts w:ascii="Symbol" w:hAnsi="Symbol" w:hint="default"/>
       </w:rPr>
     </w:lvl>
     <w:lvl w:ilvl="1">
@@ -2186,7 +2537,7 @@
         <w:ind w:left="1440" w:hanging="360"/>
       </w:pPr>
       <w:rPr>
-        <w:rFonts w:hint="default" w:ascii="Courier New" w:hAnsi="Courier New"/>
+        <w:rFonts w:ascii="Courier New" w:hAnsi="Courier New" w:hint="default"/>
       </w:rPr>
     </w:lvl>
     <w:lvl w:ilvl="2">
@@ -2198,7 +2549,7 @@
         <w:ind w:left="2160" w:hanging="360"/>
       </w:pPr>
       <w:rPr>
-        <w:rFonts w:hint="default" w:ascii="Wingdings" w:hAnsi="Wingdings"/>
+        <w:rFonts w:ascii="Wingdings" w:hAnsi="Wingdings" w:hint="default"/>
       </w:rPr>
     </w:lvl>
     <w:lvl w:ilvl="3">
@@ -2210,7 +2561,7 @@
         <w:ind w:left="2880" w:hanging="360"/>
       </w:pPr>
       <w:rPr>
-        <w:rFonts w:hint="default" w:ascii="Symbol" w:hAnsi="Symbol"/>
+        <w:rFonts w:ascii="Symbol" w:hAnsi="Symbol" w:hint="default"/>
       </w:rPr>
     </w:lvl>
     <w:lvl w:ilvl="4">
@@ -2222,7 +2573,7 @@
         <w:ind w:left="3600" w:hanging="360"/>
       </w:pPr>
       <w:rPr>
-        <w:rFonts w:hint="default" w:ascii="Courier New" w:hAnsi="Courier New" w:cs="Courier New"/>
+        <w:rFonts w:ascii="Courier New" w:hAnsi="Courier New" w:cs="Courier New" w:hint="default"/>
       </w:rPr>
     </w:lvl>
     <w:lvl w:ilvl="5">
@@ -2234,7 +2585,7 @@
         <w:ind w:left="4320" w:hanging="360"/>
       </w:pPr>
       <w:rPr>
-        <w:rFonts w:hint="default" w:ascii="Wingdings" w:hAnsi="Wingdings"/>
+        <w:rFonts w:ascii="Wingdings" w:hAnsi="Wingdings" w:hint="default"/>
       </w:rPr>
     </w:lvl>
     <w:lvl w:ilvl="6">
@@ -2246,7 +2597,7 @@
         <w:ind w:left="5040" w:hanging="360"/>
       </w:pPr>
       <w:rPr>
-        <w:rFonts w:hint="default" w:ascii="Symbol" w:hAnsi="Symbol"/>
+        <w:rFonts w:ascii="Symbol" w:hAnsi="Symbol" w:hint="default"/>
       </w:rPr>
     </w:lvl>
     <w:lvl w:ilvl="7">
@@ -2258,7 +2609,7 @@
         <w:ind w:left="5760" w:hanging="360"/>
       </w:pPr>
       <w:rPr>
-        <w:rFonts w:hint="default" w:ascii="Courier New" w:hAnsi="Courier New" w:cs="Courier New"/>
+        <w:rFonts w:ascii="Courier New" w:hAnsi="Courier New" w:cs="Courier New" w:hint="default"/>
       </w:rPr>
     </w:lvl>
     <w:lvl w:ilvl="8">
@@ -2270,7 +2621,7 @@
         <w:ind w:left="6480" w:hanging="360"/>
       </w:pPr>
       <w:rPr>
-        <w:rFonts w:hint="default" w:ascii="Wingdings" w:hAnsi="Wingdings"/>
+        <w:rFonts w:ascii="Wingdings" w:hAnsi="Wingdings" w:hint="default"/>
       </w:rPr>
     </w:lvl>
   </w:abstractNum>
@@ -2287,7 +2638,7 @@
         <w:ind w:left="360" w:hanging="360"/>
       </w:pPr>
       <w:rPr>
-        <w:rFonts w:hint="default" w:asciiTheme="majorHAnsi" w:hAnsiTheme="majorHAnsi"/>
+        <w:rFonts w:asciiTheme="majorHAnsi" w:hAnsiTheme="majorHAnsi" w:hint="default"/>
         <w:b/>
         <w:i w:val="0"/>
         <w:sz w:val="24"/>
@@ -2303,7 +2654,7 @@
         <w:ind w:left="720" w:hanging="360"/>
       </w:pPr>
       <w:rPr>
-        <w:rFonts w:hint="default" w:asciiTheme="majorHAnsi" w:hAnsiTheme="majorHAnsi"/>
+        <w:rFonts w:asciiTheme="majorHAnsi" w:hAnsiTheme="majorHAnsi" w:hint="default"/>
         <w:b/>
         <w:i w:val="0"/>
         <w:sz w:val="24"/>
@@ -2318,7 +2669,7 @@
         <w:ind w:left="1080" w:hanging="360"/>
       </w:pPr>
       <w:rPr>
-        <w:rFonts w:hint="default" w:asciiTheme="majorHAnsi" w:hAnsiTheme="majorHAnsi"/>
+        <w:rFonts w:asciiTheme="majorHAnsi" w:hAnsiTheme="majorHAnsi" w:hint="default"/>
         <w:b/>
         <w:i w:val="0"/>
         <w:sz w:val="28"/>
@@ -2401,7 +2752,7 @@
     <w:nsid w:val="30E169A3"/>
     <w:multiLevelType w:val="hybridMultilevel"/>
     <w:tmpl w:val="A7EA6C78"/>
-    <w:lvl w:ilvl="0">
+    <w:lvl w:ilvl="0" w:tplc="CC8CB16A">
       <w:start w:val="1"/>
       <w:numFmt w:val="decimal"/>
       <w:lvlText w:val="%1."/>
@@ -2410,14 +2761,14 @@
         <w:ind w:left="360" w:hanging="360"/>
       </w:pPr>
       <w:rPr>
-        <w:rFonts w:hint="default" w:asciiTheme="majorHAnsi" w:hAnsiTheme="majorHAnsi"/>
+        <w:rFonts w:asciiTheme="majorHAnsi" w:hAnsiTheme="majorHAnsi" w:hint="default"/>
         <w:b/>
         <w:i w:val="0"/>
         <w:sz w:val="24"/>
         <w:u w:val="words"/>
       </w:rPr>
     </w:lvl>
-    <w:lvl w:ilvl="1">
+    <w:lvl w:ilvl="1" w:tplc="BF804D4E">
       <w:start w:val="1"/>
       <w:numFmt w:val="none"/>
       <w:lvlText w:val="&gt;"/>
@@ -2426,13 +2777,13 @@
         <w:ind w:left="720" w:hanging="360"/>
       </w:pPr>
       <w:rPr>
-        <w:rFonts w:hint="default" w:asciiTheme="majorHAnsi" w:hAnsiTheme="majorHAnsi"/>
+        <w:rFonts w:asciiTheme="majorHAnsi" w:hAnsiTheme="majorHAnsi" w:hint="default"/>
         <w:b/>
         <w:i w:val="0"/>
         <w:sz w:val="24"/>
       </w:rPr>
     </w:lvl>
-    <w:lvl w:ilvl="2">
+    <w:lvl w:ilvl="2" w:tplc="26A050E4">
       <w:start w:val="1"/>
       <w:numFmt w:val="decimal"/>
       <w:lvlText w:val="%3."/>
@@ -2441,13 +2792,13 @@
         <w:ind w:left="1080" w:hanging="360"/>
       </w:pPr>
       <w:rPr>
-        <w:rFonts w:hint="default" w:asciiTheme="majorHAnsi" w:hAnsiTheme="majorHAnsi"/>
+        <w:rFonts w:asciiTheme="majorHAnsi" w:hAnsiTheme="majorHAnsi" w:hint="default"/>
         <w:b/>
         <w:i w:val="0"/>
         <w:sz w:val="28"/>
       </w:rPr>
     </w:lvl>
-    <w:lvl w:ilvl="3">
+    <w:lvl w:ilvl="3" w:tplc="B2D29B72">
       <w:start w:val="1"/>
       <w:numFmt w:val="decimal"/>
       <w:lvlText w:val="(%4)"/>
@@ -2459,7 +2810,7 @@
         <w:rFonts w:hint="default"/>
       </w:rPr>
     </w:lvl>
-    <w:lvl w:ilvl="4">
+    <w:lvl w:ilvl="4" w:tplc="F56847A8">
       <w:start w:val="1"/>
       <w:numFmt w:val="lowerLetter"/>
       <w:lvlText w:val="(%5)"/>
@@ -2471,7 +2822,7 @@
         <w:rFonts w:hint="default"/>
       </w:rPr>
     </w:lvl>
-    <w:lvl w:ilvl="5">
+    <w:lvl w:ilvl="5" w:tplc="54385736">
       <w:start w:val="1"/>
       <w:numFmt w:val="lowerRoman"/>
       <w:lvlText w:val="(%6)"/>
@@ -2483,7 +2834,7 @@
         <w:rFonts w:hint="default"/>
       </w:rPr>
     </w:lvl>
-    <w:lvl w:ilvl="6">
+    <w:lvl w:ilvl="6" w:tplc="176AA20C">
       <w:start w:val="1"/>
       <w:numFmt w:val="decimal"/>
       <w:lvlText w:val="%7."/>
@@ -2495,7 +2846,7 @@
         <w:rFonts w:hint="default"/>
       </w:rPr>
     </w:lvl>
-    <w:lvl w:ilvl="7">
+    <w:lvl w:ilvl="7" w:tplc="52EC84B6">
       <w:start w:val="1"/>
       <w:numFmt w:val="lowerLetter"/>
       <w:lvlText w:val="%8."/>
@@ -2507,7 +2858,7 @@
         <w:rFonts w:hint="default"/>
       </w:rPr>
     </w:lvl>
-    <w:lvl w:ilvl="8">
+    <w:lvl w:ilvl="8" w:tplc="E1169704">
       <w:start w:val="1"/>
       <w:numFmt w:val="lowerRoman"/>
       <w:lvlText w:val="%9."/>
@@ -2534,7 +2885,7 @@
         <w:ind w:left="360" w:hanging="360"/>
       </w:pPr>
       <w:rPr>
-        <w:rFonts w:hint="default" w:asciiTheme="majorHAnsi" w:hAnsiTheme="majorHAnsi"/>
+        <w:rFonts w:asciiTheme="majorHAnsi" w:hAnsiTheme="majorHAnsi" w:hint="default"/>
         <w:b/>
         <w:i w:val="0"/>
         <w:sz w:val="24"/>
@@ -2551,7 +2902,7 @@
         <w:ind w:left="720" w:hanging="360"/>
       </w:pPr>
       <w:rPr>
-        <w:rFonts w:hint="default" w:asciiTheme="majorHAnsi" w:hAnsiTheme="majorHAnsi"/>
+        <w:rFonts w:asciiTheme="majorHAnsi" w:hAnsiTheme="majorHAnsi" w:hint="default"/>
         <w:b/>
         <w:i w:val="0"/>
         <w:sz w:val="24"/>
@@ -2566,7 +2917,7 @@
         <w:ind w:left="1080" w:hanging="360"/>
       </w:pPr>
       <w:rPr>
-        <w:rFonts w:hint="default" w:cs="Times New Roman" w:asciiTheme="majorHAnsi" w:hAnsiTheme="majorHAnsi"/>
+        <w:rFonts w:asciiTheme="majorHAnsi" w:hAnsiTheme="majorHAnsi" w:cs="Times New Roman" w:hint="default"/>
         <w:b/>
         <w:i w:val="0"/>
         <w:sz w:val="24"/>
@@ -2581,7 +2932,7 @@
         <w:ind w:left="1440" w:hanging="360"/>
       </w:pPr>
       <w:rPr>
-        <w:rFonts w:hint="default" w:cs="Times New Roman" w:asciiTheme="majorHAnsi" w:hAnsiTheme="majorHAnsi"/>
+        <w:rFonts w:asciiTheme="majorHAnsi" w:hAnsiTheme="majorHAnsi" w:cs="Times New Roman" w:hint="default"/>
         <w:b/>
         <w:i w:val="0"/>
         <w:sz w:val="24"/>
@@ -2596,7 +2947,7 @@
         <w:ind w:left="1800" w:hanging="360"/>
       </w:pPr>
       <w:rPr>
-        <w:rFonts w:hint="default" w:asciiTheme="majorHAnsi" w:hAnsiTheme="majorHAnsi"/>
+        <w:rFonts w:asciiTheme="majorHAnsi" w:hAnsiTheme="majorHAnsi" w:hint="default"/>
         <w:b/>
         <w:i w:val="0"/>
         <w:sz w:val="24"/>
@@ -2611,7 +2962,7 @@
         <w:ind w:left="2160" w:hanging="360"/>
       </w:pPr>
       <w:rPr>
-        <w:rFonts w:hint="default" w:asciiTheme="majorHAnsi" w:hAnsiTheme="majorHAnsi"/>
+        <w:rFonts w:asciiTheme="majorHAnsi" w:hAnsiTheme="majorHAnsi" w:hint="default"/>
         <w:b/>
         <w:i w:val="0"/>
         <w:sz w:val="24"/>
@@ -2626,7 +2977,7 @@
         <w:ind w:left="2520" w:hanging="360"/>
       </w:pPr>
       <w:rPr>
-        <w:rFonts w:hint="default" w:asciiTheme="majorHAnsi" w:hAnsiTheme="majorHAnsi"/>
+        <w:rFonts w:asciiTheme="majorHAnsi" w:hAnsiTheme="majorHAnsi" w:hint="default"/>
         <w:b/>
         <w:i w:val="0"/>
         <w:sz w:val="24"/>
@@ -2641,7 +2992,7 @@
         <w:ind w:left="2880" w:hanging="360"/>
       </w:pPr>
       <w:rPr>
-        <w:rFonts w:hint="default" w:asciiTheme="majorHAnsi" w:hAnsiTheme="majorHAnsi"/>
+        <w:rFonts w:asciiTheme="majorHAnsi" w:hAnsiTheme="majorHAnsi" w:hint="default"/>
         <w:b/>
         <w:i w:val="0"/>
         <w:sz w:val="24"/>
@@ -2656,7 +3007,7 @@
         <w:ind w:left="3240" w:hanging="360"/>
       </w:pPr>
       <w:rPr>
-        <w:rFonts w:hint="default" w:asciiTheme="majorHAnsi" w:hAnsiTheme="majorHAnsi"/>
+        <w:rFonts w:asciiTheme="majorHAnsi" w:hAnsiTheme="majorHAnsi" w:hint="default"/>
         <w:b/>
         <w:i w:val="0"/>
         <w:sz w:val="24"/>
@@ -2665,7 +3016,7 @@
   </w:abstractNum>
   <w:abstractNum w:abstractNumId="20" w15:restartNumberingAfterBreak="0">
     <w:nsid w:val="371E4696"/>
-    <w:multiLevelType w:val="multilevel"/>
+    <w:multiLevelType w:val="hybridMultilevel"/>
     <w:tmpl w:val="D64A5602"/>
     <w:lvl w:ilvl="0" w:tplc="4AC6DDF0">
       <w:start w:val="8"/>
@@ -2676,7 +3027,7 @@
         <w:ind w:left="720" w:hanging="360"/>
       </w:pPr>
       <w:rPr>
-        <w:rFonts w:hint="default" w:ascii="Verdana" w:hAnsi="Verdana" w:cstheme="minorBidi"/>
+        <w:rFonts w:ascii="Verdana" w:hAnsi="Verdana" w:cstheme="minorBidi" w:hint="default"/>
         <w:b/>
         <w:i w:val="0"/>
       </w:rPr>
@@ -2690,7 +3041,7 @@
         <w:ind w:left="1440" w:hanging="360"/>
       </w:pPr>
       <w:rPr>
-        <w:rFonts w:hint="default" w:ascii="Symbol" w:hAnsi="Symbol"/>
+        <w:rFonts w:ascii="Symbol" w:hAnsi="Symbol" w:hint="default"/>
       </w:rPr>
     </w:lvl>
     <w:lvl w:ilvl="2" w:tplc="04090005" w:tentative="1">
@@ -2702,7 +3053,7 @@
         <w:ind w:left="2160" w:hanging="360"/>
       </w:pPr>
       <w:rPr>
-        <w:rFonts w:hint="default" w:ascii="Wingdings" w:hAnsi="Wingdings"/>
+        <w:rFonts w:ascii="Wingdings" w:hAnsi="Wingdings" w:hint="default"/>
       </w:rPr>
     </w:lvl>
     <w:lvl w:ilvl="3" w:tplc="04090001" w:tentative="1">
@@ -2714,7 +3065,7 @@
         <w:ind w:left="2880" w:hanging="360"/>
       </w:pPr>
       <w:rPr>
-        <w:rFonts w:hint="default" w:ascii="Symbol" w:hAnsi="Symbol"/>
+        <w:rFonts w:ascii="Symbol" w:hAnsi="Symbol" w:hint="default"/>
       </w:rPr>
     </w:lvl>
     <w:lvl w:ilvl="4" w:tplc="04090003" w:tentative="1">
@@ -2726,7 +3077,7 @@
         <w:ind w:left="3600" w:hanging="360"/>
       </w:pPr>
       <w:rPr>
-        <w:rFonts w:hint="default" w:ascii="Courier New" w:hAnsi="Courier New" w:cs="Courier New"/>
+        <w:rFonts w:ascii="Courier New" w:hAnsi="Courier New" w:cs="Courier New" w:hint="default"/>
       </w:rPr>
     </w:lvl>
     <w:lvl w:ilvl="5" w:tplc="04090005" w:tentative="1">
@@ -2738,7 +3089,7 @@
         <w:ind w:left="4320" w:hanging="360"/>
       </w:pPr>
       <w:rPr>
-        <w:rFonts w:hint="default" w:ascii="Wingdings" w:hAnsi="Wingdings"/>
+        <w:rFonts w:ascii="Wingdings" w:hAnsi="Wingdings" w:hint="default"/>
       </w:rPr>
     </w:lvl>
     <w:lvl w:ilvl="6" w:tplc="04090001" w:tentative="1">
@@ -2750,7 +3101,7 @@
         <w:ind w:left="5040" w:hanging="360"/>
       </w:pPr>
       <w:rPr>
-        <w:rFonts w:hint="default" w:ascii="Symbol" w:hAnsi="Symbol"/>
+        <w:rFonts w:ascii="Symbol" w:hAnsi="Symbol" w:hint="default"/>
       </w:rPr>
     </w:lvl>
     <w:lvl w:ilvl="7" w:tplc="04090003" w:tentative="1">
@@ -2762,7 +3113,7 @@
         <w:ind w:left="5760" w:hanging="360"/>
       </w:pPr>
       <w:rPr>
-        <w:rFonts w:hint="default" w:ascii="Courier New" w:hAnsi="Courier New" w:cs="Courier New"/>
+        <w:rFonts w:ascii="Courier New" w:hAnsi="Courier New" w:cs="Courier New" w:hint="default"/>
       </w:rPr>
     </w:lvl>
     <w:lvl w:ilvl="8" w:tplc="04090005" w:tentative="1">
@@ -2774,7 +3125,7 @@
         <w:ind w:left="6480" w:hanging="360"/>
       </w:pPr>
       <w:rPr>
-        <w:rFonts w:hint="default" w:ascii="Wingdings" w:hAnsi="Wingdings"/>
+        <w:rFonts w:ascii="Wingdings" w:hAnsi="Wingdings" w:hint="default"/>
       </w:rPr>
     </w:lvl>
   </w:abstractNum>
@@ -2791,7 +3142,7 @@
         <w:ind w:left="720" w:hanging="360"/>
       </w:pPr>
       <w:rPr>
-        <w:rFonts w:hint="default" w:ascii="Wingdings" w:hAnsi="Wingdings" w:eastAsiaTheme="minorHAnsi" w:cstheme="minorBidi"/>
+        <w:rFonts w:ascii="Wingdings" w:eastAsiaTheme="minorHAnsi" w:hAnsi="Wingdings" w:cstheme="minorBidi" w:hint="default"/>
       </w:rPr>
     </w:lvl>
     <w:lvl w:ilvl="1" w:tplc="04090003" w:tentative="1">
@@ -2803,7 +3154,7 @@
         <w:ind w:left="1440" w:hanging="360"/>
       </w:pPr>
       <w:rPr>
-        <w:rFonts w:hint="default" w:ascii="Courier New" w:hAnsi="Courier New" w:cs="Courier New"/>
+        <w:rFonts w:ascii="Courier New" w:hAnsi="Courier New" w:cs="Courier New" w:hint="default"/>
       </w:rPr>
     </w:lvl>
     <w:lvl w:ilvl="2" w:tplc="04090005" w:tentative="1">
@@ -2815,7 +3166,7 @@
         <w:ind w:left="2160" w:hanging="360"/>
       </w:pPr>
       <w:rPr>
-        <w:rFonts w:hint="default" w:ascii="Wingdings" w:hAnsi="Wingdings"/>
+        <w:rFonts w:ascii="Wingdings" w:hAnsi="Wingdings" w:hint="default"/>
       </w:rPr>
     </w:lvl>
     <w:lvl w:ilvl="3" w:tplc="04090001" w:tentative="1">
@@ -2827,7 +3178,7 @@
         <w:ind w:left="2880" w:hanging="360"/>
       </w:pPr>
       <w:rPr>
-        <w:rFonts w:hint="default" w:ascii="Symbol" w:hAnsi="Symbol"/>
+        <w:rFonts w:ascii="Symbol" w:hAnsi="Symbol" w:hint="default"/>
       </w:rPr>
     </w:lvl>
     <w:lvl w:ilvl="4" w:tplc="04090003" w:tentative="1">
@@ -2839,7 +3190,7 @@
         <w:ind w:left="3600" w:hanging="360"/>
       </w:pPr>
       <w:rPr>
-        <w:rFonts w:hint="default" w:ascii="Courier New" w:hAnsi="Courier New" w:cs="Courier New"/>
+        <w:rFonts w:ascii="Courier New" w:hAnsi="Courier New" w:cs="Courier New" w:hint="default"/>
       </w:rPr>
     </w:lvl>
     <w:lvl w:ilvl="5" w:tplc="04090005" w:tentative="1">
@@ -2851,7 +3202,7 @@
         <w:ind w:left="4320" w:hanging="360"/>
       </w:pPr>
       <w:rPr>
-        <w:rFonts w:hint="default" w:ascii="Wingdings" w:hAnsi="Wingdings"/>
+        <w:rFonts w:ascii="Wingdings" w:hAnsi="Wingdings" w:hint="default"/>
       </w:rPr>
     </w:lvl>
     <w:lvl w:ilvl="6" w:tplc="04090001" w:tentative="1">
@@ -2863,7 +3214,7 @@
         <w:ind w:left="5040" w:hanging="360"/>
       </w:pPr>
       <w:rPr>
-        <w:rFonts w:hint="default" w:ascii="Symbol" w:hAnsi="Symbol"/>
+        <w:rFonts w:ascii="Symbol" w:hAnsi="Symbol" w:hint="default"/>
       </w:rPr>
     </w:lvl>
     <w:lvl w:ilvl="7" w:tplc="04090003" w:tentative="1">
@@ -2875,7 +3226,7 @@
         <w:ind w:left="5760" w:hanging="360"/>
       </w:pPr>
       <w:rPr>
-        <w:rFonts w:hint="default" w:ascii="Courier New" w:hAnsi="Courier New" w:cs="Courier New"/>
+        <w:rFonts w:ascii="Courier New" w:hAnsi="Courier New" w:cs="Courier New" w:hint="default"/>
       </w:rPr>
     </w:lvl>
     <w:lvl w:ilvl="8" w:tplc="04090005" w:tentative="1">
@@ -2887,13 +3238,13 @@
         <w:ind w:left="6480" w:hanging="360"/>
       </w:pPr>
       <w:rPr>
-        <w:rFonts w:hint="default" w:ascii="Wingdings" w:hAnsi="Wingdings"/>
+        <w:rFonts w:ascii="Wingdings" w:hAnsi="Wingdings" w:hint="default"/>
       </w:rPr>
     </w:lvl>
   </w:abstractNum>
   <w:abstractNum w:abstractNumId="22" w15:restartNumberingAfterBreak="0">
     <w:nsid w:val="3E627980"/>
-    <w:multiLevelType w:val="multilevel"/>
+    <w:multiLevelType w:val="hybridMultilevel"/>
     <w:tmpl w:val="4476CA06"/>
     <w:lvl w:ilvl="0" w:tplc="04090001">
       <w:start w:val="1"/>
@@ -2904,7 +3255,7 @@
         <w:ind w:left="720" w:hanging="360"/>
       </w:pPr>
       <w:rPr>
-        <w:rFonts w:hint="default" w:ascii="Symbol" w:hAnsi="Symbol"/>
+        <w:rFonts w:ascii="Symbol" w:hAnsi="Symbol" w:hint="default"/>
       </w:rPr>
     </w:lvl>
     <w:lvl w:ilvl="1" w:tplc="E83A8204">
@@ -2917,7 +3268,7 @@
         <w:ind w:left="1440" w:hanging="360"/>
       </w:pPr>
       <w:rPr>
-        <w:rFonts w:hint="default" w:ascii="Courier New" w:hAnsi="Courier New" w:cs="Courier New"/>
+        <w:rFonts w:ascii="Courier New" w:hAnsi="Courier New" w:cs="Courier New" w:hint="default"/>
       </w:rPr>
     </w:lvl>
     <w:lvl w:ilvl="2" w:tplc="04090005" w:tentative="1">
@@ -2929,7 +3280,7 @@
         <w:ind w:left="2160" w:hanging="360"/>
       </w:pPr>
       <w:rPr>
-        <w:rFonts w:hint="default" w:ascii="Wingdings" w:hAnsi="Wingdings"/>
+        <w:rFonts w:ascii="Wingdings" w:hAnsi="Wingdings" w:hint="default"/>
       </w:rPr>
     </w:lvl>
     <w:lvl w:ilvl="3" w:tplc="04090001" w:tentative="1">
@@ -2941,7 +3292,7 @@
         <w:ind w:left="2880" w:hanging="360"/>
       </w:pPr>
       <w:rPr>
-        <w:rFonts w:hint="default" w:ascii="Symbol" w:hAnsi="Symbol"/>
+        <w:rFonts w:ascii="Symbol" w:hAnsi="Symbol" w:hint="default"/>
       </w:rPr>
     </w:lvl>
     <w:lvl w:ilvl="4" w:tplc="04090003" w:tentative="1">
@@ -2953,7 +3304,7 @@
         <w:ind w:left="3600" w:hanging="360"/>
       </w:pPr>
       <w:rPr>
-        <w:rFonts w:hint="default" w:ascii="Courier New" w:hAnsi="Courier New" w:cs="Courier New"/>
+        <w:rFonts w:ascii="Courier New" w:hAnsi="Courier New" w:cs="Courier New" w:hint="default"/>
       </w:rPr>
     </w:lvl>
     <w:lvl w:ilvl="5" w:tplc="04090005" w:tentative="1">
@@ -2965,7 +3316,7 @@
         <w:ind w:left="4320" w:hanging="360"/>
       </w:pPr>
       <w:rPr>
-        <w:rFonts w:hint="default" w:ascii="Wingdings" w:hAnsi="Wingdings"/>
+        <w:rFonts w:ascii="Wingdings" w:hAnsi="Wingdings" w:hint="default"/>
       </w:rPr>
     </w:lvl>
     <w:lvl w:ilvl="6" w:tplc="04090001" w:tentative="1">
@@ -2977,7 +3328,7 @@
         <w:ind w:left="5040" w:hanging="360"/>
       </w:pPr>
       <w:rPr>
-        <w:rFonts w:hint="default" w:ascii="Symbol" w:hAnsi="Symbol"/>
+        <w:rFonts w:ascii="Symbol" w:hAnsi="Symbol" w:hint="default"/>
       </w:rPr>
     </w:lvl>
     <w:lvl w:ilvl="7" w:tplc="04090003" w:tentative="1">
@@ -2989,7 +3340,7 @@
         <w:ind w:left="5760" w:hanging="360"/>
       </w:pPr>
       <w:rPr>
-        <w:rFonts w:hint="default" w:ascii="Courier New" w:hAnsi="Courier New" w:cs="Courier New"/>
+        <w:rFonts w:ascii="Courier New" w:hAnsi="Courier New" w:cs="Courier New" w:hint="default"/>
       </w:rPr>
     </w:lvl>
     <w:lvl w:ilvl="8" w:tplc="04090005" w:tentative="1">
@@ -3001,13 +3352,13 @@
         <w:ind w:left="6480" w:hanging="360"/>
       </w:pPr>
       <w:rPr>
-        <w:rFonts w:hint="default" w:ascii="Wingdings" w:hAnsi="Wingdings"/>
+        <w:rFonts w:ascii="Wingdings" w:hAnsi="Wingdings" w:hint="default"/>
       </w:rPr>
     </w:lvl>
   </w:abstractNum>
   <w:abstractNum w:abstractNumId="23" w15:restartNumberingAfterBreak="0">
     <w:nsid w:val="41941D5C"/>
-    <w:multiLevelType w:val="multilevel"/>
+    <w:multiLevelType w:val="hybridMultilevel"/>
     <w:tmpl w:val="987A03DA"/>
     <w:lvl w:ilvl="0" w:tplc="0B4E1322">
       <w:start w:val="1"/>
@@ -3194,7 +3545,7 @@
         <w:ind w:left="720" w:hanging="360"/>
       </w:pPr>
       <w:rPr>
-        <w:rFonts w:hint="default" w:ascii="Wingdings" w:hAnsi="Wingdings" w:eastAsiaTheme="minorHAnsi" w:cstheme="minorBidi"/>
+        <w:rFonts w:ascii="Wingdings" w:eastAsiaTheme="minorHAnsi" w:hAnsi="Wingdings" w:cstheme="minorBidi" w:hint="default"/>
       </w:rPr>
     </w:lvl>
     <w:lvl w:ilvl="1" w:tplc="04090003" w:tentative="1">
@@ -3206,7 +3557,7 @@
         <w:ind w:left="1440" w:hanging="360"/>
       </w:pPr>
       <w:rPr>
-        <w:rFonts w:hint="default" w:ascii="Courier New" w:hAnsi="Courier New" w:cs="Courier New"/>
+        <w:rFonts w:ascii="Courier New" w:hAnsi="Courier New" w:cs="Courier New" w:hint="default"/>
       </w:rPr>
     </w:lvl>
     <w:lvl w:ilvl="2" w:tplc="04090005" w:tentative="1">
@@ -3218,7 +3569,7 @@
         <w:ind w:left="2160" w:hanging="360"/>
       </w:pPr>
       <w:rPr>
-        <w:rFonts w:hint="default" w:ascii="Wingdings" w:hAnsi="Wingdings"/>
+        <w:rFonts w:ascii="Wingdings" w:hAnsi="Wingdings" w:hint="default"/>
       </w:rPr>
     </w:lvl>
     <w:lvl w:ilvl="3" w:tplc="04090001" w:tentative="1">
@@ -3230,7 +3581,7 @@
         <w:ind w:left="2880" w:hanging="360"/>
       </w:pPr>
       <w:rPr>
-        <w:rFonts w:hint="default" w:ascii="Symbol" w:hAnsi="Symbol"/>
+        <w:rFonts w:ascii="Symbol" w:hAnsi="Symbol" w:hint="default"/>
       </w:rPr>
     </w:lvl>
     <w:lvl w:ilvl="4" w:tplc="04090003" w:tentative="1">
@@ -3242,7 +3593,7 @@
         <w:ind w:left="3600" w:hanging="360"/>
       </w:pPr>
       <w:rPr>
-        <w:rFonts w:hint="default" w:ascii="Courier New" w:hAnsi="Courier New" w:cs="Courier New"/>
+        <w:rFonts w:ascii="Courier New" w:hAnsi="Courier New" w:cs="Courier New" w:hint="default"/>
       </w:rPr>
     </w:lvl>
     <w:lvl w:ilvl="5" w:tplc="04090005" w:tentative="1">
@@ -3254,7 +3605,7 @@
         <w:ind w:left="4320" w:hanging="360"/>
       </w:pPr>
       <w:rPr>
-        <w:rFonts w:hint="default" w:ascii="Wingdings" w:hAnsi="Wingdings"/>
+        <w:rFonts w:ascii="Wingdings" w:hAnsi="Wingdings" w:hint="default"/>
       </w:rPr>
     </w:lvl>
     <w:lvl w:ilvl="6" w:tplc="04090001" w:tentative="1">
@@ -3266,7 +3617,7 @@
         <w:ind w:left="5040" w:hanging="360"/>
       </w:pPr>
       <w:rPr>
-        <w:rFonts w:hint="default" w:ascii="Symbol" w:hAnsi="Symbol"/>
+        <w:rFonts w:ascii="Symbol" w:hAnsi="Symbol" w:hint="default"/>
       </w:rPr>
     </w:lvl>
     <w:lvl w:ilvl="7" w:tplc="04090003" w:tentative="1">
@@ -3278,7 +3629,7 @@
         <w:ind w:left="5760" w:hanging="360"/>
       </w:pPr>
       <w:rPr>
-        <w:rFonts w:hint="default" w:ascii="Courier New" w:hAnsi="Courier New" w:cs="Courier New"/>
+        <w:rFonts w:ascii="Courier New" w:hAnsi="Courier New" w:cs="Courier New" w:hint="default"/>
       </w:rPr>
     </w:lvl>
     <w:lvl w:ilvl="8" w:tplc="04090005" w:tentative="1">
@@ -3290,13 +3641,13 @@
         <w:ind w:left="6480" w:hanging="360"/>
       </w:pPr>
       <w:rPr>
-        <w:rFonts w:hint="default" w:ascii="Wingdings" w:hAnsi="Wingdings"/>
+        <w:rFonts w:ascii="Wingdings" w:hAnsi="Wingdings" w:hint="default"/>
       </w:rPr>
     </w:lvl>
   </w:abstractNum>
   <w:abstractNum w:abstractNumId="26" w15:restartNumberingAfterBreak="0">
     <w:nsid w:val="49E3448E"/>
-    <w:multiLevelType w:val="multilevel"/>
+    <w:multiLevelType w:val="hybridMultilevel"/>
     <w:tmpl w:val="2CEA69B8"/>
     <w:lvl w:ilvl="0" w:tplc="0409000F">
       <w:start w:val="1"/>
@@ -3385,7 +3736,7 @@
   </w:abstractNum>
   <w:abstractNum w:abstractNumId="27" w15:restartNumberingAfterBreak="0">
     <w:nsid w:val="58754427"/>
-    <w:multiLevelType w:val="multilevel"/>
+    <w:multiLevelType w:val="hybridMultilevel"/>
     <w:tmpl w:val="2182DC34"/>
     <w:lvl w:ilvl="0" w:tplc="0409000F">
       <w:start w:val="1"/>
@@ -3471,7 +3822,7 @@
   </w:abstractNum>
   <w:abstractNum w:abstractNumId="28" w15:restartNumberingAfterBreak="0">
     <w:nsid w:val="5F9054E1"/>
-    <w:multiLevelType w:val="multilevel"/>
+    <w:multiLevelType w:val="hybridMultilevel"/>
     <w:tmpl w:val="11B00ED4"/>
     <w:lvl w:ilvl="0" w:tplc="784A4192">
       <w:numFmt w:val="bullet"/>
@@ -3481,7 +3832,7 @@
         <w:ind w:left="720" w:hanging="360"/>
       </w:pPr>
       <w:rPr>
-        <w:rFonts w:hint="default" w:ascii="Symbol" w:hAnsi="Symbol" w:eastAsiaTheme="minorHAnsi" w:cstheme="minorBidi"/>
+        <w:rFonts w:ascii="Symbol" w:eastAsiaTheme="minorHAnsi" w:hAnsi="Symbol" w:cstheme="minorBidi" w:hint="default"/>
       </w:rPr>
     </w:lvl>
     <w:lvl w:ilvl="1" w:tplc="04090003" w:tentative="1">
@@ -3493,7 +3844,7 @@
         <w:ind w:left="1440" w:hanging="360"/>
       </w:pPr>
       <w:rPr>
-        <w:rFonts w:hint="default" w:ascii="Courier New" w:hAnsi="Courier New" w:cs="Courier New"/>
+        <w:rFonts w:ascii="Courier New" w:hAnsi="Courier New" w:cs="Courier New" w:hint="default"/>
       </w:rPr>
     </w:lvl>
     <w:lvl w:ilvl="2" w:tplc="04090005" w:tentative="1">
@@ -3505,7 +3856,7 @@
         <w:ind w:left="2160" w:hanging="360"/>
       </w:pPr>
       <w:rPr>
-        <w:rFonts w:hint="default" w:ascii="Wingdings" w:hAnsi="Wingdings"/>
+        <w:rFonts w:ascii="Wingdings" w:hAnsi="Wingdings" w:hint="default"/>
       </w:rPr>
     </w:lvl>
     <w:lvl w:ilvl="3" w:tplc="04090001" w:tentative="1">
@@ -3517,7 +3868,7 @@
         <w:ind w:left="2880" w:hanging="360"/>
       </w:pPr>
       <w:rPr>
-        <w:rFonts w:hint="default" w:ascii="Symbol" w:hAnsi="Symbol"/>
+        <w:rFonts w:ascii="Symbol" w:hAnsi="Symbol" w:hint="default"/>
       </w:rPr>
     </w:lvl>
     <w:lvl w:ilvl="4" w:tplc="04090003" w:tentative="1">
@@ -3529,7 +3880,7 @@
         <w:ind w:left="3600" w:hanging="360"/>
       </w:pPr>
       <w:rPr>
-        <w:rFonts w:hint="default" w:ascii="Courier New" w:hAnsi="Courier New" w:cs="Courier New"/>
+        <w:rFonts w:ascii="Courier New" w:hAnsi="Courier New" w:cs="Courier New" w:hint="default"/>
       </w:rPr>
     </w:lvl>
     <w:lvl w:ilvl="5" w:tplc="04090005" w:tentative="1">
@@ -3541,7 +3892,7 @@
         <w:ind w:left="4320" w:hanging="360"/>
       </w:pPr>
       <w:rPr>
-        <w:rFonts w:hint="default" w:ascii="Wingdings" w:hAnsi="Wingdings"/>
+        <w:rFonts w:ascii="Wingdings" w:hAnsi="Wingdings" w:hint="default"/>
       </w:rPr>
     </w:lvl>
     <w:lvl w:ilvl="6" w:tplc="04090001" w:tentative="1">
@@ -3553,7 +3904,7 @@
         <w:ind w:left="5040" w:hanging="360"/>
       </w:pPr>
       <w:rPr>
-        <w:rFonts w:hint="default" w:ascii="Symbol" w:hAnsi="Symbol"/>
+        <w:rFonts w:ascii="Symbol" w:hAnsi="Symbol" w:hint="default"/>
       </w:rPr>
     </w:lvl>
     <w:lvl w:ilvl="7" w:tplc="04090003" w:tentative="1">
@@ -3565,7 +3916,7 @@
         <w:ind w:left="5760" w:hanging="360"/>
       </w:pPr>
       <w:rPr>
-        <w:rFonts w:hint="default" w:ascii="Courier New" w:hAnsi="Courier New" w:cs="Courier New"/>
+        <w:rFonts w:ascii="Courier New" w:hAnsi="Courier New" w:cs="Courier New" w:hint="default"/>
       </w:rPr>
     </w:lvl>
     <w:lvl w:ilvl="8" w:tplc="04090005" w:tentative="1">
@@ -3577,15 +3928,15 @@
         <w:ind w:left="6480" w:hanging="360"/>
       </w:pPr>
       <w:rPr>
-        <w:rFonts w:hint="default" w:ascii="Wingdings" w:hAnsi="Wingdings"/>
+        <w:rFonts w:ascii="Wingdings" w:hAnsi="Wingdings" w:hint="default"/>
       </w:rPr>
     </w:lvl>
   </w:abstractNum>
   <w:abstractNum w:abstractNumId="29" w15:restartNumberingAfterBreak="0">
     <w:nsid w:val="605B426B"/>
-    <w:multiLevelType w:val="multilevel"/>
+    <w:multiLevelType w:val="hybridMultilevel"/>
     <w:tmpl w:val="649C125E"/>
-    <w:lvl w:ilvl="0">
+    <w:lvl w:ilvl="0" w:tplc="8A8CA550">
       <w:start w:val="1"/>
       <w:numFmt w:val="decimal"/>
       <w:lvlText w:val="%1."/>
@@ -3594,14 +3945,14 @@
         <w:ind w:left="360" w:hanging="360"/>
       </w:pPr>
       <w:rPr>
-        <w:rFonts w:hint="default" w:asciiTheme="majorHAnsi" w:hAnsiTheme="majorHAnsi"/>
+        <w:rFonts w:asciiTheme="majorHAnsi" w:hAnsiTheme="majorHAnsi" w:hint="default"/>
         <w:b/>
         <w:i w:val="0"/>
         <w:sz w:val="24"/>
         <w:u w:val="words"/>
       </w:rPr>
     </w:lvl>
-    <w:lvl w:ilvl="1">
+    <w:lvl w:ilvl="1" w:tplc="6F324732">
       <w:start w:val="1"/>
       <w:numFmt w:val="none"/>
       <w:lvlText w:val="&gt;"/>
@@ -3610,13 +3961,13 @@
         <w:ind w:left="720" w:hanging="360"/>
       </w:pPr>
       <w:rPr>
-        <w:rFonts w:hint="default" w:asciiTheme="majorHAnsi" w:hAnsiTheme="majorHAnsi"/>
+        <w:rFonts w:asciiTheme="majorHAnsi" w:hAnsiTheme="majorHAnsi" w:hint="default"/>
         <w:b/>
         <w:i w:val="0"/>
         <w:sz w:val="24"/>
       </w:rPr>
     </w:lvl>
-    <w:lvl w:ilvl="2">
+    <w:lvl w:ilvl="2" w:tplc="A2FC3C56">
       <w:start w:val="1"/>
       <w:numFmt w:val="decimal"/>
       <w:lvlText w:val="%3."/>
@@ -3625,13 +3976,13 @@
         <w:ind w:left="1080" w:hanging="360"/>
       </w:pPr>
       <w:rPr>
-        <w:rFonts w:hint="default" w:asciiTheme="majorHAnsi" w:hAnsiTheme="majorHAnsi"/>
+        <w:rFonts w:asciiTheme="majorHAnsi" w:hAnsiTheme="majorHAnsi" w:hint="default"/>
         <w:b/>
         <w:i w:val="0"/>
         <w:sz w:val="28"/>
       </w:rPr>
     </w:lvl>
-    <w:lvl w:ilvl="3">
+    <w:lvl w:ilvl="3" w:tplc="0C429E5E">
       <w:start w:val="1"/>
       <w:numFmt w:val="decimal"/>
       <w:lvlText w:val="(%4)"/>
@@ -3643,7 +3994,7 @@
         <w:rFonts w:hint="default"/>
       </w:rPr>
     </w:lvl>
-    <w:lvl w:ilvl="4">
+    <w:lvl w:ilvl="4" w:tplc="ED9C0B6C">
       <w:start w:val="1"/>
       <w:numFmt w:val="lowerLetter"/>
       <w:lvlText w:val="(%5)"/>
@@ -3655,7 +4006,7 @@
         <w:rFonts w:hint="default"/>
       </w:rPr>
     </w:lvl>
-    <w:lvl w:ilvl="5">
+    <w:lvl w:ilvl="5" w:tplc="85FED710">
       <w:start w:val="1"/>
       <w:numFmt w:val="lowerRoman"/>
       <w:lvlText w:val="(%6)"/>
@@ -3667,7 +4018,7 @@
         <w:rFonts w:hint="default"/>
       </w:rPr>
     </w:lvl>
-    <w:lvl w:ilvl="6">
+    <w:lvl w:ilvl="6" w:tplc="0AB64790">
       <w:start w:val="1"/>
       <w:numFmt w:val="decimal"/>
       <w:lvlText w:val="%7."/>
@@ -3679,7 +4030,7 @@
         <w:rFonts w:hint="default"/>
       </w:rPr>
     </w:lvl>
-    <w:lvl w:ilvl="7">
+    <w:lvl w:ilvl="7" w:tplc="DB029E38">
       <w:start w:val="1"/>
       <w:numFmt w:val="lowerLetter"/>
       <w:lvlText w:val="%8."/>
@@ -3691,7 +4042,7 @@
         <w:rFonts w:hint="default"/>
       </w:rPr>
     </w:lvl>
-    <w:lvl w:ilvl="8">
+    <w:lvl w:ilvl="8" w:tplc="3356E034">
       <w:start w:val="1"/>
       <w:numFmt w:val="lowerRoman"/>
       <w:lvlText w:val="%9."/>
@@ -3717,7 +4068,7 @@
         <w:ind w:left="1080" w:hanging="360"/>
       </w:pPr>
       <w:rPr>
-        <w:rFonts w:hint="default" w:ascii="Symbol" w:hAnsi="Symbol"/>
+        <w:rFonts w:ascii="Symbol" w:hAnsi="Symbol" w:hint="default"/>
         <w:color w:val="40538E"/>
       </w:rPr>
     </w:lvl>
@@ -3730,7 +4081,7 @@
         <w:ind w:left="1800" w:hanging="360"/>
       </w:pPr>
       <w:rPr>
-        <w:rFonts w:hint="default" w:ascii="Courier New" w:hAnsi="Courier New" w:cs="Courier New"/>
+        <w:rFonts w:ascii="Courier New" w:hAnsi="Courier New" w:cs="Courier New" w:hint="default"/>
       </w:rPr>
     </w:lvl>
     <w:lvl w:ilvl="2" w:tplc="04090005" w:tentative="1">
@@ -3742,7 +4093,7 @@
         <w:ind w:left="2520" w:hanging="360"/>
       </w:pPr>
       <w:rPr>
-        <w:rFonts w:hint="default" w:ascii="Wingdings" w:hAnsi="Wingdings"/>
+        <w:rFonts w:ascii="Wingdings" w:hAnsi="Wingdings" w:hint="default"/>
       </w:rPr>
     </w:lvl>
     <w:lvl w:ilvl="3" w:tplc="04090001" w:tentative="1">
@@ -3754,7 +4105,7 @@
         <w:ind w:left="3240" w:hanging="360"/>
       </w:pPr>
       <w:rPr>
-        <w:rFonts w:hint="default" w:ascii="Symbol" w:hAnsi="Symbol"/>
+        <w:rFonts w:ascii="Symbol" w:hAnsi="Symbol" w:hint="default"/>
       </w:rPr>
     </w:lvl>
     <w:lvl w:ilvl="4" w:tplc="04090003" w:tentative="1">
@@ -3766,7 +4117,7 @@
         <w:ind w:left="3960" w:hanging="360"/>
       </w:pPr>
       <w:rPr>
-        <w:rFonts w:hint="default" w:ascii="Courier New" w:hAnsi="Courier New" w:cs="Courier New"/>
+        <w:rFonts w:ascii="Courier New" w:hAnsi="Courier New" w:cs="Courier New" w:hint="default"/>
       </w:rPr>
     </w:lvl>
     <w:lvl w:ilvl="5" w:tplc="04090005" w:tentative="1">
@@ -3778,7 +4129,7 @@
         <w:ind w:left="4680" w:hanging="360"/>
       </w:pPr>
       <w:rPr>
-        <w:rFonts w:hint="default" w:ascii="Wingdings" w:hAnsi="Wingdings"/>
+        <w:rFonts w:ascii="Wingdings" w:hAnsi="Wingdings" w:hint="default"/>
       </w:rPr>
     </w:lvl>
     <w:lvl w:ilvl="6" w:tplc="04090001" w:tentative="1">
@@ -3790,7 +4141,7 @@
         <w:ind w:left="5400" w:hanging="360"/>
       </w:pPr>
       <w:rPr>
-        <w:rFonts w:hint="default" w:ascii="Symbol" w:hAnsi="Symbol"/>
+        <w:rFonts w:ascii="Symbol" w:hAnsi="Symbol" w:hint="default"/>
       </w:rPr>
     </w:lvl>
     <w:lvl w:ilvl="7" w:tplc="04090003" w:tentative="1">
@@ -3802,7 +4153,7 @@
         <w:ind w:left="6120" w:hanging="360"/>
       </w:pPr>
       <w:rPr>
-        <w:rFonts w:hint="default" w:ascii="Courier New" w:hAnsi="Courier New" w:cs="Courier New"/>
+        <w:rFonts w:ascii="Courier New" w:hAnsi="Courier New" w:cs="Courier New" w:hint="default"/>
       </w:rPr>
     </w:lvl>
     <w:lvl w:ilvl="8" w:tplc="04090005" w:tentative="1">
@@ -3814,7 +4165,7 @@
         <w:ind w:left="6840" w:hanging="360"/>
       </w:pPr>
       <w:rPr>
-        <w:rFonts w:hint="default" w:ascii="Wingdings" w:hAnsi="Wingdings"/>
+        <w:rFonts w:ascii="Wingdings" w:hAnsi="Wingdings" w:hint="default"/>
       </w:rPr>
     </w:lvl>
   </w:abstractNum>
@@ -3831,7 +4182,7 @@
         <w:ind w:left="1080" w:hanging="360"/>
       </w:pPr>
       <w:rPr>
-        <w:rFonts w:hint="default" w:cs="Times New Roman" w:asciiTheme="majorHAnsi" w:hAnsiTheme="majorHAnsi"/>
+        <w:rFonts w:asciiTheme="majorHAnsi" w:hAnsiTheme="majorHAnsi" w:cs="Times New Roman" w:hint="default"/>
         <w:b w:val="0"/>
         <w:i w:val="0"/>
         <w:color w:val="auto"/>
@@ -3847,7 +4198,7 @@
         <w:ind w:left="1800" w:hanging="360"/>
       </w:pPr>
       <w:rPr>
-        <w:rFonts w:hint="default" w:ascii="Symbol" w:hAnsi="Symbol"/>
+        <w:rFonts w:ascii="Symbol" w:hAnsi="Symbol" w:hint="default"/>
       </w:rPr>
     </w:lvl>
     <w:lvl w:ilvl="2" w:tplc="04090005" w:tentative="1">
@@ -3859,7 +4210,7 @@
         <w:ind w:left="2520" w:hanging="360"/>
       </w:pPr>
       <w:rPr>
-        <w:rFonts w:hint="default" w:ascii="Wingdings" w:hAnsi="Wingdings"/>
+        <w:rFonts w:ascii="Wingdings" w:hAnsi="Wingdings" w:hint="default"/>
       </w:rPr>
     </w:lvl>
     <w:lvl w:ilvl="3" w:tplc="04090001" w:tentative="1">
@@ -3871,7 +4222,7 @@
         <w:ind w:left="3240" w:hanging="360"/>
       </w:pPr>
       <w:rPr>
-        <w:rFonts w:hint="default" w:ascii="Symbol" w:hAnsi="Symbol"/>
+        <w:rFonts w:ascii="Symbol" w:hAnsi="Symbol" w:hint="default"/>
       </w:rPr>
     </w:lvl>
     <w:lvl w:ilvl="4" w:tplc="04090003" w:tentative="1">
@@ -3883,7 +4234,7 @@
         <w:ind w:left="3960" w:hanging="360"/>
       </w:pPr>
       <w:rPr>
-        <w:rFonts w:hint="default" w:ascii="Courier New" w:hAnsi="Courier New" w:cs="Courier New"/>
+        <w:rFonts w:ascii="Courier New" w:hAnsi="Courier New" w:cs="Courier New" w:hint="default"/>
       </w:rPr>
     </w:lvl>
     <w:lvl w:ilvl="5" w:tplc="04090005" w:tentative="1">
@@ -3895,7 +4246,7 @@
         <w:ind w:left="4680" w:hanging="360"/>
       </w:pPr>
       <w:rPr>
-        <w:rFonts w:hint="default" w:ascii="Wingdings" w:hAnsi="Wingdings"/>
+        <w:rFonts w:ascii="Wingdings" w:hAnsi="Wingdings" w:hint="default"/>
       </w:rPr>
     </w:lvl>
     <w:lvl w:ilvl="6" w:tplc="04090001" w:tentative="1">
@@ -3907,7 +4258,7 @@
         <w:ind w:left="5400" w:hanging="360"/>
       </w:pPr>
       <w:rPr>
-        <w:rFonts w:hint="default" w:ascii="Symbol" w:hAnsi="Symbol"/>
+        <w:rFonts w:ascii="Symbol" w:hAnsi="Symbol" w:hint="default"/>
       </w:rPr>
     </w:lvl>
     <w:lvl w:ilvl="7" w:tplc="04090003" w:tentative="1">
@@ -3919,7 +4270,7 @@
         <w:ind w:left="6120" w:hanging="360"/>
       </w:pPr>
       <w:rPr>
-        <w:rFonts w:hint="default" w:ascii="Courier New" w:hAnsi="Courier New" w:cs="Courier New"/>
+        <w:rFonts w:ascii="Courier New" w:hAnsi="Courier New" w:cs="Courier New" w:hint="default"/>
       </w:rPr>
     </w:lvl>
     <w:lvl w:ilvl="8" w:tplc="04090005" w:tentative="1">
@@ -3931,7 +4282,7 @@
         <w:ind w:left="6840" w:hanging="360"/>
       </w:pPr>
       <w:rPr>
-        <w:rFonts w:hint="default" w:ascii="Wingdings" w:hAnsi="Wingdings"/>
+        <w:rFonts w:ascii="Wingdings" w:hAnsi="Wingdings" w:hint="default"/>
       </w:rPr>
     </w:lvl>
   </w:abstractNum>
@@ -3939,7 +4290,7 @@
     <w:nsid w:val="681403F1"/>
     <w:multiLevelType w:val="hybridMultilevel"/>
     <w:tmpl w:val="0CD252CC"/>
-    <w:lvl w:ilvl="0">
+    <w:lvl w:ilvl="0" w:tplc="459E36CA">
       <w:start w:val="1"/>
       <w:numFmt w:val="decimal"/>
       <w:lvlText w:val="%1."/>
@@ -3948,7 +4299,7 @@
         <w:ind w:left="1080" w:hanging="360"/>
       </w:pPr>
     </w:lvl>
-    <w:lvl w:ilvl="1">
+    <w:lvl w:ilvl="1" w:tplc="5610047A">
       <w:start w:val="1"/>
       <w:numFmt w:val="lowerLetter"/>
       <w:lvlText w:val="%2."/>
@@ -3957,7 +4308,7 @@
         <w:ind w:left="1800" w:hanging="360"/>
       </w:pPr>
     </w:lvl>
-    <w:lvl w:ilvl="2">
+    <w:lvl w:ilvl="2" w:tplc="2ED8A342">
       <w:start w:val="1"/>
       <w:numFmt w:val="lowerRoman"/>
       <w:lvlText w:val="%3."/>
@@ -3966,7 +4317,7 @@
         <w:ind w:left="2520" w:hanging="180"/>
       </w:pPr>
     </w:lvl>
-    <w:lvl w:ilvl="3">
+    <w:lvl w:ilvl="3" w:tplc="9F52A80E">
       <w:start w:val="1"/>
       <w:numFmt w:val="decimal"/>
       <w:lvlText w:val="%4."/>
@@ -3975,7 +4326,7 @@
         <w:ind w:left="3240" w:hanging="360"/>
       </w:pPr>
     </w:lvl>
-    <w:lvl w:ilvl="4">
+    <w:lvl w:ilvl="4" w:tplc="AD0669C6">
       <w:start w:val="1"/>
       <w:numFmt w:val="lowerLetter"/>
       <w:lvlText w:val="%5."/>
@@ -3984,7 +4335,7 @@
         <w:ind w:left="3960" w:hanging="360"/>
       </w:pPr>
     </w:lvl>
-    <w:lvl w:ilvl="5">
+    <w:lvl w:ilvl="5" w:tplc="48C288FA">
       <w:start w:val="1"/>
       <w:numFmt w:val="lowerRoman"/>
       <w:lvlText w:val="%6."/>
@@ -3993,7 +4344,7 @@
         <w:ind w:left="4680" w:hanging="180"/>
       </w:pPr>
     </w:lvl>
-    <w:lvl w:ilvl="6">
+    <w:lvl w:ilvl="6" w:tplc="7F94E166">
       <w:start w:val="1"/>
       <w:numFmt w:val="decimal"/>
       <w:lvlText w:val="%7."/>
@@ -4002,7 +4353,7 @@
         <w:ind w:left="5400" w:hanging="360"/>
       </w:pPr>
     </w:lvl>
-    <w:lvl w:ilvl="7">
+    <w:lvl w:ilvl="7" w:tplc="95648EA2">
       <w:start w:val="1"/>
       <w:numFmt w:val="lowerLetter"/>
       <w:lvlText w:val="%8."/>
@@ -4011,7 +4362,7 @@
         <w:ind w:left="6120" w:hanging="360"/>
       </w:pPr>
     </w:lvl>
-    <w:lvl w:ilvl="8">
+    <w:lvl w:ilvl="8" w:tplc="40124F68">
       <w:start w:val="1"/>
       <w:numFmt w:val="lowerRoman"/>
       <w:lvlText w:val="%9."/>
@@ -4034,7 +4385,7 @@
         <w:ind w:left="720" w:hanging="360"/>
       </w:pPr>
       <w:rPr>
-        <w:rFonts w:hint="default" w:ascii="Symbol" w:hAnsi="Symbol"/>
+        <w:rFonts w:ascii="Symbol" w:hAnsi="Symbol" w:hint="default"/>
       </w:rPr>
     </w:lvl>
     <w:lvl w:ilvl="1" w:tplc="0C090003">
@@ -4046,7 +4397,7 @@
         <w:ind w:left="1440" w:hanging="360"/>
       </w:pPr>
       <w:rPr>
-        <w:rFonts w:hint="default" w:ascii="Courier New" w:hAnsi="Courier New" w:cs="Courier New"/>
+        <w:rFonts w:ascii="Courier New" w:hAnsi="Courier New" w:cs="Courier New" w:hint="default"/>
       </w:rPr>
     </w:lvl>
     <w:lvl w:ilvl="2" w:tplc="0C090005" w:tentative="1">
@@ -4058,7 +4409,7 @@
         <w:ind w:left="2160" w:hanging="360"/>
       </w:pPr>
       <w:rPr>
-        <w:rFonts w:hint="default" w:ascii="Wingdings" w:hAnsi="Wingdings"/>
+        <w:rFonts w:ascii="Wingdings" w:hAnsi="Wingdings" w:hint="default"/>
       </w:rPr>
     </w:lvl>
     <w:lvl w:ilvl="3" w:tplc="0C090001" w:tentative="1">
@@ -4070,7 +4421,7 @@
         <w:ind w:left="2880" w:hanging="360"/>
       </w:pPr>
       <w:rPr>
-        <w:rFonts w:hint="default" w:ascii="Symbol" w:hAnsi="Symbol"/>
+        <w:rFonts w:ascii="Symbol" w:hAnsi="Symbol" w:hint="default"/>
       </w:rPr>
     </w:lvl>
     <w:lvl w:ilvl="4" w:tplc="0C090003" w:tentative="1">
@@ -4082,7 +4433,7 @@
         <w:ind w:left="3600" w:hanging="360"/>
       </w:pPr>
       <w:rPr>
-        <w:rFonts w:hint="default" w:ascii="Courier New" w:hAnsi="Courier New" w:cs="Courier New"/>
+        <w:rFonts w:ascii="Courier New" w:hAnsi="Courier New" w:cs="Courier New" w:hint="default"/>
       </w:rPr>
     </w:lvl>
     <w:lvl w:ilvl="5" w:tplc="0C090005" w:tentative="1">
@@ -4094,7 +4445,7 @@
         <w:ind w:left="4320" w:hanging="360"/>
       </w:pPr>
       <w:rPr>
-        <w:rFonts w:hint="default" w:ascii="Wingdings" w:hAnsi="Wingdings"/>
+        <w:rFonts w:ascii="Wingdings" w:hAnsi="Wingdings" w:hint="default"/>
       </w:rPr>
     </w:lvl>
     <w:lvl w:ilvl="6" w:tplc="0C090001" w:tentative="1">
@@ -4106,7 +4457,7 @@
         <w:ind w:left="5040" w:hanging="360"/>
       </w:pPr>
       <w:rPr>
-        <w:rFonts w:hint="default" w:ascii="Symbol" w:hAnsi="Symbol"/>
+        <w:rFonts w:ascii="Symbol" w:hAnsi="Symbol" w:hint="default"/>
       </w:rPr>
     </w:lvl>
     <w:lvl w:ilvl="7" w:tplc="0C090003" w:tentative="1">
@@ -4118,7 +4469,7 @@
         <w:ind w:left="5760" w:hanging="360"/>
       </w:pPr>
       <w:rPr>
-        <w:rFonts w:hint="default" w:ascii="Courier New" w:hAnsi="Courier New" w:cs="Courier New"/>
+        <w:rFonts w:ascii="Courier New" w:hAnsi="Courier New" w:cs="Courier New" w:hint="default"/>
       </w:rPr>
     </w:lvl>
     <w:lvl w:ilvl="8" w:tplc="0C090005" w:tentative="1">
@@ -4130,7 +4481,7 @@
         <w:ind w:left="6480" w:hanging="360"/>
       </w:pPr>
       <w:rPr>
-        <w:rFonts w:hint="default" w:ascii="Wingdings" w:hAnsi="Wingdings"/>
+        <w:rFonts w:ascii="Wingdings" w:hAnsi="Wingdings" w:hint="default"/>
       </w:rPr>
     </w:lvl>
   </w:abstractNum>
@@ -4138,7 +4489,7 @@
     <w:nsid w:val="6E144EF4"/>
     <w:multiLevelType w:val="hybridMultilevel"/>
     <w:tmpl w:val="237245D4"/>
-    <w:lvl w:ilvl="0">
+    <w:lvl w:ilvl="0" w:tplc="E2AEEF40">
       <w:start w:val="1"/>
       <w:numFmt w:val="decimal"/>
       <w:lvlText w:val="%1."/>
@@ -4147,14 +4498,14 @@
         <w:ind w:left="360" w:hanging="360"/>
       </w:pPr>
       <w:rPr>
-        <w:rFonts w:hint="default" w:asciiTheme="majorHAnsi" w:hAnsiTheme="majorHAnsi"/>
+        <w:rFonts w:asciiTheme="majorHAnsi" w:hAnsiTheme="majorHAnsi" w:hint="default"/>
         <w:b/>
         <w:i w:val="0"/>
         <w:sz w:val="24"/>
         <w:u w:val="words"/>
       </w:rPr>
     </w:lvl>
-    <w:lvl w:ilvl="1">
+    <w:lvl w:ilvl="1" w:tplc="3280D560">
       <w:start w:val="1"/>
       <w:numFmt w:val="none"/>
       <w:lvlText w:val="&gt;"/>
@@ -4163,13 +4514,13 @@
         <w:ind w:left="720" w:hanging="360"/>
       </w:pPr>
       <w:rPr>
-        <w:rFonts w:hint="default" w:asciiTheme="majorHAnsi" w:hAnsiTheme="majorHAnsi"/>
+        <w:rFonts w:asciiTheme="majorHAnsi" w:hAnsiTheme="majorHAnsi" w:hint="default"/>
         <w:b/>
         <w:i w:val="0"/>
         <w:sz w:val="24"/>
       </w:rPr>
     </w:lvl>
-    <w:lvl w:ilvl="2">
+    <w:lvl w:ilvl="2" w:tplc="5FC0A7A6">
       <w:start w:val="1"/>
       <w:numFmt w:val="bullet"/>
       <w:lvlText w:val="&gt;"/>
@@ -4178,13 +4529,13 @@
         <w:ind w:left="1080" w:hanging="360"/>
       </w:pPr>
       <w:rPr>
-        <w:rFonts w:hint="default" w:ascii="Verdana" w:hAnsi="Verdana"/>
+        <w:rFonts w:ascii="Verdana" w:hAnsi="Verdana" w:hint="default"/>
         <w:b w:val="0"/>
         <w:i w:val="0"/>
         <w:sz w:val="22"/>
       </w:rPr>
     </w:lvl>
-    <w:lvl w:ilvl="3">
+    <w:lvl w:ilvl="3" w:tplc="FD2AF9E2">
       <w:start w:val="1"/>
       <w:numFmt w:val="bullet"/>
       <w:lvlText w:val="&gt;"/>
@@ -4193,10 +4544,10 @@
         <w:ind w:left="1440" w:hanging="360"/>
       </w:pPr>
       <w:rPr>
-        <w:rFonts w:hint="default" w:ascii="Verdana" w:hAnsi="Verdana"/>
-      </w:rPr>
-    </w:lvl>
-    <w:lvl w:ilvl="4">
+        <w:rFonts w:ascii="Verdana" w:hAnsi="Verdana" w:hint="default"/>
+      </w:rPr>
+    </w:lvl>
+    <w:lvl w:ilvl="4" w:tplc="05909FAE">
       <w:start w:val="1"/>
       <w:numFmt w:val="bullet"/>
       <w:lvlText w:val="&gt;"/>
@@ -4205,10 +4556,10 @@
         <w:ind w:left="1800" w:hanging="360"/>
       </w:pPr>
       <w:rPr>
-        <w:rFonts w:hint="default" w:ascii="Verdana" w:hAnsi="Verdana"/>
-      </w:rPr>
-    </w:lvl>
-    <w:lvl w:ilvl="5">
+        <w:rFonts w:ascii="Verdana" w:hAnsi="Verdana" w:hint="default"/>
+      </w:rPr>
+    </w:lvl>
+    <w:lvl w:ilvl="5" w:tplc="6284D3E8">
       <w:start w:val="1"/>
       <w:numFmt w:val="bullet"/>
       <w:lvlText w:val="&gt;"/>
@@ -4217,10 +4568,10 @@
         <w:ind w:left="2160" w:hanging="360"/>
       </w:pPr>
       <w:rPr>
-        <w:rFonts w:hint="default" w:ascii="Verdana" w:hAnsi="Verdana"/>
-      </w:rPr>
-    </w:lvl>
-    <w:lvl w:ilvl="6">
+        <w:rFonts w:ascii="Verdana" w:hAnsi="Verdana" w:hint="default"/>
+      </w:rPr>
+    </w:lvl>
+    <w:lvl w:ilvl="6" w:tplc="E282254A">
       <w:start w:val="1"/>
       <w:numFmt w:val="bullet"/>
       <w:lvlText w:val="&gt;"/>
@@ -4229,10 +4580,10 @@
         <w:ind w:left="2520" w:hanging="360"/>
       </w:pPr>
       <w:rPr>
-        <w:rFonts w:hint="default" w:ascii="Verdana" w:hAnsi="Verdana"/>
-      </w:rPr>
-    </w:lvl>
-    <w:lvl w:ilvl="7">
+        <w:rFonts w:ascii="Verdana" w:hAnsi="Verdana" w:hint="default"/>
+      </w:rPr>
+    </w:lvl>
+    <w:lvl w:ilvl="7" w:tplc="F314D908">
       <w:start w:val="1"/>
       <w:numFmt w:val="bullet"/>
       <w:lvlText w:val="&gt;"/>
@@ -4241,10 +4592,10 @@
         <w:ind w:left="2880" w:hanging="360"/>
       </w:pPr>
       <w:rPr>
-        <w:rFonts w:hint="default" w:ascii="Verdana" w:hAnsi="Verdana"/>
-      </w:rPr>
-    </w:lvl>
-    <w:lvl w:ilvl="8">
+        <w:rFonts w:ascii="Verdana" w:hAnsi="Verdana" w:hint="default"/>
+      </w:rPr>
+    </w:lvl>
+    <w:lvl w:ilvl="8" w:tplc="975043CA">
       <w:start w:val="1"/>
       <w:numFmt w:val="bullet"/>
       <w:lvlText w:val="&gt;"/>
@@ -4253,7 +4604,7 @@
         <w:ind w:left="3240" w:hanging="360"/>
       </w:pPr>
       <w:rPr>
-        <w:rFonts w:hint="default" w:ascii="Verdana" w:hAnsi="Verdana"/>
+        <w:rFonts w:ascii="Verdana" w:hAnsi="Verdana" w:hint="default"/>
       </w:rPr>
     </w:lvl>
   </w:abstractNum>
@@ -4269,7 +4620,7 @@
         <w:ind w:left="720" w:hanging="360"/>
       </w:pPr>
       <w:rPr>
-        <w:rFonts w:hint="default" w:ascii="Wingdings" w:hAnsi="Wingdings" w:eastAsiaTheme="minorEastAsia" w:cstheme="minorBidi"/>
+        <w:rFonts w:ascii="Wingdings" w:eastAsiaTheme="minorEastAsia" w:hAnsi="Wingdings" w:cstheme="minorBidi" w:hint="default"/>
       </w:rPr>
     </w:lvl>
     <w:lvl w:ilvl="1" w:tplc="04090003" w:tentative="1">
@@ -4281,7 +4632,7 @@
         <w:ind w:left="1440" w:hanging="360"/>
       </w:pPr>
       <w:rPr>
-        <w:rFonts w:hint="default" w:ascii="Courier New" w:hAnsi="Courier New" w:cs="Courier New"/>
+        <w:rFonts w:ascii="Courier New" w:hAnsi="Courier New" w:cs="Courier New" w:hint="default"/>
       </w:rPr>
     </w:lvl>
     <w:lvl w:ilvl="2" w:tplc="04090005" w:tentative="1">
@@ -4293,7 +4644,7 @@
         <w:ind w:left="2160" w:hanging="360"/>
       </w:pPr>
       <w:rPr>
-        <w:rFonts w:hint="default" w:ascii="Wingdings" w:hAnsi="Wingdings"/>
+        <w:rFonts w:ascii="Wingdings" w:hAnsi="Wingdings" w:hint="default"/>
       </w:rPr>
     </w:lvl>
     <w:lvl w:ilvl="3" w:tplc="04090001" w:tentative="1">
@@ -4305,7 +4656,7 @@
         <w:ind w:left="2880" w:hanging="360"/>
       </w:pPr>
       <w:rPr>
-        <w:rFonts w:hint="default" w:ascii="Symbol" w:hAnsi="Symbol"/>
+        <w:rFonts w:ascii="Symbol" w:hAnsi="Symbol" w:hint="default"/>
       </w:rPr>
     </w:lvl>
     <w:lvl w:ilvl="4" w:tplc="04090003" w:tentative="1">
@@ -4317,7 +4668,7 @@
         <w:ind w:left="3600" w:hanging="360"/>
       </w:pPr>
       <w:rPr>
-        <w:rFonts w:hint="default" w:ascii="Courier New" w:hAnsi="Courier New" w:cs="Courier New"/>
+        <w:rFonts w:ascii="Courier New" w:hAnsi="Courier New" w:cs="Courier New" w:hint="default"/>
       </w:rPr>
     </w:lvl>
     <w:lvl w:ilvl="5" w:tplc="04090005" w:tentative="1">
@@ -4329,7 +4680,7 @@
         <w:ind w:left="4320" w:hanging="360"/>
       </w:pPr>
       <w:rPr>
-        <w:rFonts w:hint="default" w:ascii="Wingdings" w:hAnsi="Wingdings"/>
+        <w:rFonts w:ascii="Wingdings" w:hAnsi="Wingdings" w:hint="default"/>
       </w:rPr>
     </w:lvl>
     <w:lvl w:ilvl="6" w:tplc="04090001" w:tentative="1">
@@ -4341,7 +4692,7 @@
         <w:ind w:left="5040" w:hanging="360"/>
       </w:pPr>
       <w:rPr>
-        <w:rFonts w:hint="default" w:ascii="Symbol" w:hAnsi="Symbol"/>
+        <w:rFonts w:ascii="Symbol" w:hAnsi="Symbol" w:hint="default"/>
       </w:rPr>
     </w:lvl>
     <w:lvl w:ilvl="7" w:tplc="04090003" w:tentative="1">
@@ -4353,7 +4704,7 @@
         <w:ind w:left="5760" w:hanging="360"/>
       </w:pPr>
       <w:rPr>
-        <w:rFonts w:hint="default" w:ascii="Courier New" w:hAnsi="Courier New" w:cs="Courier New"/>
+        <w:rFonts w:ascii="Courier New" w:hAnsi="Courier New" w:cs="Courier New" w:hint="default"/>
       </w:rPr>
     </w:lvl>
     <w:lvl w:ilvl="8" w:tplc="04090005" w:tentative="1">
@@ -4365,15 +4716,15 @@
         <w:ind w:left="6480" w:hanging="360"/>
       </w:pPr>
       <w:rPr>
-        <w:rFonts w:hint="default" w:ascii="Wingdings" w:hAnsi="Wingdings"/>
+        <w:rFonts w:ascii="Wingdings" w:hAnsi="Wingdings" w:hint="default"/>
       </w:rPr>
     </w:lvl>
   </w:abstractNum>
   <w:abstractNum w:abstractNumId="36" w15:restartNumberingAfterBreak="0">
     <w:nsid w:val="785D679E"/>
-    <w:multiLevelType w:val="multilevel"/>
+    <w:multiLevelType w:val="hybridMultilevel"/>
     <w:tmpl w:val="4F8E8E28"/>
-    <w:lvl w:ilvl="0">
+    <w:lvl w:ilvl="0" w:tplc="B24EE974">
       <w:start w:val="1"/>
       <w:numFmt w:val="decimal"/>
       <w:lvlText w:val="%1."/>
@@ -4382,14 +4733,14 @@
         <w:ind w:left="360" w:hanging="360"/>
       </w:pPr>
       <w:rPr>
-        <w:rFonts w:hint="default" w:asciiTheme="majorHAnsi" w:hAnsiTheme="majorHAnsi"/>
+        <w:rFonts w:asciiTheme="majorHAnsi" w:hAnsiTheme="majorHAnsi" w:hint="default"/>
         <w:b/>
         <w:i w:val="0"/>
         <w:sz w:val="24"/>
         <w:u w:val="words"/>
       </w:rPr>
     </w:lvl>
-    <w:lvl w:ilvl="1">
+    <w:lvl w:ilvl="1" w:tplc="A0A2074E">
       <w:start w:val="1"/>
       <w:numFmt w:val="none"/>
       <w:lvlText w:val="&gt;"/>
@@ -4398,13 +4749,13 @@
         <w:ind w:left="720" w:hanging="360"/>
       </w:pPr>
       <w:rPr>
-        <w:rFonts w:hint="default" w:asciiTheme="majorHAnsi" w:hAnsiTheme="majorHAnsi"/>
+        <w:rFonts w:asciiTheme="majorHAnsi" w:hAnsiTheme="majorHAnsi" w:hint="default"/>
         <w:b/>
         <w:i w:val="0"/>
         <w:sz w:val="24"/>
       </w:rPr>
     </w:lvl>
-    <w:lvl w:ilvl="2">
+    <w:lvl w:ilvl="2" w:tplc="A9B6242A">
       <w:start w:val="1"/>
       <w:numFmt w:val="decimal"/>
       <w:lvlText w:val="%3."/>
@@ -4413,13 +4764,13 @@
         <w:ind w:left="1080" w:hanging="360"/>
       </w:pPr>
       <w:rPr>
-        <w:rFonts w:hint="default" w:asciiTheme="majorHAnsi" w:hAnsiTheme="majorHAnsi"/>
+        <w:rFonts w:asciiTheme="majorHAnsi" w:hAnsiTheme="majorHAnsi" w:hint="default"/>
         <w:b/>
         <w:i w:val="0"/>
         <w:sz w:val="28"/>
       </w:rPr>
     </w:lvl>
-    <w:lvl w:ilvl="3">
+    <w:lvl w:ilvl="3" w:tplc="D9728280">
       <w:start w:val="1"/>
       <w:numFmt w:val="decimal"/>
       <w:lvlText w:val="(%4)"/>
@@ -4431,7 +4782,7 @@
         <w:rFonts w:hint="default"/>
       </w:rPr>
     </w:lvl>
-    <w:lvl w:ilvl="4">
+    <w:lvl w:ilvl="4" w:tplc="FD4CD33A">
       <w:start w:val="1"/>
       <w:numFmt w:val="lowerLetter"/>
       <w:lvlText w:val="(%5)"/>
@@ -4443,7 +4794,7 @@
         <w:rFonts w:hint="default"/>
       </w:rPr>
     </w:lvl>
-    <w:lvl w:ilvl="5">
+    <w:lvl w:ilvl="5" w:tplc="02326FDA">
       <w:start w:val="1"/>
       <w:numFmt w:val="lowerRoman"/>
       <w:lvlText w:val="(%6)"/>
@@ -4455,7 +4806,7 @@
         <w:rFonts w:hint="default"/>
       </w:rPr>
     </w:lvl>
-    <w:lvl w:ilvl="6">
+    <w:lvl w:ilvl="6" w:tplc="7340032C">
       <w:start w:val="1"/>
       <w:numFmt w:val="decimal"/>
       <w:lvlText w:val="%7."/>
@@ -4467,7 +4818,7 @@
         <w:rFonts w:hint="default"/>
       </w:rPr>
     </w:lvl>
-    <w:lvl w:ilvl="7">
+    <w:lvl w:ilvl="7" w:tplc="25DEF82C">
       <w:start w:val="1"/>
       <w:numFmt w:val="lowerLetter"/>
       <w:lvlText w:val="%8."/>
@@ -4479,7 +4830,7 @@
         <w:rFonts w:hint="default"/>
       </w:rPr>
     </w:lvl>
-    <w:lvl w:ilvl="8">
+    <w:lvl w:ilvl="8" w:tplc="46605FE6">
       <w:start w:val="1"/>
       <w:numFmt w:val="lowerRoman"/>
       <w:lvlText w:val="%9."/>
@@ -4505,7 +4856,7 @@
         <w:ind w:left="720" w:hanging="360"/>
       </w:pPr>
       <w:rPr>
-        <w:rFonts w:hint="default" w:ascii="Verdana" w:hAnsi="Verdana"/>
+        <w:rFonts w:ascii="Verdana" w:hAnsi="Verdana" w:hint="default"/>
         <w:b/>
         <w:i w:val="0"/>
         <w:color w:val="FFFFFF" w:themeColor="background1"/>
@@ -4521,7 +4872,7 @@
         <w:ind w:left="1440" w:hanging="360"/>
       </w:pPr>
       <w:rPr>
-        <w:rFonts w:hint="default" w:ascii="Courier New" w:hAnsi="Courier New" w:cs="Courier New"/>
+        <w:rFonts w:ascii="Courier New" w:hAnsi="Courier New" w:cs="Courier New" w:hint="default"/>
       </w:rPr>
     </w:lvl>
     <w:lvl w:ilvl="2" w:tplc="04090005" w:tentative="1">
@@ -4533,7 +4884,7 @@
         <w:ind w:left="2160" w:hanging="360"/>
       </w:pPr>
       <w:rPr>
-        <w:rFonts w:hint="default" w:ascii="Wingdings" w:hAnsi="Wingdings"/>
+        <w:rFonts w:ascii="Wingdings" w:hAnsi="Wingdings" w:hint="default"/>
       </w:rPr>
     </w:lvl>
     <w:lvl w:ilvl="3" w:tplc="04090001" w:tentative="1">
@@ -4545,7 +4896,7 @@
         <w:ind w:left="2880" w:hanging="360"/>
       </w:pPr>
       <w:rPr>
-        <w:rFonts w:hint="default" w:ascii="Symbol" w:hAnsi="Symbol"/>
+        <w:rFonts w:ascii="Symbol" w:hAnsi="Symbol" w:hint="default"/>
       </w:rPr>
     </w:lvl>
     <w:lvl w:ilvl="4" w:tplc="04090003" w:tentative="1">
@@ -4557,7 +4908,7 @@
         <w:ind w:left="3600" w:hanging="360"/>
       </w:pPr>
       <w:rPr>
-        <w:rFonts w:hint="default" w:ascii="Courier New" w:hAnsi="Courier New" w:cs="Courier New"/>
+        <w:rFonts w:ascii="Courier New" w:hAnsi="Courier New" w:cs="Courier New" w:hint="default"/>
       </w:rPr>
     </w:lvl>
     <w:lvl w:ilvl="5" w:tplc="04090005" w:tentative="1">
@@ -4569,7 +4920,7 @@
         <w:ind w:left="4320" w:hanging="360"/>
       </w:pPr>
       <w:rPr>
-        <w:rFonts w:hint="default" w:ascii="Wingdings" w:hAnsi="Wingdings"/>
+        <w:rFonts w:ascii="Wingdings" w:hAnsi="Wingdings" w:hint="default"/>
       </w:rPr>
     </w:lvl>
     <w:lvl w:ilvl="6" w:tplc="04090001" w:tentative="1">
@@ -4581,7 +4932,7 @@
         <w:ind w:left="5040" w:hanging="360"/>
       </w:pPr>
       <w:rPr>
-        <w:rFonts w:hint="default" w:ascii="Symbol" w:hAnsi="Symbol"/>
+        <w:rFonts w:ascii="Symbol" w:hAnsi="Symbol" w:hint="default"/>
       </w:rPr>
     </w:lvl>
     <w:lvl w:ilvl="7" w:tplc="04090003" w:tentative="1">
@@ -4593,7 +4944,7 @@
         <w:ind w:left="5760" w:hanging="360"/>
       </w:pPr>
       <w:rPr>
-        <w:rFonts w:hint="default" w:ascii="Courier New" w:hAnsi="Courier New" w:cs="Courier New"/>
+        <w:rFonts w:ascii="Courier New" w:hAnsi="Courier New" w:cs="Courier New" w:hint="default"/>
       </w:rPr>
     </w:lvl>
     <w:lvl w:ilvl="8" w:tplc="04090005" w:tentative="1">
@@ -4605,7 +4956,7 @@
         <w:ind w:left="6480" w:hanging="360"/>
       </w:pPr>
       <w:rPr>
-        <w:rFonts w:hint="default" w:ascii="Wingdings" w:hAnsi="Wingdings"/>
+        <w:rFonts w:ascii="Wingdings" w:hAnsi="Wingdings" w:hint="default"/>
       </w:rPr>
     </w:lvl>
   </w:abstractNum>
@@ -4821,7 +5172,7 @@
   <w:docDefaults>
     <w:rPrDefault>
       <w:rPr>
-        <w:rFonts w:asciiTheme="minorHAnsi" w:hAnsiTheme="minorHAnsi" w:eastAsiaTheme="minorEastAsia" w:cstheme="minorBidi"/>
+        <w:rFonts w:asciiTheme="minorHAnsi" w:eastAsiaTheme="minorEastAsia" w:hAnsiTheme="minorHAnsi" w:cstheme="minorBidi"/>
         <w:sz w:val="22"/>
         <w:szCs w:val="22"/>
         <w:lang w:val="en-US" w:eastAsia="en-US" w:bidi="ar-SA"/>
@@ -4836,14 +5187,14 @@
   <w:latentStyles w:defLockedState="0" w:defUIPriority="99" w:defSemiHidden="0" w:defUnhideWhenUsed="0" w:defQFormat="0" w:count="376">
     <w:lsdException w:name="Normal" w:uiPriority="0" w:qFormat="1"/>
     <w:lsdException w:name="heading 1" w:uiPriority="3" w:qFormat="1"/>
-    <w:lsdException w:name="heading 2" w:uiPriority="4" w:semiHidden="1" w:unhideWhenUsed="1" w:qFormat="1"/>
-    <w:lsdException w:name="heading 3" w:uiPriority="5" w:semiHidden="1" w:unhideWhenUsed="1" w:qFormat="1"/>
-    <w:lsdException w:name="heading 4" w:uiPriority="6" w:semiHidden="1" w:unhideWhenUsed="1" w:qFormat="1"/>
-    <w:lsdException w:name="heading 5" w:uiPriority="7" w:semiHidden="1" w:unhideWhenUsed="1" w:qFormat="1"/>
-    <w:lsdException w:name="heading 6" w:uiPriority="9" w:semiHidden="1" w:unhideWhenUsed="1"/>
-    <w:lsdException w:name="heading 7" w:uiPriority="9" w:semiHidden="1" w:unhideWhenUsed="1"/>
-    <w:lsdException w:name="heading 8" w:uiPriority="9" w:semiHidden="1" w:unhideWhenUsed="1"/>
-    <w:lsdException w:name="heading 9" w:uiPriority="9" w:semiHidden="1" w:unhideWhenUsed="1"/>
+    <w:lsdException w:name="heading 2" w:semiHidden="1" w:uiPriority="4" w:unhideWhenUsed="1" w:qFormat="1"/>
+    <w:lsdException w:name="heading 3" w:semiHidden="1" w:uiPriority="5" w:unhideWhenUsed="1" w:qFormat="1"/>
+    <w:lsdException w:name="heading 4" w:semiHidden="1" w:uiPriority="6" w:unhideWhenUsed="1" w:qFormat="1"/>
+    <w:lsdException w:name="heading 5" w:semiHidden="1" w:uiPriority="7" w:unhideWhenUsed="1" w:qFormat="1"/>
+    <w:lsdException w:name="heading 6" w:semiHidden="1" w:uiPriority="9" w:unhideWhenUsed="1"/>
+    <w:lsdException w:name="heading 7" w:semiHidden="1" w:uiPriority="9" w:unhideWhenUsed="1"/>
+    <w:lsdException w:name="heading 8" w:semiHidden="1" w:uiPriority="9" w:unhideWhenUsed="1"/>
+    <w:lsdException w:name="heading 9" w:semiHidden="1" w:uiPriority="9" w:unhideWhenUsed="1"/>
     <w:lsdException w:name="index 1" w:semiHidden="1"/>
     <w:lsdException w:name="index 2" w:semiHidden="1" w:unhideWhenUsed="1"/>
     <w:lsdException w:name="index 3" w:semiHidden="1"/>
@@ -4853,22 +5204,22 @@
     <w:lsdException w:name="index 7" w:semiHidden="1"/>
     <w:lsdException w:name="index 8" w:semiHidden="1"/>
     <w:lsdException w:name="index 9" w:semiHidden="1"/>
-    <w:lsdException w:name="toc 1" w:uiPriority="39" w:semiHidden="1"/>
-    <w:lsdException w:name="toc 2" w:uiPriority="39" w:semiHidden="1"/>
-    <w:lsdException w:name="toc 3" w:uiPriority="39" w:semiHidden="1"/>
-    <w:lsdException w:name="toc 4" w:uiPriority="39" w:semiHidden="1"/>
-    <w:lsdException w:name="toc 5" w:uiPriority="39" w:semiHidden="1"/>
-    <w:lsdException w:name="toc 6" w:uiPriority="39" w:semiHidden="1"/>
-    <w:lsdException w:name="toc 7" w:uiPriority="39" w:semiHidden="1"/>
-    <w:lsdException w:name="toc 8" w:uiPriority="39" w:semiHidden="1"/>
-    <w:lsdException w:name="toc 9" w:uiPriority="39" w:semiHidden="1"/>
+    <w:lsdException w:name="toc 1" w:semiHidden="1" w:uiPriority="39"/>
+    <w:lsdException w:name="toc 2" w:semiHidden="1" w:uiPriority="39"/>
+    <w:lsdException w:name="toc 3" w:semiHidden="1" w:uiPriority="39"/>
+    <w:lsdException w:name="toc 4" w:semiHidden="1" w:uiPriority="39"/>
+    <w:lsdException w:name="toc 5" w:semiHidden="1" w:uiPriority="39"/>
+    <w:lsdException w:name="toc 6" w:semiHidden="1" w:uiPriority="39"/>
+    <w:lsdException w:name="toc 7" w:semiHidden="1" w:uiPriority="39"/>
+    <w:lsdException w:name="toc 8" w:semiHidden="1" w:uiPriority="39"/>
+    <w:lsdException w:name="toc 9" w:semiHidden="1" w:uiPriority="39"/>
     <w:lsdException w:name="Normal Indent" w:semiHidden="1"/>
     <w:lsdException w:name="footnote text" w:semiHidden="1"/>
     <w:lsdException w:name="annotation text" w:semiHidden="1"/>
     <w:lsdException w:name="header" w:semiHidden="1" w:unhideWhenUsed="1"/>
     <w:lsdException w:name="footer" w:semiHidden="1" w:unhideWhenUsed="1" w:qFormat="1"/>
     <w:lsdException w:name="index heading" w:semiHidden="1"/>
-    <w:lsdException w:name="caption" w:uiPriority="35" w:semiHidden="1" w:unhideWhenUsed="1" w:qFormat="1"/>
+    <w:lsdException w:name="caption" w:semiHidden="1" w:uiPriority="35" w:unhideWhenUsed="1" w:qFormat="1"/>
     <w:lsdException w:name="table of figures" w:semiHidden="1"/>
     <w:lsdException w:name="envelope address" w:semiHidden="1"/>
     <w:lsdException w:name="envelope return" w:semiHidden="1"/>
@@ -4896,7 +5247,7 @@
     <w:lsdException w:name="Title" w:uiPriority="1" w:qFormat="1"/>
     <w:lsdException w:name="Closing" w:semiHidden="1"/>
     <w:lsdException w:name="Signature" w:semiHidden="1"/>
-    <w:lsdException w:name="Default Paragraph Font" w:uiPriority="1" w:semiHidden="1" w:unhideWhenUsed="1"/>
+    <w:lsdException w:name="Default Paragraph Font" w:semiHidden="1" w:uiPriority="1" w:unhideWhenUsed="1"/>
     <w:lsdException w:name="Body Text" w:semiHidden="1"/>
     <w:lsdException w:name="Body Text Indent" w:semiHidden="1"/>
     <w:lsdException w:name="List Continue" w:semiHidden="1"/>
@@ -5096,8 +5447,8 @@
     <w:lsdException w:name="Subtle Reference" w:uiPriority="31"/>
     <w:lsdException w:name="Intense Reference" w:uiPriority="32"/>
     <w:lsdException w:name="Book Title" w:uiPriority="33"/>
-    <w:lsdException w:name="Bibliography" w:uiPriority="37" w:semiHidden="1" w:unhideWhenUsed="1"/>
-    <w:lsdException w:name="TOC Heading" w:uiPriority="39" w:semiHidden="1" w:unhideWhenUsed="1" w:qFormat="1"/>
+    <w:lsdException w:name="Bibliography" w:semiHidden="1" w:uiPriority="37" w:unhideWhenUsed="1"/>
+    <w:lsdException w:name="TOC Heading" w:semiHidden="1" w:uiPriority="39" w:unhideWhenUsed="1" w:qFormat="1"/>
     <w:lsdException w:name="Plain Table 1" w:uiPriority="41"/>
     <w:lsdException w:name="Plain Table 2" w:uiPriority="42"/>
     <w:lsdException w:name="Plain Table 3" w:uiPriority="43"/>
@@ -5208,7 +5559,7 @@
     <w:lsdException w:name="Unresolved Mention" w:semiHidden="1" w:unhideWhenUsed="1"/>
     <w:lsdException w:name="Smart Link" w:semiHidden="1" w:unhideWhenUsed="1"/>
   </w:latentStyles>
-  <w:style w:type="paragraph" w:styleId="Normal" w:default="1">
+  <w:style w:type="paragraph" w:default="1" w:styleId="Normal">
     <w:name w:val="Normal"/>
     <w:qFormat/>
     <w:rsid w:val="00C43C78"/>
@@ -5234,7 +5585,7 @@
       <w:outlineLvl w:val="0"/>
     </w:pPr>
     <w:rPr>
-      <w:rFonts w:asciiTheme="majorHAnsi" w:hAnsiTheme="majorHAnsi" w:eastAsiaTheme="majorEastAsia" w:cstheme="majorBidi"/>
+      <w:rFonts w:asciiTheme="majorHAnsi" w:eastAsiaTheme="majorEastAsia" w:hAnsiTheme="majorHAnsi" w:cstheme="majorBidi"/>
       <w:sz w:val="36"/>
       <w:szCs w:val="36"/>
     </w:rPr>
@@ -5254,7 +5605,7 @@
       <w:outlineLvl w:val="1"/>
     </w:pPr>
     <w:rPr>
-      <w:rFonts w:asciiTheme="majorHAnsi" w:hAnsiTheme="majorHAnsi" w:eastAsiaTheme="majorEastAsia" w:cstheme="majorBidi"/>
+      <w:rFonts w:asciiTheme="majorHAnsi" w:eastAsiaTheme="majorEastAsia" w:hAnsiTheme="majorHAnsi" w:cstheme="majorBidi"/>
       <w:b/>
       <w:color w:val="FFFFFF" w:themeColor="background1"/>
       <w:sz w:val="32"/>
@@ -5330,7 +5681,7 @@
       <w:outlineLvl w:val="5"/>
     </w:pPr>
     <w:rPr>
-      <w:rFonts w:asciiTheme="majorHAnsi" w:hAnsiTheme="majorHAnsi" w:eastAsiaTheme="majorEastAsia" w:cstheme="majorBidi"/>
+      <w:rFonts w:asciiTheme="majorHAnsi" w:eastAsiaTheme="majorEastAsia" w:hAnsiTheme="majorHAnsi" w:cstheme="majorBidi"/>
       <w:i/>
       <w:iCs/>
       <w:caps/>
@@ -5352,7 +5703,7 @@
       <w:outlineLvl w:val="6"/>
     </w:pPr>
     <w:rPr>
-      <w:rFonts w:asciiTheme="majorHAnsi" w:hAnsiTheme="majorHAnsi" w:eastAsiaTheme="majorEastAsia" w:cstheme="majorBidi"/>
+      <w:rFonts w:asciiTheme="majorHAnsi" w:eastAsiaTheme="majorEastAsia" w:hAnsiTheme="majorHAnsi" w:cstheme="majorBidi"/>
       <w:b/>
       <w:bCs/>
       <w:color w:val="21306A" w:themeColor="accent1" w:themeShade="80"/>
@@ -5373,7 +5724,7 @@
       <w:outlineLvl w:val="7"/>
     </w:pPr>
     <w:rPr>
-      <w:rFonts w:asciiTheme="majorHAnsi" w:hAnsiTheme="majorHAnsi" w:eastAsiaTheme="majorEastAsia" w:cstheme="majorBidi"/>
+      <w:rFonts w:asciiTheme="majorHAnsi" w:eastAsiaTheme="majorEastAsia" w:hAnsiTheme="majorHAnsi" w:cstheme="majorBidi"/>
       <w:b/>
       <w:bCs/>
       <w:i/>
@@ -5396,19 +5747,19 @@
       <w:outlineLvl w:val="8"/>
     </w:pPr>
     <w:rPr>
-      <w:rFonts w:asciiTheme="majorHAnsi" w:hAnsiTheme="majorHAnsi" w:eastAsiaTheme="majorEastAsia" w:cstheme="majorBidi"/>
+      <w:rFonts w:asciiTheme="majorHAnsi" w:eastAsiaTheme="majorEastAsia" w:hAnsiTheme="majorHAnsi" w:cstheme="majorBidi"/>
       <w:i/>
       <w:iCs/>
       <w:color w:val="21306A" w:themeColor="accent1" w:themeShade="80"/>
     </w:rPr>
   </w:style>
-  <w:style w:type="character" w:styleId="DefaultParagraphFont" w:default="1">
+  <w:style w:type="character" w:default="1" w:styleId="DefaultParagraphFont">
     <w:name w:val="Default Paragraph Font"/>
     <w:uiPriority w:val="1"/>
     <w:semiHidden/>
     <w:unhideWhenUsed/>
   </w:style>
-  <w:style w:type="table" w:styleId="TableNormal" w:default="1">
+  <w:style w:type="table" w:default="1" w:styleId="TableNormal">
     <w:name w:val="Normal Table"/>
     <w:uiPriority w:val="99"/>
     <w:semiHidden/>
@@ -5423,7 +5774,7 @@
       </w:tblCellMar>
     </w:tblPr>
   </w:style>
-  <w:style w:type="numbering" w:styleId="NoList" w:default="1">
+  <w:style w:type="numbering" w:default="1" w:styleId="NoList">
     <w:name w:val="No List"/>
     <w:uiPriority w:val="99"/>
     <w:semiHidden/>
@@ -5442,7 +5793,7 @@
       <w:contextualSpacing/>
     </w:pPr>
     <w:rPr>
-      <w:rFonts w:asciiTheme="majorHAnsi" w:hAnsiTheme="majorHAnsi" w:eastAsiaTheme="majorEastAsia" w:cstheme="majorBidi"/>
+      <w:rFonts w:asciiTheme="majorHAnsi" w:eastAsiaTheme="majorEastAsia" w:hAnsiTheme="majorHAnsi" w:cstheme="majorBidi"/>
       <w:smallCaps/>
       <w:color w:val="212745" w:themeColor="text2"/>
       <w:spacing w:val="-15"/>
@@ -5450,14 +5801,14 @@
       <w:szCs w:val="72"/>
     </w:rPr>
   </w:style>
-  <w:style w:type="character" w:styleId="TitleChar" w:customStyle="1">
+  <w:style w:type="character" w:customStyle="1" w:styleId="TitleChar">
     <w:name w:val="Title Char"/>
     <w:basedOn w:val="DefaultParagraphFont"/>
     <w:link w:val="Title"/>
     <w:uiPriority w:val="1"/>
     <w:rsid w:val="004A7EA3"/>
     <w:rPr>
-      <w:rFonts w:asciiTheme="majorHAnsi" w:hAnsiTheme="majorHAnsi" w:eastAsiaTheme="majorEastAsia" w:cstheme="majorBidi"/>
+      <w:rFonts w:asciiTheme="majorHAnsi" w:eastAsiaTheme="majorEastAsia" w:hAnsiTheme="majorHAnsi" w:cstheme="majorBidi"/>
       <w:smallCaps/>
       <w:color w:val="212745" w:themeColor="text2"/>
       <w:spacing w:val="-15"/>
@@ -5465,27 +5816,27 @@
       <w:szCs w:val="72"/>
     </w:rPr>
   </w:style>
-  <w:style w:type="character" w:styleId="Heading1Char" w:customStyle="1">
+  <w:style w:type="character" w:customStyle="1" w:styleId="Heading1Char">
     <w:name w:val="Heading 1 Char"/>
     <w:basedOn w:val="DefaultParagraphFont"/>
     <w:link w:val="Heading1"/>
     <w:uiPriority w:val="3"/>
     <w:rsid w:val="00C4665B"/>
     <w:rPr>
-      <w:rFonts w:asciiTheme="majorHAnsi" w:hAnsiTheme="majorHAnsi" w:eastAsiaTheme="majorEastAsia" w:cstheme="majorBidi"/>
+      <w:rFonts w:asciiTheme="majorHAnsi" w:eastAsiaTheme="majorEastAsia" w:hAnsiTheme="majorHAnsi" w:cstheme="majorBidi"/>
       <w:color w:val="000000" w:themeColor="text1"/>
       <w:sz w:val="36"/>
       <w:szCs w:val="36"/>
     </w:rPr>
   </w:style>
-  <w:style w:type="character" w:styleId="Heading2Char" w:customStyle="1">
+  <w:style w:type="character" w:customStyle="1" w:styleId="Heading2Char">
     <w:name w:val="Heading 2 Char"/>
     <w:basedOn w:val="DefaultParagraphFont"/>
     <w:link w:val="Heading2"/>
     <w:uiPriority w:val="4"/>
     <w:rsid w:val="00B07F65"/>
     <w:rPr>
-      <w:rFonts w:asciiTheme="majorHAnsi" w:hAnsiTheme="majorHAnsi" w:eastAsiaTheme="majorEastAsia" w:cstheme="majorBidi"/>
+      <w:rFonts w:asciiTheme="majorHAnsi" w:eastAsiaTheme="majorEastAsia" w:hAnsiTheme="majorHAnsi" w:cstheme="majorBidi"/>
       <w:b/>
       <w:color w:val="FFFFFF" w:themeColor="background1"/>
       <w:sz w:val="32"/>
@@ -5493,7 +5844,7 @@
       <w:u w:val="single"/>
     </w:rPr>
   </w:style>
-  <w:style w:type="character" w:styleId="Heading3Char" w:customStyle="1">
+  <w:style w:type="character" w:customStyle="1" w:styleId="Heading3Char">
     <w:name w:val="Heading 3 Char"/>
     <w:basedOn w:val="DefaultParagraphFont"/>
     <w:link w:val="Heading3"/>
@@ -5507,7 +5858,7 @@
       <w:u w:val="single"/>
     </w:rPr>
   </w:style>
-  <w:style w:type="character" w:styleId="Heading4Char" w:customStyle="1">
+  <w:style w:type="character" w:customStyle="1" w:styleId="Heading4Char">
     <w:name w:val="Heading 4 Char"/>
     <w:basedOn w:val="DefaultParagraphFont"/>
     <w:link w:val="Heading4"/>
@@ -5519,7 +5870,7 @@
       <w:sz w:val="28"/>
     </w:rPr>
   </w:style>
-  <w:style w:type="character" w:styleId="Heading5Char" w:customStyle="1">
+  <w:style w:type="character" w:customStyle="1" w:styleId="Heading5Char">
     <w:name w:val="Heading 5 Char"/>
     <w:basedOn w:val="DefaultParagraphFont"/>
     <w:link w:val="Heading5"/>
@@ -5530,7 +5881,7 @@
       <w:sz w:val="28"/>
     </w:rPr>
   </w:style>
-  <w:style w:type="character" w:styleId="Heading6Char" w:customStyle="1">
+  <w:style w:type="character" w:customStyle="1" w:styleId="Heading6Char">
     <w:name w:val="Heading 6 Char"/>
     <w:basedOn w:val="DefaultParagraphFont"/>
     <w:link w:val="Heading6"/>
@@ -5538,14 +5889,14 @@
     <w:semiHidden/>
     <w:rsid w:val="00B07F65"/>
     <w:rPr>
-      <w:rFonts w:asciiTheme="majorHAnsi" w:hAnsiTheme="majorHAnsi" w:eastAsiaTheme="majorEastAsia" w:cstheme="majorBidi"/>
+      <w:rFonts w:asciiTheme="majorHAnsi" w:eastAsiaTheme="majorEastAsia" w:hAnsiTheme="majorHAnsi" w:cstheme="majorBidi"/>
       <w:i/>
       <w:iCs/>
       <w:caps/>
       <w:color w:val="21306A" w:themeColor="accent1" w:themeShade="80"/>
     </w:rPr>
   </w:style>
-  <w:style w:type="character" w:styleId="Heading7Char" w:customStyle="1">
+  <w:style w:type="character" w:customStyle="1" w:styleId="Heading7Char">
     <w:name w:val="Heading 7 Char"/>
     <w:basedOn w:val="DefaultParagraphFont"/>
     <w:link w:val="Heading7"/>
@@ -5553,13 +5904,13 @@
     <w:semiHidden/>
     <w:rsid w:val="00B07F65"/>
     <w:rPr>
-      <w:rFonts w:asciiTheme="majorHAnsi" w:hAnsiTheme="majorHAnsi" w:eastAsiaTheme="majorEastAsia" w:cstheme="majorBidi"/>
+      <w:rFonts w:asciiTheme="majorHAnsi" w:eastAsiaTheme="majorEastAsia" w:hAnsiTheme="majorHAnsi" w:cstheme="majorBidi"/>
       <w:b/>
       <w:bCs/>
       <w:color w:val="21306A" w:themeColor="accent1" w:themeShade="80"/>
     </w:rPr>
   </w:style>
-  <w:style w:type="character" w:styleId="Heading8Char" w:customStyle="1">
+  <w:style w:type="character" w:customStyle="1" w:styleId="Heading8Char">
     <w:name w:val="Heading 8 Char"/>
     <w:basedOn w:val="DefaultParagraphFont"/>
     <w:link w:val="Heading8"/>
@@ -5567,7 +5918,7 @@
     <w:semiHidden/>
     <w:rsid w:val="00B07F65"/>
     <w:rPr>
-      <w:rFonts w:asciiTheme="majorHAnsi" w:hAnsiTheme="majorHAnsi" w:eastAsiaTheme="majorEastAsia" w:cstheme="majorBidi"/>
+      <w:rFonts w:asciiTheme="majorHAnsi" w:eastAsiaTheme="majorEastAsia" w:hAnsiTheme="majorHAnsi" w:cstheme="majorBidi"/>
       <w:b/>
       <w:bCs/>
       <w:i/>
@@ -5575,7 +5926,7 @@
       <w:color w:val="21306A" w:themeColor="accent1" w:themeShade="80"/>
     </w:rPr>
   </w:style>
-  <w:style w:type="character" w:styleId="Heading9Char" w:customStyle="1">
+  <w:style w:type="character" w:customStyle="1" w:styleId="Heading9Char">
     <w:name w:val="Heading 9 Char"/>
     <w:basedOn w:val="DefaultParagraphFont"/>
     <w:link w:val="Heading9"/>
@@ -5583,7 +5934,7 @@
     <w:semiHidden/>
     <w:rsid w:val="00B07F65"/>
     <w:rPr>
-      <w:rFonts w:asciiTheme="majorHAnsi" w:hAnsiTheme="majorHAnsi" w:eastAsiaTheme="majorEastAsia" w:cstheme="majorBidi"/>
+      <w:rFonts w:asciiTheme="majorHAnsi" w:eastAsiaTheme="majorEastAsia" w:hAnsiTheme="majorHAnsi" w:cstheme="majorBidi"/>
       <w:i/>
       <w:iCs/>
       <w:color w:val="21306A" w:themeColor="accent1" w:themeShade="80"/>
@@ -5619,13 +5970,13 @@
       <w:spacing w:after="240"/>
     </w:pPr>
     <w:rPr>
-      <w:rFonts w:asciiTheme="majorHAnsi" w:hAnsiTheme="majorHAnsi" w:eastAsiaTheme="majorEastAsia" w:cstheme="majorBidi"/>
+      <w:rFonts w:asciiTheme="majorHAnsi" w:eastAsiaTheme="majorEastAsia" w:hAnsiTheme="majorHAnsi" w:cstheme="majorBidi"/>
       <w:color w:val="4E67C8" w:themeColor="accent1"/>
       <w:sz w:val="28"/>
       <w:szCs w:val="28"/>
     </w:rPr>
   </w:style>
-  <w:style w:type="character" w:styleId="SubtitleChar" w:customStyle="1">
+  <w:style w:type="character" w:customStyle="1" w:styleId="SubtitleChar">
     <w:name w:val="Subtitle Char"/>
     <w:basedOn w:val="DefaultParagraphFont"/>
     <w:link w:val="Subtitle"/>
@@ -5633,7 +5984,7 @@
     <w:semiHidden/>
     <w:rsid w:val="00B07F65"/>
     <w:rPr>
-      <w:rFonts w:asciiTheme="majorHAnsi" w:hAnsiTheme="majorHAnsi" w:eastAsiaTheme="majorEastAsia" w:cstheme="majorBidi"/>
+      <w:rFonts w:asciiTheme="majorHAnsi" w:eastAsiaTheme="majorEastAsia" w:hAnsiTheme="majorHAnsi" w:cstheme="majorBidi"/>
       <w:color w:val="4E67C8" w:themeColor="accent1"/>
       <w:sz w:val="28"/>
       <w:szCs w:val="28"/>
@@ -5688,7 +6039,7 @@
       <w:szCs w:val="24"/>
     </w:rPr>
   </w:style>
-  <w:style w:type="character" w:styleId="QuoteChar" w:customStyle="1">
+  <w:style w:type="character" w:customStyle="1" w:styleId="QuoteChar">
     <w:name w:val="Quote Char"/>
     <w:basedOn w:val="DefaultParagraphFont"/>
     <w:link w:val="Quote"/>
@@ -5715,14 +6066,14 @@
       <w:jc w:val="center"/>
     </w:pPr>
     <w:rPr>
-      <w:rFonts w:asciiTheme="majorHAnsi" w:hAnsiTheme="majorHAnsi" w:eastAsiaTheme="majorEastAsia" w:cstheme="majorBidi"/>
+      <w:rFonts w:asciiTheme="majorHAnsi" w:eastAsiaTheme="majorEastAsia" w:hAnsiTheme="majorHAnsi" w:cstheme="majorBidi"/>
       <w:color w:val="212745" w:themeColor="text2"/>
       <w:spacing w:val="-6"/>
       <w:sz w:val="32"/>
       <w:szCs w:val="32"/>
     </w:rPr>
   </w:style>
-  <w:style w:type="character" w:styleId="IntenseQuoteChar" w:customStyle="1">
+  <w:style w:type="character" w:customStyle="1" w:styleId="IntenseQuoteChar">
     <w:name w:val="Intense Quote Char"/>
     <w:basedOn w:val="DefaultParagraphFont"/>
     <w:link w:val="IntenseQuote"/>
@@ -5730,7 +6081,7 @@
     <w:semiHidden/>
     <w:rsid w:val="00B07F65"/>
     <w:rPr>
-      <w:rFonts w:asciiTheme="majorHAnsi" w:hAnsiTheme="majorHAnsi" w:eastAsiaTheme="majorEastAsia" w:cstheme="majorBidi"/>
+      <w:rFonts w:asciiTheme="majorHAnsi" w:eastAsiaTheme="majorEastAsia" w:hAnsiTheme="majorHAnsi" w:cstheme="majorBidi"/>
       <w:color w:val="212745" w:themeColor="text2"/>
       <w:spacing w:val="-6"/>
       <w:sz w:val="32"/>
@@ -5772,7 +6123,7 @@
       <w:smallCaps/>
       <w:color w:val="595959" w:themeColor="text1" w:themeTint="A6"/>
       <w:u w:val="none" w:color="7F7F7F" w:themeColor="text1" w:themeTint="80"/>
-      <w:bdr w:val="none" w:color="auto" w:sz="0" w:space="0"/>
+      <w:bdr w:val="none" w:sz="0" w:space="0" w:color="auto"/>
     </w:rPr>
   </w:style>
   <w:style w:type="character" w:styleId="IntenseReference">
@@ -5834,12 +6185,12 @@
     </w:pPr>
     <w:tblPr>
       <w:tblBorders>
-        <w:top w:val="single" w:color="auto" w:sz="4" w:space="0"/>
-        <w:left w:val="single" w:color="auto" w:sz="4" w:space="0"/>
-        <w:bottom w:val="single" w:color="auto" w:sz="4" w:space="0"/>
-        <w:right w:val="single" w:color="auto" w:sz="4" w:space="0"/>
-        <w:insideH w:val="single" w:color="auto" w:sz="4" w:space="0"/>
-        <w:insideV w:val="single" w:color="auto" w:sz="4" w:space="0"/>
+        <w:top w:val="single" w:sz="4" w:space="0" w:color="auto"/>
+        <w:left w:val="single" w:sz="4" w:space="0" w:color="auto"/>
+        <w:bottom w:val="single" w:sz="4" w:space="0" w:color="auto"/>
+        <w:right w:val="single" w:sz="4" w:space="0" w:color="auto"/>
+        <w:insideH w:val="single" w:sz="4" w:space="0" w:color="auto"/>
+        <w:insideV w:val="single" w:sz="4" w:space="0" w:color="auto"/>
       </w:tblBorders>
     </w:tblPr>
   </w:style>
@@ -5855,12 +6206,12 @@
       <w:tblStyleRowBandSize w:val="1"/>
       <w:tblStyleColBandSize w:val="1"/>
       <w:tblBorders>
-        <w:top w:val="single" w:color="666666" w:themeColor="text1" w:themeTint="99" w:sz="4" w:space="0"/>
-        <w:left w:val="single" w:color="666666" w:themeColor="text1" w:themeTint="99" w:sz="4" w:space="0"/>
-        <w:bottom w:val="single" w:color="666666" w:themeColor="text1" w:themeTint="99" w:sz="4" w:space="0"/>
-        <w:right w:val="single" w:color="666666" w:themeColor="text1" w:themeTint="99" w:sz="4" w:space="0"/>
-        <w:insideH w:val="single" w:color="666666" w:themeColor="text1" w:themeTint="99" w:sz="4" w:space="0"/>
-        <w:insideV w:val="single" w:color="666666" w:themeColor="text1" w:themeTint="99" w:sz="4" w:space="0"/>
+        <w:top w:val="single" w:sz="4" w:space="0" w:color="666666" w:themeColor="text1" w:themeTint="99"/>
+        <w:left w:val="single" w:sz="4" w:space="0" w:color="666666" w:themeColor="text1" w:themeTint="99"/>
+        <w:bottom w:val="single" w:sz="4" w:space="0" w:color="666666" w:themeColor="text1" w:themeTint="99"/>
+        <w:right w:val="single" w:sz="4" w:space="0" w:color="666666" w:themeColor="text1" w:themeTint="99"/>
+        <w:insideH w:val="single" w:sz="4" w:space="0" w:color="666666" w:themeColor="text1" w:themeTint="99"/>
+        <w:insideV w:val="single" w:sz="4" w:space="0" w:color="666666" w:themeColor="text1" w:themeTint="99"/>
       </w:tblBorders>
     </w:tblPr>
     <w:tblStylePr w:type="firstRow">
@@ -5950,7 +6301,7 @@
       <w:tblPr/>
       <w:tcPr>
         <w:tcBorders>
-          <w:bottom w:val="single" w:color="666666" w:themeColor="text1" w:themeTint="99" w:sz="4" w:space="0"/>
+          <w:bottom w:val="single" w:sz="4" w:space="0" w:color="666666" w:themeColor="text1" w:themeTint="99"/>
         </w:tcBorders>
       </w:tcPr>
     </w:tblStylePr>
@@ -5958,7 +6309,7 @@
       <w:tblPr/>
       <w:tcPr>
         <w:tcBorders>
-          <w:bottom w:val="single" w:color="666666" w:themeColor="text1" w:themeTint="99" w:sz="4" w:space="0"/>
+          <w:bottom w:val="single" w:sz="4" w:space="0" w:color="666666" w:themeColor="text1" w:themeTint="99"/>
         </w:tcBorders>
       </w:tcPr>
     </w:tblStylePr>
@@ -5966,7 +6317,7 @@
       <w:tblPr/>
       <w:tcPr>
         <w:tcBorders>
-          <w:top w:val="single" w:color="666666" w:themeColor="text1" w:themeTint="99" w:sz="4" w:space="0"/>
+          <w:top w:val="single" w:sz="4" w:space="0" w:color="666666" w:themeColor="text1" w:themeTint="99"/>
         </w:tcBorders>
       </w:tcPr>
     </w:tblStylePr>
@@ -5974,7 +6325,7 @@
       <w:tblPr/>
       <w:tcPr>
         <w:tcBorders>
-          <w:top w:val="single" w:color="666666" w:themeColor="text1" w:themeTint="99" w:sz="4" w:space="0"/>
+          <w:top w:val="single" w:sz="4" w:space="0" w:color="666666" w:themeColor="text1" w:themeTint="99"/>
         </w:tcBorders>
       </w:tcPr>
     </w:tblStylePr>
@@ -5991,12 +6342,12 @@
       <w:tblStyleRowBandSize w:val="1"/>
       <w:tblStyleColBandSize w:val="1"/>
       <w:tblBorders>
-        <w:top w:val="single" w:color="FFFFFF" w:themeColor="background1" w:sz="4" w:space="0"/>
-        <w:left w:val="single" w:color="FFFFFF" w:themeColor="background1" w:sz="4" w:space="0"/>
-        <w:bottom w:val="single" w:color="FFFFFF" w:themeColor="background1" w:sz="4" w:space="0"/>
-        <w:right w:val="single" w:color="FFFFFF" w:themeColor="background1" w:sz="4" w:space="0"/>
-        <w:insideH w:val="single" w:color="FFFFFF" w:themeColor="background1" w:sz="4" w:space="0"/>
-        <w:insideV w:val="single" w:color="FFFFFF" w:themeColor="background1" w:sz="4" w:space="0"/>
+        <w:top w:val="single" w:sz="4" w:space="0" w:color="FFFFFF" w:themeColor="background1"/>
+        <w:left w:val="single" w:sz="4" w:space="0" w:color="FFFFFF" w:themeColor="background1"/>
+        <w:bottom w:val="single" w:sz="4" w:space="0" w:color="FFFFFF" w:themeColor="background1"/>
+        <w:right w:val="single" w:sz="4" w:space="0" w:color="FFFFFF" w:themeColor="background1"/>
+        <w:insideH w:val="single" w:sz="4" w:space="0" w:color="FFFFFF" w:themeColor="background1"/>
+        <w:insideV w:val="single" w:sz="4" w:space="0" w:color="FFFFFF" w:themeColor="background1"/>
       </w:tblBorders>
     </w:tblPr>
     <w:tcPr>
@@ -6011,9 +6362,9 @@
       <w:tblPr/>
       <w:tcPr>
         <w:tcBorders>
-          <w:top w:val="single" w:color="FFFFFF" w:themeColor="background1" w:sz="4" w:space="0"/>
-          <w:left w:val="single" w:color="FFFFFF" w:themeColor="background1" w:sz="4" w:space="0"/>
-          <w:right w:val="single" w:color="FFFFFF" w:themeColor="background1" w:sz="4" w:space="0"/>
+          <w:top w:val="single" w:sz="4" w:space="0" w:color="FFFFFF" w:themeColor="background1"/>
+          <w:left w:val="single" w:sz="4" w:space="0" w:color="FFFFFF" w:themeColor="background1"/>
+          <w:right w:val="single" w:sz="4" w:space="0" w:color="FFFFFF" w:themeColor="background1"/>
           <w:insideH w:val="nil"/>
           <w:insideV w:val="nil"/>
         </w:tcBorders>
@@ -6029,9 +6380,9 @@
       <w:tblPr/>
       <w:tcPr>
         <w:tcBorders>
-          <w:left w:val="single" w:color="FFFFFF" w:themeColor="background1" w:sz="4" w:space="0"/>
-          <w:bottom w:val="single" w:color="FFFFFF" w:themeColor="background1" w:sz="4" w:space="0"/>
-          <w:right w:val="single" w:color="FFFFFF" w:themeColor="background1" w:sz="4" w:space="0"/>
+          <w:left w:val="single" w:sz="4" w:space="0" w:color="FFFFFF" w:themeColor="background1"/>
+          <w:bottom w:val="single" w:sz="4" w:space="0" w:color="FFFFFF" w:themeColor="background1"/>
+          <w:right w:val="single" w:sz="4" w:space="0" w:color="FFFFFF" w:themeColor="background1"/>
           <w:insideH w:val="nil"/>
           <w:insideV w:val="nil"/>
         </w:tcBorders>
@@ -6047,9 +6398,9 @@
       <w:tblPr/>
       <w:tcPr>
         <w:tcBorders>
-          <w:top w:val="single" w:color="FFFFFF" w:themeColor="background1" w:sz="4" w:space="0"/>
-          <w:left w:val="single" w:color="FFFFFF" w:themeColor="background1" w:sz="4" w:space="0"/>
-          <w:bottom w:val="single" w:color="FFFFFF" w:themeColor="background1" w:sz="4" w:space="0"/>
+          <w:top w:val="single" w:sz="4" w:space="0" w:color="FFFFFF" w:themeColor="background1"/>
+          <w:left w:val="single" w:sz="4" w:space="0" w:color="FFFFFF" w:themeColor="background1"/>
+          <w:bottom w:val="single" w:sz="4" w:space="0" w:color="FFFFFF" w:themeColor="background1"/>
           <w:insideV w:val="nil"/>
         </w:tcBorders>
         <w:shd w:val="clear" w:color="auto" w:fill="000000" w:themeFill="text1"/>
@@ -6064,9 +6415,9 @@
       <w:tblPr/>
       <w:tcPr>
         <w:tcBorders>
-          <w:top w:val="single" w:color="FFFFFF" w:themeColor="background1" w:sz="4" w:space="0"/>
-          <w:bottom w:val="single" w:color="FFFFFF" w:themeColor="background1" w:sz="4" w:space="0"/>
-          <w:right w:val="single" w:color="FFFFFF" w:themeColor="background1" w:sz="4" w:space="0"/>
+          <w:top w:val="single" w:sz="4" w:space="0" w:color="FFFFFF" w:themeColor="background1"/>
+          <w:bottom w:val="single" w:sz="4" w:space="0" w:color="FFFFFF" w:themeColor="background1"/>
+          <w:right w:val="single" w:sz="4" w:space="0" w:color="FFFFFF" w:themeColor="background1"/>
           <w:insideV w:val="nil"/>
         </w:tcBorders>
         <w:shd w:val="clear" w:color="auto" w:fill="000000" w:themeFill="text1"/>
@@ -6097,12 +6448,12 @@
       <w:tblStyleRowBandSize w:val="1"/>
       <w:tblStyleColBandSize w:val="1"/>
       <w:tblBorders>
-        <w:top w:val="single" w:color="FFFFFF" w:themeColor="background1" w:sz="4" w:space="0"/>
-        <w:left w:val="single" w:color="FFFFFF" w:themeColor="background1" w:sz="4" w:space="0"/>
-        <w:bottom w:val="single" w:color="FFFFFF" w:themeColor="background1" w:sz="4" w:space="0"/>
-        <w:right w:val="single" w:color="FFFFFF" w:themeColor="background1" w:sz="4" w:space="0"/>
-        <w:insideH w:val="single" w:color="FFFFFF" w:themeColor="background1" w:sz="4" w:space="0"/>
-        <w:insideV w:val="single" w:color="FFFFFF" w:themeColor="background1" w:sz="4" w:space="0"/>
+        <w:top w:val="single" w:sz="4" w:space="0" w:color="FFFFFF" w:themeColor="background1"/>
+        <w:left w:val="single" w:sz="4" w:space="0" w:color="FFFFFF" w:themeColor="background1"/>
+        <w:bottom w:val="single" w:sz="4" w:space="0" w:color="FFFFFF" w:themeColor="background1"/>
+        <w:right w:val="single" w:sz="4" w:space="0" w:color="FFFFFF" w:themeColor="background1"/>
+        <w:insideH w:val="single" w:sz="4" w:space="0" w:color="FFFFFF" w:themeColor="background1"/>
+        <w:insideV w:val="single" w:sz="4" w:space="0" w:color="FFFFFF" w:themeColor="background1"/>
       </w:tblBorders>
     </w:tblPr>
     <w:tcPr>
@@ -6117,9 +6468,9 @@
       <w:tblPr/>
       <w:tcPr>
         <w:tcBorders>
-          <w:top w:val="single" w:color="FFFFFF" w:themeColor="background1" w:sz="4" w:space="0"/>
-          <w:left w:val="single" w:color="FFFFFF" w:themeColor="background1" w:sz="4" w:space="0"/>
-          <w:right w:val="single" w:color="FFFFFF" w:themeColor="background1" w:sz="4" w:space="0"/>
+          <w:top w:val="single" w:sz="4" w:space="0" w:color="FFFFFF" w:themeColor="background1"/>
+          <w:left w:val="single" w:sz="4" w:space="0" w:color="FFFFFF" w:themeColor="background1"/>
+          <w:right w:val="single" w:sz="4" w:space="0" w:color="FFFFFF" w:themeColor="background1"/>
           <w:insideH w:val="nil"/>
           <w:insideV w:val="nil"/>
         </w:tcBorders>
@@ -6135,9 +6486,9 @@
       <w:tblPr/>
       <w:tcPr>
         <w:tcBorders>
-          <w:left w:val="single" w:color="FFFFFF" w:themeColor="background1" w:sz="4" w:space="0"/>
-          <w:bottom w:val="single" w:color="FFFFFF" w:themeColor="background1" w:sz="4" w:space="0"/>
-          <w:right w:val="single" w:color="FFFFFF" w:themeColor="background1" w:sz="4" w:space="0"/>
+          <w:left w:val="single" w:sz="4" w:space="0" w:color="FFFFFF" w:themeColor="background1"/>
+          <w:bottom w:val="single" w:sz="4" w:space="0" w:color="FFFFFF" w:themeColor="background1"/>
+          <w:right w:val="single" w:sz="4" w:space="0" w:color="FFFFFF" w:themeColor="background1"/>
           <w:insideH w:val="nil"/>
           <w:insideV w:val="nil"/>
         </w:tcBorders>
@@ -6153,9 +6504,9 @@
       <w:tblPr/>
       <w:tcPr>
         <w:tcBorders>
-          <w:top w:val="single" w:color="FFFFFF" w:themeColor="background1" w:sz="4" w:space="0"/>
-          <w:left w:val="single" w:color="FFFFFF" w:themeColor="background1" w:sz="4" w:space="0"/>
-          <w:bottom w:val="single" w:color="FFFFFF" w:themeColor="background1" w:sz="4" w:space="0"/>
+          <w:top w:val="single" w:sz="4" w:space="0" w:color="FFFFFF" w:themeColor="background1"/>
+          <w:left w:val="single" w:sz="4" w:space="0" w:color="FFFFFF" w:themeColor="background1"/>
+          <w:bottom w:val="single" w:sz="4" w:space="0" w:color="FFFFFF" w:themeColor="background1"/>
           <w:insideV w:val="nil"/>
         </w:tcBorders>
         <w:shd w:val="clear" w:color="auto" w:fill="4E67C8" w:themeFill="accent1"/>
@@ -6170,9 +6521,9 @@
       <w:tblPr/>
       <w:tcPr>
         <w:tcBorders>
-          <w:top w:val="single" w:color="FFFFFF" w:themeColor="background1" w:sz="4" w:space="0"/>
-          <w:bottom w:val="single" w:color="FFFFFF" w:themeColor="background1" w:sz="4" w:space="0"/>
-          <w:right w:val="single" w:color="FFFFFF" w:themeColor="background1" w:sz="4" w:space="0"/>
+          <w:top w:val="single" w:sz="4" w:space="0" w:color="FFFFFF" w:themeColor="background1"/>
+          <w:bottom w:val="single" w:sz="4" w:space="0" w:color="FFFFFF" w:themeColor="background1"/>
+          <w:right w:val="single" w:sz="4" w:space="0" w:color="FFFFFF" w:themeColor="background1"/>
           <w:insideV w:val="nil"/>
         </w:tcBorders>
         <w:shd w:val="clear" w:color="auto" w:fill="4E67C8" w:themeFill="accent1"/>
@@ -6203,12 +6554,12 @@
       <w:tblStyleRowBandSize w:val="1"/>
       <w:tblStyleColBandSize w:val="1"/>
       <w:tblBorders>
-        <w:top w:val="single" w:color="FFFFFF" w:themeColor="background1" w:sz="4" w:space="0"/>
-        <w:left w:val="single" w:color="FFFFFF" w:themeColor="background1" w:sz="4" w:space="0"/>
-        <w:bottom w:val="single" w:color="FFFFFF" w:themeColor="background1" w:sz="4" w:space="0"/>
-        <w:right w:val="single" w:color="FFFFFF" w:themeColor="background1" w:sz="4" w:space="0"/>
-        <w:insideH w:val="single" w:color="FFFFFF" w:themeColor="background1" w:sz="4" w:space="0"/>
-        <w:insideV w:val="single" w:color="FFFFFF" w:themeColor="background1" w:sz="4" w:space="0"/>
+        <w:top w:val="single" w:sz="4" w:space="0" w:color="FFFFFF" w:themeColor="background1"/>
+        <w:left w:val="single" w:sz="4" w:space="0" w:color="FFFFFF" w:themeColor="background1"/>
+        <w:bottom w:val="single" w:sz="4" w:space="0" w:color="FFFFFF" w:themeColor="background1"/>
+        <w:right w:val="single" w:sz="4" w:space="0" w:color="FFFFFF" w:themeColor="background1"/>
+        <w:insideH w:val="single" w:sz="4" w:space="0" w:color="FFFFFF" w:themeColor="background1"/>
+        <w:insideV w:val="single" w:sz="4" w:space="0" w:color="FFFFFF" w:themeColor="background1"/>
       </w:tblBorders>
     </w:tblPr>
     <w:tcPr>
@@ -6223,9 +6574,9 @@
       <w:tblPr/>
       <w:tcPr>
         <w:tcBorders>
-          <w:top w:val="single" w:color="FFFFFF" w:themeColor="background1" w:sz="4" w:space="0"/>
-          <w:left w:val="single" w:color="FFFFFF" w:themeColor="background1" w:sz="4" w:space="0"/>
-          <w:right w:val="single" w:color="FFFFFF" w:themeColor="background1" w:sz="4" w:space="0"/>
+          <w:top w:val="single" w:sz="4" w:space="0" w:color="FFFFFF" w:themeColor="background1"/>
+          <w:left w:val="single" w:sz="4" w:space="0" w:color="FFFFFF" w:themeColor="background1"/>
+          <w:right w:val="single" w:sz="4" w:space="0" w:color="FFFFFF" w:themeColor="background1"/>
           <w:insideH w:val="nil"/>
           <w:insideV w:val="nil"/>
         </w:tcBorders>
@@ -6241,9 +6592,9 @@
       <w:tblPr/>
       <w:tcPr>
         <w:tcBorders>
-          <w:left w:val="single" w:color="FFFFFF" w:themeColor="background1" w:sz="4" w:space="0"/>
-          <w:bottom w:val="single" w:color="FFFFFF" w:themeColor="background1" w:sz="4" w:space="0"/>
-          <w:right w:val="single" w:color="FFFFFF" w:themeColor="background1" w:sz="4" w:space="0"/>
+          <w:left w:val="single" w:sz="4" w:space="0" w:color="FFFFFF" w:themeColor="background1"/>
+          <w:bottom w:val="single" w:sz="4" w:space="0" w:color="FFFFFF" w:themeColor="background1"/>
+          <w:right w:val="single" w:sz="4" w:space="0" w:color="FFFFFF" w:themeColor="background1"/>
           <w:insideH w:val="nil"/>
           <w:insideV w:val="nil"/>
         </w:tcBorders>
@@ -6259,9 +6610,9 @@
       <w:tblPr/>
       <w:tcPr>
         <w:tcBorders>
-          <w:top w:val="single" w:color="FFFFFF" w:themeColor="background1" w:sz="4" w:space="0"/>
-          <w:left w:val="single" w:color="FFFFFF" w:themeColor="background1" w:sz="4" w:space="0"/>
-          <w:bottom w:val="single" w:color="FFFFFF" w:themeColor="background1" w:sz="4" w:space="0"/>
+          <w:top w:val="single" w:sz="4" w:space="0" w:color="FFFFFF" w:themeColor="background1"/>
+          <w:left w:val="single" w:sz="4" w:space="0" w:color="FFFFFF" w:themeColor="background1"/>
+          <w:bottom w:val="single" w:sz="4" w:space="0" w:color="FFFFFF" w:themeColor="background1"/>
           <w:insideV w:val="nil"/>
         </w:tcBorders>
         <w:shd w:val="clear" w:color="auto" w:fill="5ECCF3" w:themeFill="accent2"/>
@@ -6276,9 +6627,9 @@
       <w:tblPr/>
       <w:tcPr>
         <w:tcBorders>
-          <w:top w:val="single" w:color="FFFFFF" w:themeColor="background1" w:sz="4" w:space="0"/>
-          <w:bottom w:val="single" w:color="FFFFFF" w:themeColor="background1" w:sz="4" w:space="0"/>
-          <w:right w:val="single" w:color="FFFFFF" w:themeColor="background1" w:sz="4" w:space="0"/>
+          <w:top w:val="single" w:sz="4" w:space="0" w:color="FFFFFF" w:themeColor="background1"/>
+          <w:bottom w:val="single" w:sz="4" w:space="0" w:color="FFFFFF" w:themeColor="background1"/>
+          <w:right w:val="single" w:sz="4" w:space="0" w:color="FFFFFF" w:themeColor="background1"/>
           <w:insideV w:val="nil"/>
         </w:tcBorders>
         <w:shd w:val="clear" w:color="auto" w:fill="5ECCF3" w:themeFill="accent2"/>
@@ -6309,12 +6660,12 @@
       <w:tblStyleRowBandSize w:val="1"/>
       <w:tblStyleColBandSize w:val="1"/>
       <w:tblBorders>
-        <w:top w:val="single" w:color="FFFFFF" w:themeColor="background1" w:sz="4" w:space="0"/>
-        <w:left w:val="single" w:color="FFFFFF" w:themeColor="background1" w:sz="4" w:space="0"/>
-        <w:bottom w:val="single" w:color="FFFFFF" w:themeColor="background1" w:sz="4" w:space="0"/>
-        <w:right w:val="single" w:color="FFFFFF" w:themeColor="background1" w:sz="4" w:space="0"/>
-        <w:insideH w:val="single" w:color="FFFFFF" w:themeColor="background1" w:sz="4" w:space="0"/>
-        <w:insideV w:val="single" w:color="FFFFFF" w:themeColor="background1" w:sz="4" w:space="0"/>
+        <w:top w:val="single" w:sz="4" w:space="0" w:color="FFFFFF" w:themeColor="background1"/>
+        <w:left w:val="single" w:sz="4" w:space="0" w:color="FFFFFF" w:themeColor="background1"/>
+        <w:bottom w:val="single" w:sz="4" w:space="0" w:color="FFFFFF" w:themeColor="background1"/>
+        <w:right w:val="single" w:sz="4" w:space="0" w:color="FFFFFF" w:themeColor="background1"/>
+        <w:insideH w:val="single" w:sz="4" w:space="0" w:color="FFFFFF" w:themeColor="background1"/>
+        <w:insideV w:val="single" w:sz="4" w:space="0" w:color="FFFFFF" w:themeColor="background1"/>
       </w:tblBorders>
     </w:tblPr>
     <w:tcPr>
@@ -6329,9 +6680,9 @@
       <w:tblPr/>
       <w:tcPr>
         <w:tcBorders>
-          <w:top w:val="single" w:color="FFFFFF" w:themeColor="background1" w:sz="4" w:space="0"/>
-          <w:left w:val="single" w:color="FFFFFF" w:themeColor="background1" w:sz="4" w:space="0"/>
-          <w:right w:val="single" w:color="FFFFFF" w:themeColor="background1" w:sz="4" w:space="0"/>
+          <w:top w:val="single" w:sz="4" w:space="0" w:color="FFFFFF" w:themeColor="background1"/>
+          <w:left w:val="single" w:sz="4" w:space="0" w:color="FFFFFF" w:themeColor="background1"/>
+          <w:right w:val="single" w:sz="4" w:space="0" w:color="FFFFFF" w:themeColor="background1"/>
           <w:insideH w:val="nil"/>
           <w:insideV w:val="nil"/>
         </w:tcBorders>
@@ -6347,9 +6698,9 @@
       <w:tblPr/>
       <w:tcPr>
         <w:tcBorders>
-          <w:left w:val="single" w:color="FFFFFF" w:themeColor="background1" w:sz="4" w:space="0"/>
-          <w:bottom w:val="single" w:color="FFFFFF" w:themeColor="background1" w:sz="4" w:space="0"/>
-          <w:right w:val="single" w:color="FFFFFF" w:themeColor="background1" w:sz="4" w:space="0"/>
+          <w:left w:val="single" w:sz="4" w:space="0" w:color="FFFFFF" w:themeColor="background1"/>
+          <w:bottom w:val="single" w:sz="4" w:space="0" w:color="FFFFFF" w:themeColor="background1"/>
+          <w:right w:val="single" w:sz="4" w:space="0" w:color="FFFFFF" w:themeColor="background1"/>
           <w:insideH w:val="nil"/>
           <w:insideV w:val="nil"/>
         </w:tcBorders>
@@ -6365,9 +6716,9 @@
       <w:tblPr/>
       <w:tcPr>
         <w:tcBorders>
-          <w:top w:val="single" w:color="FFFFFF" w:themeColor="background1" w:sz="4" w:space="0"/>
-          <w:left w:val="single" w:color="FFFFFF" w:themeColor="background1" w:sz="4" w:space="0"/>
-          <w:bottom w:val="single" w:color="FFFFFF" w:themeColor="background1" w:sz="4" w:space="0"/>
+          <w:top w:val="single" w:sz="4" w:space="0" w:color="FFFFFF" w:themeColor="background1"/>
+          <w:left w:val="single" w:sz="4" w:space="0" w:color="FFFFFF" w:themeColor="background1"/>
+          <w:bottom w:val="single" w:sz="4" w:space="0" w:color="FFFFFF" w:themeColor="background1"/>
           <w:insideV w:val="nil"/>
         </w:tcBorders>
         <w:shd w:val="clear" w:color="auto" w:fill="A7EA52" w:themeFill="accent3"/>
@@ -6382,9 +6733,9 @@
       <w:tblPr/>
       <w:tcPr>
         <w:tcBorders>
-          <w:top w:val="single" w:color="FFFFFF" w:themeColor="background1" w:sz="4" w:space="0"/>
-          <w:bottom w:val="single" w:color="FFFFFF" w:themeColor="background1" w:sz="4" w:space="0"/>
-          <w:right w:val="single" w:color="FFFFFF" w:themeColor="background1" w:sz="4" w:space="0"/>
+          <w:top w:val="single" w:sz="4" w:space="0" w:color="FFFFFF" w:themeColor="background1"/>
+          <w:bottom w:val="single" w:sz="4" w:space="0" w:color="FFFFFF" w:themeColor="background1"/>
+          <w:right w:val="single" w:sz="4" w:space="0" w:color="FFFFFF" w:themeColor="background1"/>
           <w:insideV w:val="nil"/>
         </w:tcBorders>
         <w:shd w:val="clear" w:color="auto" w:fill="A7EA52" w:themeFill="accent3"/>
@@ -6415,12 +6766,12 @@
       <w:tblStyleRowBandSize w:val="1"/>
       <w:tblStyleColBandSize w:val="1"/>
       <w:tblBorders>
-        <w:top w:val="single" w:color="FFFFFF" w:themeColor="background1" w:sz="4" w:space="0"/>
-        <w:left w:val="single" w:color="FFFFFF" w:themeColor="background1" w:sz="4" w:space="0"/>
-        <w:bottom w:val="single" w:color="FFFFFF" w:themeColor="background1" w:sz="4" w:space="0"/>
-        <w:right w:val="single" w:color="FFFFFF" w:themeColor="background1" w:sz="4" w:space="0"/>
-        <w:insideH w:val="single" w:color="FFFFFF" w:themeColor="background1" w:sz="4" w:space="0"/>
-        <w:insideV w:val="single" w:color="FFFFFF" w:themeColor="background1" w:sz="4" w:space="0"/>
+        <w:top w:val="single" w:sz="4" w:space="0" w:color="FFFFFF" w:themeColor="background1"/>
+        <w:left w:val="single" w:sz="4" w:space="0" w:color="FFFFFF" w:themeColor="background1"/>
+        <w:bottom w:val="single" w:sz="4" w:space="0" w:color="FFFFFF" w:themeColor="background1"/>
+        <w:right w:val="single" w:sz="4" w:space="0" w:color="FFFFFF" w:themeColor="background1"/>
+        <w:insideH w:val="single" w:sz="4" w:space="0" w:color="FFFFFF" w:themeColor="background1"/>
+        <w:insideV w:val="single" w:sz="4" w:space="0" w:color="FFFFFF" w:themeColor="background1"/>
       </w:tblBorders>
     </w:tblPr>
     <w:tcPr>
@@ -6435,9 +6786,9 @@
       <w:tblPr/>
       <w:tcPr>
         <w:tcBorders>
-          <w:top w:val="single" w:color="FFFFFF" w:themeColor="background1" w:sz="4" w:space="0"/>
-          <w:left w:val="single" w:color="FFFFFF" w:themeColor="background1" w:sz="4" w:space="0"/>
-          <w:right w:val="single" w:color="FFFFFF" w:themeColor="background1" w:sz="4" w:space="0"/>
+          <w:top w:val="single" w:sz="4" w:space="0" w:color="FFFFFF" w:themeColor="background1"/>
+          <w:left w:val="single" w:sz="4" w:space="0" w:color="FFFFFF" w:themeColor="background1"/>
+          <w:right w:val="single" w:sz="4" w:space="0" w:color="FFFFFF" w:themeColor="background1"/>
           <w:insideH w:val="nil"/>
           <w:insideV w:val="nil"/>
         </w:tcBorders>
@@ -6453,9 +6804,9 @@
       <w:tblPr/>
       <w:tcPr>
         <w:tcBorders>
-          <w:left w:val="single" w:color="FFFFFF" w:themeColor="background1" w:sz="4" w:space="0"/>
-          <w:bottom w:val="single" w:color="FFFFFF" w:themeColor="background1" w:sz="4" w:space="0"/>
-          <w:right w:val="single" w:color="FFFFFF" w:themeColor="background1" w:sz="4" w:space="0"/>
+          <w:left w:val="single" w:sz="4" w:space="0" w:color="FFFFFF" w:themeColor="background1"/>
+          <w:bottom w:val="single" w:sz="4" w:space="0" w:color="FFFFFF" w:themeColor="background1"/>
+          <w:right w:val="single" w:sz="4" w:space="0" w:color="FFFFFF" w:themeColor="background1"/>
           <w:insideH w:val="nil"/>
           <w:insideV w:val="nil"/>
         </w:tcBorders>
@@ -6471,9 +6822,9 @@
       <w:tblPr/>
       <w:tcPr>
         <w:tcBorders>
-          <w:top w:val="single" w:color="FFFFFF" w:themeColor="background1" w:sz="4" w:space="0"/>
-          <w:left w:val="single" w:color="FFFFFF" w:themeColor="background1" w:sz="4" w:space="0"/>
-          <w:bottom w:val="single" w:color="FFFFFF" w:themeColor="background1" w:sz="4" w:space="0"/>
+          <w:top w:val="single" w:sz="4" w:space="0" w:color="FFFFFF" w:themeColor="background1"/>
+          <w:left w:val="single" w:sz="4" w:space="0" w:color="FFFFFF" w:themeColor="background1"/>
+          <w:bottom w:val="single" w:sz="4" w:space="0" w:color="FFFFFF" w:themeColor="background1"/>
           <w:insideV w:val="nil"/>
         </w:tcBorders>
         <w:shd w:val="clear" w:color="auto" w:fill="FF8021" w:themeFill="accent5"/>
@@ -6488,9 +6839,9 @@
       <w:tblPr/>
       <w:tcPr>
         <w:tcBorders>
-          <w:top w:val="single" w:color="FFFFFF" w:themeColor="background1" w:sz="4" w:space="0"/>
-          <w:bottom w:val="single" w:color="FFFFFF" w:themeColor="background1" w:sz="4" w:space="0"/>
-          <w:right w:val="single" w:color="FFFFFF" w:themeColor="background1" w:sz="4" w:space="0"/>
+          <w:top w:val="single" w:sz="4" w:space="0" w:color="FFFFFF" w:themeColor="background1"/>
+          <w:bottom w:val="single" w:sz="4" w:space="0" w:color="FFFFFF" w:themeColor="background1"/>
+          <w:right w:val="single" w:sz="4" w:space="0" w:color="FFFFFF" w:themeColor="background1"/>
           <w:insideV w:val="nil"/>
         </w:tcBorders>
         <w:shd w:val="clear" w:color="auto" w:fill="FF8021" w:themeFill="accent5"/>
@@ -6521,12 +6872,12 @@
       <w:tblStyleRowBandSize w:val="1"/>
       <w:tblStyleColBandSize w:val="1"/>
       <w:tblBorders>
-        <w:top w:val="single" w:color="FFFFFF" w:themeColor="background1" w:sz="4" w:space="0"/>
-        <w:left w:val="single" w:color="FFFFFF" w:themeColor="background1" w:sz="4" w:space="0"/>
-        <w:bottom w:val="single" w:color="FFFFFF" w:themeColor="background1" w:sz="4" w:space="0"/>
-        <w:right w:val="single" w:color="FFFFFF" w:themeColor="background1" w:sz="4" w:space="0"/>
-        <w:insideH w:val="single" w:color="FFFFFF" w:themeColor="background1" w:sz="4" w:space="0"/>
-        <w:insideV w:val="single" w:color="FFFFFF" w:themeColor="background1" w:sz="4" w:space="0"/>
+        <w:top w:val="single" w:sz="4" w:space="0" w:color="FFFFFF" w:themeColor="background1"/>
+        <w:left w:val="single" w:sz="4" w:space="0" w:color="FFFFFF" w:themeColor="background1"/>
+        <w:bottom w:val="single" w:sz="4" w:space="0" w:color="FFFFFF" w:themeColor="background1"/>
+        <w:right w:val="single" w:sz="4" w:space="0" w:color="FFFFFF" w:themeColor="background1"/>
+        <w:insideH w:val="single" w:sz="4" w:space="0" w:color="FFFFFF" w:themeColor="background1"/>
+        <w:insideV w:val="single" w:sz="4" w:space="0" w:color="FFFFFF" w:themeColor="background1"/>
       </w:tblBorders>
     </w:tblPr>
     <w:tcPr>
@@ -6541,9 +6892,9 @@
       <w:tblPr/>
       <w:tcPr>
         <w:tcBorders>
-          <w:top w:val="single" w:color="FFFFFF" w:themeColor="background1" w:sz="4" w:space="0"/>
-          <w:left w:val="single" w:color="FFFFFF" w:themeColor="background1" w:sz="4" w:space="0"/>
-          <w:right w:val="single" w:color="FFFFFF" w:themeColor="background1" w:sz="4" w:space="0"/>
+          <w:top w:val="single" w:sz="4" w:space="0" w:color="FFFFFF" w:themeColor="background1"/>
+          <w:left w:val="single" w:sz="4" w:space="0" w:color="FFFFFF" w:themeColor="background1"/>
+          <w:right w:val="single" w:sz="4" w:space="0" w:color="FFFFFF" w:themeColor="background1"/>
           <w:insideH w:val="nil"/>
           <w:insideV w:val="nil"/>
         </w:tcBorders>
@@ -6559,9 +6910,9 @@
       <w:tblPr/>
       <w:tcPr>
         <w:tcBorders>
-          <w:left w:val="single" w:color="FFFFFF" w:themeColor="background1" w:sz="4" w:space="0"/>
-          <w:bottom w:val="single" w:color="FFFFFF" w:themeColor="background1" w:sz="4" w:space="0"/>
-          <w:right w:val="single" w:color="FFFFFF" w:themeColor="background1" w:sz="4" w:space="0"/>
+          <w:left w:val="single" w:sz="4" w:space="0" w:color="FFFFFF" w:themeColor="background1"/>
+          <w:bottom w:val="single" w:sz="4" w:space="0" w:color="FFFFFF" w:themeColor="background1"/>
+          <w:right w:val="single" w:sz="4" w:space="0" w:color="FFFFFF" w:themeColor="background1"/>
           <w:insideH w:val="nil"/>
           <w:insideV w:val="nil"/>
         </w:tcBorders>
@@ -6577,9 +6928,9 @@
       <w:tblPr/>
       <w:tcPr>
         <w:tcBorders>
-          <w:top w:val="single" w:color="FFFFFF" w:themeColor="background1" w:sz="4" w:space="0"/>
-          <w:left w:val="single" w:color="FFFFFF" w:themeColor="background1" w:sz="4" w:space="0"/>
-          <w:bottom w:val="single" w:color="FFFFFF" w:themeColor="background1" w:sz="4" w:space="0"/>
+          <w:top w:val="single" w:sz="4" w:space="0" w:color="FFFFFF" w:themeColor="background1"/>
+          <w:left w:val="single" w:sz="4" w:space="0" w:color="FFFFFF" w:themeColor="background1"/>
+          <w:bottom w:val="single" w:sz="4" w:space="0" w:color="FFFFFF" w:themeColor="background1"/>
           <w:insideV w:val="nil"/>
         </w:tcBorders>
         <w:shd w:val="clear" w:color="auto" w:fill="F14124" w:themeFill="accent6"/>
@@ -6594,9 +6945,9 @@
       <w:tblPr/>
       <w:tcPr>
         <w:tcBorders>
-          <w:top w:val="single" w:color="FFFFFF" w:themeColor="background1" w:sz="4" w:space="0"/>
-          <w:bottom w:val="single" w:color="FFFFFF" w:themeColor="background1" w:sz="4" w:space="0"/>
-          <w:right w:val="single" w:color="FFFFFF" w:themeColor="background1" w:sz="4" w:space="0"/>
+          <w:top w:val="single" w:sz="4" w:space="0" w:color="FFFFFF" w:themeColor="background1"/>
+          <w:bottom w:val="single" w:sz="4" w:space="0" w:color="FFFFFF" w:themeColor="background1"/>
+          <w:right w:val="single" w:sz="4" w:space="0" w:color="FFFFFF" w:themeColor="background1"/>
           <w:insideV w:val="nil"/>
         </w:tcBorders>
         <w:shd w:val="clear" w:color="auto" w:fill="F14124" w:themeFill="accent6"/>
@@ -6627,12 +6978,12 @@
       <w:tblStyleRowBandSize w:val="1"/>
       <w:tblStyleColBandSize w:val="1"/>
       <w:tblBorders>
-        <w:top w:val="single" w:color="999999" w:themeColor="text1" w:themeTint="66" w:sz="4" w:space="0"/>
-        <w:left w:val="single" w:color="999999" w:themeColor="text1" w:themeTint="66" w:sz="4" w:space="0"/>
-        <w:bottom w:val="single" w:color="999999" w:themeColor="text1" w:themeTint="66" w:sz="4" w:space="0"/>
-        <w:right w:val="single" w:color="999999" w:themeColor="text1" w:themeTint="66" w:sz="4" w:space="0"/>
-        <w:insideH w:val="single" w:color="999999" w:themeColor="text1" w:themeTint="66" w:sz="4" w:space="0"/>
-        <w:insideV w:val="single" w:color="999999" w:themeColor="text1" w:themeTint="66" w:sz="4" w:space="0"/>
+        <w:top w:val="single" w:sz="4" w:space="0" w:color="999999" w:themeColor="text1" w:themeTint="66"/>
+        <w:left w:val="single" w:sz="4" w:space="0" w:color="999999" w:themeColor="text1" w:themeTint="66"/>
+        <w:bottom w:val="single" w:sz="4" w:space="0" w:color="999999" w:themeColor="text1" w:themeTint="66"/>
+        <w:right w:val="single" w:sz="4" w:space="0" w:color="999999" w:themeColor="text1" w:themeTint="66"/>
+        <w:insideH w:val="single" w:sz="4" w:space="0" w:color="999999" w:themeColor="text1" w:themeTint="66"/>
+        <w:insideV w:val="single" w:sz="4" w:space="0" w:color="999999" w:themeColor="text1" w:themeTint="66"/>
       </w:tblBorders>
     </w:tblPr>
     <w:tblStylePr w:type="firstRow">
@@ -6643,7 +6994,7 @@
       <w:tblPr/>
       <w:tcPr>
         <w:tcBorders>
-          <w:bottom w:val="single" w:color="666666" w:themeColor="text1" w:themeTint="99" w:sz="12" w:space="0"/>
+          <w:bottom w:val="single" w:sz="12" w:space="0" w:color="666666" w:themeColor="text1" w:themeTint="99"/>
         </w:tcBorders>
       </w:tcPr>
     </w:tblStylePr>
@@ -6655,7 +7006,7 @@
       <w:tblPr/>
       <w:tcPr>
         <w:tcBorders>
-          <w:top w:val="double" w:color="666666" w:themeColor="text1" w:themeTint="99" w:sz="2" w:space="0"/>
+          <w:top w:val="double" w:sz="2" w:space="0" w:color="666666" w:themeColor="text1" w:themeTint="99"/>
         </w:tcBorders>
       </w:tcPr>
     </w:tblStylePr>
@@ -6684,12 +7035,12 @@
       <w:tblStyleRowBandSize w:val="1"/>
       <w:tblStyleColBandSize w:val="1"/>
       <w:tblBorders>
-        <w:top w:val="single" w:color="666666" w:themeColor="text1" w:themeTint="99" w:sz="4" w:space="0"/>
-        <w:left w:val="single" w:color="666666" w:themeColor="text1" w:themeTint="99" w:sz="4" w:space="0"/>
-        <w:bottom w:val="single" w:color="666666" w:themeColor="text1" w:themeTint="99" w:sz="4" w:space="0"/>
-        <w:right w:val="single" w:color="666666" w:themeColor="text1" w:themeTint="99" w:sz="4" w:space="0"/>
-        <w:insideH w:val="single" w:color="666666" w:themeColor="text1" w:themeTint="99" w:sz="4" w:space="0"/>
-        <w:insideV w:val="single" w:color="666666" w:themeColor="text1" w:themeTint="99" w:sz="4" w:space="0"/>
+        <w:top w:val="single" w:sz="4" w:space="0" w:color="666666" w:themeColor="text1" w:themeTint="99"/>
+        <w:left w:val="single" w:sz="4" w:space="0" w:color="666666" w:themeColor="text1" w:themeTint="99"/>
+        <w:bottom w:val="single" w:sz="4" w:space="0" w:color="666666" w:themeColor="text1" w:themeTint="99"/>
+        <w:right w:val="single" w:sz="4" w:space="0" w:color="666666" w:themeColor="text1" w:themeTint="99"/>
+        <w:insideH w:val="single" w:sz="4" w:space="0" w:color="666666" w:themeColor="text1" w:themeTint="99"/>
+        <w:insideV w:val="single" w:sz="4" w:space="0" w:color="666666" w:themeColor="text1" w:themeTint="99"/>
       </w:tblBorders>
     </w:tblPr>
     <w:tblStylePr w:type="firstRow">
@@ -6701,10 +7052,10 @@
       <w:tblPr/>
       <w:tcPr>
         <w:tcBorders>
-          <w:top w:val="single" w:color="000000" w:themeColor="text1" w:sz="4" w:space="0"/>
-          <w:left w:val="single" w:color="000000" w:themeColor="text1" w:sz="4" w:space="0"/>
-          <w:bottom w:val="single" w:color="000000" w:themeColor="text1" w:sz="4" w:space="0"/>
-          <w:right w:val="single" w:color="000000" w:themeColor="text1" w:sz="4" w:space="0"/>
+          <w:top w:val="single" w:sz="4" w:space="0" w:color="000000" w:themeColor="text1"/>
+          <w:left w:val="single" w:sz="4" w:space="0" w:color="000000" w:themeColor="text1"/>
+          <w:bottom w:val="single" w:sz="4" w:space="0" w:color="000000" w:themeColor="text1"/>
+          <w:right w:val="single" w:sz="4" w:space="0" w:color="000000" w:themeColor="text1"/>
           <w:insideH w:val="nil"/>
           <w:insideV w:val="nil"/>
         </w:tcBorders>
@@ -6719,7 +7070,7 @@
       <w:tblPr/>
       <w:tcPr>
         <w:tcBorders>
-          <w:top w:val="double" w:color="000000" w:themeColor="text1" w:sz="4" w:space="0"/>
+          <w:top w:val="double" w:sz="4" w:space="0" w:color="000000" w:themeColor="text1"/>
         </w:tcBorders>
       </w:tcPr>
     </w:tblStylePr>
@@ -6748,7 +7099,7 @@
       </w:tcPr>
     </w:tblStylePr>
   </w:style>
-  <w:style w:type="table" w:styleId="Calendar1" w:customStyle="1">
+  <w:style w:type="table" w:customStyle="1" w:styleId="Calendar1">
     <w:name w:val="Calendar 1"/>
     <w:basedOn w:val="TableNormal"/>
     <w:uiPriority w:val="99"/>
@@ -6817,9 +7168,9 @@
       <w:tblPr/>
       <w:tcPr>
         <w:tcBorders>
-          <w:top w:val="single" w:color="000000" w:themeColor="text1" w:sz="24" w:space="0"/>
+          <w:top w:val="single" w:sz="24" w:space="0" w:color="000000" w:themeColor="text1"/>
           <w:left w:val="nil"/>
-          <w:bottom w:val="single" w:color="000000" w:themeColor="text1" w:sz="24" w:space="0"/>
+          <w:bottom w:val="single" w:sz="24" w:space="0" w:color="000000" w:themeColor="text1"/>
           <w:right w:val="nil"/>
           <w:insideH w:val="nil"/>
           <w:insideV w:val="nil"/>
@@ -6871,7 +7222,7 @@
       <w:jc w:val="center"/>
     </w:pPr>
   </w:style>
-  <w:style w:type="character" w:styleId="HeaderChar" w:customStyle="1">
+  <w:style w:type="character" w:customStyle="1" w:styleId="HeaderChar">
     <w:name w:val="Header Char"/>
     <w:basedOn w:val="DefaultParagraphFont"/>
     <w:link w:val="Header"/>
@@ -6898,7 +7249,7 @@
       <w:spacing w:after="0"/>
     </w:pPr>
   </w:style>
-  <w:style w:type="character" w:styleId="FooterChar" w:customStyle="1">
+  <w:style w:type="character" w:customStyle="1" w:styleId="FooterChar">
     <w:name w:val="Footer Char"/>
     <w:basedOn w:val="DefaultParagraphFont"/>
     <w:link w:val="Footer"/>
@@ -6921,12 +7272,12 @@
       <w:tblStyleRowBandSize w:val="1"/>
       <w:tblStyleColBandSize w:val="1"/>
       <w:tblBorders>
-        <w:top w:val="single" w:color="F68C7B" w:themeColor="accent6" w:themeTint="99" w:sz="4" w:space="0"/>
-        <w:left w:val="single" w:color="F68C7B" w:themeColor="accent6" w:themeTint="99" w:sz="4" w:space="0"/>
-        <w:bottom w:val="single" w:color="F68C7B" w:themeColor="accent6" w:themeTint="99" w:sz="4" w:space="0"/>
-        <w:right w:val="single" w:color="F68C7B" w:themeColor="accent6" w:themeTint="99" w:sz="4" w:space="0"/>
-        <w:insideH w:val="single" w:color="F68C7B" w:themeColor="accent6" w:themeTint="99" w:sz="4" w:space="0"/>
-        <w:insideV w:val="single" w:color="F68C7B" w:themeColor="accent6" w:themeTint="99" w:sz="4" w:space="0"/>
+        <w:top w:val="single" w:sz="4" w:space="0" w:color="F68C7B" w:themeColor="accent6" w:themeTint="99"/>
+        <w:left w:val="single" w:sz="4" w:space="0" w:color="F68C7B" w:themeColor="accent6" w:themeTint="99"/>
+        <w:bottom w:val="single" w:sz="4" w:space="0" w:color="F68C7B" w:themeColor="accent6" w:themeTint="99"/>
+        <w:right w:val="single" w:sz="4" w:space="0" w:color="F68C7B" w:themeColor="accent6" w:themeTint="99"/>
+        <w:insideH w:val="single" w:sz="4" w:space="0" w:color="F68C7B" w:themeColor="accent6" w:themeTint="99"/>
+        <w:insideV w:val="single" w:sz="4" w:space="0" w:color="F68C7B" w:themeColor="accent6" w:themeTint="99"/>
       </w:tblBorders>
     </w:tblPr>
     <w:tblStylePr w:type="firstRow">
@@ -7016,7 +7367,7 @@
       <w:tblPr/>
       <w:tcPr>
         <w:tcBorders>
-          <w:bottom w:val="single" w:color="F68C7B" w:themeColor="accent6" w:themeTint="99" w:sz="4" w:space="0"/>
+          <w:bottom w:val="single" w:sz="4" w:space="0" w:color="F68C7B" w:themeColor="accent6" w:themeTint="99"/>
         </w:tcBorders>
       </w:tcPr>
     </w:tblStylePr>
@@ -7024,7 +7375,7 @@
       <w:tblPr/>
       <w:tcPr>
         <w:tcBorders>
-          <w:bottom w:val="single" w:color="F68C7B" w:themeColor="accent6" w:themeTint="99" w:sz="4" w:space="0"/>
+          <w:bottom w:val="single" w:sz="4" w:space="0" w:color="F68C7B" w:themeColor="accent6" w:themeTint="99"/>
         </w:tcBorders>
       </w:tcPr>
     </w:tblStylePr>
@@ -7032,7 +7383,7 @@
       <w:tblPr/>
       <w:tcPr>
         <w:tcBorders>
-          <w:top w:val="single" w:color="F68C7B" w:themeColor="accent6" w:themeTint="99" w:sz="4" w:space="0"/>
+          <w:top w:val="single" w:sz="4" w:space="0" w:color="F68C7B" w:themeColor="accent6" w:themeTint="99"/>
         </w:tcBorders>
       </w:tcPr>
     </w:tblStylePr>
@@ -7040,7 +7391,7 @@
       <w:tblPr/>
       <w:tcPr>
         <w:tcBorders>
-          <w:top w:val="single" w:color="F68C7B" w:themeColor="accent6" w:themeTint="99" w:sz="4" w:space="0"/>
+          <w:top w:val="single" w:sz="4" w:space="0" w:color="F68C7B" w:themeColor="accent6" w:themeTint="99"/>
         </w:tcBorders>
       </w:tcPr>
     </w:tblStylePr>
@@ -7113,7 +7464,7 @@
       <w:ind w:left="440" w:hanging="220"/>
     </w:pPr>
   </w:style>
-  <w:style w:type="paragraph" w:styleId="WikiItem" w:customStyle="1">
+  <w:style w:type="paragraph" w:customStyle="1" w:styleId="WikiItem">
     <w:name w:val="Wiki Item"/>
     <w:basedOn w:val="Normal"/>
     <w:next w:val="WikiEntry1"/>
@@ -7126,7 +7477,7 @@
       </w:numPr>
     </w:pPr>
     <w:rPr>
-      <w:rFonts w:asciiTheme="majorHAnsi" w:hAnsiTheme="majorHAnsi" w:eastAsiaTheme="minorHAnsi"/>
+      <w:rFonts w:asciiTheme="majorHAnsi" w:eastAsiaTheme="minorHAnsi" w:hAnsiTheme="majorHAnsi"/>
       <w:b/>
       <w:sz w:val="24"/>
     </w:rPr>
@@ -7142,7 +7493,7 @@
       <w:u w:val="single"/>
     </w:rPr>
   </w:style>
-  <w:style w:type="paragraph" w:styleId="TableText" w:customStyle="1">
+  <w:style w:type="paragraph" w:customStyle="1" w:styleId="TableText">
     <w:name w:val="Table Text"/>
     <w:basedOn w:val="Normal"/>
     <w:autoRedefine/>
@@ -7153,7 +7504,7 @@
       <w:spacing w:before="20" w:after="20"/>
     </w:pPr>
   </w:style>
-  <w:style w:type="paragraph" w:styleId="WikiEntry1" w:customStyle="1">
+  <w:style w:type="paragraph" w:customStyle="1" w:styleId="WikiEntry1">
     <w:name w:val="Wiki Entry 1"/>
     <w:next w:val="WikiEntry2"/>
     <w:link w:val="WikiEntry1Char"/>
@@ -7171,7 +7522,7 @@
       <w:color w:val="0B769D" w:themeColor="accent2" w:themeShade="80"/>
     </w:rPr>
   </w:style>
-  <w:style w:type="paragraph" w:styleId="WikiEntry2" w:customStyle="1">
+  <w:style w:type="paragraph" w:customStyle="1" w:styleId="WikiEntry2">
     <w:name w:val="Wiki Entry 2"/>
     <w:basedOn w:val="WikiEntry1"/>
     <w:next w:val="WikiEntry3"/>
@@ -7183,7 +7534,7 @@
       <w:color w:val="C2260C" w:themeColor="accent6" w:themeShade="BF"/>
     </w:rPr>
   </w:style>
-  <w:style w:type="character" w:styleId="WikiEntry1Char" w:customStyle="1">
+  <w:style w:type="character" w:customStyle="1" w:styleId="WikiEntry1Char">
     <w:name w:val="Wiki Entry 1 Char"/>
     <w:basedOn w:val="DefaultParagraphFont"/>
     <w:link w:val="WikiEntry1"/>
@@ -7194,7 +7545,7 @@
       <w:color w:val="0B769D" w:themeColor="accent2" w:themeShade="80"/>
     </w:rPr>
   </w:style>
-  <w:style w:type="paragraph" w:styleId="WikiEntry3" w:customStyle="1">
+  <w:style w:type="paragraph" w:customStyle="1" w:styleId="WikiEntry3">
     <w:name w:val="Wiki Entry 3"/>
     <w:basedOn w:val="WikiEntry1"/>
     <w:next w:val="WikiEntry1"/>
@@ -7206,7 +7557,7 @@
       <w:color w:val="23735D" w:themeColor="accent4" w:themeShade="80"/>
     </w:rPr>
   </w:style>
-  <w:style w:type="character" w:styleId="WikiEntry2Char" w:customStyle="1">
+  <w:style w:type="character" w:customStyle="1" w:styleId="WikiEntry2Char">
     <w:name w:val="Wiki Entry 2 Char"/>
     <w:basedOn w:val="DefaultParagraphFont"/>
     <w:link w:val="WikiEntry2"/>
@@ -7217,7 +7568,7 @@
       <w:color w:val="C2260C" w:themeColor="accent6" w:themeShade="BF"/>
     </w:rPr>
   </w:style>
-  <w:style w:type="character" w:styleId="WikiEntry3Char" w:customStyle="1">
+  <w:style w:type="character" w:customStyle="1" w:styleId="WikiEntry3Char">
     <w:name w:val="Wiki Entry 3 Char"/>
     <w:basedOn w:val="DefaultParagraphFont"/>
     <w:link w:val="WikiEntry3"/>
@@ -7228,7 +7579,7 @@
       <w:color w:val="23735D" w:themeColor="accent4" w:themeShade="80"/>
     </w:rPr>
   </w:style>
-  <w:style w:type="paragraph" w:styleId="WikiEntry4" w:customStyle="1">
+  <w:style w:type="paragraph" w:customStyle="1" w:styleId="WikiEntry4">
     <w:name w:val="Wiki Entry 4"/>
     <w:basedOn w:val="Normal"/>
     <w:next w:val="Normal"/>
@@ -7245,7 +7596,7 @@
       <w:color w:val="D75C00" w:themeColor="accent5" w:themeShade="BF"/>
     </w:rPr>
   </w:style>
-  <w:style w:type="character" w:styleId="WikiEntry4Char" w:customStyle="1">
+  <w:style w:type="character" w:customStyle="1" w:styleId="WikiEntry4Char">
     <w:name w:val="Wiki Entry 4 Char"/>
     <w:basedOn w:val="DefaultParagraphFont"/>
     <w:link w:val="WikiEntry4"/>
@@ -7256,7 +7607,7 @@
       <w:color w:val="D75C00" w:themeColor="accent5" w:themeShade="BF"/>
     </w:rPr>
   </w:style>
-  <w:style w:type="character" w:styleId="UnresolvedMention1" w:customStyle="1">
+  <w:style w:type="character" w:customStyle="1" w:styleId="UnresolvedMention1">
     <w:name w:val="Unresolved Mention1"/>
     <w:basedOn w:val="DefaultParagraphFont"/>
     <w:uiPriority w:val="99"/>
@@ -7283,7 +7634,7 @@
       <w:szCs w:val="18"/>
     </w:rPr>
   </w:style>
-  <w:style w:type="character" w:styleId="BalloonTextChar" w:customStyle="1">
+  <w:style w:type="character" w:customStyle="1" w:styleId="BalloonTextChar">
     <w:name w:val="Balloon Text Char"/>
     <w:basedOn w:val="DefaultParagraphFont"/>
     <w:link w:val="BalloonText"/>
@@ -7352,32 +7703,6 @@
 <file path=word/glossary/document.xml><?xml version="1.0" encoding="utf-8"?>
 <w:glossaryDocument xmlns:wpc="http://schemas.microsoft.com/office/word/2010/wordprocessingCanvas" xmlns:cx="http://schemas.microsoft.com/office/drawing/2014/chartex" xmlns:cx1="http://schemas.microsoft.com/office/drawing/2015/9/8/chartex" xmlns:cx2="http://schemas.microsoft.com/office/drawing/2015/10/21/chartex" xmlns:cx3="http://schemas.microsoft.com/office/drawing/2016/5/9/chartex" xmlns:cx4="http://schemas.microsoft.com/office/drawing/2016/5/10/chartex" xmlns:cx5="http://schemas.microsoft.com/office/drawing/2016/5/11/chartex" xmlns:cx6="http://schemas.microsoft.com/office/drawing/2016/5/12/chartex" xmlns:cx7="http://schemas.microsoft.com/office/drawing/2016/5/13/chartex" xmlns:cx8="http://schemas.microsoft.com/office/drawing/2016/5/14/chartex" xmlns:mc="http://schemas.openxmlformats.org/markup-compatibility/2006" xmlns:aink="http://schemas.microsoft.com/office/drawing/2016/ink" xmlns:am3d="http://schemas.microsoft.com/office/drawing/2017/model3d" xmlns:o="urn:schemas-microsoft-com:office:office" xmlns:r="http://schemas.openxmlformats.org/officeDocument/2006/relationships" xmlns:m="http://schemas.openxmlformats.org/officeDocument/2006/math" xmlns:v="urn:schemas-microsoft-com:vml" xmlns:wp14="http://schemas.microsoft.com/office/word/2010/wordprocessingDrawing" xmlns:wp="http://schemas.openxmlformats.org/drawingml/2006/wordprocessingDrawing" xmlns:w10="urn:schemas-microsoft-com:office:word" xmlns:w="http://schemas.openxmlformats.org/wordprocessingml/2006/main" xmlns:w14="http://schemas.microsoft.com/office/word/2010/wordml" xmlns:w15="http://schemas.microsoft.com/office/word/2012/wordml" xmlns:w16cex="http://schemas.microsoft.com/office/word/2018/wordml/cex" xmlns:w16cid="http://schemas.microsoft.com/office/word/2016/wordml/cid" xmlns:w16="http://schemas.microsoft.com/office/word/2018/wordml" xmlns:w16se="http://schemas.microsoft.com/office/word/2015/wordml/symex" xmlns:wpg="http://schemas.microsoft.com/office/word/2010/wordprocessingGroup" xmlns:wpi="http://schemas.microsoft.com/office/word/2010/wordprocessingInk" xmlns:wne="http://schemas.microsoft.com/office/word/2006/wordml" xmlns:wps="http://schemas.microsoft.com/office/word/2010/wordprocessingShape" mc:Ignorable="w14 w15 w16se w16cid w16 w16cex wp14">
   <w:docParts>
-    <w:docPart>
-      <w:docPartPr>
-        <w:name w:val="C7D711614F234BB7836896FC7950849F"/>
-        <w:category>
-          <w:name w:val="General"/>
-          <w:gallery w:val="placeholder"/>
-        </w:category>
-        <w:types>
-          <w:type w:val="bbPlcHdr"/>
-        </w:types>
-        <w:behaviors>
-          <w:behavior w:val="content"/>
-        </w:behaviors>
-        <w:guid w:val="{A849119B-785E-4927-9322-E247D9A4405C}"/>
-      </w:docPartPr>
-      <w:docPartBody>
-        <w:p>
-          <w:pPr>
-            <w:pStyle w:val="C7D711614F234BB7836896FC7950849F"/>
-          </w:pPr>
-          <w:r>
-            <w:t>Project Name:</w:t>
-          </w:r>
-        </w:p>
-      </w:docPartBody>
-    </w:docPart>
     <w:docPart>
       <w:docPartPr>
         <w:name w:val="8FB38601830B433586D42161DEB27402"/>
@@ -7474,7 +7799,7 @@
     <w:charset w:val="00"/>
     <w:family w:val="roman"/>
     <w:pitch w:val="variable"/>
-    <w:sig w:usb0="E0002EFF" w:usb1="C000785B" w:usb2="00000009" w:usb3="00000000" w:csb0="000001FF" w:csb1="00000000"/>
+    <w:sig w:usb0="E0002AFF" w:usb1="C0007843" w:usb2="00000009" w:usb3="00000000" w:csb0="000001FF" w:csb1="00000000"/>
   </w:font>
   <w:font w:name="Consolas">
     <w:panose1 w:val="020B0609020204030204"/>
@@ -7523,14 +7848,14 @@
     <w:charset w:val="00"/>
     <w:family w:val="swiss"/>
     <w:pitch w:val="variable"/>
-    <w:sig w:usb0="E4002EFF" w:usb1="C000247B" w:usb2="00000009" w:usb3="00000000" w:csb0="000001FF" w:csb1="00000000"/>
+    <w:sig w:usb0="E00002FF" w:usb1="4000ACFF" w:usb2="00000001" w:usb3="00000000" w:csb0="0000019F" w:csb1="00000000"/>
   </w:font>
   <w:font w:name="Calibri Light">
     <w:panose1 w:val="020F0302020204030204"/>
     <w:charset w:val="00"/>
     <w:family w:val="swiss"/>
     <w:pitch w:val="variable"/>
-    <w:sig w:usb0="E4002EFF" w:usb1="C000247B" w:usb2="00000009" w:usb3="00000000" w:csb0="000001FF" w:csb1="00000000"/>
+    <w:sig w:usb0="A00002EF" w:usb1="4000207B" w:usb2="00000000" w:usb3="00000000" w:csb0="0000009F" w:csb1="00000000"/>
   </w:font>
 </w:fonts>
 </file>
@@ -8287,12 +8612,11 @@
 </file>
 
 <file path=customXml/item1.xml><?xml version="1.0" encoding="utf-8"?>
-<?mso-contentType ?>
-<FormTemplates xmlns="http://schemas.microsoft.com/sharepoint/v3/contenttype/forms">
-  <Display>DocumentLibraryForm</Display>
-  <Edit>DocumentLibraryForm</Edit>
-  <New>DocumentLibraryForm</New>
-</FormTemplates>
+<p:properties xmlns:p="http://schemas.microsoft.com/office/2006/metadata/properties" xmlns:xsi="http://www.w3.org/2001/XMLSchema-instance" xmlns:pc="http://schemas.microsoft.com/office/infopath/2007/PartnerControls">
+  <documentManagement>
+    <MediaServiceKeyPoints xmlns="e9d81c5b-9174-487f-9c97-32e1760a833a" xsi:nil="true"/>
+  </documentManagement>
+</p:properties>
 </file>
 
 <file path=customXml/item2.xml><?xml version="1.0" encoding="utf-8"?>
@@ -8300,11 +8624,12 @@
 </file>
 
 <file path=customXml/item3.xml><?xml version="1.0" encoding="utf-8"?>
-<p:properties xmlns:p="http://schemas.microsoft.com/office/2006/metadata/properties" xmlns:xsi="http://www.w3.org/2001/XMLSchema-instance" xmlns:pc="http://schemas.microsoft.com/office/infopath/2007/PartnerControls">
-  <documentManagement>
-    <MediaServiceKeyPoints xmlns="e9d81c5b-9174-487f-9c97-32e1760a833a" xsi:nil="true"/>
-  </documentManagement>
-</p:properties>
+<?mso-contentType ?>
+<FormTemplates xmlns="http://schemas.microsoft.com/sharepoint/v3/contenttype/forms">
+  <Display>DocumentLibraryForm</Display>
+  <Edit>DocumentLibraryForm</Edit>
+  <New>DocumentLibraryForm</New>
+</FormTemplates>
 </file>
 
 <file path=customXml/item4.xml><?xml version="1.0" encoding="utf-8"?>
@@ -8486,9 +8811,17 @@
 </file>
 
 <file path=customXml/itemProps1.xml><?xml version="1.0" encoding="utf-8"?>
-<ds:datastoreItem xmlns:ds="http://schemas.openxmlformats.org/officeDocument/2006/customXml" ds:itemID="{99D7AE2B-59E7-4AD3-AE20-E886E392C79B}">
+<ds:datastoreItem xmlns:ds="http://schemas.openxmlformats.org/officeDocument/2006/customXml" ds:itemID="{EB89F4BD-C250-4A88-B7F9-307F7830BA8F}">
   <ds:schemaRefs>
-    <ds:schemaRef ds:uri="http://schemas.microsoft.com/sharepoint/v3/contenttype/forms"/>
+    <ds:schemaRef ds:uri="http://purl.org/dc/terms/"/>
+    <ds:schemaRef ds:uri="http://schemas.microsoft.com/office/2006/documentManagement/types"/>
+    <ds:schemaRef ds:uri="http://purl.org/dc/dcmitype/"/>
+    <ds:schemaRef ds:uri="http://purl.org/dc/elements/1.1/"/>
+    <ds:schemaRef ds:uri="http://schemas.microsoft.com/office/2006/metadata/properties"/>
+    <ds:schemaRef ds:uri="http://www.w3.org/XML/1998/namespace"/>
+    <ds:schemaRef ds:uri="http://schemas.microsoft.com/office/infopath/2007/PartnerControls"/>
+    <ds:schemaRef ds:uri="http://schemas.openxmlformats.org/package/2006/metadata/core-properties"/>
+    <ds:schemaRef ds:uri="e9d81c5b-9174-487f-9c97-32e1760a833a"/>
   </ds:schemaRefs>
 </ds:datastoreItem>
 </file>
@@ -8502,15 +8835,27 @@
 </file>
 
 <file path=customXml/itemProps3.xml><?xml version="1.0" encoding="utf-8"?>
-<ds:datastoreItem xmlns:ds="http://schemas.openxmlformats.org/officeDocument/2006/customXml" ds:itemID="{EB89F4BD-C250-4A88-B7F9-307F7830BA8F}">
+<ds:datastoreItem xmlns:ds="http://schemas.openxmlformats.org/officeDocument/2006/customXml" ds:itemID="{99D7AE2B-59E7-4AD3-AE20-E886E392C79B}">
   <ds:schemaRefs>
-    <ds:schemaRef ds:uri="http://schemas.microsoft.com/office/2006/metadata/properties"/>
-    <ds:schemaRef ds:uri="http://schemas.microsoft.com/office/infopath/2007/PartnerControls"/>
-    <ds:schemaRef ds:uri="71af3243-3dd4-4a8d-8c0d-dd76da1f02a5"/>
+    <ds:schemaRef ds:uri="http://schemas.microsoft.com/sharepoint/v3/contenttype/forms"/>
   </ds:schemaRefs>
 </ds:datastoreItem>
 </file>
 
 <file path=customXml/itemProps4.xml><?xml version="1.0" encoding="utf-8"?>
-<ds:datastoreItem xmlns:ds="http://schemas.openxmlformats.org/officeDocument/2006/customXml" ds:itemID="{40E7A6D2-C664-4C25-99E5-C0FAA1489147}"/>
+<ds:datastoreItem xmlns:ds="http://schemas.openxmlformats.org/officeDocument/2006/customXml" ds:itemID="{40E7A6D2-C664-4C25-99E5-C0FAA1489147}">
+  <ds:schemaRefs>
+    <ds:schemaRef ds:uri="http://schemas.microsoft.com/office/2006/metadata/contentType"/>
+    <ds:schemaRef ds:uri="http://schemas.microsoft.com/office/2006/metadata/properties/metaAttributes"/>
+    <ds:schemaRef ds:uri="http://www.w3.org/2001/XMLSchema"/>
+    <ds:schemaRef ds:uri="http://schemas.microsoft.com/office/2006/metadata/properties"/>
+    <ds:schemaRef ds:uri="e9d81c5b-9174-487f-9c97-32e1760a833a"/>
+    <ds:schemaRef ds:uri="http://schemas.microsoft.com/office/2006/documentManagement/types"/>
+    <ds:schemaRef ds:uri="http://schemas.microsoft.com/office/infopath/2007/PartnerControls"/>
+    <ds:schemaRef ds:uri="http://schemas.openxmlformats.org/package/2006/metadata/core-properties"/>
+    <ds:schemaRef ds:uri="http://purl.org/dc/elements/1.1/"/>
+    <ds:schemaRef ds:uri="http://purl.org/dc/terms/"/>
+    <ds:schemaRef ds:uri="http://schemas.microsoft.com/internal/obd"/>
+  </ds:schemaRefs>
+</ds:datastoreItem>
 </file>
</xml_diff>